<commit_message>
starting writing bioorth section
</commit_message>
<xml_diff>
--- a/In Vivo Olefin Metathesis.docx
+++ b/In Vivo Olefin Metathesis.docx
@@ -84,6 +84,15 @@
     </w:p>
     <w:p>
       <w:pPr>
+        <w:bidi w:val="0"/>
+        <w:jc w:val="both"/>
+      </w:pPr>
+      <w:r>
+        <w:t>Citations are numbered by the Summaries order until I'll specify otherwise</w:t>
+      </w:r>
+    </w:p>
+    <w:p>
+      <w:pPr>
         <w:pStyle w:val="Heading1"/>
       </w:pPr>
       <w:r>
@@ -103,12 +112,20 @@
           <w:highlight w:val="red"/>
         </w:rPr>
       </w:pPr>
+      <w:commentRangeStart w:id="0"/>
       <w:r>
         <w:rPr>
           <w:highlight w:val="red"/>
         </w:rPr>
         <w:t xml:space="preserve">Olefin metathesis </w:t>
       </w:r>
+      <w:commentRangeEnd w:id="0"/>
+      <w:r>
+        <w:rPr>
+          <w:rStyle w:val="CommentReference"/>
+        </w:rPr>
+        <w:commentReference w:id="0"/>
+      </w:r>
     </w:p>
     <w:p>
       <w:pPr>
@@ -116,298 +133,252 @@
         <w:ind w:left="720"/>
         <w:jc w:val="both"/>
       </w:pPr>
-      <w:r>
-        <w:t xml:space="preserve">In this chapter I'll present very briefly the history of olefin metathesis, general reaction mechanism, metals used to catalyze it, phosphine ligands and carbenes, including Schrock's and Fischer's. Some non-biological industry use-cases might be interesting as well. </w:t>
-      </w:r>
-    </w:p>
-    <w:p>
-      <w:pPr>
-        <w:bidi w:val="0"/>
-        <w:ind w:left="720"/>
-        <w:jc w:val="both"/>
-      </w:pPr>
-    </w:p>
-    <w:p>
-      <w:pPr>
-        <w:bidi w:val="0"/>
-        <w:ind w:left="720"/>
+    </w:p>
+    <w:p>
+      <w:pPr>
+        <w:bidi w:val="0"/>
         <w:jc w:val="both"/>
       </w:pPr>
       <w:r>
         <w:t>F</w:t>
       </w:r>
       <w:r>
-        <w:t>ormation of new carbon-carbon bonds</w:t>
+        <w:t xml:space="preserve">ormation of new carbon-carbon bonds </w:t>
+      </w:r>
+      <w:r>
+        <w:t>is o</w:t>
+      </w:r>
+      <w:r>
+        <w:t>ne of the major objectives in modern organic chemistry</w:t>
+      </w:r>
+      <w:r>
+        <w:t xml:space="preserve">. Alongside mechanisms like </w:t>
+      </w:r>
+      <w:r>
+        <w:t xml:space="preserve">the </w:t>
+      </w:r>
+      <w:r>
+        <w:t>Wittig reaction and palladium-catalyzed coupling, olefin metathesis is an important tool for achieving this goal.</w:t>
+      </w:r>
+    </w:p>
+    <w:p>
+      <w:pPr>
+        <w:bidi w:val="0"/>
+        <w:jc w:val="both"/>
+      </w:pPr>
+      <w:r>
+        <w:t>Olefin metathesis usually involves the exchange of partners between two double bonds, though the same concept has also been applied to reactions in enynes</w:t>
+      </w:r>
+      <w:r>
+        <w:t>?</w:t>
+      </w:r>
+      <w:r>
+        <w:t xml:space="preserve"> (between the double and triple bond).</w:t>
+      </w:r>
+    </w:p>
+    <w:p>
+      <w:pPr>
+        <w:bidi w:val="0"/>
+        <w:jc w:val="both"/>
+      </w:pPr>
+      <w:commentRangeStart w:id="1"/>
+      <w:commentRangeStart w:id="2"/>
+      <w:r>
+        <w:t>The mechanism</w:t>
+      </w:r>
+      <w:r>
+        <w:t xml:space="preserve"> of the catalytic cycle was proposed by Yves Chauvin in 1971</w:t>
+      </w:r>
+      <w:r>
+        <w:t>. It involve</w:t>
+      </w:r>
+      <w:r>
+        <w:t xml:space="preserve">s initiation of the catalyst by a [2+2]-cycloaddition to create a metallacyclobutane intermediate that immediately </w:t>
+      </w:r>
+      <w:r>
+        <w:t>undergoes cycloreversion</w:t>
+      </w:r>
+      <w:r>
+        <w:t xml:space="preserve"> to form a species with the metal atom of the catalyst bonded to the carbon atom of the first</w:t>
+      </w:r>
+      <w:r>
+        <w:t xml:space="preserve"> alkene. In the propagation step, another cycloaddition and cycloreversion cycle with the second</w:t>
       </w:r>
       <w:r>
         <w:t xml:space="preserve"> </w:t>
       </w:r>
       <w:r>
-        <w:t>is o</w:t>
-      </w:r>
-      <w:r>
-        <w:t>ne of the major objectives in modern organic chemistry</w:t>
-      </w:r>
-      <w:r>
-        <w:t xml:space="preserve">. Alongside mechanisms like </w:t>
-      </w:r>
-      <w:r>
-        <w:t xml:space="preserve">the </w:t>
-      </w:r>
-      <w:r>
-        <w:t>Wittig reaction and palladium-catalyzed coupling, olefin metathesis is an important tool for achieving this goal.</w:t>
-      </w:r>
-    </w:p>
-    <w:p>
-      <w:pPr>
-        <w:bidi w:val="0"/>
-        <w:ind w:left="720"/>
-        <w:jc w:val="both"/>
-      </w:pPr>
-      <w:r>
-        <w:t>Olefin metathesis usually involves the exchange of partners between two double bonds, though the same concept has also been applied to reactions in enynes</w:t>
-      </w:r>
-      <w:r>
-        <w:rPr>
-          <w:vertAlign w:val="superscript"/>
-        </w:rPr>
+        <w:t>alkene create</w:t>
+      </w:r>
+      <w:r>
+        <w:t>s</w:t>
+      </w:r>
+      <w:r>
+        <w:t xml:space="preserve"> the meta</w:t>
+      </w:r>
+      <w:r>
+        <w:t>thesis product</w:t>
+      </w:r>
+      <w:r>
+        <w:t xml:space="preserve"> (figure 1)</w:t>
+      </w:r>
+      <w:r>
+        <w:t>. The release of small alkenes, like ethylene, can make the reaction entropically favorable.</w:t>
+      </w:r>
+      <w:commentRangeEnd w:id="1"/>
+      <w:commentRangeEnd w:id="2"/>
+      <w:r>
         <w:t>?</w:t>
       </w:r>
       <w:r>
-        <w:t xml:space="preserve"> (between the double and triple bond).</w:t>
-      </w:r>
-    </w:p>
-    <w:p>
-      <w:pPr>
-        <w:bidi w:val="0"/>
-        <w:ind w:left="720"/>
-        <w:jc w:val="both"/>
-      </w:pPr>
-      <w:commentRangeStart w:id="0"/>
-      <w:r>
-        <w:t>The mechanism</w:t>
-      </w:r>
-      <w:r>
-        <w:t xml:space="preserve"> of the catalytic cycle was proposed by Yves Chauvin in 1971</w:t>
-      </w:r>
-      <w:r>
-        <w:t>. It involve</w:t>
-      </w:r>
-      <w:r>
-        <w:t xml:space="preserve">s initiation of the catalyst by a [2+2]-cycloaddition to create a metallacyclobutane intermediate that immediately </w:t>
-      </w:r>
-      <w:r>
-        <w:t>undergoes cycloreversion</w:t>
-      </w:r>
-      <w:r>
-        <w:t xml:space="preserve"> to form a species with the metal atom of the catalyst bonded to the carbon atom of the first</w:t>
-      </w:r>
-      <w:r>
-        <w:t xml:space="preserve"> alkene. In the propagation step, another cycloaddition and cycloreversion cycle with the second</w:t>
+        <w:commentReference w:id="1"/>
+      </w:r>
+      <w:r>
+        <w:commentReference w:id="2"/>
+      </w:r>
+    </w:p>
+    <w:p>
+      <w:pPr>
+        <w:bidi w:val="0"/>
+        <w:jc w:val="both"/>
+      </w:pPr>
+      <w:r>
+        <w:t xml:space="preserve">OM reactions </w:t>
+      </w:r>
+      <w:r>
+        <w:t xml:space="preserve">can be grouped by the nature of the reactants and products (figure </w:t>
+      </w:r>
+      <w:r>
+        <w:t>2</w:t>
+      </w:r>
+      <w:r>
+        <w:t>) – intermolecular cross-metathesis (</w:t>
+      </w:r>
+      <w:r>
+        <w:t>2</w:t>
+      </w:r>
+      <w:r>
+        <w:t xml:space="preserve">a) involves the exchange of double-bond partners between two separate molecules. Ring-closing metathesis (RCM; </w:t>
+      </w:r>
+      <w:r>
+        <w:t>2</w:t>
+      </w:r>
+      <w:r>
+        <w:t xml:space="preserve">b) is an intramolecular reaction </w:t>
+      </w:r>
+      <w:r>
+        <w:t>that can be driven by the relative stability of five- and six- membered rings</w:t>
+      </w:r>
+      <w:r>
+        <w:t>?</w:t>
+      </w:r>
+      <w:r>
+        <w:t>.</w:t>
+      </w:r>
+      <w:r>
+        <w:t xml:space="preserve"> Polymerization reactions include ring-opening metathesis polymerization (ROMP; 2c) and acyclic diene metathesis (ADMET;</w:t>
+      </w:r>
+      <w:r>
+        <w:t xml:space="preserve"> 2d</w:t>
+      </w:r>
+      <w:r>
+        <w:t>), which competes with RCM in some cases.</w:t>
+      </w:r>
+      <w:r>
+        <w:t>?</w:t>
+      </w:r>
+      <w:r>
+        <w:t xml:space="preserve"> A sentence about the regio- and stereo- selectivity of the reaction.</w:t>
+      </w:r>
+    </w:p>
+    <w:p>
+      <w:pPr>
+        <w:bidi w:val="0"/>
+        <w:jc w:val="both"/>
+      </w:pPr>
+      <w:commentRangeStart w:id="3"/>
+      <w:r>
+        <w:t>The evolution</w:t>
+      </w:r>
+      <w:commentRangeEnd w:id="3"/>
+      <w:r>
+        <w:commentReference w:id="3"/>
+      </w:r>
+      <w:r>
+        <w:t xml:space="preserve"> of metathesis catalysts includes two major </w:t>
+      </w:r>
+      <w:r>
+        <w:t>progression</w:t>
+      </w:r>
+      <w:r>
+        <w:t>s</w:t>
+      </w:r>
+      <w:r>
+        <w:t xml:space="preserve"> – </w:t>
+      </w:r>
+      <w:r>
+        <w:t xml:space="preserve">choice of </w:t>
+      </w:r>
+      <w:r>
+        <w:t>the central transition metal involved and its ligands. Early</w:t>
+      </w:r>
+      <w:r>
+        <w:t xml:space="preserve"> reactions </w:t>
+      </w:r>
+      <w:r>
+        <w:t>included Ti</w:t>
+      </w:r>
+      <w:r>
+        <w:t>?</w:t>
+      </w:r>
+      <w:r>
+        <w:t>, Nb</w:t>
+      </w:r>
+      <w:r>
+        <w:t>?</w:t>
+      </w:r>
+      <w:r>
+        <w:t xml:space="preserve"> and Ta</w:t>
+      </w:r>
+      <w:r>
+        <w:t>?</w:t>
+      </w:r>
+      <w:r>
+        <w:t xml:space="preserve"> complexes as catalysts. Later, tungsten (W) and molybdenum complexes were introduced </w:t>
+      </w:r>
+      <w:r>
+        <w:t>and enabled – especially in Mo complexes – superior catalytic activity.</w:t>
+      </w:r>
+      <w:r>
+        <w:t>?</w:t>
       </w:r>
       <w:r>
         <w:t xml:space="preserve"> </w:t>
       </w:r>
       <w:r>
-        <w:t>alkene create</w:t>
-      </w:r>
-      <w:r>
-        <w:t>s</w:t>
-      </w:r>
-      <w:r>
-        <w:t xml:space="preserve"> the meta</w:t>
-      </w:r>
-      <w:r>
-        <w:t>thesis product</w:t>
-      </w:r>
-      <w:r>
-        <w:t xml:space="preserve"> (figure 1)</w:t>
-      </w:r>
-      <w:r>
-        <w:t>. The release of small alkenes, like ethylene, can make the reaction entropically favorable.</w:t>
-      </w:r>
-      <w:commentRangeEnd w:id="0"/>
-      <w:r>
-        <w:rPr>
-          <w:vertAlign w:val="superscript"/>
-        </w:rPr>
+        <w:t>However, their low functional group tolerance and sensitivity to moisture and oxygen were significant drawbacks for many reactions.</w:t>
+      </w:r>
+      <w:r>
         <w:t>?</w:t>
       </w:r>
       <w:r>
-        <w:rPr>
-          <w:rStyle w:val="CommentReference"/>
-        </w:rPr>
-        <w:commentReference w:id="0"/>
-      </w:r>
-    </w:p>
-    <w:p>
-      <w:pPr>
-        <w:bidi w:val="0"/>
-        <w:ind w:left="720"/>
-        <w:jc w:val="both"/>
-      </w:pPr>
-      <w:r>
-        <w:t xml:space="preserve">OM reactions </w:t>
-      </w:r>
-      <w:r>
-        <w:t xml:space="preserve">can be grouped by the nature of the reactants and products (figure </w:t>
-      </w:r>
-      <w:r>
-        <w:t>2</w:t>
-      </w:r>
-      <w:r>
-        <w:t>) – intermolecular cross-metathesis (</w:t>
-      </w:r>
-      <w:r>
-        <w:t>2</w:t>
-      </w:r>
-      <w:r>
-        <w:t xml:space="preserve">a) involves the exchange of double-bond partners between two separate molecules. Ring-closing metathesis (RCM; </w:t>
-      </w:r>
-      <w:r>
-        <w:t>2</w:t>
-      </w:r>
-      <w:r>
-        <w:t xml:space="preserve">b) is an intramolecular reaction </w:t>
-      </w:r>
-      <w:r>
-        <w:t>that can be driven by the relative stability of five- and six- membered rings</w:t>
-      </w:r>
-      <w:r>
-        <w:rPr>
-          <w:vertAlign w:val="superscript"/>
-        </w:rPr>
+        <w:t xml:space="preserve"> In 1992, Grubbs introduced the first ruthenium complex for olefin metathesis, exhibiting lower activity but a </w:t>
+      </w:r>
+      <w:r>
+        <w:t>significant improvement in stability in oxygen- and water-containing environments and for various functional groups.</w:t>
+      </w:r>
+      <w:r>
         <w:t>?</w:t>
       </w:r>
-      <w:r>
-        <w:t>.</w:t>
-      </w:r>
-      <w:r>
-        <w:t xml:space="preserve"> Polymerization reactions include ring-opening metathesis polymerization (ROMP; 2c) and acyclic diene metathesis (ADMET;</w:t>
-      </w:r>
-      <w:r>
-        <w:t xml:space="preserve"> 2d</w:t>
-      </w:r>
-      <w:r>
-        <w:t>), which competes with RCM in some cases.</w:t>
-      </w:r>
-      <w:r>
-        <w:rPr>
-          <w:vertAlign w:val="superscript"/>
-        </w:rPr>
-        <w:t>?</w:t>
-      </w:r>
-      <w:r>
-        <w:t xml:space="preserve"> A sentence about the regio- and stereo- selectivity of the reaction.</w:t>
-      </w:r>
-    </w:p>
-    <w:p>
-      <w:pPr>
-        <w:bidi w:val="0"/>
-        <w:ind w:left="720"/>
-        <w:jc w:val="both"/>
-      </w:pPr>
-      <w:commentRangeStart w:id="1"/>
-      <w:r>
-        <w:t>The evolution</w:t>
-      </w:r>
-      <w:commentRangeEnd w:id="1"/>
-      <w:r>
-        <w:rPr>
-          <w:rStyle w:val="CommentReference"/>
-        </w:rPr>
-        <w:commentReference w:id="1"/>
-      </w:r>
-      <w:r>
-        <w:t xml:space="preserve"> of metathesis catalysts development includes two major </w:t>
-      </w:r>
-      <w:r>
-        <w:t>progression</w:t>
-      </w:r>
-      <w:r>
-        <w:t>s</w:t>
-      </w:r>
-      <w:r>
-        <w:t xml:space="preserve"> – </w:t>
-      </w:r>
-      <w:r>
-        <w:t xml:space="preserve">choice of </w:t>
-      </w:r>
-      <w:r>
-        <w:t>the central transition metal involved and its ligands. Early</w:t>
-      </w:r>
-      <w:r>
-        <w:t xml:space="preserve"> reactions </w:t>
-      </w:r>
-      <w:r>
-        <w:t>included Ti</w:t>
-      </w:r>
-      <w:r>
-        <w:rPr>
-          <w:vertAlign w:val="superscript"/>
-        </w:rPr>
-        <w:t>?</w:t>
-      </w:r>
-      <w:r>
-        <w:t>, Nb</w:t>
-      </w:r>
-      <w:r>
-        <w:rPr>
-          <w:vertAlign w:val="superscript"/>
-        </w:rPr>
-        <w:t>?</w:t>
-      </w:r>
-      <w:r>
-        <w:t xml:space="preserve"> and Ta</w:t>
-      </w:r>
-      <w:r>
-        <w:rPr>
-          <w:vertAlign w:val="superscript"/>
-        </w:rPr>
-        <w:t>?</w:t>
-      </w:r>
-      <w:r>
-        <w:t xml:space="preserve"> complexes as catalysts. Later, tungsten (W) and molybdenum complexes were introduced </w:t>
-      </w:r>
-      <w:r>
-        <w:t>and enabled – especially in Mo complexes – superior catalytic activity.</w:t>
-      </w:r>
-      <w:r>
-        <w:rPr>
-          <w:vertAlign w:val="superscript"/>
-        </w:rPr>
-        <w:t>?</w:t>
-      </w:r>
-      <w:r>
-        <w:t xml:space="preserve"> </w:t>
-      </w:r>
-      <w:r>
-        <w:t>However, their low functional group tolerance and sensitivity to moisture and oxygen were significant drawbacks for many reactions.</w:t>
-      </w:r>
-      <w:r>
-        <w:rPr>
-          <w:vertAlign w:val="superscript"/>
-        </w:rPr>
-        <w:t>?</w:t>
-      </w:r>
-      <w:r>
-        <w:t xml:space="preserve"> In 1992, Grubbs </w:t>
-      </w:r>
+    </w:p>
+    <w:p>
+      <w:pPr>
+        <w:bidi w:val="0"/>
+        <w:jc w:val="both"/>
+      </w:pPr>
       <w:r>
         <w:lastRenderedPageBreak/>
-        <w:t xml:space="preserve">introduced the first ruthenium complex for olefin metathesis, exhibiting lower activity but a </w:t>
-      </w:r>
-      <w:r>
-        <w:t>significant improvement in stability in oxygen- and water-containing environments and for various functional groups.</w:t>
-      </w:r>
-      <w:r>
-        <w:rPr>
-          <w:vertAlign w:val="superscript"/>
-        </w:rPr>
-        <w:t>?</w:t>
-      </w:r>
-      <w:r>
-        <w:t xml:space="preserve"> The second factor determining the catalyst's characteristics – its ligands – has also progressed significantly.</w:t>
+        <w:t>The second factor determining the catalyst's characteristics – its ligands – has also progressed significantly.</w:t>
       </w:r>
       <w:r>
         <w:t xml:space="preserve"> Most Ru catalysts contain the carbene ligand responsible for the initiation – usually benzylidene (?) – two anionic ligands like chloride and two neutral ligands.</w:t>
@@ -439,13 +410,203 @@
         </w:numPr>
         <w:bidi w:val="0"/>
         <w:jc w:val="both"/>
-      </w:pPr>
-      <w:r>
-        <w:rPr>
-          <w:highlight w:val="red"/>
+        <w:rPr>
+          <w:highlight w:val="green"/>
+        </w:rPr>
+      </w:pPr>
+      <w:commentRangeStart w:id="4"/>
+      <w:r>
+        <w:rPr>
+          <w:highlight w:val="green"/>
         </w:rPr>
         <w:t>Principles of bioorthogonal chemistry</w:t>
       </w:r>
+      <w:commentRangeEnd w:id="4"/>
+      <w:r>
+        <w:rPr>
+          <w:rStyle w:val="CommentReference"/>
+          <w:highlight w:val="green"/>
+        </w:rPr>
+        <w:commentReference w:id="4"/>
+      </w:r>
+    </w:p>
+    <w:p>
+      <w:pPr>
+        <w:bidi w:val="0"/>
+        <w:jc w:val="both"/>
+      </w:pPr>
+      <w:r>
+        <w:t>Bioorthogonal chemistry</w:t>
+      </w:r>
+      <w:r>
+        <w:t xml:space="preserve"> describes a set of reactions that can be used in biological contexts and include reac</w:t>
+      </w:r>
+      <w:r>
+        <w:t>tants or catalysts</w:t>
+      </w:r>
+      <w:r>
+        <w:t xml:space="preserve"> that are not commonly found in nature</w:t>
+      </w:r>
+      <w:r>
+        <w:t>. Thus, their reactivity with endogenous biological molecules like proteins, sugars and nucleic acids can be limited.</w:t>
+      </w:r>
+      <w:r>
+        <w:t xml:space="preserve"> Other key characteristics of bioorthogonal reactions are high yields and reactions rate, water tolerance and generally small </w:t>
+      </w:r>
+      <w:r>
+        <w:t>reaction partners</w:t>
+      </w:r>
+      <w:r>
+        <w:t>, which minimize perturbance to the biological system.</w:t>
+      </w:r>
+      <w:r>
+        <w:rPr>
+          <w:vertAlign w:val="superscript"/>
+        </w:rPr>
+        <w:t>14</w:t>
+      </w:r>
+      <w:r>
+        <w:t xml:space="preserve"> </w:t>
+      </w:r>
+      <w:r>
+        <w:t>These requirements enable highly selective and efficient modification of molecules in biological environments</w:t>
+      </w:r>
+      <w:r>
+        <w:t>.</w:t>
+      </w:r>
+    </w:p>
+    <w:p>
+      <w:pPr>
+        <w:bidi w:val="0"/>
+        <w:jc w:val="both"/>
+      </w:pPr>
+      <w:r>
+        <w:t>Multiple bioorthogonal reactions have been reported, including native chemical ligation to create amide bonds in protein synthesis,</w:t>
+      </w:r>
+      <w:r>
+        <w:rPr>
+          <w:vertAlign w:val="superscript"/>
+        </w:rPr>
+        <w:t>?</w:t>
+      </w:r>
+      <w:r>
+        <w:t xml:space="preserve"> Copper-catalyzed azide-alkyne cycloaddition (CuAAC)</w:t>
+      </w:r>
+      <w:r>
+        <w:t xml:space="preserve"> that forms triazoles,</w:t>
+      </w:r>
+      <w:r>
+        <w:rPr>
+          <w:vertAlign w:val="superscript"/>
+        </w:rPr>
+        <w:t>?</w:t>
+      </w:r>
+      <w:r>
+        <w:t xml:space="preserve"> </w:t>
+      </w:r>
+      <w:r>
+        <w:t>tetrazine ligation that forms bicyclic compounds</w:t>
+      </w:r>
+      <w:r>
+        <w:rPr>
+          <w:vertAlign w:val="superscript"/>
+        </w:rPr>
+        <w:t>?</w:t>
+      </w:r>
+      <w:r>
+        <w:t xml:space="preserve"> and </w:t>
+      </w:r>
+      <w:r>
+        <w:t xml:space="preserve">photoinducible reactions, in which light </w:t>
+      </w:r>
+      <w:r>
+        <w:t>activates relatively stable reactants</w:t>
+      </w:r>
+      <w:r>
+        <w:t>.</w:t>
+      </w:r>
+      <w:r>
+        <w:rPr>
+          <w:vertAlign w:val="superscript"/>
+        </w:rPr>
+        <w:t>?</w:t>
+      </w:r>
+    </w:p>
+    <w:p>
+      <w:pPr>
+        <w:bidi w:val="0"/>
+        <w:jc w:val="both"/>
+      </w:pPr>
+      <w:r>
+        <w:t xml:space="preserve">Bioorthogonal reactions are often modified and optimized to accommodate well-known reactions for the strict requirements of biological systems. For example, the Staudinger reaction </w:t>
+      </w:r>
+      <w:r>
+        <w:t xml:space="preserve">– between a phosphine and an azide – </w:t>
+      </w:r>
+      <w:r>
+        <w:t>was described in 1919</w:t>
+      </w:r>
+      <w:r>
+        <w:t xml:space="preserve"> but was not useful in aqueous environment for the creation of an amide bond because of spontaneous hydroly</w:t>
+      </w:r>
+      <w:r>
+        <w:t xml:space="preserve">sis. </w:t>
+      </w:r>
+      <w:r>
+        <w:t>Changing the phosphine ligands prevented this and achieved a highly selective and biocompatible tool.</w:t>
+      </w:r>
+      <w:r>
+        <w:rPr>
+          <w:vertAlign w:val="superscript"/>
+        </w:rPr>
+        <w:t>20</w:t>
+      </w:r>
+    </w:p>
+    <w:p>
+      <w:pPr>
+        <w:bidi w:val="0"/>
+        <w:jc w:val="both"/>
+      </w:pPr>
+    </w:p>
+    <w:p>
+      <w:pPr>
+        <w:bidi w:val="0"/>
+        <w:jc w:val="both"/>
+      </w:pPr>
+      <w:r>
+        <w:t>In this work, I shall</w:t>
+      </w:r>
+      <w:r>
+        <w:t xml:space="preserve"> summarize the recent advances ……. and focus on……</w:t>
+      </w:r>
+    </w:p>
+    <w:p>
+      <w:pPr>
+        <w:pStyle w:val="Heading1"/>
+      </w:pPr>
+      <w:r>
+        <w:t>Body</w:t>
+      </w:r>
+    </w:p>
+    <w:p>
+      <w:pPr>
+        <w:pStyle w:val="ListParagraph"/>
+        <w:numPr>
+          <w:ilvl w:val="0"/>
+          <w:numId w:val="1"/>
+        </w:numPr>
+        <w:bidi w:val="0"/>
+        <w:jc w:val="both"/>
+        <w:rPr>
+          <w:highlight w:val="blue"/>
+        </w:rPr>
+      </w:pPr>
+      <w:r>
+        <w:rPr>
+          <w:highlight w:val="blue"/>
+        </w:rPr>
+        <w:t>Reasons to attempt in-vivo metathesis and examples of specific reactions</w:t>
+      </w:r>
     </w:p>
     <w:p>
       <w:pPr>
@@ -454,7 +615,19 @@
         <w:jc w:val="both"/>
       </w:pPr>
       <w:r>
-        <w:t>As my work attempts to describe OM as a bioorthogonal process, some detail on existing bioorthogonal reactions is needed – definition, short history, two-three examples of the following:</w:t>
+        <w:t xml:space="preserve">Not sure if this section should be in the end (more inspiring) or the beginning (makes more sense </w:t>
+      </w:r>
+      <w:r>
+        <w:t>when</w:t>
+      </w:r>
+      <w:r>
+        <w:t xml:space="preserve"> introducing the challenges)</w:t>
+      </w:r>
+      <w:r>
+        <w:t>, can consult Reem about it</w:t>
+      </w:r>
+      <w:r>
+        <w:t>. Here I'd present in detail both the existing and proposed usages:</w:t>
       </w:r>
     </w:p>
     <w:p>
@@ -468,7 +641,7 @@
         <w:jc w:val="both"/>
       </w:pPr>
       <w:r>
-        <w:t xml:space="preserve">native chemical ligation </w:t>
+        <w:t>"Living factories" inside organisms</w:t>
       </w:r>
     </w:p>
     <w:p>
@@ -480,17 +653,9 @@
         </w:numPr>
         <w:bidi w:val="0"/>
         <w:jc w:val="both"/>
-        <w:rPr>
-          <w:b/>
-          <w:bCs/>
-        </w:rPr>
-      </w:pPr>
-      <w:r>
-        <w:rPr>
-          <w:b/>
-          <w:bCs/>
-        </w:rPr>
-        <w:t>Staudinger ligation</w:t>
+      </w:pPr>
+      <w:r>
+        <w:t>Drug synthesis, transport and uncaging/deprotection</w:t>
       </w:r>
     </w:p>
     <w:p>
@@ -502,38 +667,9 @@
         </w:numPr>
         <w:bidi w:val="0"/>
         <w:jc w:val="both"/>
-        <w:rPr>
-          <w:b/>
-          <w:bCs/>
-        </w:rPr>
-      </w:pPr>
-      <w:r>
-        <w:rPr>
-          <w:b/>
-          <w:bCs/>
-        </w:rPr>
-        <w:t>copper-cataly</w:t>
-      </w:r>
-      <w:r>
-        <w:rPr>
-          <w:b/>
-          <w:bCs/>
-        </w:rPr>
-        <w:t>z</w:t>
-      </w:r>
-      <w:r>
-        <w:rPr>
-          <w:b/>
-          <w:bCs/>
-        </w:rPr>
-        <w:t>ed azide-alkyne cycloaddition</w:t>
-      </w:r>
-      <w:r>
-        <w:rPr>
-          <w:b/>
-          <w:bCs/>
-        </w:rPr>
-        <w:t xml:space="preserve"> (?)</w:t>
+      </w:pPr>
+      <w:r>
+        <w:t>Protein modification</w:t>
       </w:r>
     </w:p>
     <w:p>
@@ -547,7 +683,7 @@
         <w:jc w:val="both"/>
       </w:pPr>
       <w:r>
-        <w:t>strain-promoted [3 + 2] reactions</w:t>
+        <w:t>DNA modification</w:t>
       </w:r>
     </w:p>
     <w:p>
@@ -561,7 +697,7 @@
         <w:jc w:val="both"/>
       </w:pPr>
       <w:r>
-        <w:t>tetrazine ligation</w:t>
+        <w:t>Further examples</w:t>
       </w:r>
     </w:p>
     <w:p>
@@ -575,90 +711,7 @@
         <w:jc w:val="both"/>
       </w:pPr>
       <w:r>
-        <w:t>metal-cataly</w:t>
-      </w:r>
-      <w:r>
-        <w:t>z</w:t>
-      </w:r>
-      <w:r>
-        <w:t>ed coupling reactions</w:t>
-      </w:r>
-    </w:p>
-    <w:p>
-      <w:pPr>
-        <w:pStyle w:val="ListParagraph"/>
-        <w:numPr>
-          <w:ilvl w:val="0"/>
-          <w:numId w:val="5"/>
-        </w:numPr>
-        <w:bidi w:val="0"/>
-        <w:jc w:val="both"/>
-      </w:pPr>
-      <w:r>
-        <w:t>oxime and hydrazone ligations</w:t>
-      </w:r>
-    </w:p>
-    <w:p>
-      <w:pPr>
-        <w:pStyle w:val="ListParagraph"/>
-        <w:numPr>
-          <w:ilvl w:val="0"/>
-          <w:numId w:val="5"/>
-        </w:numPr>
-        <w:bidi w:val="0"/>
-        <w:jc w:val="both"/>
-      </w:pPr>
-      <w:r>
-        <w:t>photoinducible bioorthogonal reactions</w:t>
-      </w:r>
-    </w:p>
-    <w:p>
-      <w:pPr>
-        <w:bidi w:val="0"/>
-        <w:jc w:val="both"/>
-      </w:pPr>
-      <w:r>
-        <w:t xml:space="preserve">I can use </w:t>
-      </w:r>
-      <w:hyperlink r:id="rId9" w:history="1">
-        <w:r>
-          <w:rPr>
-            <w:rStyle w:val="Hyperlink"/>
-          </w:rPr>
-          <w:t>this</w:t>
-        </w:r>
-      </w:hyperlink>
-      <w:r>
-        <w:t xml:space="preserve"> article.</w:t>
-      </w:r>
-    </w:p>
-    <w:p>
-      <w:pPr>
-        <w:bidi w:val="0"/>
-        <w:jc w:val="both"/>
-      </w:pPr>
-      <w:r>
-        <w:t>Bioorthogonal chemistry</w:t>
-      </w:r>
-    </w:p>
-    <w:p>
-      <w:pPr>
-        <w:bidi w:val="0"/>
-        <w:jc w:val="both"/>
-      </w:pPr>
-      <w:r>
-        <w:t>In this work, I shall</w:t>
-      </w:r>
-      <w:r>
-        <w:t xml:space="preserve"> summarize the recent advances ……. and focus on……</w:t>
-      </w:r>
-    </w:p>
-    <w:p>
-      <w:pPr>
-        <w:pStyle w:val="Heading1"/>
-      </w:pPr>
-      <w:r>
-        <w:t>Body</w:t>
+        <w:t>Replacement of different bioorthogonal reactions (not OM)</w:t>
       </w:r>
     </w:p>
     <w:p>
@@ -670,121 +723,313 @@
         </w:numPr>
         <w:bidi w:val="0"/>
         <w:jc w:val="both"/>
-        <w:rPr>
-          <w:highlight w:val="blue"/>
-        </w:rPr>
-      </w:pPr>
-      <w:r>
-        <w:rPr>
-          <w:highlight w:val="blue"/>
-        </w:rPr>
-        <w:t>Reasons to attempt in-vivo metathesis and examples of specific reactions</w:t>
-      </w:r>
-    </w:p>
-    <w:p>
-      <w:pPr>
-        <w:bidi w:val="0"/>
-        <w:ind w:left="720"/>
-        <w:jc w:val="both"/>
-      </w:pPr>
-      <w:r>
-        <w:t xml:space="preserve">Not sure if this section should be in the end (more inspiring) or the beginning (makes more sense </w:t>
-      </w:r>
-      <w:r>
-        <w:t>when</w:t>
-      </w:r>
-      <w:r>
-        <w:t xml:space="preserve"> introducing the challenges)</w:t>
-      </w:r>
-      <w:r>
-        <w:t>, can consult Reem about it</w:t>
-      </w:r>
-      <w:r>
-        <w:t>. Here I'd present in detail both the existing and proposed usages:</w:t>
+      </w:pPr>
+      <w:r>
+        <w:t>Challenges and requirements</w:t>
+      </w:r>
+    </w:p>
+    <w:p>
+      <w:pPr>
+        <w:pStyle w:val="ListParagraph"/>
+        <w:bidi w:val="0"/>
+        <w:ind w:left="1080"/>
+        <w:jc w:val="both"/>
+      </w:pPr>
+      <w:r>
+        <w:t xml:space="preserve">The things that currently prevent us from achieving </w:t>
+      </w:r>
+      <w:r>
+        <w:t>in-vivo metathesis in industry scale.</w:t>
       </w:r>
     </w:p>
     <w:p>
       <w:pPr>
         <w:pStyle w:val="ListParagraph"/>
         <w:numPr>
-          <w:ilvl w:val="0"/>
+          <w:ilvl w:val="1"/>
+          <w:numId w:val="1"/>
+        </w:numPr>
+        <w:bidi w:val="0"/>
+        <w:jc w:val="both"/>
+        <w:rPr>
+          <w:highlight w:val="red"/>
+        </w:rPr>
+      </w:pPr>
+      <w:r>
+        <w:rPr>
+          <w:highlight w:val="red"/>
+        </w:rPr>
+        <w:t>General (limitations of every OM)</w:t>
+      </w:r>
+    </w:p>
+    <w:p>
+      <w:pPr>
+        <w:pStyle w:val="ListParagraph"/>
+        <w:bidi w:val="0"/>
+        <w:ind w:left="1800"/>
+        <w:jc w:val="both"/>
+      </w:pPr>
+      <w:r>
+        <w:lastRenderedPageBreak/>
+        <w:t>There must be alkenes…</w:t>
+      </w:r>
+    </w:p>
+    <w:p>
+      <w:pPr>
+        <w:pStyle w:val="ListParagraph"/>
+        <w:bidi w:val="0"/>
+        <w:ind w:left="1800"/>
+        <w:jc w:val="both"/>
+      </w:pPr>
+      <w:r>
+        <w:t>Side reactions must be avoided</w:t>
+      </w:r>
+      <w:r>
+        <w:t>…</w:t>
+      </w:r>
+    </w:p>
+    <w:p>
+      <w:pPr>
+        <w:pStyle w:val="ListParagraph"/>
+        <w:bidi w:val="0"/>
+        <w:ind w:left="1800"/>
+        <w:jc w:val="both"/>
+      </w:pPr>
+      <w:r>
+        <w:t>Beta-hydrsomething and double bond migration…</w:t>
+      </w:r>
+    </w:p>
+    <w:p>
+      <w:pPr>
+        <w:pStyle w:val="ListParagraph"/>
+        <w:bidi w:val="0"/>
+        <w:ind w:left="1800"/>
+        <w:jc w:val="both"/>
+      </w:pPr>
+      <w:r>
+        <w:t>R</w:t>
+      </w:r>
+      <w:r>
+        <w:t>emoving ruthenium from the final products</w:t>
+      </w:r>
+      <w:r>
+        <w:t>…</w:t>
+      </w:r>
+    </w:p>
+    <w:p>
+      <w:pPr>
+        <w:pStyle w:val="ListParagraph"/>
+        <w:numPr>
+          <w:ilvl w:val="1"/>
+          <w:numId w:val="1"/>
+        </w:numPr>
+        <w:bidi w:val="0"/>
+        <w:jc w:val="both"/>
+        <w:rPr>
+          <w:highlight w:val="yellow"/>
+        </w:rPr>
+      </w:pPr>
+      <w:r>
+        <w:rPr>
+          <w:highlight w:val="yellow"/>
+        </w:rPr>
+        <w:t>Reaction-specific</w:t>
+      </w:r>
+    </w:p>
+    <w:p>
+      <w:pPr>
+        <w:pStyle w:val="ListParagraph"/>
+        <w:bidi w:val="0"/>
+        <w:ind w:left="1800"/>
+        <w:jc w:val="both"/>
+      </w:pPr>
+      <w:r>
+        <w:t>Two ways I can explain this:</w:t>
+      </w:r>
+    </w:p>
+    <w:p>
+      <w:pPr>
+        <w:pStyle w:val="ListParagraph"/>
+        <w:numPr>
+          <w:ilvl w:val="1"/>
           <w:numId w:val="5"/>
         </w:numPr>
         <w:bidi w:val="0"/>
         <w:jc w:val="both"/>
       </w:pPr>
       <w:r>
-        <w:t>"Living factories" inside organisms</w:t>
+        <w:t>the common grouping of OM reactions – RCM, CM, ROMP and ADMET, which is better and which present challenges</w:t>
       </w:r>
     </w:p>
     <w:p>
       <w:pPr>
         <w:pStyle w:val="ListParagraph"/>
         <w:numPr>
-          <w:ilvl w:val="0"/>
+          <w:ilvl w:val="1"/>
           <w:numId w:val="5"/>
         </w:numPr>
         <w:bidi w:val="0"/>
         <w:jc w:val="both"/>
       </w:pPr>
       <w:r>
-        <w:t>Drug synthesis, transport and uncaging/deprotection</w:t>
+        <w:t>effect of specific groups in biological reactants, such as OH in sugars, steric hindrance in proteins, side reactions and reactivity of products</w:t>
       </w:r>
     </w:p>
     <w:p>
       <w:pPr>
         <w:pStyle w:val="ListParagraph"/>
         <w:numPr>
-          <w:ilvl w:val="0"/>
-          <w:numId w:val="5"/>
+          <w:ilvl w:val="1"/>
+          <w:numId w:val="1"/>
         </w:numPr>
         <w:bidi w:val="0"/>
         <w:jc w:val="both"/>
-      </w:pPr>
-      <w:r>
-        <w:t>Protein modification</w:t>
+        <w:rPr>
+          <w:highlight w:val="green"/>
+        </w:rPr>
+      </w:pPr>
+      <w:r>
+        <w:rPr>
+          <w:highlight w:val="green"/>
+        </w:rPr>
+        <w:t>Water-related</w:t>
       </w:r>
     </w:p>
     <w:p>
       <w:pPr>
         <w:pStyle w:val="ListParagraph"/>
         <w:numPr>
-          <w:ilvl w:val="0"/>
-          <w:numId w:val="5"/>
+          <w:ilvl w:val="1"/>
+          <w:numId w:val="1"/>
         </w:numPr>
         <w:bidi w:val="0"/>
         <w:jc w:val="both"/>
-      </w:pPr>
-      <w:r>
-        <w:t>DNA modification</w:t>
+        <w:rPr>
+          <w:highlight w:val="blue"/>
+        </w:rPr>
+      </w:pPr>
+      <w:r>
+        <w:rPr>
+          <w:highlight w:val="blue"/>
+        </w:rPr>
+        <w:t>B</w:t>
+      </w:r>
+      <w:r>
+        <w:rPr>
+          <w:highlight w:val="blue"/>
+        </w:rPr>
+        <w:t>iology-related</w:t>
+      </w:r>
+    </w:p>
+    <w:p>
+      <w:pPr>
+        <w:pStyle w:val="ListParagraph"/>
+        <w:bidi w:val="0"/>
+        <w:ind w:left="1800"/>
+        <w:jc w:val="both"/>
+      </w:pPr>
+      <w:r>
+        <w:t>The reaction must be fast…</w:t>
+      </w:r>
+    </w:p>
+    <w:p>
+      <w:pPr>
+        <w:pStyle w:val="ListParagraph"/>
+        <w:bidi w:val="0"/>
+        <w:ind w:left="1800"/>
+        <w:jc w:val="both"/>
+      </w:pPr>
+      <w:r>
+        <w:t>Low substrate concentration…</w:t>
+      </w:r>
+    </w:p>
+    <w:p>
+      <w:pPr>
+        <w:pStyle w:val="ListParagraph"/>
+        <w:bidi w:val="0"/>
+        <w:ind w:left="1800"/>
+        <w:jc w:val="both"/>
+      </w:pPr>
+      <w:r>
+        <w:t xml:space="preserve">Specificity </w:t>
+      </w:r>
+    </w:p>
+    <w:p>
+      <w:pPr>
+        <w:pStyle w:val="ListParagraph"/>
+        <w:bidi w:val="0"/>
+        <w:ind w:left="1800"/>
+        <w:jc w:val="both"/>
+      </w:pPr>
+      <w:r>
+        <w:t>That damned GSH</w:t>
+      </w:r>
+    </w:p>
+    <w:p>
+      <w:pPr>
+        <w:pStyle w:val="ListParagraph"/>
+        <w:bidi w:val="0"/>
+        <w:ind w:left="1800"/>
+        <w:jc w:val="both"/>
+      </w:pPr>
+      <w:r>
+        <w:t>Poisoning the organism</w:t>
+      </w:r>
+      <w:r>
+        <w:t xml:space="preserve"> - Ru is usually considered toxic and carcinogenic :(</w:t>
+      </w:r>
+    </w:p>
+    <w:p>
+      <w:pPr>
+        <w:pStyle w:val="ListParagraph"/>
+        <w:bidi w:val="0"/>
+        <w:ind w:left="1800"/>
+        <w:jc w:val="both"/>
+      </w:pPr>
+      <w:r>
+        <w:t>Catalyst poisoning, decomposition, chelation and aggregation</w:t>
+      </w:r>
+    </w:p>
+    <w:p>
+      <w:pPr>
+        <w:pStyle w:val="ListParagraph"/>
+        <w:bidi w:val="0"/>
+        <w:ind w:left="1800"/>
+        <w:jc w:val="both"/>
+      </w:pPr>
+      <w:r>
+        <w:t>Probably more about it in my summaries</w:t>
       </w:r>
     </w:p>
     <w:p>
       <w:pPr>
         <w:pStyle w:val="ListParagraph"/>
         <w:numPr>
-          <w:ilvl w:val="0"/>
-          <w:numId w:val="5"/>
+          <w:ilvl w:val="1"/>
+          <w:numId w:val="1"/>
         </w:numPr>
         <w:bidi w:val="0"/>
         <w:jc w:val="both"/>
-      </w:pPr>
-      <w:r>
-        <w:t>Further examples</w:t>
-      </w:r>
-    </w:p>
-    <w:p>
-      <w:pPr>
-        <w:pStyle w:val="ListParagraph"/>
-        <w:numPr>
-          <w:ilvl w:val="0"/>
-          <w:numId w:val="5"/>
-        </w:numPr>
-        <w:bidi w:val="0"/>
-        <w:jc w:val="both"/>
-      </w:pPr>
-      <w:r>
-        <w:t>Replacement of different bioorthogonal reactions (not OM)</w:t>
+        <w:rPr>
+          <w:highlight w:val="red"/>
+        </w:rPr>
+      </w:pPr>
+      <w:r>
+        <w:rPr>
+          <w:highlight w:val="red"/>
+        </w:rPr>
+        <w:t xml:space="preserve">use-case-specific (e.g. blood/cancer environment)  </w:t>
+      </w:r>
+    </w:p>
+    <w:p>
+      <w:pPr>
+        <w:pStyle w:val="ListParagraph"/>
+        <w:bidi w:val="0"/>
+        <w:ind w:left="1800"/>
+        <w:jc w:val="both"/>
+      </w:pPr>
+      <w:r>
+        <w:t>componentization of the reaction to the correct organ/organelle inside the cell</w:t>
       </w:r>
     </w:p>
     <w:p>
@@ -798,21 +1043,7 @@
         <w:jc w:val="both"/>
       </w:pPr>
       <w:r>
-        <w:t>Challenges and requirements</w:t>
-      </w:r>
-    </w:p>
-    <w:p>
-      <w:pPr>
-        <w:pStyle w:val="ListParagraph"/>
-        <w:bidi w:val="0"/>
-        <w:ind w:left="1080"/>
-        <w:jc w:val="both"/>
-      </w:pPr>
-      <w:r>
-        <w:t xml:space="preserve">The things that currently prevent us from achieving </w:t>
-      </w:r>
-      <w:r>
-        <w:t>in-vivo metathesis in industry scale.</w:t>
+        <w:t>Solutions (can include lessons from other biorthogonal reactions)</w:t>
       </w:r>
     </w:p>
     <w:p>
@@ -824,6 +1055,151 @@
         </w:numPr>
         <w:bidi w:val="0"/>
         <w:jc w:val="both"/>
+      </w:pPr>
+      <w:r>
+        <w:t>Catalysts</w:t>
+      </w:r>
+    </w:p>
+    <w:p>
+      <w:pPr>
+        <w:pStyle w:val="ListParagraph"/>
+        <w:bidi w:val="0"/>
+        <w:ind w:left="1800"/>
+        <w:jc w:val="both"/>
+      </w:pPr>
+      <w:r>
+        <w:t>Generally, why Ru is the best and the rest suc</w:t>
+      </w:r>
+      <w:r>
+        <w:t>k</w:t>
+      </w:r>
+    </w:p>
+    <w:p>
+      <w:pPr>
+        <w:pStyle w:val="ListParagraph"/>
+        <w:numPr>
+          <w:ilvl w:val="2"/>
+          <w:numId w:val="1"/>
+        </w:numPr>
+        <w:bidi w:val="0"/>
+        <w:jc w:val="both"/>
+        <w:rPr>
+          <w:highlight w:val="yellow"/>
+        </w:rPr>
+      </w:pPr>
+      <w:r>
+        <w:rPr>
+          <w:highlight w:val="yellow"/>
+        </w:rPr>
+        <w:t>GHII (and III?) catalysts</w:t>
+      </w:r>
+    </w:p>
+    <w:p>
+      <w:pPr>
+        <w:pStyle w:val="ListParagraph"/>
+        <w:bidi w:val="0"/>
+        <w:ind w:left="2520"/>
+        <w:jc w:val="both"/>
+      </w:pPr>
+      <w:r>
+        <w:t>Why carbenes are the best and phosphines suck</w:t>
+      </w:r>
+    </w:p>
+    <w:p>
+      <w:pPr>
+        <w:pStyle w:val="ListParagraph"/>
+        <w:bidi w:val="0"/>
+        <w:ind w:left="2520"/>
+        <w:jc w:val="both"/>
+      </w:pPr>
+      <w:r>
+        <w:t>Short introduction to GHII, GHIII, AquaMet and Grela with comparative studies of their STABILITY, TON, TOF and selectivity in some reactions</w:t>
+      </w:r>
+    </w:p>
+    <w:p>
+      <w:pPr>
+        <w:pStyle w:val="ListParagraph"/>
+        <w:numPr>
+          <w:ilvl w:val="2"/>
+          <w:numId w:val="1"/>
+        </w:numPr>
+        <w:bidi w:val="0"/>
+        <w:jc w:val="both"/>
+        <w:rPr>
+          <w:highlight w:val="blue"/>
+        </w:rPr>
+      </w:pPr>
+      <w:r>
+        <w:rPr>
+          <w:highlight w:val="blue"/>
+        </w:rPr>
+        <w:t>Charged catalysts</w:t>
+      </w:r>
+    </w:p>
+    <w:p>
+      <w:pPr>
+        <w:pStyle w:val="ListParagraph"/>
+        <w:bidi w:val="0"/>
+        <w:ind w:left="2520"/>
+        <w:jc w:val="both"/>
+      </w:pPr>
+      <w:r>
+        <w:t>Cationic and anionic and what's good about them, should compare to previous point's catalyst</w:t>
+      </w:r>
+      <w:r>
+        <w:t>s</w:t>
+      </w:r>
+      <w:r>
+        <w:t xml:space="preserve"> in same/similar table</w:t>
+      </w:r>
+    </w:p>
+    <w:p>
+      <w:pPr>
+        <w:pStyle w:val="ListParagraph"/>
+        <w:numPr>
+          <w:ilvl w:val="2"/>
+          <w:numId w:val="1"/>
+        </w:numPr>
+        <w:bidi w:val="0"/>
+        <w:jc w:val="both"/>
+        <w:rPr>
+          <w:highlight w:val="yellow"/>
+        </w:rPr>
+      </w:pPr>
+      <w:r>
+        <w:rPr>
+          <w:highlight w:val="yellow"/>
+        </w:rPr>
+        <w:t>Metalloproteins</w:t>
+      </w:r>
+      <w:r>
+        <w:rPr>
+          <w:highlight w:val="yellow"/>
+        </w:rPr>
+        <w:t>/metalloenzymes</w:t>
+      </w:r>
+      <w:r>
+        <w:rPr>
+          <w:highlight w:val="yellow"/>
+        </w:rPr>
+        <w:t xml:space="preserve"> – design, synthesis and usage</w:t>
+      </w:r>
+      <w:r>
+        <w:rPr>
+          <w:highlight w:val="yellow"/>
+        </w:rPr>
+        <w:t>+examples</w:t>
+      </w:r>
+    </w:p>
+    <w:p>
+      <w:pPr>
+        <w:pStyle w:val="ListParagraph"/>
+        <w:numPr>
+          <w:ilvl w:val="2"/>
+          <w:numId w:val="1"/>
+        </w:numPr>
+        <w:bidi w:val="0"/>
+        <w:jc w:val="both"/>
         <w:rPr>
           <w:highlight w:val="red"/>
         </w:rPr>
@@ -832,61 +1208,7 @@
         <w:rPr>
           <w:highlight w:val="red"/>
         </w:rPr>
-        <w:t>General (limitations of every OM)</w:t>
-      </w:r>
-    </w:p>
-    <w:p>
-      <w:pPr>
-        <w:pStyle w:val="ListParagraph"/>
-        <w:bidi w:val="0"/>
-        <w:ind w:left="1800"/>
-        <w:jc w:val="both"/>
-      </w:pPr>
-      <w:r>
-        <w:t>There must be alkenes…</w:t>
-      </w:r>
-    </w:p>
-    <w:p>
-      <w:pPr>
-        <w:pStyle w:val="ListParagraph"/>
-        <w:bidi w:val="0"/>
-        <w:ind w:left="1800"/>
-        <w:jc w:val="both"/>
-      </w:pPr>
-      <w:r>
-        <w:lastRenderedPageBreak/>
-        <w:t>Side reactions must be avoided</w:t>
-      </w:r>
-      <w:r>
-        <w:t>…</w:t>
-      </w:r>
-    </w:p>
-    <w:p>
-      <w:pPr>
-        <w:pStyle w:val="ListParagraph"/>
-        <w:bidi w:val="0"/>
-        <w:ind w:left="1800"/>
-        <w:jc w:val="both"/>
-      </w:pPr>
-      <w:r>
-        <w:t>Beta-hydrsomething and double bond migration…</w:t>
-      </w:r>
-    </w:p>
-    <w:p>
-      <w:pPr>
-        <w:pStyle w:val="ListParagraph"/>
-        <w:bidi w:val="0"/>
-        <w:ind w:left="1800"/>
-        <w:jc w:val="both"/>
-      </w:pPr>
-      <w:r>
-        <w:t>R</w:t>
-      </w:r>
-      <w:r>
-        <w:t>emoving ruthenium from the final products</w:t>
-      </w:r>
-      <w:r>
-        <w:t>…</w:t>
+        <w:t>Getting rid of the catalyst afterward</w:t>
       </w:r>
     </w:p>
     <w:p>
@@ -899,404 +1221,6 @@
         <w:bidi w:val="0"/>
         <w:jc w:val="both"/>
         <w:rPr>
-          <w:highlight w:val="yellow"/>
-        </w:rPr>
-      </w:pPr>
-      <w:r>
-        <w:rPr>
-          <w:highlight w:val="yellow"/>
-        </w:rPr>
-        <w:t>Reaction-specific</w:t>
-      </w:r>
-    </w:p>
-    <w:p>
-      <w:pPr>
-        <w:pStyle w:val="ListParagraph"/>
-        <w:bidi w:val="0"/>
-        <w:ind w:left="1800"/>
-        <w:jc w:val="both"/>
-      </w:pPr>
-      <w:r>
-        <w:t>Two ways I can explain this:</w:t>
-      </w:r>
-    </w:p>
-    <w:p>
-      <w:pPr>
-        <w:pStyle w:val="ListParagraph"/>
-        <w:numPr>
-          <w:ilvl w:val="1"/>
-          <w:numId w:val="5"/>
-        </w:numPr>
-        <w:bidi w:val="0"/>
-        <w:jc w:val="both"/>
-      </w:pPr>
-      <w:r>
-        <w:t>the common grouping of OM reactions – RCM, CM, ROMP and ADMET, which is better and which present challenges</w:t>
-      </w:r>
-    </w:p>
-    <w:p>
-      <w:pPr>
-        <w:pStyle w:val="ListParagraph"/>
-        <w:numPr>
-          <w:ilvl w:val="1"/>
-          <w:numId w:val="5"/>
-        </w:numPr>
-        <w:bidi w:val="0"/>
-        <w:jc w:val="both"/>
-      </w:pPr>
-      <w:r>
-        <w:t>effect of specific groups in biological reactants, such as OH in sugars, steric hindrance in proteins, side reactions and reactivity of products</w:t>
-      </w:r>
-    </w:p>
-    <w:p>
-      <w:pPr>
-        <w:pStyle w:val="ListParagraph"/>
-        <w:numPr>
-          <w:ilvl w:val="1"/>
-          <w:numId w:val="1"/>
-        </w:numPr>
-        <w:bidi w:val="0"/>
-        <w:jc w:val="both"/>
-        <w:rPr>
-          <w:highlight w:val="green"/>
-        </w:rPr>
-      </w:pPr>
-      <w:r>
-        <w:rPr>
-          <w:highlight w:val="green"/>
-        </w:rPr>
-        <w:t>Water-related</w:t>
-      </w:r>
-    </w:p>
-    <w:p>
-      <w:pPr>
-        <w:pStyle w:val="ListParagraph"/>
-        <w:numPr>
-          <w:ilvl w:val="1"/>
-          <w:numId w:val="1"/>
-        </w:numPr>
-        <w:bidi w:val="0"/>
-        <w:jc w:val="both"/>
-        <w:rPr>
-          <w:highlight w:val="blue"/>
-        </w:rPr>
-      </w:pPr>
-      <w:r>
-        <w:rPr>
-          <w:highlight w:val="blue"/>
-        </w:rPr>
-        <w:t>B</w:t>
-      </w:r>
-      <w:r>
-        <w:rPr>
-          <w:highlight w:val="blue"/>
-        </w:rPr>
-        <w:t>iology-related</w:t>
-      </w:r>
-    </w:p>
-    <w:p>
-      <w:pPr>
-        <w:pStyle w:val="ListParagraph"/>
-        <w:bidi w:val="0"/>
-        <w:ind w:left="1800"/>
-        <w:jc w:val="both"/>
-      </w:pPr>
-      <w:r>
-        <w:t>The reaction must be fast…</w:t>
-      </w:r>
-    </w:p>
-    <w:p>
-      <w:pPr>
-        <w:pStyle w:val="ListParagraph"/>
-        <w:bidi w:val="0"/>
-        <w:ind w:left="1800"/>
-        <w:jc w:val="both"/>
-      </w:pPr>
-      <w:r>
-        <w:t>Low substrate concentration…</w:t>
-      </w:r>
-    </w:p>
-    <w:p>
-      <w:pPr>
-        <w:pStyle w:val="ListParagraph"/>
-        <w:bidi w:val="0"/>
-        <w:ind w:left="1800"/>
-        <w:jc w:val="both"/>
-      </w:pPr>
-      <w:r>
-        <w:t xml:space="preserve">Specificity </w:t>
-      </w:r>
-    </w:p>
-    <w:p>
-      <w:pPr>
-        <w:pStyle w:val="ListParagraph"/>
-        <w:bidi w:val="0"/>
-        <w:ind w:left="1800"/>
-        <w:jc w:val="both"/>
-      </w:pPr>
-      <w:r>
-        <w:t>That damned GSH</w:t>
-      </w:r>
-    </w:p>
-    <w:p>
-      <w:pPr>
-        <w:pStyle w:val="ListParagraph"/>
-        <w:bidi w:val="0"/>
-        <w:ind w:left="1800"/>
-        <w:jc w:val="both"/>
-        <w:rPr>
-          <w:rFonts w:hint="cs"/>
-        </w:rPr>
-      </w:pPr>
-      <w:r>
-        <w:t>Poisoning the organism</w:t>
-      </w:r>
-      <w:r>
-        <w:t xml:space="preserve"> - Ru is usually considered toxic and carcinogenic :(</w:t>
-      </w:r>
-    </w:p>
-    <w:p>
-      <w:pPr>
-        <w:pStyle w:val="ListParagraph"/>
-        <w:bidi w:val="0"/>
-        <w:ind w:left="1800"/>
-        <w:jc w:val="both"/>
-      </w:pPr>
-      <w:r>
-        <w:t>Catalyst poisoning, decomposition, chelation and aggregation</w:t>
-      </w:r>
-    </w:p>
-    <w:p>
-      <w:pPr>
-        <w:pStyle w:val="ListParagraph"/>
-        <w:bidi w:val="0"/>
-        <w:ind w:left="1800"/>
-        <w:jc w:val="both"/>
-      </w:pPr>
-      <w:r>
-        <w:t>Probably more about it in my summaries</w:t>
-      </w:r>
-    </w:p>
-    <w:p>
-      <w:pPr>
-        <w:pStyle w:val="ListParagraph"/>
-        <w:numPr>
-          <w:ilvl w:val="1"/>
-          <w:numId w:val="1"/>
-        </w:numPr>
-        <w:bidi w:val="0"/>
-        <w:jc w:val="both"/>
-        <w:rPr>
-          <w:highlight w:val="red"/>
-        </w:rPr>
-      </w:pPr>
-      <w:r>
-        <w:rPr>
-          <w:highlight w:val="red"/>
-        </w:rPr>
-        <w:t xml:space="preserve">use-case-specific (e.g. blood/cancer environment)  </w:t>
-      </w:r>
-    </w:p>
-    <w:p>
-      <w:pPr>
-        <w:pStyle w:val="ListParagraph"/>
-        <w:bidi w:val="0"/>
-        <w:ind w:left="1800"/>
-        <w:jc w:val="both"/>
-      </w:pPr>
-      <w:r>
-        <w:t>componentization of the reaction to the correct organ/organelle inside the cell</w:t>
-      </w:r>
-    </w:p>
-    <w:p>
-      <w:pPr>
-        <w:pStyle w:val="ListParagraph"/>
-        <w:numPr>
-          <w:ilvl w:val="0"/>
-          <w:numId w:val="1"/>
-        </w:numPr>
-        <w:bidi w:val="0"/>
-        <w:jc w:val="both"/>
-      </w:pPr>
-      <w:r>
-        <w:t>Solutions (can include lessons from other biorthogonal reactions)</w:t>
-      </w:r>
-    </w:p>
-    <w:p>
-      <w:pPr>
-        <w:pStyle w:val="ListParagraph"/>
-        <w:numPr>
-          <w:ilvl w:val="1"/>
-          <w:numId w:val="1"/>
-        </w:numPr>
-        <w:bidi w:val="0"/>
-        <w:jc w:val="both"/>
-      </w:pPr>
-      <w:r>
-        <w:t>Catalysts</w:t>
-      </w:r>
-    </w:p>
-    <w:p>
-      <w:pPr>
-        <w:pStyle w:val="ListParagraph"/>
-        <w:bidi w:val="0"/>
-        <w:ind w:left="1800"/>
-        <w:jc w:val="both"/>
-      </w:pPr>
-      <w:r>
-        <w:t>Generally, why Ru is the best and the rest suc</w:t>
-      </w:r>
-      <w:r>
-        <w:t>k</w:t>
-      </w:r>
-    </w:p>
-    <w:p>
-      <w:pPr>
-        <w:pStyle w:val="ListParagraph"/>
-        <w:numPr>
-          <w:ilvl w:val="2"/>
-          <w:numId w:val="1"/>
-        </w:numPr>
-        <w:bidi w:val="0"/>
-        <w:jc w:val="both"/>
-        <w:rPr>
-          <w:highlight w:val="yellow"/>
-        </w:rPr>
-      </w:pPr>
-      <w:r>
-        <w:rPr>
-          <w:highlight w:val="yellow"/>
-        </w:rPr>
-        <w:t>GHII (and III?) catalysts</w:t>
-      </w:r>
-    </w:p>
-    <w:p>
-      <w:pPr>
-        <w:pStyle w:val="ListParagraph"/>
-        <w:bidi w:val="0"/>
-        <w:ind w:left="2520"/>
-        <w:jc w:val="both"/>
-      </w:pPr>
-      <w:r>
-        <w:t>Why carbenes are the best and phosphines suck</w:t>
-      </w:r>
-    </w:p>
-    <w:p>
-      <w:pPr>
-        <w:pStyle w:val="ListParagraph"/>
-        <w:bidi w:val="0"/>
-        <w:ind w:left="2520"/>
-        <w:jc w:val="both"/>
-      </w:pPr>
-      <w:r>
-        <w:t>Short introduction to GHII, GHIII, AquaMet and Grela with comparative studies of their STABILITY, TON, TOF and selectivity in some reactions</w:t>
-      </w:r>
-    </w:p>
-    <w:p>
-      <w:pPr>
-        <w:pStyle w:val="ListParagraph"/>
-        <w:numPr>
-          <w:ilvl w:val="2"/>
-          <w:numId w:val="1"/>
-        </w:numPr>
-        <w:bidi w:val="0"/>
-        <w:jc w:val="both"/>
-        <w:rPr>
-          <w:highlight w:val="blue"/>
-        </w:rPr>
-      </w:pPr>
-      <w:r>
-        <w:rPr>
-          <w:highlight w:val="blue"/>
-        </w:rPr>
-        <w:t>Charged catalysts</w:t>
-      </w:r>
-    </w:p>
-    <w:p>
-      <w:pPr>
-        <w:pStyle w:val="ListParagraph"/>
-        <w:bidi w:val="0"/>
-        <w:ind w:left="2520"/>
-        <w:jc w:val="both"/>
-      </w:pPr>
-      <w:r>
-        <w:t>Cationic and anionic and what's good about them, should compare to previous point's catalyst</w:t>
-      </w:r>
-      <w:r>
-        <w:t>s</w:t>
-      </w:r>
-      <w:r>
-        <w:t xml:space="preserve"> in same/similar table</w:t>
-      </w:r>
-    </w:p>
-    <w:p>
-      <w:pPr>
-        <w:pStyle w:val="ListParagraph"/>
-        <w:numPr>
-          <w:ilvl w:val="2"/>
-          <w:numId w:val="1"/>
-        </w:numPr>
-        <w:bidi w:val="0"/>
-        <w:jc w:val="both"/>
-        <w:rPr>
-          <w:highlight w:val="yellow"/>
-        </w:rPr>
-      </w:pPr>
-      <w:r>
-        <w:rPr>
-          <w:highlight w:val="yellow"/>
-        </w:rPr>
-        <w:t>Metalloproteins</w:t>
-      </w:r>
-      <w:r>
-        <w:rPr>
-          <w:highlight w:val="yellow"/>
-        </w:rPr>
-        <w:t>/metalloenzymes</w:t>
-      </w:r>
-      <w:r>
-        <w:rPr>
-          <w:highlight w:val="yellow"/>
-        </w:rPr>
-        <w:t xml:space="preserve"> – design, synthesis and usage</w:t>
-      </w:r>
-      <w:r>
-        <w:rPr>
-          <w:highlight w:val="yellow"/>
-        </w:rPr>
-        <w:t>+examples</w:t>
-      </w:r>
-    </w:p>
-    <w:p>
-      <w:pPr>
-        <w:pStyle w:val="ListParagraph"/>
-        <w:numPr>
-          <w:ilvl w:val="2"/>
-          <w:numId w:val="1"/>
-        </w:numPr>
-        <w:bidi w:val="0"/>
-        <w:jc w:val="both"/>
-        <w:rPr>
-          <w:highlight w:val="red"/>
-        </w:rPr>
-      </w:pPr>
-      <w:r>
-        <w:rPr>
-          <w:highlight w:val="red"/>
-        </w:rPr>
-        <w:t>Getting rid of the catalyst afterward</w:t>
-      </w:r>
-    </w:p>
-    <w:p>
-      <w:pPr>
-        <w:pStyle w:val="ListParagraph"/>
-        <w:numPr>
-          <w:ilvl w:val="1"/>
-          <w:numId w:val="1"/>
-        </w:numPr>
-        <w:bidi w:val="0"/>
-        <w:jc w:val="both"/>
-        <w:rPr>
           <w:highlight w:val="darkBlue"/>
         </w:rPr>
       </w:pPr>
@@ -1304,13 +1228,7 @@
         <w:rPr>
           <w:highlight w:val="darkBlue"/>
         </w:rPr>
-        <w:t>Biologically relevant conditions and model reactions</w:t>
-      </w:r>
-      <w:r>
-        <w:rPr>
-          <w:highlight w:val="darkBlue"/>
-        </w:rPr>
-        <w:t xml:space="preserve"> – choice of substrate and reaction partners</w:t>
+        <w:t>Biologically relevant conditions and model reactions – choice of substrate and reaction partners</w:t>
       </w:r>
     </w:p>
     <w:p>
@@ -1533,7 +1451,7 @@
 
 <file path=word/comments.xml><?xml version="1.0" encoding="utf-8"?>
 <w:comments xmlns:wpc="http://schemas.microsoft.com/office/word/2010/wordprocessingCanvas" xmlns:cx="http://schemas.microsoft.com/office/drawing/2014/chartex" xmlns:cx1="http://schemas.microsoft.com/office/drawing/2015/9/8/chartex" xmlns:cx2="http://schemas.microsoft.com/office/drawing/2015/10/21/chartex" xmlns:cx3="http://schemas.microsoft.com/office/drawing/2016/5/9/chartex" xmlns:cx4="http://schemas.microsoft.com/office/drawing/2016/5/10/chartex" xmlns:cx5="http://schemas.microsoft.com/office/drawing/2016/5/11/chartex" xmlns:cx6="http://schemas.microsoft.com/office/drawing/2016/5/12/chartex" xmlns:cx7="http://schemas.microsoft.com/office/drawing/2016/5/13/chartex" xmlns:cx8="http://schemas.microsoft.com/office/drawing/2016/5/14/chartex" xmlns:mc="http://schemas.openxmlformats.org/markup-compatibility/2006" xmlns:aink="http://schemas.microsoft.com/office/drawing/2016/ink" xmlns:am3d="http://schemas.microsoft.com/office/drawing/2017/model3d" xmlns:o="urn:schemas-microsoft-com:office:office" xmlns:oel="http://schemas.microsoft.com/office/2019/extlst" xmlns:r="http://schemas.openxmlformats.org/officeDocument/2006/relationships" xmlns:m="http://schemas.openxmlformats.org/officeDocument/2006/math" xmlns:v="urn:schemas-microsoft-com:vml" xmlns:wp14="http://schemas.microsoft.com/office/word/2010/wordprocessingDrawing" xmlns:wp="http://schemas.openxmlformats.org/drawingml/2006/wordprocessingDrawing" xmlns:w10="urn:schemas-microsoft-com:office:word" xmlns:w="http://schemas.openxmlformats.org/wordprocessingml/2006/main" xmlns:w14="http://schemas.microsoft.com/office/word/2010/wordml" xmlns:w15="http://schemas.microsoft.com/office/word/2012/wordml" xmlns:w16cex="http://schemas.microsoft.com/office/word/2018/wordml/cex" xmlns:w16cid="http://schemas.microsoft.com/office/word/2016/wordml/cid" xmlns:w16="http://schemas.microsoft.com/office/word/2018/wordml" xmlns:w16du="http://schemas.microsoft.com/office/word/2023/wordml/word16du" xmlns:w16sdtdh="http://schemas.microsoft.com/office/word/2020/wordml/sdtdatahash" xmlns:w16se="http://schemas.microsoft.com/office/word/2015/wordml/symex" xmlns:wpg="http://schemas.microsoft.com/office/word/2010/wordprocessingGroup" xmlns:wpi="http://schemas.microsoft.com/office/word/2010/wordprocessingInk" xmlns:wne="http://schemas.microsoft.com/office/word/2006/wordml" xmlns:wps="http://schemas.microsoft.com/office/word/2010/wordprocessingShape" mc:Ignorable="w14 w15 w16se w16cid w16 w16cex w16sdtdh w16du wp14">
-  <w:comment w:id="0" w:author="Hadas Gayer" w:date="2024-11-02T18:35:00Z" w:initials="HG">
+  <w:comment w:id="0" w:author="Hadas Gayer" w:date="2024-11-09T09:34:00Z" w:initials="HG">
     <w:p>
       <w:pPr>
         <w:pStyle w:val="CommentText"/>
@@ -1546,11 +1464,28 @@
         <w:annotationRef/>
       </w:r>
       <w:r>
+        <w:t xml:space="preserve">In this chapter I'll present very briefly the history of olefin metathesis, general reaction mechanism, metals used to catalyze it, phosphine ligands and carbenes, including Schrock's and Fischer's. Some non-biological industry use-cases might be interesting as well. </w:t>
+      </w:r>
+    </w:p>
+  </w:comment>
+  <w:comment w:id="1" w:author="Hadas Gayer" w:date="2024-11-02T18:35:00Z" w:initials="HG">
+    <w:p>
+      <w:pPr>
+        <w:pStyle w:val="CommentText"/>
+        <w:bidi w:val="0"/>
+      </w:pPr>
+      <w:r>
+        <w:rPr>
+          <w:rStyle w:val="CommentReference"/>
+        </w:rPr>
+        <w:annotationRef/>
+      </w:r>
+      <w:r>
         <w:t>Citiation needed!!!</w:t>
       </w:r>
     </w:p>
   </w:comment>
-  <w:comment w:id="1" w:author="Hadas Gayer" w:date="2024-11-06T17:50:00Z" w:initials="HG">
+  <w:comment w:id="2" w:author="Hadas Gayer" w:date="2024-11-09T09:40:00Z" w:initials="HG">
     <w:p>
       <w:pPr>
         <w:pStyle w:val="CommentText"/>
@@ -1563,7 +1498,41 @@
         <w:annotationRef/>
       </w:r>
       <w:r>
+        <w:t>catalyse de transformation des olefines par les complexes du tungstene</w:t>
+      </w:r>
+    </w:p>
+  </w:comment>
+  <w:comment w:id="3" w:author="Hadas Gayer" w:date="2024-11-06T17:50:00Z" w:initials="HG">
+    <w:p>
+      <w:pPr>
+        <w:pStyle w:val="CommentText"/>
+        <w:bidi w:val="0"/>
+      </w:pPr>
+      <w:r>
+        <w:rPr>
+          <w:rStyle w:val="CommentReference"/>
+        </w:rPr>
+        <w:annotationRef/>
+      </w:r>
+      <w:r>
         <w:t>Find quotes in the cited articles of olefin metathesis and beyond by furstner</w:t>
+      </w:r>
+    </w:p>
+  </w:comment>
+  <w:comment w:id="4" w:author="Hadas Gayer" w:date="2024-11-09T09:40:00Z" w:initials="HG">
+    <w:p>
+      <w:pPr>
+        <w:pStyle w:val="CommentText"/>
+        <w:bidi w:val="0"/>
+      </w:pPr>
+      <w:r>
+        <w:rPr>
+          <w:rStyle w:val="CommentReference"/>
+        </w:rPr>
+        <w:annotationRef/>
+      </w:r>
+      <w:r>
+        <w:t>As my work attempts to describe OM as a bioorthogonal process, some detail on existing bioorthogonal reactions is needed – definition, short history, two-three examples of used reactions.</w:t>
       </w:r>
     </w:p>
   </w:comment>
@@ -1572,22 +1541,31 @@
 
 <file path=word/commentsExtended.xml><?xml version="1.0" encoding="utf-8"?>
 <w15:commentsEx xmlns:wpc="http://schemas.microsoft.com/office/word/2010/wordprocessingCanvas" xmlns:cx="http://schemas.microsoft.com/office/drawing/2014/chartex" xmlns:cx1="http://schemas.microsoft.com/office/drawing/2015/9/8/chartex" xmlns:cx2="http://schemas.microsoft.com/office/drawing/2015/10/21/chartex" xmlns:cx3="http://schemas.microsoft.com/office/drawing/2016/5/9/chartex" xmlns:cx4="http://schemas.microsoft.com/office/drawing/2016/5/10/chartex" xmlns:cx5="http://schemas.microsoft.com/office/drawing/2016/5/11/chartex" xmlns:cx6="http://schemas.microsoft.com/office/drawing/2016/5/12/chartex" xmlns:cx7="http://schemas.microsoft.com/office/drawing/2016/5/13/chartex" xmlns:cx8="http://schemas.microsoft.com/office/drawing/2016/5/14/chartex" xmlns:mc="http://schemas.openxmlformats.org/markup-compatibility/2006" xmlns:aink="http://schemas.microsoft.com/office/drawing/2016/ink" xmlns:am3d="http://schemas.microsoft.com/office/drawing/2017/model3d" xmlns:o="urn:schemas-microsoft-com:office:office" xmlns:oel="http://schemas.microsoft.com/office/2019/extlst" xmlns:r="http://schemas.openxmlformats.org/officeDocument/2006/relationships" xmlns:m="http://schemas.openxmlformats.org/officeDocument/2006/math" xmlns:v="urn:schemas-microsoft-com:vml" xmlns:wp14="http://schemas.microsoft.com/office/word/2010/wordprocessingDrawing" xmlns:wp="http://schemas.openxmlformats.org/drawingml/2006/wordprocessingDrawing" xmlns:w10="urn:schemas-microsoft-com:office:word" xmlns:w="http://schemas.openxmlformats.org/wordprocessingml/2006/main" xmlns:w14="http://schemas.microsoft.com/office/word/2010/wordml" xmlns:w15="http://schemas.microsoft.com/office/word/2012/wordml" xmlns:w16cex="http://schemas.microsoft.com/office/word/2018/wordml/cex" xmlns:w16cid="http://schemas.microsoft.com/office/word/2016/wordml/cid" xmlns:w16="http://schemas.microsoft.com/office/word/2018/wordml" xmlns:w16du="http://schemas.microsoft.com/office/word/2023/wordml/word16du" xmlns:w16sdtdh="http://schemas.microsoft.com/office/word/2020/wordml/sdtdatahash" xmlns:w16se="http://schemas.microsoft.com/office/word/2015/wordml/symex" xmlns:wpg="http://schemas.microsoft.com/office/word/2010/wordprocessingGroup" xmlns:wpi="http://schemas.microsoft.com/office/word/2010/wordprocessingInk" xmlns:wne="http://schemas.microsoft.com/office/word/2006/wordml" xmlns:wps="http://schemas.microsoft.com/office/word/2010/wordprocessingShape" mc:Ignorable="w14 w15 w16se w16cid w16 w16cex w16sdtdh w16du wp14">
+  <w15:commentEx w15:paraId="0079CF83" w15:done="0"/>
   <w15:commentEx w15:paraId="51A824C8" w15:done="0"/>
+  <w15:commentEx w15:paraId="4AD51934" w15:paraIdParent="51A824C8" w15:done="0"/>
   <w15:commentEx w15:paraId="2B92CE55" w15:done="0"/>
+  <w15:commentEx w15:paraId="512EE406" w15:done="0"/>
 </w15:commentsEx>
 </file>
 
 <file path=word/commentsExtensible.xml><?xml version="1.0" encoding="utf-8"?>
 <w16cex:commentsExtensible xmlns:wpc="http://schemas.microsoft.com/office/word/2010/wordprocessingCanvas" xmlns:cx="http://schemas.microsoft.com/office/drawing/2014/chartex" xmlns:cx1="http://schemas.microsoft.com/office/drawing/2015/9/8/chartex" xmlns:cx2="http://schemas.microsoft.com/office/drawing/2015/10/21/chartex" xmlns:cx3="http://schemas.microsoft.com/office/drawing/2016/5/9/chartex" xmlns:cx4="http://schemas.microsoft.com/office/drawing/2016/5/10/chartex" xmlns:cx5="http://schemas.microsoft.com/office/drawing/2016/5/11/chartex" xmlns:cx6="http://schemas.microsoft.com/office/drawing/2016/5/12/chartex" xmlns:cx7="http://schemas.microsoft.com/office/drawing/2016/5/13/chartex" xmlns:cx8="http://schemas.microsoft.com/office/drawing/2016/5/14/chartex" xmlns:cr="http://schemas.microsoft.com/office/comments/2020/reactions" xmlns:mc="http://schemas.openxmlformats.org/markup-compatibility/2006" xmlns:aink="http://schemas.microsoft.com/office/drawing/2016/ink" xmlns:am3d="http://schemas.microsoft.com/office/drawing/2017/model3d" xmlns:o="urn:schemas-microsoft-com:office:office" xmlns:oel="http://schemas.microsoft.com/office/2019/extlst" xmlns:r="http://schemas.openxmlformats.org/officeDocument/2006/relationships" xmlns:m="http://schemas.openxmlformats.org/officeDocument/2006/math" xmlns:v="urn:schemas-microsoft-com:vml" xmlns:wp14="http://schemas.microsoft.com/office/word/2010/wordprocessingDrawing" xmlns:wp="http://schemas.openxmlformats.org/drawingml/2006/wordprocessingDrawing" xmlns:w10="urn:schemas-microsoft-com:office:word" xmlns:w="http://schemas.openxmlformats.org/wordprocessingml/2006/main" xmlns:w14="http://schemas.microsoft.com/office/word/2010/wordml" xmlns:w15="http://schemas.microsoft.com/office/word/2012/wordml" xmlns:w16cex="http://schemas.microsoft.com/office/word/2018/wordml/cex" xmlns:w16cid="http://schemas.microsoft.com/office/word/2016/wordml/cid" xmlns:w16="http://schemas.microsoft.com/office/word/2018/wordml" xmlns:w16du="http://schemas.microsoft.com/office/word/2023/wordml/word16du" xmlns:w16sdtdh="http://schemas.microsoft.com/office/word/2020/wordml/sdtdatahash" xmlns:w16se="http://schemas.microsoft.com/office/word/2015/wordml/symex" xmlns:wpg="http://schemas.microsoft.com/office/word/2010/wordprocessingGroup" xmlns:wpi="http://schemas.microsoft.com/office/word/2010/wordprocessingInk" xmlns:wne="http://schemas.microsoft.com/office/word/2006/wordml" xmlns:wps="http://schemas.microsoft.com/office/word/2010/wordprocessingShape" mc:Ignorable="w14 w15 w16se w16cid w16 w16cex w16sdtdh cr w16du wp14">
+  <w16cex:commentExtensible w16cex:durableId="6D63C2D5" w16cex:dateUtc="2024-11-09T07:34:00Z"/>
   <w16cex:commentExtensible w16cex:durableId="3B2DAA88" w16cex:dateUtc="2024-11-02T16:35:00Z"/>
+  <w16cex:commentExtensible w16cex:durableId="4C4249FD" w16cex:dateUtc="2024-11-09T07:40:00Z"/>
   <w16cex:commentExtensible w16cex:durableId="46284CAC" w16cex:dateUtc="2024-11-06T15:50:00Z"/>
+  <w16cex:commentExtensible w16cex:durableId="33CF7641" w16cex:dateUtc="2024-11-09T07:40:00Z"/>
 </w16cex:commentsExtensible>
 </file>
 
 <file path=word/commentsIds.xml><?xml version="1.0" encoding="utf-8"?>
 <w16cid:commentsIds xmlns:wpc="http://schemas.microsoft.com/office/word/2010/wordprocessingCanvas" xmlns:cx="http://schemas.microsoft.com/office/drawing/2014/chartex" xmlns:cx1="http://schemas.microsoft.com/office/drawing/2015/9/8/chartex" xmlns:cx2="http://schemas.microsoft.com/office/drawing/2015/10/21/chartex" xmlns:cx3="http://schemas.microsoft.com/office/drawing/2016/5/9/chartex" xmlns:cx4="http://schemas.microsoft.com/office/drawing/2016/5/10/chartex" xmlns:cx5="http://schemas.microsoft.com/office/drawing/2016/5/11/chartex" xmlns:cx6="http://schemas.microsoft.com/office/drawing/2016/5/12/chartex" xmlns:cx7="http://schemas.microsoft.com/office/drawing/2016/5/13/chartex" xmlns:cx8="http://schemas.microsoft.com/office/drawing/2016/5/14/chartex" xmlns:mc="http://schemas.openxmlformats.org/markup-compatibility/2006" xmlns:aink="http://schemas.microsoft.com/office/drawing/2016/ink" xmlns:am3d="http://schemas.microsoft.com/office/drawing/2017/model3d" xmlns:o="urn:schemas-microsoft-com:office:office" xmlns:oel="http://schemas.microsoft.com/office/2019/extlst" xmlns:r="http://schemas.openxmlformats.org/officeDocument/2006/relationships" xmlns:m="http://schemas.openxmlformats.org/officeDocument/2006/math" xmlns:v="urn:schemas-microsoft-com:vml" xmlns:wp14="http://schemas.microsoft.com/office/word/2010/wordprocessingDrawing" xmlns:wp="http://schemas.openxmlformats.org/drawingml/2006/wordprocessingDrawing" xmlns:w10="urn:schemas-microsoft-com:office:word" xmlns:w="http://schemas.openxmlformats.org/wordprocessingml/2006/main" xmlns:w14="http://schemas.microsoft.com/office/word/2010/wordml" xmlns:w15="http://schemas.microsoft.com/office/word/2012/wordml" xmlns:w16cex="http://schemas.microsoft.com/office/word/2018/wordml/cex" xmlns:w16cid="http://schemas.microsoft.com/office/word/2016/wordml/cid" xmlns:w16="http://schemas.microsoft.com/office/word/2018/wordml" xmlns:w16du="http://schemas.microsoft.com/office/word/2023/wordml/word16du" xmlns:w16sdtdh="http://schemas.microsoft.com/office/word/2020/wordml/sdtdatahash" xmlns:w16se="http://schemas.microsoft.com/office/word/2015/wordml/symex" xmlns:wpg="http://schemas.microsoft.com/office/word/2010/wordprocessingGroup" xmlns:wpi="http://schemas.microsoft.com/office/word/2010/wordprocessingInk" xmlns:wne="http://schemas.microsoft.com/office/word/2006/wordml" xmlns:wps="http://schemas.microsoft.com/office/word/2010/wordprocessingShape" mc:Ignorable="w14 w15 w16se w16cid w16 w16cex w16sdtdh w16du wp14">
+  <w16cid:commentId w16cid:paraId="0079CF83" w16cid:durableId="6D63C2D5"/>
   <w16cid:commentId w16cid:paraId="51A824C8" w16cid:durableId="3B2DAA88"/>
+  <w16cid:commentId w16cid:paraId="4AD51934" w16cid:durableId="4C4249FD"/>
   <w16cid:commentId w16cid:paraId="2B92CE55" w16cid:durableId="46284CAC"/>
+  <w16cid:commentId w16cid:paraId="512EE406" w16cid:durableId="33CF7641"/>
 </w16cid:commentsIds>
 </file>
 
@@ -2922,6 +2900,7 @@
   <w:style w:type="character" w:default="1" w:styleId="DefaultParagraphFont">
     <w:name w:val="Default Paragraph Font"/>
     <w:uiPriority w:val="1"/>
+    <w:semiHidden/>
     <w:unhideWhenUsed/>
   </w:style>
   <w:style w:type="table" w:default="1" w:styleId="TableNormal">
@@ -3632,4 +3611,16 @@
     </a:ext>
   </a:extLst>
 </a:theme>
+</file>
+
+<file path=customXml/item1.xml><?xml version="1.0" encoding="utf-8"?>
+<b:Sources xmlns:b="http://schemas.openxmlformats.org/officeDocument/2006/bibliography" xmlns="http://schemas.openxmlformats.org/officeDocument/2006/bibliography" SelectedStyle="\APASixthEditionOfficeOnline.xsl" StyleName="APA" Version="6"/>
+</file>
+
+<file path=customXml/itemProps1.xml><?xml version="1.0" encoding="utf-8"?>
+<ds:datastoreItem xmlns:ds="http://schemas.openxmlformats.org/officeDocument/2006/customXml" ds:itemID="{CBC820AF-2239-4341-A226-3905F8604B2D}">
+  <ds:schemaRefs>
+    <ds:schemaRef ds:uri="http://schemas.openxmlformats.org/officeDocument/2006/bibliography"/>
+  </ds:schemaRefs>
+</ds:datastoreItem>
 </file>
</xml_diff>

<commit_message>
finish 16 and 17
</commit_message>
<xml_diff>
--- a/In Vivo Olefin Metathesis.docx
+++ b/In Vivo Olefin Metathesis.docx
@@ -149,7 +149,21 @@
         <w:t>is o</w:t>
       </w:r>
       <w:r>
-        <w:t>ne of the major objectives in modern organic chemistry</w:t>
+        <w:t xml:space="preserve">ne of the major </w:t>
+      </w:r>
+      <w:commentRangeStart w:id="1"/>
+      <w:r>
+        <w:t xml:space="preserve">objectives </w:t>
+      </w:r>
+      <w:commentRangeEnd w:id="1"/>
+      <w:r>
+        <w:rPr>
+          <w:rStyle w:val="CommentReference"/>
+        </w:rPr>
+        <w:commentReference w:id="1"/>
+      </w:r>
+      <w:r>
+        <w:t>in modern organic chemistry</w:t>
       </w:r>
       <w:r>
         <w:t xml:space="preserve">. Alongside mechanisms like </w:t>
@@ -181,8 +195,8 @@
         <w:bidi w:val="0"/>
         <w:jc w:val="both"/>
       </w:pPr>
-      <w:commentRangeStart w:id="1"/>
       <w:commentRangeStart w:id="2"/>
+      <w:commentRangeStart w:id="3"/>
       <w:r>
         <w:t>The mechanism</w:t>
       </w:r>
@@ -225,17 +239,17 @@
       <w:r>
         <w:t>. The release of small alkenes, like ethylene, can make the reaction entropically favorable.</w:t>
       </w:r>
-      <w:commentRangeEnd w:id="1"/>
       <w:commentRangeEnd w:id="2"/>
+      <w:commentRangeEnd w:id="3"/>
       <w:r>
         <w:t>?</w:t>
       </w:r>
       <w:r>
-        <w:commentReference w:id="1"/>
-      </w:r>
-      <w:r>
         <w:commentReference w:id="2"/>
       </w:r>
+      <w:r>
+        <w:commentReference w:id="3"/>
+      </w:r>
     </w:p>
     <w:p>
       <w:pPr>
@@ -246,7 +260,16 @@
         <w:t xml:space="preserve">OM reactions </w:t>
       </w:r>
       <w:r>
-        <w:t xml:space="preserve">can be grouped by the nature of the reactants and products (figure </w:t>
+        <w:t>are</w:t>
+      </w:r>
+      <w:r>
+        <w:t xml:space="preserve"> grouped by the </w:t>
+      </w:r>
+      <w:r>
+        <w:t>type</w:t>
+      </w:r>
+      <w:r>
+        <w:t xml:space="preserve"> of the reactants and products (figure </w:t>
       </w:r>
       <w:r>
         <w:t>2</w:t>
@@ -296,13 +319,13 @@
         <w:bidi w:val="0"/>
         <w:jc w:val="both"/>
       </w:pPr>
-      <w:commentRangeStart w:id="3"/>
+      <w:commentRangeStart w:id="4"/>
       <w:r>
         <w:t>The evolution</w:t>
       </w:r>
-      <w:commentRangeEnd w:id="3"/>
-      <w:r>
-        <w:commentReference w:id="3"/>
+      <w:commentRangeEnd w:id="4"/>
+      <w:r>
+        <w:commentReference w:id="4"/>
       </w:r>
       <w:r>
         <w:t xml:space="preserve"> of metathesis catalysts includes two major </w:t>
@@ -414,20 +437,20 @@
           <w:highlight w:val="green"/>
         </w:rPr>
       </w:pPr>
-      <w:commentRangeStart w:id="4"/>
+      <w:commentRangeStart w:id="5"/>
       <w:r>
         <w:rPr>
           <w:highlight w:val="green"/>
         </w:rPr>
         <w:t>Principles of bioorthogonal chemistry</w:t>
       </w:r>
-      <w:commentRangeEnd w:id="4"/>
+      <w:commentRangeEnd w:id="5"/>
       <w:r>
         <w:rPr>
           <w:rStyle w:val="CommentReference"/>
           <w:highlight w:val="green"/>
         </w:rPr>
-        <w:commentReference w:id="4"/>
+        <w:commentReference w:id="5"/>
       </w:r>
     </w:p>
     <w:p>
@@ -547,13 +570,37 @@
         <w:t>was described in 1919</w:t>
       </w:r>
       <w:r>
-        <w:t xml:space="preserve"> but was not useful in aqueous environment for the creation of an amide bond because of spontaneous hydroly</w:t>
+        <w:t xml:space="preserve"> but was not useful </w:t>
+      </w:r>
+      <w:r>
+        <w:t>for the creation of an amide bond</w:t>
+      </w:r>
+      <w:r>
+        <w:t xml:space="preserve"> in an</w:t>
+      </w:r>
+      <w:r>
+        <w:t xml:space="preserve"> aqueous environment because of spontaneous hydroly</w:t>
       </w:r>
       <w:r>
         <w:t xml:space="preserve">sis. </w:t>
       </w:r>
       <w:r>
-        <w:t>Changing the phosphine ligands prevented this and achieved a highly selective and biocompatible tool.</w:t>
+        <w:t xml:space="preserve">Changing the </w:t>
+      </w:r>
+      <w:r>
+        <w:t xml:space="preserve">ligands </w:t>
+      </w:r>
+      <w:r>
+        <w:t xml:space="preserve">of </w:t>
+      </w:r>
+      <w:r>
+        <w:t xml:space="preserve">phosphine prevented this and </w:t>
+      </w:r>
+      <w:r>
+        <w:t>uncovered</w:t>
+      </w:r>
+      <w:r>
+        <w:t xml:space="preserve"> a highly selective and biocompatible tool.</w:t>
       </w:r>
       <w:r>
         <w:rPr>
@@ -567,6 +614,75 @@
         <w:bidi w:val="0"/>
         <w:jc w:val="both"/>
       </w:pPr>
+      <w:r>
+        <w:t>Bioorthogonal techniques complement strategies like genetic engineering and protein tags for many applications – drug development</w:t>
+      </w:r>
+      <w:r>
+        <w:rPr>
+          <w:vertAlign w:val="superscript"/>
+        </w:rPr>
+        <w:t>?</w:t>
+      </w:r>
+      <w:r>
+        <w:t xml:space="preserve"> and delivery</w:t>
+      </w:r>
+      <w:r>
+        <w:rPr>
+          <w:vertAlign w:val="superscript"/>
+        </w:rPr>
+        <w:t>?</w:t>
+      </w:r>
+      <w:r>
+        <w:t>, expansion of the genetic code by incorporation of unnatural amino acids</w:t>
+      </w:r>
+      <w:r>
+        <w:rPr>
+          <w:vertAlign w:val="superscript"/>
+        </w:rPr>
+        <w:t>?</w:t>
+      </w:r>
+      <w:r>
+        <w:t xml:space="preserve">, </w:t>
+      </w:r>
+      <w:r>
+        <w:t>targeted protein degradation</w:t>
+      </w:r>
+      <w:r>
+        <w:rPr>
+          <w:vertAlign w:val="superscript"/>
+        </w:rPr>
+        <w:t>?</w:t>
+      </w:r>
+      <w:r>
+        <w:t xml:space="preserve"> and cell imaging by tagging different kinds of target molecules. A striking example of the latter</w:t>
+      </w:r>
+      <w:r>
+        <w:t>,</w:t>
+      </w:r>
+      <w:r>
+        <w:t xml:space="preserve"> </w:t>
+      </w:r>
+      <w:r>
+        <w:t>for in-vivo imaging of glycans distribution</w:t>
+      </w:r>
+      <w:r>
+        <w:t>,</w:t>
+      </w:r>
+      <w:r>
+        <w:t xml:space="preserve"> </w:t>
+      </w:r>
+      <w:r>
+        <w:t>was achieved</w:t>
+      </w:r>
+      <w:r>
+        <w:t xml:space="preserve"> in</w:t>
+      </w:r>
+      <w:r>
+        <w:t xml:space="preserve"> </w:t>
+      </w:r>
+      <w:r>
+        <w:t>2008 – researchers labeled cell-surface glycans in a zebrafish cell line with an azide equivalent then reacted it with a fluorescent cyclooctyne variant (DIFO-488).15 The glycans were labeled distinctly through the zebrafish's development.</w:t>
+      </w:r>
     </w:p>
     <w:p>
       <w:pPr>
@@ -601,12 +717,91 @@
           <w:highlight w:val="blue"/>
         </w:rPr>
       </w:pPr>
+      <w:commentRangeStart w:id="6"/>
       <w:r>
         <w:rPr>
           <w:highlight w:val="blue"/>
         </w:rPr>
         <w:t>Reasons to attempt in-vivo metathesis and examples of specific reactions</w:t>
       </w:r>
+      <w:commentRangeEnd w:id="6"/>
+      <w:r>
+        <w:rPr>
+          <w:rStyle w:val="CommentReference"/>
+        </w:rPr>
+        <w:commentReference w:id="6"/>
+      </w:r>
+    </w:p>
+    <w:p>
+      <w:pPr>
+        <w:bidi w:val="0"/>
+        <w:jc w:val="both"/>
+      </w:pPr>
+      <w:r>
+        <w:t xml:space="preserve">Although bioorthogonal </w:t>
+      </w:r>
+      <w:r>
+        <w:t>chemistry</w:t>
+      </w:r>
+      <w:r>
+        <w:t xml:space="preserve"> enabled significant progress in research and </w:t>
+      </w:r>
+      <w:r>
+        <w:t>is</w:t>
+      </w:r>
+      <w:r>
+        <w:t xml:space="preserve"> even used in certain industry processes,</w:t>
+      </w:r>
+      <w:r>
+        <w:rPr>
+          <w:vertAlign w:val="superscript"/>
+        </w:rPr>
+        <w:t>?</w:t>
+      </w:r>
+      <w:r>
+        <w:t xml:space="preserve"> the reactions mentioned </w:t>
+      </w:r>
+      <w:r>
+        <w:t xml:space="preserve">in the section </w:t>
+      </w:r>
+      <w:r>
+        <w:t xml:space="preserve">above have a limited scope of reactants and products – most additions involve azides, nitrogen heterocycles or alkynes and the </w:t>
+      </w:r>
+      <w:r>
+        <w:t>formation</w:t>
+      </w:r>
+      <w:r>
+        <w:t xml:space="preserve"> </w:t>
+      </w:r>
+      <w:r>
+        <w:t>of amide or similar heteroatom-containing bonds.</w:t>
+      </w:r>
+      <w:r>
+        <w:rPr>
+          <w:vertAlign w:val="superscript"/>
+        </w:rPr>
+        <w:t>?</w:t>
+      </w:r>
+      <w:r>
+        <w:t xml:space="preserve"> Although these</w:t>
+      </w:r>
+      <w:r>
+        <w:t xml:space="preserve"> can be useful in biological contexts, there is still a need for the generation of new molecules through the creation of a new bond between carbon </w:t>
+      </w:r>
+      <w:commentRangeStart w:id="7"/>
+      <w:r>
+        <w:t>atoms</w:t>
+      </w:r>
+      <w:commentRangeEnd w:id="7"/>
+      <w:r>
+        <w:rPr>
+          <w:rStyle w:val="CommentReference"/>
+        </w:rPr>
+        <w:commentReference w:id="7"/>
+      </w:r>
+      <w:r>
+        <w:t>.</w:t>
+      </w:r>
     </w:p>
     <w:p>
       <w:pPr>
@@ -615,20 +810,98 @@
         <w:jc w:val="both"/>
       </w:pPr>
       <w:r>
-        <w:t xml:space="preserve">Not sure if this section should be in the end (more inspiring) or the beginning (makes more sense </w:t>
-      </w:r>
-      <w:r>
-        <w:t>when</w:t>
-      </w:r>
-      <w:r>
-        <w:t xml:space="preserve"> introducing the challenges)</w:t>
-      </w:r>
-      <w:r>
-        <w:t>, can consult Reem about it</w:t>
-      </w:r>
-      <w:r>
-        <w:t>. Here I'd present in detail both the existing and proposed usages:</w:t>
-      </w:r>
+        <w:lastRenderedPageBreak/>
+        <w:t xml:space="preserve">Olefin metathesis can be a valuable tool in this endeavor – its versatility enables synthesis of many </w:t>
+      </w:r>
+      <w:commentRangeStart w:id="8"/>
+      <w:r>
+        <w:t xml:space="preserve">biologic </w:t>
+      </w:r>
+      <w:commentRangeEnd w:id="8"/>
+      <w:r>
+        <w:rPr>
+          <w:rStyle w:val="CommentReference"/>
+        </w:rPr>
+        <w:commentReference w:id="8"/>
+      </w:r>
+      <w:r>
+        <w:t>and biologically reactive molecules, such as amino acids, peptides, proteins, sugars, lipids nucleic acids and drugs.</w:t>
+      </w:r>
+      <w:r>
+        <w:t xml:space="preserve"> A couple of the researched and proposed usages are hereby presented.</w:t>
+      </w:r>
+    </w:p>
+    <w:p>
+      <w:pPr>
+        <w:bidi w:val="0"/>
+        <w:ind w:left="720"/>
+        <w:jc w:val="both"/>
+      </w:pPr>
+      <w:r>
+        <w:t>Synthesis and modification of proteins is</w:t>
+      </w:r>
+      <w:r>
+        <w:t xml:space="preserve"> one of the best</w:t>
+      </w:r>
+      <w:r>
+        <w:t xml:space="preserve"> </w:t>
+      </w:r>
+      <w:r>
+        <w:t>studied</w:t>
+      </w:r>
+      <w:r>
+        <w:t xml:space="preserve"> applications of bioorthogonal olefin metathesis.</w:t>
+      </w:r>
+      <w:r>
+        <w:t xml:space="preserve"> Not only can metathesis catalyze the formation of a protein similar to one found in nature, but through a careful choice of the reacting residues, the synthesized protein can be improved in terms of stability and ligand affinity in comparison to the "natural" form. For example</w:t>
+      </w:r>
+    </w:p>
+    <w:p>
+      <w:pPr>
+        <w:bidi w:val="0"/>
+        <w:ind w:left="720"/>
+        <w:jc w:val="both"/>
+      </w:pPr>
+      <w:r>
+        <w:t>Sugars</w:t>
+      </w:r>
+    </w:p>
+    <w:p>
+      <w:pPr>
+        <w:bidi w:val="0"/>
+        <w:ind w:left="720"/>
+        <w:jc w:val="both"/>
+      </w:pPr>
+      <w:r>
+        <w:t>Lipids (?)</w:t>
+      </w:r>
+    </w:p>
+    <w:p>
+      <w:pPr>
+        <w:bidi w:val="0"/>
+        <w:ind w:left="720"/>
+        <w:jc w:val="both"/>
+      </w:pPr>
+      <w:r>
+        <w:t>DNA (and RNA?)</w:t>
+      </w:r>
+    </w:p>
+    <w:p>
+      <w:pPr>
+        <w:bidi w:val="0"/>
+        <w:ind w:left="720"/>
+        <w:jc w:val="both"/>
+      </w:pPr>
+      <w:r>
+        <w:t>Drugs</w:t>
+      </w:r>
+    </w:p>
+    <w:p>
+      <w:pPr>
+        <w:bidi w:val="0"/>
+        <w:ind w:left="720"/>
+        <w:jc w:val="both"/>
+      </w:pPr>
     </w:p>
     <w:p>
       <w:pPr>
@@ -716,6 +989,18 @@
     </w:p>
     <w:p>
       <w:pPr>
+        <w:bidi w:val="0"/>
+        <w:jc w:val="both"/>
+      </w:pPr>
+    </w:p>
+    <w:p>
+      <w:pPr>
+        <w:bidi w:val="0"/>
+        <w:jc w:val="both"/>
+      </w:pPr>
+    </w:p>
+    <w:p>
+      <w:pPr>
         <w:pStyle w:val="ListParagraph"/>
         <w:numPr>
           <w:ilvl w:val="0"/>
@@ -770,7 +1055,6 @@
         <w:jc w:val="both"/>
       </w:pPr>
       <w:r>
-        <w:lastRenderedPageBreak/>
         <w:t>There must be alkenes…</w:t>
       </w:r>
     </w:p>
@@ -973,6 +1257,7 @@
         <w:jc w:val="both"/>
       </w:pPr>
       <w:r>
+        <w:lastRenderedPageBreak/>
         <w:t>Poisoning the organism</w:t>
       </w:r>
       <w:r>
@@ -1250,6 +1535,116 @@
         <w:jc w:val="both"/>
       </w:pPr>
       <w:r>
+        <w:t>Metatheses in which one of the substrates is a peptide or a protein require the incorporation of alkene-containing amino acids, which are unnatural amino acids (UAAs).</w:t>
+      </w:r>
+      <w:r>
+        <w:t xml:space="preserve"> This can be achieved chemically – by modifying an existing residue – or genetically.</w:t>
+      </w:r>
+    </w:p>
+    <w:p>
+      <w:pPr>
+        <w:pStyle w:val="ListParagraph"/>
+        <w:bidi w:val="0"/>
+        <w:ind w:left="1800"/>
+        <w:jc w:val="both"/>
+      </w:pPr>
+      <w:r>
+        <w:t xml:space="preserve">Common alkene containing amino acids are </w:t>
+      </w:r>
+      <w:r>
+        <w:t>depicted</w:t>
+      </w:r>
+      <w:r>
+        <w:t xml:space="preserve"> in figure x. </w:t>
+      </w:r>
+    </w:p>
+    <w:p>
+      <w:pPr>
+        <w:pStyle w:val="ListParagraph"/>
+        <w:bidi w:val="0"/>
+        <w:ind w:left="1800"/>
+        <w:jc w:val="both"/>
+      </w:pPr>
+      <w:r>
+        <w:t>Bla bla chemical modification</w:t>
+      </w:r>
+    </w:p>
+    <w:p>
+      <w:pPr>
+        <w:pStyle w:val="ListParagraph"/>
+        <w:bidi w:val="0"/>
+        <w:ind w:left="1800"/>
+        <w:jc w:val="both"/>
+      </w:pPr>
+    </w:p>
+    <w:p>
+      <w:pPr>
+        <w:bidi w:val="0"/>
+        <w:jc w:val="both"/>
+      </w:pPr>
+      <w:r>
+        <w:t xml:space="preserve">Genetic incorporation of UAAs exploits their similarity to natural amino acids which </w:t>
+      </w:r>
+      <w:r>
+        <w:t>allows</w:t>
+      </w:r>
+      <w:r>
+        <w:t xml:space="preserve"> them to occupy the binding site in aminoacyl-tRNA synthetase</w:t>
+      </w:r>
+      <w:r>
+        <w:t xml:space="preserve">. A study testing the incorporation of </w:t>
+      </w:r>
+      <w:r>
+        <w:t xml:space="preserve">S and Se </w:t>
+      </w:r>
+      <w:r>
+        <w:t>methionine analogues to E. Coli methionyl-tRNA synthetase revealed that</w:t>
+      </w:r>
+      <w:r>
+        <w:t xml:space="preserve"> the turnover was the highest for S-allylhomocysteine</w:t>
+      </w:r>
+      <w:r>
+        <w:t xml:space="preserve"> (Ahc).</w:t>
+      </w:r>
+      <w:r>
+        <w:t xml:space="preserve"> Ahc was also incorporated successfully to multiple proteins in-vivo</w:t>
+      </w:r>
+      <w:r>
+        <w:t xml:space="preserve"> while keeping their original secondary structure and function</w:t>
+      </w:r>
+      <w:r>
+        <w:t xml:space="preserve"> – </w:t>
+      </w:r>
+      <w:r>
+        <w:t>look at notes</w:t>
+      </w:r>
+      <w:r>
+        <w:t xml:space="preserve">. Cross-metathesis </w:t>
+      </w:r>
+      <w:r>
+        <w:t xml:space="preserve">by GHII catalyst </w:t>
+      </w:r>
+      <w:r>
+        <w:t xml:space="preserve">with allyl alcohol or the fluorescent tracer fluorescein was performed with moderate </w:t>
+      </w:r>
+      <w:r>
+        <w:t>to high yields (55%-95%), depending on the protein and the reaction partner.</w:t>
+      </w:r>
+      <w:r>
+        <w:t xml:space="preserve"> The same UAA was also installed into the Fc region of immunoglobulin G in a human cell line and reacted</w:t>
+      </w:r>
+      <w:r>
+        <w:t xml:space="preserve"> with olefin-biotin, illustrating the potential use for biotin tagging (??).</w:t>
+      </w:r>
+    </w:p>
+    <w:p>
+      <w:pPr>
+        <w:pStyle w:val="ListParagraph"/>
+        <w:bidi w:val="0"/>
+        <w:ind w:left="1800"/>
+        <w:jc w:val="both"/>
+      </w:pPr>
+      <w:r>
         <w:t>The chalcogen effect</w:t>
       </w:r>
     </w:p>
@@ -1333,6 +1728,7 @@
         <w:jc w:val="both"/>
       </w:pPr>
       <w:r>
+        <w:lastRenderedPageBreak/>
         <w:t>In case we get to</w:t>
       </w:r>
       <w:r>
@@ -1347,7 +1743,6 @@
         <w:pStyle w:val="Heading1"/>
       </w:pPr>
       <w:r>
-        <w:lastRenderedPageBreak/>
         <w:t>Discussion</w:t>
       </w:r>
     </w:p>
@@ -1418,6 +1813,7 @@
     <w:p>
       <w:pPr>
         <w:rPr>
+          <w:rFonts w:hint="cs"/>
           <w:rtl/>
         </w:rPr>
       </w:pPr>
@@ -1425,6 +1821,7 @@
     <w:p>
       <w:pPr>
         <w:rPr>
+          <w:rFonts w:hint="cs"/>
           <w:rtl/>
         </w:rPr>
       </w:pPr>
@@ -1468,7 +1865,7 @@
       </w:r>
     </w:p>
   </w:comment>
-  <w:comment w:id="1" w:author="Hadas Gayer" w:date="2024-11-02T18:35:00Z" w:initials="HG">
+  <w:comment w:id="1" w:author="Hadas Gayer" w:date="2024-11-15T10:15:00Z" w:initials="HG">
     <w:p>
       <w:pPr>
         <w:pStyle w:val="CommentText"/>
@@ -1481,11 +1878,28 @@
         <w:annotationRef/>
       </w:r>
       <w:r>
+        <w:t>Or endeavors?</w:t>
+      </w:r>
+    </w:p>
+  </w:comment>
+  <w:comment w:id="2" w:author="Hadas Gayer" w:date="2024-11-02T18:35:00Z" w:initials="HG">
+    <w:p>
+      <w:pPr>
+        <w:pStyle w:val="CommentText"/>
+        <w:bidi w:val="0"/>
+      </w:pPr>
+      <w:r>
+        <w:rPr>
+          <w:rStyle w:val="CommentReference"/>
+        </w:rPr>
+        <w:annotationRef/>
+      </w:r>
+      <w:r>
         <w:t>Citiation needed!!!</w:t>
       </w:r>
     </w:p>
   </w:comment>
-  <w:comment w:id="2" w:author="Hadas Gayer" w:date="2024-11-09T09:40:00Z" w:initials="HG">
+  <w:comment w:id="3" w:author="Hadas Gayer" w:date="2024-11-09T09:40:00Z" w:initials="HG">
     <w:p>
       <w:pPr>
         <w:pStyle w:val="CommentText"/>
@@ -1502,7 +1916,7 @@
       </w:r>
     </w:p>
   </w:comment>
-  <w:comment w:id="3" w:author="Hadas Gayer" w:date="2024-11-06T17:50:00Z" w:initials="HG">
+  <w:comment w:id="4" w:author="Hadas Gayer" w:date="2024-11-06T17:50:00Z" w:initials="HG">
     <w:p>
       <w:pPr>
         <w:pStyle w:val="CommentText"/>
@@ -1519,7 +1933,7 @@
       </w:r>
     </w:p>
   </w:comment>
-  <w:comment w:id="4" w:author="Hadas Gayer" w:date="2024-11-09T09:40:00Z" w:initials="HG">
+  <w:comment w:id="5" w:author="Hadas Gayer" w:date="2024-11-09T09:40:00Z" w:initials="HG">
     <w:p>
       <w:pPr>
         <w:pStyle w:val="CommentText"/>
@@ -1533,6 +1947,57 @@
       </w:r>
       <w:r>
         <w:t>As my work attempts to describe OM as a bioorthogonal process, some detail on existing bioorthogonal reactions is needed – definition, short history, two-three examples of used reactions.</w:t>
+      </w:r>
+    </w:p>
+  </w:comment>
+  <w:comment w:id="6" w:author="Hadas Gayer" w:date="2024-11-15T09:23:00Z" w:initials="HG">
+    <w:p>
+      <w:pPr>
+        <w:pStyle w:val="CommentText"/>
+        <w:bidi w:val="0"/>
+      </w:pPr>
+      <w:r>
+        <w:rPr>
+          <w:rStyle w:val="CommentReference"/>
+        </w:rPr>
+        <w:annotationRef/>
+      </w:r>
+      <w:r>
+        <w:t>Not sure if this section should be in the end (more inspiring) or the beginning (makes more sense when introducing the challenges), can consult Reem about it. Here I'd present in detail both the existing and proposed usages</w:t>
+      </w:r>
+    </w:p>
+  </w:comment>
+  <w:comment w:id="7" w:author="Hadas Gayer" w:date="2024-11-15T09:19:00Z" w:initials="HG">
+    <w:p>
+      <w:pPr>
+        <w:pStyle w:val="CommentText"/>
+        <w:bidi w:val="0"/>
+      </w:pPr>
+      <w:r>
+        <w:rPr>
+          <w:rStyle w:val="CommentReference"/>
+        </w:rPr>
+        <w:annotationRef/>
+      </w:r>
+      <w:r>
+        <w:t>improve</w:t>
+      </w:r>
+    </w:p>
+  </w:comment>
+  <w:comment w:id="8" w:author="Hadas Gayer" w:date="2024-11-15T09:22:00Z" w:initials="HG">
+    <w:p>
+      <w:pPr>
+        <w:pStyle w:val="CommentText"/>
+        <w:bidi w:val="0"/>
+      </w:pPr>
+      <w:r>
+        <w:rPr>
+          <w:rStyle w:val="CommentReference"/>
+        </w:rPr>
+        <w:annotationRef/>
+      </w:r>
+      <w:r>
+        <w:t>Is this the word?</w:t>
       </w:r>
     </w:p>
   </w:comment>
@@ -1542,30 +2007,42 @@
 <file path=word/commentsExtended.xml><?xml version="1.0" encoding="utf-8"?>
 <w15:commentsEx xmlns:wpc="http://schemas.microsoft.com/office/word/2010/wordprocessingCanvas" xmlns:cx="http://schemas.microsoft.com/office/drawing/2014/chartex" xmlns:cx1="http://schemas.microsoft.com/office/drawing/2015/9/8/chartex" xmlns:cx2="http://schemas.microsoft.com/office/drawing/2015/10/21/chartex" xmlns:cx3="http://schemas.microsoft.com/office/drawing/2016/5/9/chartex" xmlns:cx4="http://schemas.microsoft.com/office/drawing/2016/5/10/chartex" xmlns:cx5="http://schemas.microsoft.com/office/drawing/2016/5/11/chartex" xmlns:cx6="http://schemas.microsoft.com/office/drawing/2016/5/12/chartex" xmlns:cx7="http://schemas.microsoft.com/office/drawing/2016/5/13/chartex" xmlns:cx8="http://schemas.microsoft.com/office/drawing/2016/5/14/chartex" xmlns:mc="http://schemas.openxmlformats.org/markup-compatibility/2006" xmlns:aink="http://schemas.microsoft.com/office/drawing/2016/ink" xmlns:am3d="http://schemas.microsoft.com/office/drawing/2017/model3d" xmlns:o="urn:schemas-microsoft-com:office:office" xmlns:oel="http://schemas.microsoft.com/office/2019/extlst" xmlns:r="http://schemas.openxmlformats.org/officeDocument/2006/relationships" xmlns:m="http://schemas.openxmlformats.org/officeDocument/2006/math" xmlns:v="urn:schemas-microsoft-com:vml" xmlns:wp14="http://schemas.microsoft.com/office/word/2010/wordprocessingDrawing" xmlns:wp="http://schemas.openxmlformats.org/drawingml/2006/wordprocessingDrawing" xmlns:w10="urn:schemas-microsoft-com:office:word" xmlns:w="http://schemas.openxmlformats.org/wordprocessingml/2006/main" xmlns:w14="http://schemas.microsoft.com/office/word/2010/wordml" xmlns:w15="http://schemas.microsoft.com/office/word/2012/wordml" xmlns:w16cex="http://schemas.microsoft.com/office/word/2018/wordml/cex" xmlns:w16cid="http://schemas.microsoft.com/office/word/2016/wordml/cid" xmlns:w16="http://schemas.microsoft.com/office/word/2018/wordml" xmlns:w16du="http://schemas.microsoft.com/office/word/2023/wordml/word16du" xmlns:w16sdtdh="http://schemas.microsoft.com/office/word/2020/wordml/sdtdatahash" xmlns:w16se="http://schemas.microsoft.com/office/word/2015/wordml/symex" xmlns:wpg="http://schemas.microsoft.com/office/word/2010/wordprocessingGroup" xmlns:wpi="http://schemas.microsoft.com/office/word/2010/wordprocessingInk" xmlns:wne="http://schemas.microsoft.com/office/word/2006/wordml" xmlns:wps="http://schemas.microsoft.com/office/word/2010/wordprocessingShape" mc:Ignorable="w14 w15 w16se w16cid w16 w16cex w16sdtdh w16du wp14">
   <w15:commentEx w15:paraId="0079CF83" w15:done="0"/>
+  <w15:commentEx w15:paraId="483491DA" w15:done="0"/>
   <w15:commentEx w15:paraId="51A824C8" w15:done="0"/>
   <w15:commentEx w15:paraId="4AD51934" w15:paraIdParent="51A824C8" w15:done="0"/>
   <w15:commentEx w15:paraId="2B92CE55" w15:done="0"/>
   <w15:commentEx w15:paraId="512EE406" w15:done="0"/>
+  <w15:commentEx w15:paraId="2ED4C701" w15:done="0"/>
+  <w15:commentEx w15:paraId="1EAD1CB2" w15:done="0"/>
+  <w15:commentEx w15:paraId="5C646504" w15:done="0"/>
 </w15:commentsEx>
 </file>
 
 <file path=word/commentsExtensible.xml><?xml version="1.0" encoding="utf-8"?>
 <w16cex:commentsExtensible xmlns:wpc="http://schemas.microsoft.com/office/word/2010/wordprocessingCanvas" xmlns:cx="http://schemas.microsoft.com/office/drawing/2014/chartex" xmlns:cx1="http://schemas.microsoft.com/office/drawing/2015/9/8/chartex" xmlns:cx2="http://schemas.microsoft.com/office/drawing/2015/10/21/chartex" xmlns:cx3="http://schemas.microsoft.com/office/drawing/2016/5/9/chartex" xmlns:cx4="http://schemas.microsoft.com/office/drawing/2016/5/10/chartex" xmlns:cx5="http://schemas.microsoft.com/office/drawing/2016/5/11/chartex" xmlns:cx6="http://schemas.microsoft.com/office/drawing/2016/5/12/chartex" xmlns:cx7="http://schemas.microsoft.com/office/drawing/2016/5/13/chartex" xmlns:cx8="http://schemas.microsoft.com/office/drawing/2016/5/14/chartex" xmlns:cr="http://schemas.microsoft.com/office/comments/2020/reactions" xmlns:mc="http://schemas.openxmlformats.org/markup-compatibility/2006" xmlns:aink="http://schemas.microsoft.com/office/drawing/2016/ink" xmlns:am3d="http://schemas.microsoft.com/office/drawing/2017/model3d" xmlns:o="urn:schemas-microsoft-com:office:office" xmlns:oel="http://schemas.microsoft.com/office/2019/extlst" xmlns:r="http://schemas.openxmlformats.org/officeDocument/2006/relationships" xmlns:m="http://schemas.openxmlformats.org/officeDocument/2006/math" xmlns:v="urn:schemas-microsoft-com:vml" xmlns:wp14="http://schemas.microsoft.com/office/word/2010/wordprocessingDrawing" xmlns:wp="http://schemas.openxmlformats.org/drawingml/2006/wordprocessingDrawing" xmlns:w10="urn:schemas-microsoft-com:office:word" xmlns:w="http://schemas.openxmlformats.org/wordprocessingml/2006/main" xmlns:w14="http://schemas.microsoft.com/office/word/2010/wordml" xmlns:w15="http://schemas.microsoft.com/office/word/2012/wordml" xmlns:w16cex="http://schemas.microsoft.com/office/word/2018/wordml/cex" xmlns:w16cid="http://schemas.microsoft.com/office/word/2016/wordml/cid" xmlns:w16="http://schemas.microsoft.com/office/word/2018/wordml" xmlns:w16du="http://schemas.microsoft.com/office/word/2023/wordml/word16du" xmlns:w16sdtdh="http://schemas.microsoft.com/office/word/2020/wordml/sdtdatahash" xmlns:w16se="http://schemas.microsoft.com/office/word/2015/wordml/symex" xmlns:wpg="http://schemas.microsoft.com/office/word/2010/wordprocessingGroup" xmlns:wpi="http://schemas.microsoft.com/office/word/2010/wordprocessingInk" xmlns:wne="http://schemas.microsoft.com/office/word/2006/wordml" xmlns:wps="http://schemas.microsoft.com/office/word/2010/wordprocessingShape" mc:Ignorable="w14 w15 w16se w16cid w16 w16cex w16sdtdh cr w16du wp14">
   <w16cex:commentExtensible w16cex:durableId="6D63C2D5" w16cex:dateUtc="2024-11-09T07:34:00Z"/>
+  <w16cex:commentExtensible w16cex:durableId="4C44A505" w16cex:dateUtc="2024-11-15T08:15:00Z"/>
   <w16cex:commentExtensible w16cex:durableId="3B2DAA88" w16cex:dateUtc="2024-11-02T16:35:00Z"/>
   <w16cex:commentExtensible w16cex:durableId="4C4249FD" w16cex:dateUtc="2024-11-09T07:40:00Z"/>
   <w16cex:commentExtensible w16cex:durableId="46284CAC" w16cex:dateUtc="2024-11-06T15:50:00Z"/>
   <w16cex:commentExtensible w16cex:durableId="33CF7641" w16cex:dateUtc="2024-11-09T07:40:00Z"/>
+  <w16cex:commentExtensible w16cex:durableId="00C0E093" w16cex:dateUtc="2024-11-15T07:23:00Z"/>
+  <w16cex:commentExtensible w16cex:durableId="74B79EBB" w16cex:dateUtc="2024-11-15T07:19:00Z"/>
+  <w16cex:commentExtensible w16cex:durableId="042E239D" w16cex:dateUtc="2024-11-15T07:22:00Z"/>
 </w16cex:commentsExtensible>
 </file>
 
 <file path=word/commentsIds.xml><?xml version="1.0" encoding="utf-8"?>
 <w16cid:commentsIds xmlns:wpc="http://schemas.microsoft.com/office/word/2010/wordprocessingCanvas" xmlns:cx="http://schemas.microsoft.com/office/drawing/2014/chartex" xmlns:cx1="http://schemas.microsoft.com/office/drawing/2015/9/8/chartex" xmlns:cx2="http://schemas.microsoft.com/office/drawing/2015/10/21/chartex" xmlns:cx3="http://schemas.microsoft.com/office/drawing/2016/5/9/chartex" xmlns:cx4="http://schemas.microsoft.com/office/drawing/2016/5/10/chartex" xmlns:cx5="http://schemas.microsoft.com/office/drawing/2016/5/11/chartex" xmlns:cx6="http://schemas.microsoft.com/office/drawing/2016/5/12/chartex" xmlns:cx7="http://schemas.microsoft.com/office/drawing/2016/5/13/chartex" xmlns:cx8="http://schemas.microsoft.com/office/drawing/2016/5/14/chartex" xmlns:mc="http://schemas.openxmlformats.org/markup-compatibility/2006" xmlns:aink="http://schemas.microsoft.com/office/drawing/2016/ink" xmlns:am3d="http://schemas.microsoft.com/office/drawing/2017/model3d" xmlns:o="urn:schemas-microsoft-com:office:office" xmlns:oel="http://schemas.microsoft.com/office/2019/extlst" xmlns:r="http://schemas.openxmlformats.org/officeDocument/2006/relationships" xmlns:m="http://schemas.openxmlformats.org/officeDocument/2006/math" xmlns:v="urn:schemas-microsoft-com:vml" xmlns:wp14="http://schemas.microsoft.com/office/word/2010/wordprocessingDrawing" xmlns:wp="http://schemas.openxmlformats.org/drawingml/2006/wordprocessingDrawing" xmlns:w10="urn:schemas-microsoft-com:office:word" xmlns:w="http://schemas.openxmlformats.org/wordprocessingml/2006/main" xmlns:w14="http://schemas.microsoft.com/office/word/2010/wordml" xmlns:w15="http://schemas.microsoft.com/office/word/2012/wordml" xmlns:w16cex="http://schemas.microsoft.com/office/word/2018/wordml/cex" xmlns:w16cid="http://schemas.microsoft.com/office/word/2016/wordml/cid" xmlns:w16="http://schemas.microsoft.com/office/word/2018/wordml" xmlns:w16du="http://schemas.microsoft.com/office/word/2023/wordml/word16du" xmlns:w16sdtdh="http://schemas.microsoft.com/office/word/2020/wordml/sdtdatahash" xmlns:w16se="http://schemas.microsoft.com/office/word/2015/wordml/symex" xmlns:wpg="http://schemas.microsoft.com/office/word/2010/wordprocessingGroup" xmlns:wpi="http://schemas.microsoft.com/office/word/2010/wordprocessingInk" xmlns:wne="http://schemas.microsoft.com/office/word/2006/wordml" xmlns:wps="http://schemas.microsoft.com/office/word/2010/wordprocessingShape" mc:Ignorable="w14 w15 w16se w16cid w16 w16cex w16sdtdh w16du wp14">
   <w16cid:commentId w16cid:paraId="0079CF83" w16cid:durableId="6D63C2D5"/>
+  <w16cid:commentId w16cid:paraId="483491DA" w16cid:durableId="4C44A505"/>
   <w16cid:commentId w16cid:paraId="51A824C8" w16cid:durableId="3B2DAA88"/>
   <w16cid:commentId w16cid:paraId="4AD51934" w16cid:durableId="4C4249FD"/>
   <w16cid:commentId w16cid:paraId="2B92CE55" w16cid:durableId="46284CAC"/>
   <w16cid:commentId w16cid:paraId="512EE406" w16cid:durableId="33CF7641"/>
+  <w16cid:commentId w16cid:paraId="2ED4C701" w16cid:durableId="00C0E093"/>
+  <w16cid:commentId w16cid:paraId="1EAD1CB2" w16cid:durableId="74B79EBB"/>
+  <w16cid:commentId w16cid:paraId="5C646504" w16cid:durableId="042E239D"/>
 </w16cid:commentsIds>
 </file>
 

</xml_diff>

<commit_message>
finish 21 and get more confused
</commit_message>
<xml_diff>
--- a/In Vivo Olefin Metathesis.docx
+++ b/In Vivo Olefin Metathesis.docx
@@ -187,7 +187,13 @@
         <w:t>?</w:t>
       </w:r>
       <w:r>
-        <w:t xml:space="preserve"> (between the double and triple bond).</w:t>
+        <w:t xml:space="preserve"> (between the double and triple bond)</w:t>
+      </w:r>
+      <w:r>
+        <w:t>, in which … is formed</w:t>
+      </w:r>
+      <w:r>
+        <w:t>.</w:t>
       </w:r>
     </w:p>
     <w:p>
@@ -540,6 +546,9 @@
         <w:t xml:space="preserve"> and </w:t>
       </w:r>
       <w:r>
+        <w:t xml:space="preserve">several types of </w:t>
+      </w:r>
+      <w:r>
         <w:t xml:space="preserve">photoinducible reactions, in which light </w:t>
       </w:r>
       <w:r>
@@ -585,10 +594,7 @@
         <w:t xml:space="preserve"> but was not useful </w:t>
       </w:r>
       <w:r>
-        <w:t>for the creation of an amide bond</w:t>
-      </w:r>
-      <w:r>
-        <w:t xml:space="preserve"> in an</w:t>
+        <w:t>for the creation of an amide bond in an</w:t>
       </w:r>
       <w:r>
         <w:t xml:space="preserve"> aqueous environment because of spontaneous hydroly</w:t>
@@ -600,10 +606,7 @@
         <w:t xml:space="preserve">Changing the </w:t>
       </w:r>
       <w:r>
-        <w:t xml:space="preserve">ligands </w:t>
-      </w:r>
-      <w:r>
-        <w:t xml:space="preserve">of </w:t>
+        <w:t xml:space="preserve">ligands of </w:t>
       </w:r>
       <w:r>
         <w:t xml:space="preserve">phosphine prevented this and </w:t>
@@ -859,6 +862,9 @@
       <w:pPr>
         <w:bidi w:val="0"/>
         <w:jc w:val="both"/>
+        <w:rPr>
+          <w:vertAlign w:val="superscript"/>
+        </w:rPr>
       </w:pPr>
       <w:r>
         <w:t>Synthesis and modification of proteins is</w:t>
@@ -877,6 +883,48 @@
       </w:r>
       <w:r>
         <w:t xml:space="preserve"> Not only can metathesis catalyze the formation of a protein similar to one found in nature, but through a careful choice of the reacting residues, the synthesized protein can be improved in terms of stability and ligand affinity in comparison to the "natural" form. For example</w:t>
+      </w:r>
+      <w:r>
+        <w:t>, when a</w:t>
+      </w:r>
+      <w:r>
+        <w:t>n ethylene bridge replaces</w:t>
+      </w:r>
+      <w:r>
+        <w:t xml:space="preserve"> the disulfide bond in protein this can result in greater conformational rigidity and stability. A study comparing the activity and half-lives of oxytocin agonists and antagonists with the</w:t>
+      </w:r>
+      <w:r>
+        <w:t>se</w:t>
+      </w:r>
+      <w:r>
+        <w:t xml:space="preserve"> "dicarba analogues"</w:t>
+      </w:r>
+      <w:r>
+        <w:t xml:space="preserve">, that were </w:t>
+      </w:r>
+      <w:r>
+        <w:t>synthesized through RCM</w:t>
+      </w:r>
+      <w:r>
+        <w:t>,</w:t>
+      </w:r>
+      <w:r>
+        <w:t xml:space="preserve"> found that the replacement increases the half-life while retaining the biological activity of this peptide hormone.</w:t>
+      </w:r>
+      <w:r>
+        <w:rPr>
+          <w:vertAlign w:val="superscript"/>
+        </w:rPr>
+        <w:t>19</w:t>
+      </w:r>
+    </w:p>
+    <w:p>
+      <w:pPr>
+        <w:bidi w:val="0"/>
+        <w:jc w:val="both"/>
+      </w:pPr>
+      <w:r>
+        <w:t>Protein degradation</w:t>
       </w:r>
     </w:p>
     <w:p>
@@ -1083,6 +1131,55 @@
     </w:p>
     <w:p>
       <w:pPr>
+        <w:bidi w:val="0"/>
+        <w:jc w:val="both"/>
+      </w:pPr>
+      <w:r>
+        <w:t>A major challenge in utilizing olefin metathesis reactions in biological systems stems from nature of their biorthogonality – unconjugated alkenes, and especially terminal ones, are the common reactant in metathesis and may not be found in the cells where the desired metathesis should occur.</w:t>
+      </w:r>
+      <w:r>
+        <w:rPr>
+          <w:vertAlign w:val="superscript"/>
+        </w:rPr>
+        <w:t>?</w:t>
+      </w:r>
+      <w:r>
+        <w:t xml:space="preserve"> Thus, in most cases the reactants should be administrated with the catalyst or synthesized in-situ from a </w:t>
+      </w:r>
+      <w:r>
+        <w:t>naturally occurring</w:t>
+      </w:r>
+      <w:r>
+        <w:t xml:space="preserve"> compound.</w:t>
+      </w:r>
+      <w:r>
+        <w:t xml:space="preserve"> Th</w:t>
+      </w:r>
+      <w:r>
+        <w:t>o</w:t>
+      </w:r>
+      <w:r>
+        <w:t>se olefins should be stable in the cellular environment</w:t>
+      </w:r>
+      <w:r>
+        <w:t xml:space="preserve"> and </w:t>
+      </w:r>
+      <w:r>
+        <w:t>not cause harm to the cell.</w:t>
+      </w:r>
+    </w:p>
+    <w:p>
+      <w:pPr>
+        <w:bidi w:val="0"/>
+        <w:jc w:val="both"/>
+      </w:pPr>
+      <w:r>
+        <w:lastRenderedPageBreak/>
+        <w:t>We cannot really change temperature and pH.</w:t>
+      </w:r>
+    </w:p>
+    <w:p>
+      <w:pPr>
         <w:pStyle w:val="ListParagraph"/>
         <w:bidi w:val="0"/>
         <w:ind w:left="1800"/>
@@ -1247,7 +1344,6 @@
         <w:jc w:val="both"/>
       </w:pPr>
       <w:r>
-        <w:lastRenderedPageBreak/>
         <w:t>Low substrate concentration…</w:t>
       </w:r>
     </w:p>
@@ -1426,6 +1522,36 @@
     </w:p>
     <w:p>
       <w:pPr>
+        <w:bidi w:val="0"/>
+        <w:jc w:val="both"/>
+      </w:pPr>
+      <w:r>
+        <w:t xml:space="preserve">Choosing the catalyst is one of the most important decisions when planning a synthesis, and in the case of in-vivo olefin metathesis it must enable the strict requirements of the reactions – </w:t>
+      </w:r>
+      <w:r>
+        <w:t>rapid and efficient catalysis in low concentration, specificity for reactants and selectivity for products, being biologically inert and non-toxic</w:t>
+      </w:r>
+      <w:r>
+        <w:t xml:space="preserve"> and localization to the relevant tissues and cellular components.</w:t>
+      </w:r>
+    </w:p>
+    <w:p>
+      <w:pPr>
+        <w:bidi w:val="0"/>
+        <w:jc w:val="both"/>
+      </w:pPr>
+      <w:r>
+        <w:t>Out of the studied olefin metathesis catalysts, Ru</w:t>
+      </w:r>
+    </w:p>
+    <w:p>
+      <w:pPr>
+        <w:bidi w:val="0"/>
+        <w:jc w:val="both"/>
+      </w:pPr>
+    </w:p>
+    <w:p>
+      <w:pPr>
         <w:pStyle w:val="ListParagraph"/>
         <w:numPr>
           <w:ilvl w:val="2"/>
@@ -1446,9 +1572,22 @@
     </w:p>
     <w:p>
       <w:pPr>
-        <w:pStyle w:val="ListParagraph"/>
-        <w:bidi w:val="0"/>
-        <w:ind w:left="2520"/>
+        <w:bidi w:val="0"/>
+        <w:jc w:val="both"/>
+      </w:pPr>
+    </w:p>
+    <w:p>
+      <w:pPr>
+        <w:bidi w:val="0"/>
+        <w:jc w:val="both"/>
+      </w:pPr>
+      <w:r>
+        <w:t>Article 21</w:t>
+      </w:r>
+    </w:p>
+    <w:p>
+      <w:pPr>
+        <w:bidi w:val="0"/>
         <w:jc w:val="both"/>
       </w:pPr>
       <w:r>
@@ -1459,6 +1598,22 @@
       </w:r>
       <w:r>
         <w:t xml:space="preserve"> in same/similar table</w:t>
+      </w:r>
+    </w:p>
+    <w:p>
+      <w:pPr>
+        <w:bidi w:val="0"/>
+        <w:jc w:val="both"/>
+      </w:pPr>
+      <w:r>
+        <w:lastRenderedPageBreak/>
+        <w:t>Some downside</w:t>
+      </w:r>
+      <w:r>
+        <w:t>s</w:t>
+      </w:r>
+      <w:r>
+        <w:t xml:space="preserve"> of neutral, hydrophobic catalysts can be resolved by attaching ionic moieties. </w:t>
       </w:r>
     </w:p>
     <w:p>
@@ -1501,6 +1656,24 @@
     </w:p>
     <w:p>
       <w:pPr>
+        <w:bidi w:val="0"/>
+        <w:jc w:val="both"/>
+      </w:pPr>
+      <w:r>
+        <w:t>Article 21</w:t>
+      </w:r>
+    </w:p>
+    <w:p>
+      <w:pPr>
+        <w:bidi w:val="0"/>
+        <w:jc w:val="both"/>
+      </w:pPr>
+      <w:r>
+        <w:t>S</w:t>
+      </w:r>
+    </w:p>
+    <w:p>
+      <w:pPr>
         <w:pStyle w:val="ListParagraph"/>
         <w:numPr>
           <w:ilvl w:val="2"/>
@@ -1547,6 +1720,9 @@
         <w:jc w:val="both"/>
       </w:pPr>
       <w:r>
+        <w:rPr>
+          <w:highlight w:val="green"/>
+        </w:rPr>
         <w:t>Pseudo-amino acids and how to make them</w:t>
       </w:r>
     </w:p>
@@ -1673,7 +1849,6 @@
         <w:jc w:val="both"/>
       </w:pPr>
       <w:r>
-        <w:lastRenderedPageBreak/>
         <w:t>Steric optimizations</w:t>
       </w:r>
     </w:p>
@@ -1753,6 +1928,20 @@
       </w:r>
       <w:r>
         <w:t>reactions</w:t>
+      </w:r>
+    </w:p>
+    <w:p>
+      <w:pPr>
+        <w:pStyle w:val="ListParagraph"/>
+        <w:numPr>
+          <w:ilvl w:val="1"/>
+          <w:numId w:val="1"/>
+        </w:numPr>
+        <w:bidi w:val="0"/>
+        <w:jc w:val="both"/>
+      </w:pPr>
+      <w:r>
+        <w:t>Purification and removal of the catalyst</w:t>
       </w:r>
     </w:p>
     <w:p>

</xml_diff>

<commit_message>
finish 22, it's really good
</commit_message>
<xml_diff>
--- a/In Vivo Olefin Metathesis.docx
+++ b/In Vivo Olefin Metathesis.docx
@@ -739,13 +739,7 @@
     </w:p>
     <w:p>
       <w:pPr>
-        <w:pStyle w:val="ListParagraph"/>
-        <w:numPr>
-          <w:ilvl w:val="0"/>
-          <w:numId w:val="1"/>
-        </w:numPr>
-        <w:bidi w:val="0"/>
-        <w:jc w:val="both"/>
+        <w:pStyle w:val="Heading2"/>
         <w:rPr>
           <w:highlight w:val="blue"/>
         </w:rPr>
@@ -761,6 +755,9 @@
       <w:r>
         <w:rPr>
           <w:rStyle w:val="CommentReference"/>
+          <w:sz w:val="22"/>
+          <w:szCs w:val="22"/>
+          <w:highlight w:val="blue"/>
         </w:rPr>
         <w:commentReference w:id="6"/>
       </w:r>
@@ -1072,13 +1069,7 @@
     </w:p>
     <w:p>
       <w:pPr>
-        <w:pStyle w:val="ListParagraph"/>
-        <w:numPr>
-          <w:ilvl w:val="0"/>
-          <w:numId w:val="1"/>
-        </w:numPr>
-        <w:bidi w:val="0"/>
-        <w:jc w:val="both"/>
+        <w:pStyle w:val="Heading2"/>
       </w:pPr>
       <w:r>
         <w:t>Challenges and requirements</w:t>
@@ -1438,16 +1429,357 @@
     </w:p>
     <w:p>
       <w:pPr>
+        <w:pStyle w:val="Heading2"/>
+      </w:pPr>
+      <w:r>
+        <w:rPr>
+          <w:rStyle w:val="Heading2Char"/>
+        </w:rPr>
+        <w:t>Solutions</w:t>
+      </w:r>
+      <w:r>
+        <w:t xml:space="preserve"> (can include lessons from other biorthogonal reactions)</w:t>
+      </w:r>
+    </w:p>
+    <w:p>
+      <w:pPr>
+        <w:pStyle w:val="Heading3"/>
+      </w:pPr>
+      <w:r>
+        <w:t>Catalysts</w:t>
+      </w:r>
+    </w:p>
+    <w:p>
+      <w:pPr>
+        <w:pStyle w:val="ListParagraph"/>
+        <w:bidi w:val="0"/>
+        <w:ind w:left="1800"/>
+        <w:jc w:val="both"/>
+      </w:pPr>
+      <w:r>
+        <w:t>Generally, why Ru is the best and the rest suc</w:t>
+      </w:r>
+      <w:r>
+        <w:t>k</w:t>
+      </w:r>
+    </w:p>
+    <w:p>
+      <w:pPr>
         <w:pStyle w:val="ListParagraph"/>
         <w:numPr>
-          <w:ilvl w:val="0"/>
+          <w:ilvl w:val="2"/>
           <w:numId w:val="1"/>
         </w:numPr>
         <w:bidi w:val="0"/>
         <w:jc w:val="both"/>
-      </w:pPr>
-      <w:r>
-        <w:t>Solutions (can include lessons from other biorthogonal reactions)</w:t>
+        <w:rPr>
+          <w:highlight w:val="yellow"/>
+        </w:rPr>
+      </w:pPr>
+      <w:r>
+        <w:rPr>
+          <w:highlight w:val="yellow"/>
+        </w:rPr>
+        <w:t>GHII (and III?) catalysts</w:t>
+      </w:r>
+    </w:p>
+    <w:p>
+      <w:pPr>
+        <w:pStyle w:val="ListParagraph"/>
+        <w:bidi w:val="0"/>
+        <w:ind w:left="2520"/>
+        <w:jc w:val="both"/>
+      </w:pPr>
+      <w:r>
+        <w:t>Why carbenes are the best and phosphines suck</w:t>
+      </w:r>
+    </w:p>
+    <w:p>
+      <w:pPr>
+        <w:pStyle w:val="ListParagraph"/>
+        <w:bidi w:val="0"/>
+        <w:ind w:left="2520"/>
+        <w:jc w:val="both"/>
+      </w:pPr>
+      <w:r>
+        <w:t>Short introduction to GHII, GHIII, AquaMet and Grela with comparative studies of their STABILITY, TON, TOF and selectivity in some reactions</w:t>
+      </w:r>
+    </w:p>
+    <w:p>
+      <w:pPr>
+        <w:bidi w:val="0"/>
+        <w:jc w:val="both"/>
+      </w:pPr>
+      <w:r>
+        <w:t xml:space="preserve">Choosing the catalyst is one of the most important decisions when planning a synthesis, and in the case of in-vivo olefin metathesis it must enable the strict requirements of the reactions – </w:t>
+      </w:r>
+      <w:r>
+        <w:t>rapid and efficient catalysis in low concentration, specificity for reactants and selectivity for products, being biologically inert and non-toxic</w:t>
+      </w:r>
+      <w:r>
+        <w:t xml:space="preserve"> and localization to the relevant tissues and cellular components.</w:t>
+      </w:r>
+    </w:p>
+    <w:p>
+      <w:pPr>
+        <w:bidi w:val="0"/>
+        <w:jc w:val="both"/>
+      </w:pPr>
+      <w:r>
+        <w:t>Out of the studied olefin metathesis catalysts, Ru</w:t>
+      </w:r>
+    </w:p>
+    <w:p>
+      <w:pPr>
+        <w:bidi w:val="0"/>
+        <w:jc w:val="both"/>
+      </w:pPr>
+      <w:r>
+        <w:t>Despite these advantages, GHII catalysts have glaring downsides – the cellular toxicity of ruthenium, the poor solubility of the hydrophobic catalyst in aqueous solutions</w:t>
+      </w:r>
+    </w:p>
+    <w:p>
+      <w:pPr>
+        <w:pStyle w:val="ListParagraph"/>
+        <w:numPr>
+          <w:ilvl w:val="2"/>
+          <w:numId w:val="1"/>
+        </w:numPr>
+        <w:bidi w:val="0"/>
+        <w:jc w:val="both"/>
+        <w:rPr>
+          <w:highlight w:val="blue"/>
+        </w:rPr>
+      </w:pPr>
+      <w:r>
+        <w:rPr>
+          <w:highlight w:val="blue"/>
+        </w:rPr>
+        <w:t>Charged catalysts</w:t>
+      </w:r>
+    </w:p>
+    <w:p>
+      <w:pPr>
+        <w:bidi w:val="0"/>
+        <w:jc w:val="both"/>
+      </w:pPr>
+    </w:p>
+    <w:p>
+      <w:pPr>
+        <w:bidi w:val="0"/>
+        <w:jc w:val="both"/>
+      </w:pPr>
+      <w:r>
+        <w:t>Article 21</w:t>
+      </w:r>
+    </w:p>
+    <w:p>
+      <w:pPr>
+        <w:bidi w:val="0"/>
+        <w:jc w:val="both"/>
+      </w:pPr>
+      <w:r>
+        <w:lastRenderedPageBreak/>
+        <w:t>Cationic and anionic and what's good about them, should compare to previous point's catalyst</w:t>
+      </w:r>
+      <w:r>
+        <w:t>s</w:t>
+      </w:r>
+      <w:r>
+        <w:t xml:space="preserve"> in same/similar table</w:t>
+      </w:r>
+    </w:p>
+    <w:p>
+      <w:pPr>
+        <w:bidi w:val="0"/>
+        <w:jc w:val="both"/>
+      </w:pPr>
+      <w:r>
+        <w:t>Some downside</w:t>
+      </w:r>
+      <w:r>
+        <w:t>s</w:t>
+      </w:r>
+      <w:r>
+        <w:t xml:space="preserve"> of neutral, hydrophobic catalysts can be resolved by attaching ionic moieties. </w:t>
+      </w:r>
+    </w:p>
+    <w:p>
+      <w:pPr>
+        <w:pStyle w:val="ListParagraph"/>
+        <w:numPr>
+          <w:ilvl w:val="2"/>
+          <w:numId w:val="1"/>
+        </w:numPr>
+        <w:bidi w:val="0"/>
+        <w:jc w:val="both"/>
+        <w:rPr>
+          <w:highlight w:val="yellow"/>
+        </w:rPr>
+      </w:pPr>
+      <w:r>
+        <w:rPr>
+          <w:highlight w:val="yellow"/>
+        </w:rPr>
+        <w:t>Metalloproteins</w:t>
+      </w:r>
+      <w:r>
+        <w:rPr>
+          <w:highlight w:val="yellow"/>
+        </w:rPr>
+        <w:t>/metalloenzymes</w:t>
+      </w:r>
+      <w:r>
+        <w:rPr>
+          <w:highlight w:val="yellow"/>
+        </w:rPr>
+        <w:t xml:space="preserve"> – design, synthesis and usage</w:t>
+      </w:r>
+      <w:r>
+        <w:rPr>
+          <w:highlight w:val="yellow"/>
+        </w:rPr>
+        <w:t>+examples</w:t>
+      </w:r>
+    </w:p>
+    <w:p>
+      <w:pPr>
+        <w:bidi w:val="0"/>
+        <w:jc w:val="both"/>
+      </w:pPr>
+      <w:r>
+        <w:t>Article 21</w:t>
+      </w:r>
+    </w:p>
+    <w:p>
+      <w:pPr>
+        <w:bidi w:val="0"/>
+        <w:jc w:val="both"/>
+      </w:pPr>
+    </w:p>
+    <w:p>
+      <w:pPr>
+        <w:bidi w:val="0"/>
+        <w:jc w:val="both"/>
+      </w:pPr>
+    </w:p>
+    <w:p>
+      <w:pPr>
+        <w:bidi w:val="0"/>
+        <w:jc w:val="both"/>
+      </w:pPr>
+    </w:p>
+    <w:p>
+      <w:pPr>
+        <w:bidi w:val="0"/>
+        <w:jc w:val="both"/>
+      </w:pPr>
+      <w:r>
+        <w:t xml:space="preserve">Another promising technology for catalyst uptake is </w:t>
+      </w:r>
+      <w:r>
+        <w:t>through</w:t>
+      </w:r>
+      <w:r>
+        <w:t xml:space="preserve"> a polymerso</w:t>
+      </w:r>
+      <w:r>
+        <w:t>m</w:t>
+      </w:r>
+      <w:r>
+        <w:t xml:space="preserve">e – </w:t>
+      </w:r>
+      <w:r>
+        <w:t xml:space="preserve">an </w:t>
+      </w:r>
+      <w:r>
+        <w:t xml:space="preserve">artificial organelle composed of a polymer and the catalyst. In a recent study, a polyethylene glycol (PEG) derivative was conjugated – </w:t>
+      </w:r>
+      <w:r>
+        <w:t xml:space="preserve">either </w:t>
+      </w:r>
+      <w:r>
+        <w:t xml:space="preserve">covalently or through hydrophobic interactions – to HGII catalyst </w:t>
+      </w:r>
+      <w:r>
+        <w:t>to form polymersomes.</w:t>
+      </w:r>
+      <w:r>
+        <w:t xml:space="preserve"> These were successfully internalized by HeLa cells</w:t>
+      </w:r>
+      <w:r>
+        <w:t>, localized in the lysosome</w:t>
+      </w:r>
+      <w:r>
+        <w:t xml:space="preserve"> and catalyzed RCM formation of umbelliferone inside the cell.</w:t>
+      </w:r>
+      <w:r>
+        <w:t xml:space="preserve"> Th</w:t>
+      </w:r>
+      <w:r>
+        <w:t xml:space="preserve">e </w:t>
+      </w:r>
+      <w:r>
+        <w:t xml:space="preserve">combined effect of </w:t>
+      </w:r>
+      <w:r>
+        <w:t xml:space="preserve">encapsulation </w:t>
+      </w:r>
+      <w:r>
+        <w:t xml:space="preserve">and localization inside an intracellular organelle </w:t>
+      </w:r>
+      <w:r>
+        <w:t xml:space="preserve">both protects the cell from the </w:t>
+      </w:r>
+      <w:r>
+        <w:t>cytotoxic</w:t>
+      </w:r>
+      <w:r>
+        <w:t>ity</w:t>
+      </w:r>
+      <w:r>
+        <w:t xml:space="preserve"> of free GHII catalysts and prevents decomposition of the catalyst </w:t>
+      </w:r>
+      <w:r>
+        <w:t xml:space="preserve">by cellular </w:t>
+      </w:r>
+      <w:r>
+        <w:t>compounds</w:t>
+      </w:r>
+      <w:r>
+        <w:t xml:space="preserve"> like GSH.</w:t>
+      </w:r>
+      <w:r>
+        <w:t xml:space="preserve"> It should be noted that the conversion rate of this reaction was quite low, perhaps due to said encapsulation isolating the catalyst from the substrate in some degree.</w:t>
+      </w:r>
+      <w:r>
+        <w:rPr>
+          <w:vertAlign w:val="superscript"/>
+        </w:rPr>
+        <w:t>22</w:t>
+      </w:r>
+      <w:r>
+        <w:t xml:space="preserve"> Further optimization is necessary to adapt this interesting technique to other metathesis reactions and in a wider scale.</w:t>
+      </w:r>
+    </w:p>
+    <w:p>
+      <w:pPr>
+        <w:pStyle w:val="ListParagraph"/>
+        <w:numPr>
+          <w:ilvl w:val="2"/>
+          <w:numId w:val="1"/>
+        </w:numPr>
+        <w:bidi w:val="0"/>
+        <w:jc w:val="both"/>
+        <w:rPr>
+          <w:highlight w:val="red"/>
+        </w:rPr>
+      </w:pPr>
+      <w:r>
+        <w:rPr>
+          <w:highlight w:val="red"/>
+        </w:rPr>
+        <w:t>Getting rid of the catalyst afterward</w:t>
       </w:r>
     </w:p>
     <w:p>
@@ -1459,9 +1791,15 @@
         </w:numPr>
         <w:bidi w:val="0"/>
         <w:jc w:val="both"/>
-      </w:pPr>
-      <w:r>
-        <w:t>Catalysts</w:t>
+        <w:rPr>
+          <w:highlight w:val="darkBlue"/>
+        </w:rPr>
+      </w:pPr>
+      <w:r>
+        <w:rPr>
+          <w:highlight w:val="darkBlue"/>
+        </w:rPr>
+        <w:t>Biologically relevant conditions and model reactions – choice of substrate and reaction partners</w:t>
       </w:r>
     </w:p>
     <w:p>
@@ -1472,372 +1810,125 @@
         <w:jc w:val="both"/>
       </w:pPr>
       <w:r>
-        <w:t>Generally, why Ru is the best and the rest suc</w:t>
-      </w:r>
-      <w:r>
-        <w:t>k</w:t>
-      </w:r>
-    </w:p>
-    <w:p>
-      <w:pPr>
-        <w:pStyle w:val="ListParagraph"/>
-        <w:numPr>
-          <w:ilvl w:val="2"/>
-          <w:numId w:val="1"/>
-        </w:numPr>
-        <w:bidi w:val="0"/>
-        <w:jc w:val="both"/>
-        <w:rPr>
-          <w:highlight w:val="yellow"/>
-        </w:rPr>
-      </w:pPr>
-      <w:r>
-        <w:rPr>
-          <w:highlight w:val="yellow"/>
-        </w:rPr>
-        <w:t>GHII (and III?) catalysts</w:t>
-      </w:r>
-    </w:p>
-    <w:p>
-      <w:pPr>
-        <w:pStyle w:val="ListParagraph"/>
-        <w:bidi w:val="0"/>
-        <w:ind w:left="2520"/>
-        <w:jc w:val="both"/>
-      </w:pPr>
-      <w:r>
-        <w:t>Why carbenes are the best and phosphines suck</w:t>
-      </w:r>
-    </w:p>
-    <w:p>
-      <w:pPr>
-        <w:pStyle w:val="ListParagraph"/>
-        <w:bidi w:val="0"/>
-        <w:ind w:left="2520"/>
-        <w:jc w:val="both"/>
-      </w:pPr>
-      <w:r>
-        <w:t>Short introduction to GHII, GHIII, AquaMet and Grela with comparative studies of their STABILITY, TON, TOF and selectivity in some reactions</w:t>
-      </w:r>
-    </w:p>
-    <w:p>
-      <w:pPr>
-        <w:bidi w:val="0"/>
-        <w:jc w:val="both"/>
-      </w:pPr>
-      <w:r>
-        <w:t xml:space="preserve">Choosing the catalyst is one of the most important decisions when planning a synthesis, and in the case of in-vivo olefin metathesis it must enable the strict requirements of the reactions – </w:t>
-      </w:r>
-      <w:r>
-        <w:t>rapid and efficient catalysis in low concentration, specificity for reactants and selectivity for products, being biologically inert and non-toxic</w:t>
-      </w:r>
-      <w:r>
-        <w:t xml:space="preserve"> and localization to the relevant tissues and cellular components.</w:t>
-      </w:r>
-    </w:p>
-    <w:p>
-      <w:pPr>
-        <w:bidi w:val="0"/>
-        <w:jc w:val="both"/>
-      </w:pPr>
-      <w:r>
-        <w:t>Out of the studied olefin metathesis catalysts, Ru</w:t>
-      </w:r>
-    </w:p>
-    <w:p>
-      <w:pPr>
-        <w:bidi w:val="0"/>
-        <w:jc w:val="both"/>
-      </w:pPr>
-    </w:p>
-    <w:p>
-      <w:pPr>
-        <w:pStyle w:val="ListParagraph"/>
-        <w:numPr>
-          <w:ilvl w:val="2"/>
-          <w:numId w:val="1"/>
-        </w:numPr>
-        <w:bidi w:val="0"/>
-        <w:jc w:val="both"/>
-        <w:rPr>
-          <w:highlight w:val="blue"/>
-        </w:rPr>
-      </w:pPr>
-      <w:r>
-        <w:rPr>
-          <w:highlight w:val="blue"/>
-        </w:rPr>
-        <w:t>Charged catalysts</w:t>
-      </w:r>
-    </w:p>
-    <w:p>
-      <w:pPr>
-        <w:bidi w:val="0"/>
-        <w:jc w:val="both"/>
-      </w:pPr>
-    </w:p>
-    <w:p>
-      <w:pPr>
-        <w:bidi w:val="0"/>
-        <w:jc w:val="both"/>
-      </w:pPr>
-      <w:r>
-        <w:t>Article 21</w:t>
-      </w:r>
-    </w:p>
-    <w:p>
-      <w:pPr>
-        <w:bidi w:val="0"/>
-        <w:jc w:val="both"/>
-      </w:pPr>
-      <w:r>
-        <w:t>Cationic and anionic and what's good about them, should compare to previous point's catalyst</w:t>
-      </w:r>
-      <w:r>
-        <w:t>s</w:t>
-      </w:r>
-      <w:r>
-        <w:t xml:space="preserve"> in same/similar table</w:t>
-      </w:r>
-    </w:p>
-    <w:p>
-      <w:pPr>
-        <w:bidi w:val="0"/>
+        <w:rPr>
+          <w:highlight w:val="green"/>
+        </w:rPr>
+        <w:t>Pseudo-amino acids and how to make them</w:t>
+      </w:r>
+    </w:p>
+    <w:p>
+      <w:pPr>
+        <w:bidi w:val="0"/>
+        <w:jc w:val="both"/>
+      </w:pPr>
+      <w:r>
+        <w:t>Metatheses in which one of the substrates is a peptide or a protein require the incorporation of alkene-containing amino acids, which are unnatural amino acids (UAAs).</w:t>
+      </w:r>
+      <w:r>
+        <w:t xml:space="preserve"> This can be achieved chemically – by modifying an existing residue – or genetically.</w:t>
+      </w:r>
+    </w:p>
+    <w:p>
+      <w:pPr>
+        <w:bidi w:val="0"/>
+        <w:jc w:val="both"/>
+      </w:pPr>
+      <w:r>
+        <w:t xml:space="preserve">Common alkene containing amino acids are </w:t>
+      </w:r>
+      <w:r>
+        <w:t>depicted</w:t>
+      </w:r>
+      <w:r>
+        <w:t xml:space="preserve"> in figure x. </w:t>
+      </w:r>
+    </w:p>
+    <w:p>
+      <w:pPr>
+        <w:bidi w:val="0"/>
+        <w:jc w:val="both"/>
+      </w:pPr>
+      <w:r>
+        <w:t>Bla bla chemical modification</w:t>
+      </w:r>
+    </w:p>
+    <w:p>
+      <w:pPr>
+        <w:pStyle w:val="ListParagraph"/>
+        <w:bidi w:val="0"/>
+        <w:ind w:left="1800"/>
+        <w:jc w:val="both"/>
+      </w:pPr>
+    </w:p>
+    <w:p>
+      <w:pPr>
+        <w:bidi w:val="0"/>
+        <w:jc w:val="both"/>
+      </w:pPr>
+      <w:r>
+        <w:t xml:space="preserve">Genetic incorporation of UAAs exploits their similarity to natural amino acids which </w:t>
+      </w:r>
+      <w:r>
+        <w:t>allows</w:t>
+      </w:r>
+      <w:r>
+        <w:t xml:space="preserve"> them to occupy the binding site in aminoacyl-tRNA synthetase</w:t>
+      </w:r>
+      <w:r>
+        <w:t xml:space="preserve">. A study testing the incorporation of </w:t>
+      </w:r>
+      <w:r>
+        <w:t xml:space="preserve">S and Se </w:t>
+      </w:r>
+      <w:r>
+        <w:t>methionine analogues to E. Coli methionyl-tRNA synthetase revealed that</w:t>
+      </w:r>
+      <w:r>
+        <w:t xml:space="preserve"> the turnover was the highest for S-allylhomocysteine</w:t>
+      </w:r>
+      <w:r>
+        <w:t xml:space="preserve"> (Ahc).</w:t>
+      </w:r>
+      <w:r>
+        <w:t xml:space="preserve"> Ahc was also incorporated successfully to multiple proteins in-vivo</w:t>
+      </w:r>
+      <w:r>
+        <w:t xml:space="preserve"> while keeping their original secondary structure and function</w:t>
+      </w:r>
+      <w:r>
+        <w:t xml:space="preserve"> – </w:t>
+      </w:r>
+      <w:r>
+        <w:t>look at notes</w:t>
+      </w:r>
+      <w:r>
+        <w:t xml:space="preserve">. Cross-metathesis </w:t>
+      </w:r>
+      <w:r>
+        <w:t xml:space="preserve">by GHII catalyst </w:t>
+      </w:r>
+      <w:r>
+        <w:t xml:space="preserve">with allyl alcohol or the fluorescent tracer fluorescein was performed with moderate </w:t>
+      </w:r>
+      <w:r>
+        <w:t>to high yields (55%-95%), depending on the protein and the reaction partner.</w:t>
+      </w:r>
+      <w:r>
+        <w:t xml:space="preserve"> The same UAA was also installed into the Fc region of immunoglobulin G in a human cell line and reacted</w:t>
+      </w:r>
+      <w:r>
+        <w:t xml:space="preserve"> with olefin-biotin, illustrating the potential use for biotin tagging (??).</w:t>
+      </w:r>
+    </w:p>
+    <w:p>
+      <w:pPr>
+        <w:pStyle w:val="ListParagraph"/>
+        <w:bidi w:val="0"/>
+        <w:ind w:left="1800"/>
         <w:jc w:val="both"/>
       </w:pPr>
       <w:r>
         <w:lastRenderedPageBreak/>
-        <w:t>Some downside</w:t>
-      </w:r>
-      <w:r>
-        <w:t>s</w:t>
-      </w:r>
-      <w:r>
-        <w:t xml:space="preserve"> of neutral, hydrophobic catalysts can be resolved by attaching ionic moieties. </w:t>
-      </w:r>
-    </w:p>
-    <w:p>
-      <w:pPr>
-        <w:pStyle w:val="ListParagraph"/>
-        <w:numPr>
-          <w:ilvl w:val="2"/>
-          <w:numId w:val="1"/>
-        </w:numPr>
-        <w:bidi w:val="0"/>
-        <w:jc w:val="both"/>
-        <w:rPr>
-          <w:highlight w:val="yellow"/>
-        </w:rPr>
-      </w:pPr>
-      <w:r>
-        <w:rPr>
-          <w:highlight w:val="yellow"/>
-        </w:rPr>
-        <w:t>Metalloproteins</w:t>
-      </w:r>
-      <w:r>
-        <w:rPr>
-          <w:highlight w:val="yellow"/>
-        </w:rPr>
-        <w:t>/metalloenzymes</w:t>
-      </w:r>
-      <w:r>
-        <w:rPr>
-          <w:highlight w:val="yellow"/>
-        </w:rPr>
-        <w:t xml:space="preserve"> – design, synthesis and usage</w:t>
-      </w:r>
-      <w:r>
-        <w:rPr>
-          <w:highlight w:val="yellow"/>
-        </w:rPr>
-        <w:t>+examples</w:t>
-      </w:r>
-    </w:p>
-    <w:p>
-      <w:pPr>
-        <w:bidi w:val="0"/>
-        <w:jc w:val="both"/>
-      </w:pPr>
-      <w:r>
-        <w:t>Article 21</w:t>
-      </w:r>
-    </w:p>
-    <w:p>
-      <w:pPr>
-        <w:bidi w:val="0"/>
-        <w:jc w:val="both"/>
-      </w:pPr>
-      <w:r>
-        <w:t>S</w:t>
-      </w:r>
-    </w:p>
-    <w:p>
-      <w:pPr>
-        <w:pStyle w:val="ListParagraph"/>
-        <w:numPr>
-          <w:ilvl w:val="2"/>
-          <w:numId w:val="1"/>
-        </w:numPr>
-        <w:bidi w:val="0"/>
-        <w:jc w:val="both"/>
-        <w:rPr>
-          <w:highlight w:val="red"/>
-        </w:rPr>
-      </w:pPr>
-      <w:r>
-        <w:rPr>
-          <w:highlight w:val="red"/>
-        </w:rPr>
-        <w:t>Getting rid of the catalyst afterward</w:t>
-      </w:r>
-    </w:p>
-    <w:p>
-      <w:pPr>
-        <w:pStyle w:val="ListParagraph"/>
-        <w:numPr>
-          <w:ilvl w:val="1"/>
-          <w:numId w:val="1"/>
-        </w:numPr>
-        <w:bidi w:val="0"/>
-        <w:jc w:val="both"/>
-        <w:rPr>
-          <w:highlight w:val="darkBlue"/>
-        </w:rPr>
-      </w:pPr>
-      <w:r>
-        <w:rPr>
-          <w:highlight w:val="darkBlue"/>
-        </w:rPr>
-        <w:t>Biologically relevant conditions and model reactions – choice of substrate and reaction partners</w:t>
-      </w:r>
-    </w:p>
-    <w:p>
-      <w:pPr>
-        <w:pStyle w:val="ListParagraph"/>
-        <w:bidi w:val="0"/>
-        <w:ind w:left="1800"/>
-        <w:jc w:val="both"/>
-      </w:pPr>
-      <w:r>
-        <w:rPr>
-          <w:highlight w:val="green"/>
-        </w:rPr>
-        <w:t>Pseudo-amino acids and how to make them</w:t>
-      </w:r>
-    </w:p>
-    <w:p>
-      <w:pPr>
-        <w:bidi w:val="0"/>
-        <w:jc w:val="both"/>
-      </w:pPr>
-      <w:r>
-        <w:t>Metatheses in which one of the substrates is a peptide or a protein require the incorporation of alkene-containing amino acids, which are unnatural amino acids (UAAs).</w:t>
-      </w:r>
-      <w:r>
-        <w:t xml:space="preserve"> This can be achieved chemically – by modifying an existing residue – or genetically.</w:t>
-      </w:r>
-    </w:p>
-    <w:p>
-      <w:pPr>
-        <w:bidi w:val="0"/>
-        <w:jc w:val="both"/>
-      </w:pPr>
-      <w:r>
-        <w:t xml:space="preserve">Common alkene containing amino acids are </w:t>
-      </w:r>
-      <w:r>
-        <w:t>depicted</w:t>
-      </w:r>
-      <w:r>
-        <w:t xml:space="preserve"> in figure x. </w:t>
-      </w:r>
-    </w:p>
-    <w:p>
-      <w:pPr>
-        <w:bidi w:val="0"/>
-        <w:jc w:val="both"/>
-      </w:pPr>
-      <w:r>
-        <w:t>Bla bla chemical modification</w:t>
-      </w:r>
-    </w:p>
-    <w:p>
-      <w:pPr>
-        <w:pStyle w:val="ListParagraph"/>
-        <w:bidi w:val="0"/>
-        <w:ind w:left="1800"/>
-        <w:jc w:val="both"/>
-      </w:pPr>
-    </w:p>
-    <w:p>
-      <w:pPr>
-        <w:bidi w:val="0"/>
-        <w:jc w:val="both"/>
-      </w:pPr>
-      <w:r>
-        <w:t xml:space="preserve">Genetic incorporation of UAAs exploits their similarity to natural amino acids which </w:t>
-      </w:r>
-      <w:r>
-        <w:t>allows</w:t>
-      </w:r>
-      <w:r>
-        <w:t xml:space="preserve"> them to occupy the binding site in aminoacyl-tRNA synthetase</w:t>
-      </w:r>
-      <w:r>
-        <w:t xml:space="preserve">. A study testing the incorporation of </w:t>
-      </w:r>
-      <w:r>
-        <w:t xml:space="preserve">S and Se </w:t>
-      </w:r>
-      <w:r>
-        <w:t>methionine analogues to E. Coli methionyl-tRNA synthetase revealed that</w:t>
-      </w:r>
-      <w:r>
-        <w:t xml:space="preserve"> the turnover was the highest for S-allylhomocysteine</w:t>
-      </w:r>
-      <w:r>
-        <w:t xml:space="preserve"> (Ahc).</w:t>
-      </w:r>
-      <w:r>
-        <w:t xml:space="preserve"> Ahc was also incorporated successfully to multiple proteins in-vivo</w:t>
-      </w:r>
-      <w:r>
-        <w:t xml:space="preserve"> while keeping their original secondary structure and function</w:t>
-      </w:r>
-      <w:r>
-        <w:t xml:space="preserve"> – </w:t>
-      </w:r>
-      <w:r>
-        <w:t>look at notes</w:t>
-      </w:r>
-      <w:r>
-        <w:t xml:space="preserve">. Cross-metathesis </w:t>
-      </w:r>
-      <w:r>
-        <w:t xml:space="preserve">by GHII catalyst </w:t>
-      </w:r>
-      <w:r>
-        <w:t xml:space="preserve">with allyl alcohol or the fluorescent tracer fluorescein was performed with moderate </w:t>
-      </w:r>
-      <w:r>
-        <w:t>to high yields (55%-95%), depending on the protein and the reaction partner.</w:t>
-      </w:r>
-      <w:r>
-        <w:t xml:space="preserve"> The same UAA was also installed into the Fc region of immunoglobulin G in a human cell line and reacted</w:t>
-      </w:r>
-      <w:r>
-        <w:t xml:space="preserve"> with olefin-biotin, illustrating the potential use for biotin tagging (??).</w:t>
-      </w:r>
-    </w:p>
-    <w:p>
-      <w:pPr>
-        <w:pStyle w:val="ListParagraph"/>
-        <w:bidi w:val="0"/>
-        <w:ind w:left="1800"/>
-        <w:jc w:val="both"/>
-      </w:pPr>
-      <w:r>
         <w:t>The chalcogen effect</w:t>
       </w:r>
     </w:p>
@@ -2840,10 +2931,11 @@
   <w:abstractNum w:abstractNumId="6" w15:restartNumberingAfterBreak="0">
     <w:nsid w:val="79D81D55"/>
     <w:multiLevelType w:val="hybridMultilevel"/>
-    <w:tmpl w:val="A9D248C8"/>
-    <w:lvl w:ilvl="0" w:tplc="0409000F">
+    <w:tmpl w:val="0366A0EA"/>
+    <w:lvl w:ilvl="0" w:tplc="524477EE">
       <w:start w:val="1"/>
       <w:numFmt w:val="decimal"/>
+      <w:pStyle w:val="Heading2"/>
       <w:lvlText w:val="%1."/>
       <w:lvlJc w:val="left"/>
       <w:pPr>
@@ -2853,9 +2945,10 @@
         <w:rFonts w:hint="default"/>
       </w:rPr>
     </w:lvl>
-    <w:lvl w:ilvl="1" w:tplc="04090019">
+    <w:lvl w:ilvl="1" w:tplc="ADBA4B04">
       <w:start w:val="1"/>
       <w:numFmt w:val="lowerLetter"/>
+      <w:pStyle w:val="Heading3"/>
       <w:lvlText w:val="%2."/>
       <w:lvlJc w:val="left"/>
       <w:pPr>
@@ -3384,49 +3477,40 @@
   </w:style>
   <w:style w:type="paragraph" w:styleId="Heading2">
     <w:name w:val="heading 2"/>
-    <w:basedOn w:val="Normal"/>
+    <w:basedOn w:val="ListParagraph"/>
     <w:next w:val="Normal"/>
     <w:link w:val="Heading2Char"/>
     <w:uiPriority w:val="9"/>
-    <w:semiHidden/>
     <w:unhideWhenUsed/>
     <w:qFormat/>
-    <w:rsid w:val="006E4485"/>
+    <w:rsid w:val="002C25F4"/>
     <w:pPr>
-      <w:keepNext/>
-      <w:keepLines/>
-      <w:spacing w:before="160" w:after="80"/>
+      <w:numPr>
+        <w:numId w:val="1"/>
+      </w:numPr>
+      <w:bidi w:val="0"/>
+      <w:jc w:val="both"/>
       <w:outlineLvl w:val="1"/>
     </w:pPr>
-    <w:rPr>
-      <w:rFonts w:asciiTheme="majorHAnsi" w:eastAsiaTheme="majorEastAsia" w:hAnsiTheme="majorHAnsi" w:cstheme="majorBidi"/>
-      <w:color w:val="2F5496" w:themeColor="accent1" w:themeShade="BF"/>
-      <w:sz w:val="32"/>
-      <w:szCs w:val="32"/>
-    </w:rPr>
   </w:style>
   <w:style w:type="paragraph" w:styleId="Heading3">
     <w:name w:val="heading 3"/>
-    <w:basedOn w:val="Normal"/>
+    <w:basedOn w:val="ListParagraph"/>
     <w:next w:val="Normal"/>
     <w:link w:val="Heading3Char"/>
     <w:uiPriority w:val="9"/>
-    <w:semiHidden/>
     <w:unhideWhenUsed/>
     <w:qFormat/>
-    <w:rsid w:val="006E4485"/>
+    <w:rsid w:val="00FF10A2"/>
     <w:pPr>
-      <w:keepNext/>
-      <w:keepLines/>
-      <w:spacing w:before="160" w:after="80"/>
+      <w:numPr>
+        <w:ilvl w:val="1"/>
+        <w:numId w:val="1"/>
+      </w:numPr>
+      <w:bidi w:val="0"/>
+      <w:jc w:val="both"/>
       <w:outlineLvl w:val="2"/>
     </w:pPr>
-    <w:rPr>
-      <w:rFonts w:eastAsiaTheme="majorEastAsia" w:cstheme="majorBidi"/>
-      <w:color w:val="2F5496" w:themeColor="accent1" w:themeShade="BF"/>
-      <w:sz w:val="28"/>
-      <w:szCs w:val="28"/>
-    </w:rPr>
   </w:style>
   <w:style w:type="paragraph" w:styleId="Heading4">
     <w:name w:val="heading 4"/>
@@ -3605,28 +3689,14 @@
     <w:basedOn w:val="DefaultParagraphFont"/>
     <w:link w:val="Heading2"/>
     <w:uiPriority w:val="9"/>
-    <w:semiHidden/>
-    <w:rsid w:val="006E4485"/>
-    <w:rPr>
-      <w:rFonts w:asciiTheme="majorHAnsi" w:eastAsiaTheme="majorEastAsia" w:hAnsiTheme="majorHAnsi" w:cstheme="majorBidi"/>
-      <w:color w:val="2F5496" w:themeColor="accent1" w:themeShade="BF"/>
-      <w:sz w:val="32"/>
-      <w:szCs w:val="32"/>
-    </w:rPr>
+    <w:rsid w:val="002C25F4"/>
   </w:style>
   <w:style w:type="character" w:customStyle="1" w:styleId="Heading3Char">
     <w:name w:val="Heading 3 Char"/>
     <w:basedOn w:val="DefaultParagraphFont"/>
     <w:link w:val="Heading3"/>
     <w:uiPriority w:val="9"/>
-    <w:semiHidden/>
-    <w:rsid w:val="006E4485"/>
-    <w:rPr>
-      <w:rFonts w:eastAsiaTheme="majorEastAsia" w:cstheme="majorBidi"/>
-      <w:color w:val="2F5496" w:themeColor="accent1" w:themeShade="BF"/>
-      <w:sz w:val="28"/>
-      <w:szCs w:val="28"/>
-    </w:rPr>
+    <w:rsid w:val="00FF10A2"/>
   </w:style>
   <w:style w:type="character" w:customStyle="1" w:styleId="Heading4Char">
     <w:name w:val="Heading 4 Char"/>

</xml_diff>

<commit_message>
a sentence about anionics
</commit_message>
<xml_diff>
--- a/In Vivo Olefin Metathesis.docx
+++ b/In Vivo Olefin Metathesis.docx
@@ -609,7 +609,13 @@
         <w:t xml:space="preserve">ligands of </w:t>
       </w:r>
       <w:r>
-        <w:t xml:space="preserve">phosphine prevented this and </w:t>
+        <w:t>phosphine</w:t>
+      </w:r>
+      <w:r>
+        <w:t xml:space="preserve"> (??)</w:t>
+      </w:r>
+      <w:r>
+        <w:t xml:space="preserve"> prevented this and </w:t>
       </w:r>
       <w:r>
         <w:t>uncovered</w:t>
@@ -813,14 +819,26 @@
         <w:t>?</w:t>
       </w:r>
       <w:r>
-        <w:t xml:space="preserve"> Although these</w:t>
-      </w:r>
-      <w:r>
         <w:t xml:space="preserve"> </w:t>
       </w:r>
       <w:r>
+        <w:t>T</w:t>
+      </w:r>
+      <w:r>
+        <w:t>hese</w:t>
+      </w:r>
+      <w:r>
+        <w:t xml:space="preserve"> can be </w:t>
+      </w:r>
+      <w:r>
         <w:lastRenderedPageBreak/>
-        <w:t xml:space="preserve">can be useful in biological contexts, there is still a need for </w:t>
+        <w:t>useful in biological contexts,</w:t>
+      </w:r>
+      <w:r>
+        <w:t xml:space="preserve"> but</w:t>
+      </w:r>
+      <w:r>
+        <w:t xml:space="preserve"> there is still a need for </w:t>
       </w:r>
       <w:r>
         <w:t>reactions that create a new carbon backbone</w:t>
@@ -963,13 +981,48 @@
       <w:r>
         <w:t>Drugs</w:t>
       </w:r>
-    </w:p>
-    <w:p>
-      <w:pPr>
-        <w:bidi w:val="0"/>
-        <w:ind w:left="720"/>
-        <w:jc w:val="both"/>
-      </w:pPr>
+      <w:r>
+        <w:t xml:space="preserve"> – prodrug activation and drug delivery</w:t>
+      </w:r>
+    </w:p>
+    <w:p>
+      <w:pPr>
+        <w:bidi w:val="0"/>
+        <w:jc w:val="both"/>
+      </w:pPr>
+      <w:r>
+        <w:t xml:space="preserve">Metathesis </w:t>
+      </w:r>
+      <w:r>
+        <w:t xml:space="preserve">in-vivo can be a valuable tool in drug delivery, as </w:t>
+      </w:r>
+      <w:r>
+        <w:t>the</w:t>
+      </w:r>
+      <w:r>
+        <w:t xml:space="preserve"> bond forming or breaking process can liberate bioactive molecules from a cage in the required tissue or microenvironment. </w:t>
+      </w:r>
+      <w:r>
+        <w:t xml:space="preserve">A study </w:t>
+      </w:r>
+      <w:r>
+        <w:t xml:space="preserve">of virus-like particles as carrier molecules for peptide drugs developed the use of ROMP as the </w:t>
+      </w:r>
+      <w:r>
+        <w:t>uncaging</w:t>
+      </w:r>
+      <w:r>
+        <w:t xml:space="preserve"> process. The particles were functionalized with NHS-activated norborene, and so a ROMP reaction tha created a bond between two norborene molecules drove the disassembly of the vesicle and release of the cargo peptide.</w:t>
+      </w:r>
+      <w:r>
+        <w:rPr>
+          <w:vertAlign w:val="superscript"/>
+        </w:rPr>
+        <w:t>23</w:t>
+      </w:r>
+      <w:r>
+        <w:t xml:space="preserve"> This generic mechanism may be used for other types of drugs and for other vesicles, as long as they can bind metathesis substrates.</w:t>
+      </w:r>
     </w:p>
     <w:p>
       <w:pPr>
@@ -1117,6 +1170,7 @@
         <w:jc w:val="both"/>
       </w:pPr>
       <w:r>
+        <w:lastRenderedPageBreak/>
         <w:t>There must be alkenes…</w:t>
       </w:r>
     </w:p>
@@ -1135,7 +1189,13 @@
         <w:t>?</w:t>
       </w:r>
       <w:r>
-        <w:t xml:space="preserve"> Thus, in most cases the reactants should be administrated with the catalyst or synthesized in-situ from a </w:t>
+        <w:t xml:space="preserve"> Thus, in most cases the reactants should be administ</w:t>
+      </w:r>
+      <w:r>
+        <w:t xml:space="preserve">ered </w:t>
+      </w:r>
+      <w:r>
+        <w:t xml:space="preserve">with the catalyst or synthesized in-situ from a </w:t>
       </w:r>
       <w:r>
         <w:t>naturally occurring</w:t>
@@ -1165,7 +1225,6 @@
         <w:jc w:val="both"/>
       </w:pPr>
       <w:r>
-        <w:lastRenderedPageBreak/>
         <w:t>We cannot really change temperature and pH.</w:t>
       </w:r>
     </w:p>
@@ -1230,6 +1289,12 @@
         </w:rPr>
         <w:t>Reaction-specific</w:t>
       </w:r>
+      <w:r>
+        <w:rPr>
+          <w:highlight w:val="yellow"/>
+        </w:rPr>
+        <w:t xml:space="preserve"> challenges</w:t>
+      </w:r>
     </w:p>
     <w:p>
       <w:pPr>
@@ -1511,7 +1576,13 @@
         <w:jc w:val="both"/>
       </w:pPr>
       <w:r>
-        <w:t xml:space="preserve">Choosing the catalyst is one of the most important decisions when planning a synthesis, and in the case of in-vivo olefin metathesis it must enable the strict requirements of the reactions – </w:t>
+        <w:t xml:space="preserve">Choosing the catalyst is one of the most important decisions when planning a synthesis, and in the case of in-vivo olefin metathesis it must </w:t>
+      </w:r>
+      <w:r>
+        <w:t>fit</w:t>
+      </w:r>
+      <w:r>
+        <w:t xml:space="preserve"> the strict requirements of the reaction – </w:t>
       </w:r>
       <w:r>
         <w:t>rapid and efficient catalysis in low concentration, specificity for reactants and selectivity for products, being biologically inert and non-toxic</w:t>
@@ -1526,16 +1597,92 @@
         <w:jc w:val="both"/>
       </w:pPr>
       <w:r>
-        <w:t>Out of the studied olefin metathesis catalysts, Ru</w:t>
-      </w:r>
-    </w:p>
-    <w:p>
-      <w:pPr>
-        <w:bidi w:val="0"/>
-        <w:jc w:val="both"/>
-      </w:pPr>
-      <w:r>
-        <w:t>Despite these advantages, GHII catalysts have glaring downsides – the cellular toxicity of ruthenium, the poor solubility of the hydrophobic catalyst in aqueous solutions</w:t>
+        <w:lastRenderedPageBreak/>
+        <w:t>Ru</w:t>
+      </w:r>
+      <w:r>
+        <w:t xml:space="preserve"> complexes are </w:t>
+      </w:r>
+      <w:r>
+        <w:t>established to be the most stable and functional</w:t>
+      </w:r>
+      <w:r>
+        <w:t xml:space="preserve"> </w:t>
+      </w:r>
+      <w:r>
+        <w:t>group</w:t>
+      </w:r>
+      <w:r>
+        <w:t>- and water-</w:t>
+      </w:r>
+      <w:r>
+        <w:t xml:space="preserve"> tolerant olefin metathesis catalysts,</w:t>
+      </w:r>
+      <w:r>
+        <w:rPr>
+          <w:vertAlign w:val="superscript"/>
+        </w:rPr>
+        <w:t>??</w:t>
+      </w:r>
+      <w:r>
+        <w:t xml:space="preserve"> and most </w:t>
+      </w:r>
+      <w:r>
+        <w:t xml:space="preserve">recent research in the field of aqueous olefin metathesis involved different ruthenium </w:t>
+      </w:r>
+      <w:r>
+        <w:t>compounds</w:t>
+      </w:r>
+      <w:r>
+        <w:t>.</w:t>
+      </w:r>
+      <w:r>
+        <w:rPr>
+          <w:vertAlign w:val="superscript"/>
+        </w:rPr>
+        <w:t>?</w:t>
+      </w:r>
+      <w:r>
+        <w:t xml:space="preserve"> Their early versions, with phosphine ligands, were very air sensitive and could catalyze a limited range of metathesis reactions, even when equipped with cationic groups to increase solubility.</w:t>
+      </w:r>
+      <w:r>
+        <w:rPr>
+          <w:vertAlign w:val="superscript"/>
+        </w:rPr>
+        <w:t>4 quoted?</w:t>
+      </w:r>
+      <w:r>
+        <w:t xml:space="preserve"> </w:t>
+      </w:r>
+      <w:r>
+        <w:t>Replacing one phosphine ligand with NHC and the other with an isopropoxy group bound to the benz</w:t>
+      </w:r>
+      <w:r>
+        <w:t>ylidene</w:t>
+      </w:r>
+      <w:r>
+        <w:t xml:space="preserve"> creates the Grubbs-Hoveyda second generation catalyst (GHII),</w:t>
+      </w:r>
+      <w:r>
+        <w:t xml:space="preserve"> blab la bla (figure Xa)</w:t>
+      </w:r>
+      <w:r>
+        <w:t xml:space="preserve"> </w:t>
+      </w:r>
+    </w:p>
+    <w:p>
+      <w:pPr>
+        <w:bidi w:val="0"/>
+        <w:jc w:val="both"/>
+      </w:pPr>
+      <w:r>
+        <w:t xml:space="preserve">Despite these advantages, GHII catalysts have glaring </w:t>
+      </w:r>
+      <w:r>
+        <w:t>drawbacks</w:t>
+      </w:r>
+      <w:r>
+        <w:t xml:space="preserve"> – the cellular toxicity of ruthenium, the poor solubility of the hydrophobic catalyst in aqueous solutions</w:t>
       </w:r>
     </w:p>
     <w:p>
@@ -1579,7 +1726,6 @@
         <w:jc w:val="both"/>
       </w:pPr>
       <w:r>
-        <w:lastRenderedPageBreak/>
         <w:t>Cationic and anionic and what's good about them, should compare to previous point's catalyst</w:t>
       </w:r>
       <w:r>
@@ -1594,6 +1740,7 @@
         <w:bidi w:val="0"/>
         <w:jc w:val="both"/>
       </w:pPr>
+      <w:commentRangeStart w:id="8"/>
       <w:r>
         <w:t>Some downside</w:t>
       </w:r>
@@ -1603,6 +1750,118 @@
       <w:r>
         <w:t xml:space="preserve"> of neutral, hydrophobic catalysts can be resolved by attaching ionic moieties. </w:t>
       </w:r>
+      <w:r>
+        <w:t xml:space="preserve">AquaMet </w:t>
+      </w:r>
+      <w:commentRangeEnd w:id="8"/>
+      <w:r>
+        <w:rPr>
+          <w:rStyle w:val="CommentReference"/>
+        </w:rPr>
+        <w:commentReference w:id="8"/>
+      </w:r>
+      <w:r>
+        <w:t xml:space="preserve">is a GHII catalyst in which a </w:t>
+      </w:r>
+      <w:r>
+        <w:t>quaternary</w:t>
+      </w:r>
+      <w:r>
+        <w:t xml:space="preserve"> ammonium</w:t>
+      </w:r>
+      <w:r>
+        <w:t xml:space="preserve"> group is attached to the N-heterocyclic carbine and improves the solubility in water. It was successfully employed in physiological conditions</w:t>
+      </w:r>
+      <w:r>
+        <w:rPr>
+          <w:vertAlign w:val="superscript"/>
+        </w:rPr>
+        <w:t xml:space="preserve"> </w:t>
+      </w:r>
+      <w:r>
+        <w:t>and is moderately cytotoxic, significantly impacting HeLa cells viability in concentrations above 0.2 mg/mL</w:t>
+      </w:r>
+      <w:r>
+        <w:t xml:space="preserve"> and not harming 1MEA cells even in greater concentrations</w:t>
+      </w:r>
+      <w:r>
+        <w:t>.</w:t>
+      </w:r>
+      <w:r>
+        <w:rPr>
+          <w:vertAlign w:val="superscript"/>
+        </w:rPr>
+        <w:t>23</w:t>
+      </w:r>
+      <w:r>
+        <w:t xml:space="preserve"> </w:t>
+      </w:r>
+    </w:p>
+    <w:p>
+      <w:pPr>
+        <w:bidi w:val="0"/>
+        <w:jc w:val="both"/>
+      </w:pPr>
+      <w:r>
+        <w:t>However, cationic</w:t>
+      </w:r>
+      <w:r>
+        <w:t>-ligand bearing</w:t>
+      </w:r>
+      <w:r>
+        <w:t xml:space="preserve"> catalyst like AquaMet have drawbacks as well </w:t>
+      </w:r>
+      <w:r>
+        <w:t>–</w:t>
+      </w:r>
+      <w:r>
+        <w:t xml:space="preserve"> </w:t>
+      </w:r>
+      <w:r>
+        <w:t>they may acidify the water around the ruthenium complex, accelerating its decomposition and fail to catalyze substrates on nucleic acids because of the attraction between the cationic group and the negatively-charged phosphate backbone (12 quotes).</w:t>
+      </w:r>
+      <w:r>
+        <w:t xml:space="preserve"> Anionic tags may resolve this issue – cyclic alkylaminocarbene (CAAC) ligands functionalized with a sulfonate tag showed greatly improved stability in water </w:t>
+      </w:r>
+      <w:r>
+        <w:t>–</w:t>
+      </w:r>
+      <w:r>
+        <w:t xml:space="preserve"> </w:t>
+      </w:r>
+      <w:r>
+        <w:t>the AquaMet aqua species, which is formed immediately in water, decays over 2 hours whereas the anionic catalyst remains over 24 hours.</w:t>
+      </w:r>
+      <w:r>
+        <w:rPr>
+          <w:vertAlign w:val="superscript"/>
+        </w:rPr>
+        <w:t>11</w:t>
+      </w:r>
+      <w:r>
+        <w:t xml:space="preserve"> They also managed to achieve attractive TONs (70-1520, depending on the reaction) for RCM and CM of various challenging substrates like the sugar </w:t>
+      </w:r>
+      <w:r>
+        <w:t>galactopyranoside</w:t>
+      </w:r>
+      <w:r>
+        <w:t xml:space="preserve"> and uridine (a sentence about potential). The reactions proceeded in 70</w:t>
+      </w:r>
+      <w:r>
+        <w:rPr>
+          <w:rFonts w:ascii="Cambria Math" w:hAnsi="Cambria Math"/>
+        </w:rPr>
+        <w:t>˚</w:t>
+      </w:r>
+      <w:r>
+        <w:t>C and in the presence of NaCl and should therefore tested in more realistic biological conditions.</w:t>
+      </w:r>
+    </w:p>
+    <w:p>
+      <w:pPr>
+        <w:bidi w:val="0"/>
+        <w:jc w:val="both"/>
+      </w:pPr>
     </w:p>
     <w:p>
       <w:pPr>
@@ -1693,7 +1952,11 @@
         <w:t xml:space="preserve">an </w:t>
       </w:r>
       <w:r>
-        <w:t xml:space="preserve">artificial organelle composed of a polymer and the catalyst. In a recent study, a polyethylene glycol (PEG) derivative was conjugated – </w:t>
+        <w:t xml:space="preserve">artificial organelle composed of a polymer and the catalyst. In a recent study, a polyethylene glycol </w:t>
+      </w:r>
+      <w:r>
+        <w:lastRenderedPageBreak/>
+        <w:t xml:space="preserve">(PEG) derivative was conjugated – </w:t>
       </w:r>
       <w:r>
         <w:t xml:space="preserve">either </w:t>
@@ -1750,7 +2013,7 @@
         <w:t xml:space="preserve"> like GSH.</w:t>
       </w:r>
       <w:r>
-        <w:t xml:space="preserve"> It should be noted that the conversion rate of this reaction was quite low, perhaps due to said encapsulation isolating the catalyst from the substrate in some degree.</w:t>
+        <w:t xml:space="preserve"> It should be noted that the conversion rate of this reaction was quite low, perhaps due to said encapsulation isolating the catalyst from the substrate.</w:t>
       </w:r>
       <w:r>
         <w:rPr>
@@ -1928,7 +2191,6 @@
         <w:jc w:val="both"/>
       </w:pPr>
       <w:r>
-        <w:lastRenderedPageBreak/>
         <w:t>The chalcogen effect</w:t>
       </w:r>
     </w:p>
@@ -2096,6 +2358,7 @@
         <w:jc w:val="both"/>
       </w:pPr>
       <w:r>
+        <w:lastRenderedPageBreak/>
         <w:t>More ideas for applications</w:t>
       </w:r>
     </w:p>
@@ -2281,6 +2544,23 @@
       </w:r>
     </w:p>
   </w:comment>
+  <w:comment w:id="8" w:author="Hadas Gayer" w:date="2024-11-22T11:31:00Z" w:initials="HG">
+    <w:p>
+      <w:pPr>
+        <w:pStyle w:val="CommentText"/>
+        <w:bidi w:val="0"/>
+      </w:pPr>
+      <w:r>
+        <w:rPr>
+          <w:rStyle w:val="CommentReference"/>
+        </w:rPr>
+        <w:annotationRef/>
+      </w:r>
+      <w:r>
+        <w:t>Small-Molecule N-Heterocyclic-Carbene-Containing Olefin-Metathesis Catalysts for Use in Water†</w:t>
+      </w:r>
+    </w:p>
+  </w:comment>
 </w:comments>
 </file>
 
@@ -2294,6 +2574,7 @@
   <w15:commentEx w15:paraId="512EE406" w15:done="0"/>
   <w15:commentEx w15:paraId="2ED4C701" w15:done="0"/>
   <w15:commentEx w15:paraId="5C646504" w15:done="0"/>
+  <w15:commentEx w15:paraId="346F4F99" w15:done="0"/>
 </w15:commentsEx>
 </file>
 
@@ -2307,6 +2588,7 @@
   <w16cex:commentExtensible w16cex:durableId="33CF7641" w16cex:dateUtc="2024-11-09T07:40:00Z"/>
   <w16cex:commentExtensible w16cex:durableId="00C0E093" w16cex:dateUtc="2024-11-15T07:23:00Z"/>
   <w16cex:commentExtensible w16cex:durableId="042E239D" w16cex:dateUtc="2024-11-15T07:22:00Z"/>
+  <w16cex:commentExtensible w16cex:durableId="453BA0AA" w16cex:dateUtc="2024-11-22T09:31:00Z"/>
 </w16cex:commentsExtensible>
 </file>
 
@@ -2320,6 +2602,7 @@
   <w16cid:commentId w16cid:paraId="512EE406" w16cid:durableId="33CF7641"/>
   <w16cid:commentId w16cid:paraId="2ED4C701" w16cid:durableId="00C0E093"/>
   <w16cid:commentId w16cid:paraId="5C646504" w16cid:durableId="042E239D"/>
+  <w16cid:commentId w16cid:paraId="346F4F99" w16cid:durableId="453BA0AA"/>
 </w16cid:commentsIds>
 </file>
 

</xml_diff>

<commit_message>
start writing about prodrugs
</commit_message>
<xml_diff>
--- a/In Vivo Olefin Metathesis.docx
+++ b/In Vivo Olefin Metathesis.docx
@@ -296,7 +296,11 @@
         <w:t xml:space="preserve">b) is an intramolecular reaction </w:t>
       </w:r>
       <w:r>
-        <w:t>that can be driven by the relative stability of five- and six- membered rings</w:t>
+        <w:t xml:space="preserve">that can be driven by the relative stability of five- and six- membered </w:t>
+      </w:r>
+      <w:proofErr w:type="gramStart"/>
+      <w:r>
+        <w:t>rings</w:t>
       </w:r>
       <w:r>
         <w:t>?</w:t>
@@ -304,6 +308,7 @@
       <w:r>
         <w:t>.</w:t>
       </w:r>
+      <w:proofErr w:type="gramEnd"/>
       <w:r>
         <w:t xml:space="preserve"> Polymerization reactions include ring-opening metathesis polymerization (ROMP; 2c) and acyclic diene metathesis (ADMET;</w:t>
       </w:r>
@@ -355,13 +360,21 @@
         <w:t xml:space="preserve"> reactions </w:t>
       </w:r>
       <w:r>
-        <w:t>included Ti</w:t>
+        <w:t xml:space="preserve">included </w:t>
+      </w:r>
+      <w:proofErr w:type="gramStart"/>
+      <w:r>
+        <w:t>Ti</w:t>
       </w:r>
       <w:r>
         <w:t>?</w:t>
       </w:r>
       <w:r>
-        <w:t>, Nb</w:t>
+        <w:t>,</w:t>
+      </w:r>
+      <w:proofErr w:type="gramEnd"/>
+      <w:r>
+        <w:t xml:space="preserve"> Nb</w:t>
       </w:r>
       <w:r>
         <w:t>?</w:t>
@@ -385,11 +398,16 @@
         <w:t xml:space="preserve"> </w:t>
       </w:r>
       <w:r>
-        <w:t>However, their low functional group tolerance and sensitivity to moisture and oxygen were significant drawbacks for many reactions.</w:t>
+        <w:t xml:space="preserve">However, their low functional group tolerance and sensitivity to moisture and oxygen were significant drawbacks for many </w:t>
+      </w:r>
+      <w:proofErr w:type="gramStart"/>
+      <w:r>
+        <w:t>reactions.</w:t>
       </w:r>
       <w:r>
         <w:t>?</w:t>
       </w:r>
+      <w:proofErr w:type="gramEnd"/>
       <w:r>
         <w:t xml:space="preserve"> In 1992, Grubbs introduced the first ruthenium complex for olefin metathesis, exhibiting lower activity but a </w:t>
       </w:r>
@@ -510,7 +528,11 @@
         <w:jc w:val="both"/>
       </w:pPr>
       <w:r>
-        <w:t>Multiple bioorthogonal reactions have been reported, including native chemical ligation to create amide bonds in protein synthesis,</w:t>
+        <w:t xml:space="preserve">Multiple bioorthogonal reactions have been reported, including native chemical ligation to create amide bonds in protein </w:t>
+      </w:r>
+      <w:proofErr w:type="gramStart"/>
+      <w:r>
+        <w:t>synthesis,</w:t>
       </w:r>
       <w:r>
         <w:rPr>
@@ -518,11 +540,32 @@
         </w:rPr>
         <w:t>?</w:t>
       </w:r>
-      <w:r>
-        <w:t xml:space="preserve"> Copper-catalyzed azide-alkyne cycloaddition (CuAAC)</w:t>
-      </w:r>
-      <w:r>
-        <w:t xml:space="preserve"> that forms triazoles,</w:t>
+      <w:proofErr w:type="gramEnd"/>
+      <w:r>
+        <w:t xml:space="preserve"> Copper-catalyzed azide-alkyne cycloaddition (</w:t>
+      </w:r>
+      <w:proofErr w:type="spellStart"/>
+      <w:r>
+        <w:t>CuAAC</w:t>
+      </w:r>
+      <w:proofErr w:type="spellEnd"/>
+      <w:r>
+        <w:t>)</w:t>
+      </w:r>
+      <w:r>
+        <w:t xml:space="preserve"> that </w:t>
+      </w:r>
+      <w:proofErr w:type="gramStart"/>
+      <w:r>
+        <w:t>forms</w:t>
+      </w:r>
+      <w:proofErr w:type="gramEnd"/>
+      <w:r>
+        <w:t xml:space="preserve"> </w:t>
+      </w:r>
+      <w:proofErr w:type="gramStart"/>
+      <w:r>
+        <w:t>triazoles,</w:t>
       </w:r>
       <w:r>
         <w:rPr>
@@ -530,6 +573,7 @@
         </w:rPr>
         <w:t>?</w:t>
       </w:r>
+      <w:proofErr w:type="gramEnd"/>
       <w:r>
         <w:t xml:space="preserve"> </w:t>
       </w:r>
@@ -651,7 +695,11 @@
         <w:t>?</w:t>
       </w:r>
       <w:r>
-        <w:t xml:space="preserve"> and delivery</w:t>
+        <w:t xml:space="preserve"> and </w:t>
+      </w:r>
+      <w:proofErr w:type="gramStart"/>
+      <w:r>
+        <w:t>delivery</w:t>
       </w:r>
       <w:r>
         <w:rPr>
@@ -660,7 +708,11 @@
         <w:t>?</w:t>
       </w:r>
       <w:r>
-        <w:t>, expansion of the genetic code by incorporation of unnatural amino acids</w:t>
+        <w:t>,</w:t>
+      </w:r>
+      <w:proofErr w:type="gramEnd"/>
+      <w:r>
+        <w:t xml:space="preserve"> expansion of the genetic code by incorporation of unnatural amino acids</w:t>
       </w:r>
       <w:r>
         <w:rPr>
@@ -792,7 +844,11 @@
         <w:t>is</w:t>
       </w:r>
       <w:r>
-        <w:t xml:space="preserve"> even used in certain industry processes,</w:t>
+        <w:t xml:space="preserve"> even used in certain industry </w:t>
+      </w:r>
+      <w:proofErr w:type="gramStart"/>
+      <w:r>
+        <w:t>processes,</w:t>
       </w:r>
       <w:r>
         <w:rPr>
@@ -800,6 +856,7 @@
         </w:rPr>
         <w:t>?</w:t>
       </w:r>
+      <w:proofErr w:type="gramEnd"/>
       <w:r>
         <w:t xml:space="preserve"> the reactions mentioned </w:t>
       </w:r>
@@ -900,7 +957,15 @@
         <w:t xml:space="preserve"> applications of bioorthogonal olefin metathesis.</w:t>
       </w:r>
       <w:r>
-        <w:t xml:space="preserve"> Not only can metathesis catalyze the formation of a protein similar to one found in nature, but through a careful choice of the reacting residues, the synthesized protein can be improved in terms of stability and ligand affinity in comparison to the "natural" form. For example</w:t>
+        <w:t xml:space="preserve"> Not only can metathesis catalyze the formation of a protein </w:t>
+      </w:r>
+      <w:proofErr w:type="gramStart"/>
+      <w:r>
+        <w:t>similar to</w:t>
+      </w:r>
+      <w:proofErr w:type="gramEnd"/>
+      <w:r>
+        <w:t xml:space="preserve"> one found in nature, but through a careful choice of the reacting residues, the synthesized protein can be improved in terms of stability and ligand affinity in comparison to the "natural" form. For example</w:t>
       </w:r>
       <w:r>
         <w:t>, when a</w:t>
@@ -950,6 +1015,30 @@
       <w:r>
         <w:t>Post-translational modifications</w:t>
       </w:r>
+      <w:r>
+        <w:t xml:space="preserve"> can alter proteins' stability, lifecycle and characteristics, and are vital to their function. Therefore, changing them through metathesis is another effective way to modulate biological activity. </w:t>
+      </w:r>
+      <w:r>
+        <w:t>Histone acetylation is a well-known modification that regulates gene expression.</w:t>
+      </w:r>
+      <w:r>
+        <w:rPr>
+          <w:vertAlign w:val="superscript"/>
+        </w:rPr>
+        <w:t>?</w:t>
+      </w:r>
+      <w:r>
+        <w:t xml:space="preserve"> This modification was successfully mimicked by cross-metathesis on an alkene-bearing histone and even</w:t>
+      </w:r>
+      <w:r>
+        <w:t xml:space="preserve"> recognized by an antibody that naturally binds to this epigenetic marker.</w:t>
+      </w:r>
+      <w:r>
+        <w:t xml:space="preserve"> Next, the acetyl group was removed by elimination to restore the alkene. This unique "write-read-erase" cycle, though harder to perform in a living cell, </w:t>
+      </w:r>
+      <w:r>
+        <w:t>is a prime example of the flexibility and switch mechanism metathesis reactions enable.</w:t>
+      </w:r>
     </w:p>
     <w:p>
       <w:pPr>
@@ -959,6 +1048,9 @@
       <w:r>
         <w:t>Protein degradation</w:t>
       </w:r>
+      <w:r>
+        <w:t>?? no examples yet</w:t>
+      </w:r>
     </w:p>
     <w:p>
       <w:pPr>
@@ -1030,13 +1122,29 @@
         <w:t>uncaging</w:t>
       </w:r>
       <w:r>
-        <w:t xml:space="preserve"> process. The particles were functionalized with NHS-activated norborene, and so a ROMP reaction tha</w:t>
+        <w:t xml:space="preserve"> process. The particles were functionalized with NHS-activated </w:t>
+      </w:r>
+      <w:proofErr w:type="spellStart"/>
+      <w:r>
+        <w:t>norborene</w:t>
+      </w:r>
+      <w:proofErr w:type="spellEnd"/>
+      <w:r>
+        <w:t>, and so a ROMP reaction tha</w:t>
       </w:r>
       <w:r>
         <w:t>t</w:t>
       </w:r>
       <w:r>
-        <w:t xml:space="preserve"> created a bond between two norborene molecules drove the disassembly of the vesicle and release of the cargo peptide.</w:t>
+        <w:t xml:space="preserve"> created a bond between two </w:t>
+      </w:r>
+      <w:proofErr w:type="spellStart"/>
+      <w:r>
+        <w:t>norborene</w:t>
+      </w:r>
+      <w:proofErr w:type="spellEnd"/>
+      <w:r>
+        <w:t xml:space="preserve"> molecules drove the disassembly of the vesicle and release of the cargo peptide.</w:t>
       </w:r>
       <w:r>
         <w:rPr>
@@ -1045,7 +1153,128 @@
         <w:t>23</w:t>
       </w:r>
       <w:r>
-        <w:t xml:space="preserve"> This generic mechanism may be used for other types of drugs and for other vesicles, as long as they can bind metathesis substrates.</w:t>
+        <w:t xml:space="preserve"> This generic mechanism may be used for other types of drugs and for other vesicles, </w:t>
+      </w:r>
+      <w:proofErr w:type="gramStart"/>
+      <w:r>
+        <w:t>as long as</w:t>
+      </w:r>
+      <w:proofErr w:type="gramEnd"/>
+      <w:r>
+        <w:t xml:space="preserve"> they can bind metathesis substrates.</w:t>
+      </w:r>
+    </w:p>
+    <w:p>
+      <w:pPr>
+        <w:bidi w:val="0"/>
+        <w:jc w:val="both"/>
+      </w:pPr>
+      <w:r>
+        <w:t xml:space="preserve">Instead of protecting the bioactive compound of a drug in a cage, </w:t>
+      </w:r>
+      <w:r>
+        <w:t xml:space="preserve">drugs can be administered in their inactive form – prodrug – and then converted to the bioactive form </w:t>
+      </w:r>
+      <w:r>
+        <w:t>inside the body, in the target tissu</w:t>
+      </w:r>
+      <w:r>
+        <w:t>e. This approach can both minimize side effects, because the active drug will not reach unnecessary tissues</w:t>
+      </w:r>
+      <w:r>
+        <w:t xml:space="preserve">, and </w:t>
+      </w:r>
+      <w:r>
+        <w:t>increase the activity, because the drug will only act in the target tissue or cells.</w:t>
+      </w:r>
+      <w:r>
+        <w:t xml:space="preserve"> Olefin metathesis is especially suitable for such syntheses because it changes the carbon backbone of a </w:t>
+      </w:r>
+      <w:r>
+        <w:t>molecule,</w:t>
+      </w:r>
+      <w:r>
+        <w:t xml:space="preserve"> and this can lead to different affinity and binding.</w:t>
+      </w:r>
+    </w:p>
+    <w:p>
+      <w:pPr>
+        <w:bidi w:val="0"/>
+        <w:jc w:val="both"/>
+      </w:pPr>
+      <w:r>
+        <w:lastRenderedPageBreak/>
+        <w:t xml:space="preserve">Prodrug activation was investigated with the antitumor drug </w:t>
+      </w:r>
+      <w:commentRangeStart w:id="8"/>
+      <w:r>
+        <w:t>SW620</w:t>
+      </w:r>
+      <w:commentRangeEnd w:id="8"/>
+      <w:r>
+        <w:rPr>
+          <w:rStyle w:val="CommentReference"/>
+        </w:rPr>
+        <w:commentReference w:id="8"/>
+      </w:r>
+      <w:r>
+        <w:t>. An artificial metalloenzyme (</w:t>
+      </w:r>
+      <w:proofErr w:type="spellStart"/>
+      <w:r>
+        <w:t>ArM</w:t>
+      </w:r>
+      <w:proofErr w:type="spellEnd"/>
+      <w:r>
+        <w:t>) was synthesized, containing a Grubbs-</w:t>
+      </w:r>
+      <w:proofErr w:type="spellStart"/>
+      <w:r>
+        <w:t>Hoveyda</w:t>
+      </w:r>
+      <w:proofErr w:type="spellEnd"/>
+      <w:r>
+        <w:t xml:space="preserve"> second-generation (GHII) catalyst anchored to human serum albumin protein. </w:t>
+      </w:r>
+      <w:r>
+        <w:t xml:space="preserve"> Localization to tumors was achieved through the incorporation of the pentapeptide cGRD, which interacts with integrin, a protein that's overexpressed in cancer cells. cGRD was bound to the surface of the </w:t>
+      </w:r>
+      <w:proofErr w:type="spellStart"/>
+      <w:r>
+        <w:t>ArM</w:t>
+      </w:r>
+      <w:proofErr w:type="spellEnd"/>
+      <w:r>
+        <w:t xml:space="preserve"> so metathesis only proceeded near tumors. </w:t>
+      </w:r>
+      <w:r>
+        <w:t>The metalloenzyme managed to catalyze the formation of the drug from its precursor through RCM in a solution containing blood, with moderate yield (39%).</w:t>
+      </w:r>
+      <w:r>
+        <w:t xml:space="preserve"> </w:t>
+      </w:r>
+      <w:proofErr w:type="gramStart"/>
+      <w:r>
+        <w:t>T</w:t>
+      </w:r>
+      <w:r>
+        <w:t>h</w:t>
+      </w:r>
+      <w:r>
+        <w:t>is</w:t>
+      </w:r>
+      <w:proofErr w:type="gramEnd"/>
+      <w:r>
+        <w:t xml:space="preserve"> technique was </w:t>
+      </w:r>
+      <w:r>
+        <w:t xml:space="preserve">next </w:t>
+      </w:r>
+      <w:r>
+        <w:t>tested in-vivo, in mice</w:t>
+      </w:r>
+      <w:r>
+        <w:t xml:space="preserve"> with implanted tumors. Not only the prodrug combined with</w:t>
       </w:r>
     </w:p>
     <w:p>
@@ -1183,7 +1412,6 @@
         <w:rPr>
           <w:highlight w:val="red"/>
         </w:rPr>
-        <w:lastRenderedPageBreak/>
         <w:t>General (limitations of every OM)</w:t>
       </w:r>
     </w:p>
@@ -1249,8 +1477,13 @@
         <w:jc w:val="both"/>
       </w:pPr>
       <w:r>
-        <w:t>We cannot really change temperature and pH.</w:t>
-      </w:r>
+        <w:t xml:space="preserve">We cannot really change temperature and </w:t>
+      </w:r>
+      <w:proofErr w:type="spellStart"/>
+      <w:r>
+        <w:t>pH.</w:t>
+      </w:r>
+      <w:proofErr w:type="spellEnd"/>
     </w:p>
     <w:p>
       <w:pPr>
@@ -1274,7 +1507,15 @@
         <w:jc w:val="both"/>
       </w:pPr>
       <w:r>
-        <w:t>Beta-hydrsomething and double bond migration…</w:t>
+        <w:t>Beta-</w:t>
+      </w:r>
+      <w:proofErr w:type="spellStart"/>
+      <w:r>
+        <w:t>hydrsomething</w:t>
+      </w:r>
+      <w:proofErr w:type="spellEnd"/>
+      <w:r>
+        <w:t xml:space="preserve"> and double bond migration…</w:t>
       </w:r>
     </w:p>
     <w:p>
@@ -1446,6 +1687,7 @@
         <w:jc w:val="both"/>
       </w:pPr>
       <w:r>
+        <w:lastRenderedPageBreak/>
         <w:t>That damned GSH</w:t>
       </w:r>
     </w:p>
@@ -1621,7 +1863,6 @@
         <w:jc w:val="both"/>
       </w:pPr>
       <w:r>
-        <w:lastRenderedPageBreak/>
         <w:t>Ru</w:t>
       </w:r>
       <w:r>
@@ -1700,16 +1941,40 @@
         <w:t xml:space="preserve"> </w:t>
       </w:r>
       <w:r>
-        <w:t>Replacing one phosphine ligand with NHC and the other with an isopropoxy group bound to the benz</w:t>
+        <w:t xml:space="preserve">Replacing one phosphine ligand with NHC and the other with an </w:t>
+      </w:r>
+      <w:proofErr w:type="spellStart"/>
+      <w:r>
+        <w:t>isopropoxy</w:t>
+      </w:r>
+      <w:proofErr w:type="spellEnd"/>
+      <w:r>
+        <w:t xml:space="preserve"> group bound to the benz</w:t>
       </w:r>
       <w:r>
         <w:t>ylidene</w:t>
       </w:r>
       <w:r>
-        <w:t xml:space="preserve"> creates the Grubbs-Hoveyda second generation catalyst (GHII),</w:t>
-      </w:r>
-      <w:r>
-        <w:t xml:space="preserve"> blab la bla (figure Xa)</w:t>
+        <w:t xml:space="preserve"> creates the Grubbs-</w:t>
+      </w:r>
+      <w:proofErr w:type="spellStart"/>
+      <w:r>
+        <w:t>Hoveyda</w:t>
+      </w:r>
+      <w:proofErr w:type="spellEnd"/>
+      <w:r>
+        <w:t xml:space="preserve"> second generation catalyst (GHII),</w:t>
+      </w:r>
+      <w:r>
+        <w:t xml:space="preserve"> blab la </w:t>
+      </w:r>
+      <w:proofErr w:type="spellStart"/>
+      <w:r>
+        <w:t>bla</w:t>
+      </w:r>
+      <w:proofErr w:type="spellEnd"/>
+      <w:r>
+        <w:t xml:space="preserve"> (figure Xa)</w:t>
       </w:r>
       <w:r>
         <w:t xml:space="preserve"> </w:t>
@@ -1791,7 +2056,7 @@
         <w:bidi w:val="0"/>
         <w:jc w:val="both"/>
       </w:pPr>
-      <w:commentRangeStart w:id="8"/>
+      <w:commentRangeStart w:id="9"/>
       <w:r>
         <w:t>Some downside</w:t>
       </w:r>
@@ -1804,12 +2069,12 @@
       <w:r>
         <w:t xml:space="preserve">AquaMet </w:t>
       </w:r>
-      <w:commentRangeEnd w:id="8"/>
+      <w:commentRangeEnd w:id="9"/>
       <w:r>
         <w:rPr>
           <w:rStyle w:val="CommentReference"/>
         </w:rPr>
-        <w:commentReference w:id="8"/>
+        <w:commentReference w:id="9"/>
       </w:r>
       <w:r>
         <w:t>is a GHII catalyst in which a quaternary ammonium group is attached to the N-heterocyclic carbine</w:t>
@@ -1821,7 +2086,15 @@
         <w:t>improves the solubility in water</w:t>
       </w:r>
       <w:r>
-        <w:t xml:space="preserve"> and weakens the coordination of the isopropoxy group to the ruthenium, resulting in faster initiation</w:t>
+        <w:t xml:space="preserve"> and weakens the coordination of the </w:t>
+      </w:r>
+      <w:proofErr w:type="spellStart"/>
+      <w:r>
+        <w:t>isopropoxy</w:t>
+      </w:r>
+      <w:proofErr w:type="spellEnd"/>
+      <w:r>
+        <w:t xml:space="preserve"> group to the ruthenium, resulting in faster initiation</w:t>
       </w:r>
       <w:r>
         <w:rPr>
@@ -1839,7 +2112,11 @@
         <w:t xml:space="preserve"> </w:t>
       </w:r>
       <w:r>
-        <w:t>and is moderately cytotoxic, significantly impacting HeLa cells viability in concentrations above 0.2 mg/mL</w:t>
+        <w:t xml:space="preserve">and is moderately cytotoxic, significantly impacting HeLa </w:t>
+      </w:r>
+      <w:r>
+        <w:lastRenderedPageBreak/>
+        <w:t>cells viability in concentrations above 0.2 mg/mL</w:t>
       </w:r>
       <w:r>
         <w:t xml:space="preserve"> and not harming 1MEA cells even in greater concentrations</w:t>
@@ -1907,8 +2184,13 @@
         <w:bidi w:val="0"/>
         <w:jc w:val="both"/>
       </w:pPr>
-      <w:r>
-        <w:t>AqueMet reactivity for specific RCM reactions can be improved by replacing one of the chloride ligands with nitrate. This new catalyst – AM-NO</w:t>
+      <w:proofErr w:type="spellStart"/>
+      <w:r>
+        <w:t>AqueMet</w:t>
+      </w:r>
+      <w:proofErr w:type="spellEnd"/>
+      <w:r>
+        <w:t xml:space="preserve"> reactivity for specific RCM reactions can be improved by replacing one of the chloride ligands with nitrate. This new catalyst – AM-NO</w:t>
       </w:r>
       <w:r>
         <w:rPr>
@@ -1953,7 +2235,15 @@
         <w:t xml:space="preserve"> to cationic ligands </w:t>
       </w:r>
       <w:r>
-        <w:t xml:space="preserve">– cyclic alkylaminocarbene (CAAC) ligands functionalized with a sulfonate tag showed greatly improved stability in water </w:t>
+        <w:t xml:space="preserve">– cyclic </w:t>
+      </w:r>
+      <w:proofErr w:type="spellStart"/>
+      <w:r>
+        <w:t>alkylaminocarbene</w:t>
+      </w:r>
+      <w:proofErr w:type="spellEnd"/>
+      <w:r>
+        <w:t xml:space="preserve"> (CAAC) ligands functionalized with a sulfonate tag showed greatly improved stability in water </w:t>
       </w:r>
       <w:r>
         <w:t>–</w:t>
@@ -1983,17 +2273,24 @@
         <w:t>11</w:t>
       </w:r>
       <w:r>
-        <w:t xml:space="preserve"> They also managed to achieve </w:t>
+        <w:t xml:space="preserve"> They also managed to </w:t>
+      </w:r>
+      <w:proofErr w:type="gramStart"/>
+      <w:r>
+        <w:t xml:space="preserve">achieve </w:t>
       </w:r>
       <w:r>
         <w:t>??</w:t>
       </w:r>
+      <w:proofErr w:type="gramEnd"/>
       <w:r>
         <w:t xml:space="preserve"> TONs (70-1520, depending on the reaction) for RCM and CM of various challenging substrates like the sugar </w:t>
       </w:r>
+      <w:proofErr w:type="spellStart"/>
       <w:r>
         <w:t>galactopyranoside</w:t>
       </w:r>
+      <w:proofErr w:type="spellEnd"/>
       <w:r>
         <w:t xml:space="preserve"> and uridine (a sentence about potential</w:t>
       </w:r>
@@ -2060,104 +2357,430 @@
         <w:rPr>
           <w:highlight w:val="yellow"/>
         </w:rPr>
-        <w:t xml:space="preserve"> – design, synthesis and usage</w:t>
-      </w:r>
+        <w:t xml:space="preserve"> – design, synthesis and </w:t>
+      </w:r>
+      <w:proofErr w:type="spellStart"/>
       <w:r>
         <w:rPr>
           <w:highlight w:val="yellow"/>
         </w:rPr>
+        <w:t>usage</w:t>
+      </w:r>
+      <w:r>
+        <w:rPr>
+          <w:highlight w:val="yellow"/>
+        </w:rPr>
         <w:t>+examples</w:t>
       </w:r>
-    </w:p>
-    <w:p>
-      <w:pPr>
-        <w:bidi w:val="0"/>
-        <w:jc w:val="both"/>
-      </w:pPr>
+      <w:proofErr w:type="spellEnd"/>
+    </w:p>
+    <w:p>
+      <w:pPr>
+        <w:bidi w:val="0"/>
+        <w:jc w:val="both"/>
+      </w:pPr>
+      <w:r>
+        <w:t>Article 21</w:t>
+      </w:r>
+    </w:p>
+    <w:p>
+      <w:pPr>
+        <w:bidi w:val="0"/>
+        <w:jc w:val="both"/>
+      </w:pPr>
+      <w:r>
+        <w:t>P</w:t>
+      </w:r>
+      <w:r>
+        <w:t xml:space="preserve">reserving the structure and reactivity of the catalyst </w:t>
+      </w:r>
+      <w:r>
+        <w:t>can b</w:t>
+      </w:r>
+      <w:r>
+        <w:t>e</w:t>
+      </w:r>
+      <w:r>
+        <w:t xml:space="preserve"> achieved by</w:t>
+      </w:r>
+      <w:r>
+        <w:t xml:space="preserve"> anchoring it to a protein. </w:t>
+      </w:r>
+      <w:r>
+        <w:t xml:space="preserve">Metalloproteins or </w:t>
+      </w:r>
+      <w:r>
+        <w:t xml:space="preserve">artificials </w:t>
+      </w:r>
+      <w:r>
+        <w:t>metalloenzymes</w:t>
+      </w:r>
+      <w:r>
+        <w:t xml:space="preserve"> (</w:t>
+      </w:r>
+      <w:proofErr w:type="spellStart"/>
+      <w:r>
+        <w:t>ArMs</w:t>
+      </w:r>
+      <w:proofErr w:type="spellEnd"/>
+      <w:r>
+        <w:t>)</w:t>
+      </w:r>
+      <w:r>
+        <w:t xml:space="preserve"> offer several advantages – </w:t>
+      </w:r>
+      <w:r>
+        <w:t xml:space="preserve">minimizing the cytotoxic effect of free ruthenium species while </w:t>
+      </w:r>
+      <w:r>
+        <w:t>protecti</w:t>
+      </w:r>
+      <w:r>
+        <w:t>ng</w:t>
+      </w:r>
+      <w:r>
+        <w:t xml:space="preserve"> the catalyst </w:t>
+      </w:r>
+      <w:r>
+        <w:t xml:space="preserve">from decomposition and side </w:t>
+      </w:r>
+      <w:r>
+        <w:t>reactions and</w:t>
+      </w:r>
+      <w:r>
+        <w:t xml:space="preserve"> directing it to the </w:t>
+      </w:r>
+      <w:r>
+        <w:t>relevant</w:t>
+      </w:r>
+      <w:r>
+        <w:t xml:space="preserve"> cell and site.</w:t>
+      </w:r>
+    </w:p>
+    <w:p>
+      <w:pPr>
+        <w:bidi w:val="0"/>
+        <w:jc w:val="both"/>
+      </w:pPr>
+      <w:r>
+        <w:t>A</w:t>
+      </w:r>
+      <w:r>
+        <w:t xml:space="preserve">n appropriate </w:t>
+      </w:r>
+      <w:r>
+        <w:t xml:space="preserve">anchoring protein and conjugation strategy of the catalyst to the amino residues are vital to the success of the metalloprotein. </w:t>
+      </w:r>
+      <w:r>
+        <w:rPr>
+          <w:rFonts w:ascii="Cambria Math" w:hAnsi="Cambria Math"/>
+        </w:rPr>
+        <w:t>β</w:t>
+      </w:r>
+      <w:r>
+        <w:t xml:space="preserve">-barrel proteins are </w:t>
+      </w:r>
+      <w:r>
+        <w:t>good</w:t>
+      </w:r>
+      <w:r>
+        <w:t xml:space="preserve"> candidates because of the rigidity of the </w:t>
+      </w:r>
+      <w:r>
+        <w:rPr>
+          <w:rFonts w:ascii="Cambria Math" w:hAnsi="Cambria Math"/>
+        </w:rPr>
+        <w:t>β</w:t>
+      </w:r>
+      <w:r>
+        <w:t xml:space="preserve">-sheet motif and compact barrel structure that can protect the catalyst from degradation. More specifically, membrane-spanning </w:t>
+      </w:r>
+      <w:r>
+        <w:rPr>
+          <w:rFonts w:ascii="Cambria Math" w:hAnsi="Cambria Math"/>
+        </w:rPr>
+        <w:t>β</w:t>
+      </w:r>
+      <w:r>
+        <w:t>-barrel protein</w:t>
+      </w:r>
+      <w:r>
+        <w:t>s</w:t>
+      </w:r>
+      <w:r>
+        <w:t xml:space="preserve"> are relatively large and can fit bulky catalysts in their pores</w:t>
+      </w:r>
+      <w:r>
+        <w:t xml:space="preserve"> or binding sites</w:t>
+      </w:r>
+      <w:r>
+        <w:t>.</w:t>
+      </w:r>
+      <w:r>
+        <w:rPr>
+          <w:vertAlign w:val="superscript"/>
+        </w:rPr>
+        <w:t>8 and quotes?</w:t>
+      </w:r>
+    </w:p>
+    <w:p>
+      <w:pPr>
+        <w:bidi w:val="0"/>
+        <w:jc w:val="both"/>
+      </w:pPr>
+      <w:r>
+        <w:t>A</w:t>
+      </w:r>
+      <w:r>
+        <w:t xml:space="preserve"> good example for this type of protein is</w:t>
+      </w:r>
+      <w:r>
+        <w:t xml:space="preserve"> </w:t>
+      </w:r>
+      <w:r>
+        <w:t>ferric hydroxamate uptake protein component A (</w:t>
+      </w:r>
+      <w:proofErr w:type="spellStart"/>
+      <w:r>
+        <w:t>FhuA</w:t>
+      </w:r>
+      <w:proofErr w:type="spellEnd"/>
+      <w:r>
+        <w:t>)</w:t>
+      </w:r>
+      <w:r>
+        <w:t xml:space="preserve"> </w:t>
+      </w:r>
+      <w:r>
+        <w:t>- a</w:t>
+      </w:r>
+      <w:r>
+        <w:t xml:space="preserve"> transmembrane β-barrel protein </w:t>
+      </w:r>
+      <w:r>
+        <w:t>isolated from E. coli. After attaching a maleimide linking unit and a cysteine residue to the NHC ligand of a GHII catalyst</w:t>
+      </w:r>
+      <w:r>
+        <w:t xml:space="preserve">, the catalyst was successfully anchored to the protein and catalyzed a ROMP reaction in aqueous conditions of </w:t>
+      </w:r>
+      <w:proofErr w:type="spellStart"/>
+      <w:r>
+        <w:t>oxanorborene</w:t>
+      </w:r>
+      <w:proofErr w:type="spellEnd"/>
+      <w:r>
+        <w:t xml:space="preserve"> with high TONs (300-500) but without cis/trans selectivity. It's worth noting that for such a large protein the conjugation required </w:t>
+      </w:r>
+      <w:r>
+        <w:t xml:space="preserve">genetically </w:t>
+      </w:r>
+      <w:proofErr w:type="gramStart"/>
+      <w:r>
+        <w:t>engineering</w:t>
+      </w:r>
+      <w:proofErr w:type="gramEnd"/>
+      <w:r>
+        <w:t xml:space="preserve"> a protease cleavage site, denaturing and digesting the protein and renaturing it afterwards to achieve refolding to the original secondary structure.</w:t>
+      </w:r>
+      <w:r>
+        <w:rPr>
+          <w:vertAlign w:val="superscript"/>
+        </w:rPr>
+        <w:t>28</w:t>
+      </w:r>
+    </w:p>
+    <w:p>
+      <w:pPr>
+        <w:bidi w:val="0"/>
+        <w:jc w:val="both"/>
+      </w:pPr>
+      <w:r>
+        <w:t xml:space="preserve">Streptavidin is a small bacterial </w:t>
+      </w:r>
+      <w:r>
+        <w:rPr>
+          <w:rFonts w:ascii="Cambria Math" w:hAnsi="Cambria Math"/>
+        </w:rPr>
+        <w:t>β</w:t>
+      </w:r>
+      <w:r>
+        <w:t>-barrel protein with very high affinity to biotin.</w:t>
+      </w:r>
+      <w:r>
+        <w:rPr>
+          <w:vertAlign w:val="superscript"/>
+        </w:rPr>
+        <w:t>?</w:t>
+      </w:r>
+      <w:r>
+        <w:t xml:space="preserve"> This enables </w:t>
+      </w:r>
+      <w:r>
+        <w:t xml:space="preserve">non-covalent </w:t>
+      </w:r>
+      <w:r>
+        <w:t>conjugation</w:t>
+      </w:r>
+      <w:r>
+        <w:t xml:space="preserve"> of a</w:t>
+      </w:r>
+      <w:r>
+        <w:t xml:space="preserve"> biotinylated GHII catalyst</w:t>
+      </w:r>
+      <w:r>
+        <w:t xml:space="preserve"> to the protein</w:t>
+      </w:r>
+      <w:r>
+        <w:t>.</w:t>
+      </w:r>
+      <w:r>
+        <w:t xml:space="preserve"> </w:t>
+      </w:r>
+      <w:r>
+        <w:t>A</w:t>
+      </w:r>
+      <w:r>
+        <w:t xml:space="preserve"> metalloenzyme </w:t>
+      </w:r>
       <w:r>
         <w:lastRenderedPageBreak/>
-        <w:t>Article 21</w:t>
-      </w:r>
-    </w:p>
-    <w:p>
-      <w:pPr>
-        <w:bidi w:val="0"/>
-        <w:jc w:val="both"/>
-      </w:pPr>
-      <w:r>
-        <w:t>P</w:t>
-      </w:r>
-      <w:r>
-        <w:t xml:space="preserve">reserving the structure and reactivity of the catalyst </w:t>
-      </w:r>
-      <w:r>
-        <w:t>can b</w:t>
-      </w:r>
-      <w:r>
-        <w:t>e</w:t>
-      </w:r>
-      <w:r>
-        <w:t xml:space="preserve"> achieved by</w:t>
-      </w:r>
-      <w:r>
-        <w:t xml:space="preserve"> anchoring it to a protein. </w:t>
-      </w:r>
-      <w:r>
-        <w:t xml:space="preserve">Metalloproteins or </w:t>
-      </w:r>
-      <w:r>
-        <w:t xml:space="preserve">artificials </w:t>
-      </w:r>
-      <w:r>
-        <w:t>metalloenzymes</w:t>
-      </w:r>
-      <w:r>
-        <w:t xml:space="preserve"> (ArMs)</w:t>
-      </w:r>
-      <w:r>
-        <w:t xml:space="preserve"> offer several advantages – </w:t>
-      </w:r>
-      <w:r>
-        <w:t xml:space="preserve">minimizing the cytotoxic effect of free ruthenium species while </w:t>
-      </w:r>
-      <w:r>
-        <w:t>protecti</w:t>
-      </w:r>
-      <w:r>
-        <w:t>ng</w:t>
-      </w:r>
-      <w:r>
-        <w:t xml:space="preserve"> the catalyst </w:t>
-      </w:r>
-      <w:r>
-        <w:t xml:space="preserve">from decomposition and side </w:t>
-      </w:r>
-      <w:r>
-        <w:t>reactions and</w:t>
-      </w:r>
-      <w:r>
-        <w:t xml:space="preserve"> directing it to the </w:t>
-      </w:r>
-      <w:r>
-        <w:t>relevant</w:t>
-      </w:r>
-      <w:r>
-        <w:t xml:space="preserve"> cell and site.</w:t>
-      </w:r>
-    </w:p>
-    <w:p>
-      <w:pPr>
-        <w:bidi w:val="0"/>
-        <w:jc w:val="both"/>
-      </w:pPr>
-      <w:r>
-        <w:t>A</w:t>
-      </w:r>
-      <w:r>
-        <w:t xml:space="preserve">n appropriate </w:t>
-      </w:r>
-      <w:r>
-        <w:t xml:space="preserve">anchoring protein and conjugation strategy of the catalyst to the amino residues are vital to the success of the metalloprotein. </w:t>
+        <w:t>created this way outperformed</w:t>
+      </w:r>
+      <w:r>
+        <w:t xml:space="preserve"> both </w:t>
+      </w:r>
+      <w:r>
+        <w:t xml:space="preserve">classic </w:t>
+      </w:r>
+      <w:r>
+        <w:t>GHII catalyst, AquaMet and the free biotin-Ru species</w:t>
+      </w:r>
+      <w:r>
+        <w:t xml:space="preserve"> for RCM reactions inside E. coli cells</w:t>
+      </w:r>
+      <w:r>
+        <w:t>.</w:t>
+      </w:r>
+      <w:r>
+        <w:rPr>
+          <w:vertAlign w:val="superscript"/>
+        </w:rPr>
+        <w:t>2</w:t>
+      </w:r>
+    </w:p>
+    <w:p>
+      <w:pPr>
+        <w:bidi w:val="0"/>
+        <w:jc w:val="both"/>
+      </w:pPr>
+      <w:r>
+        <w:t>Exploitation of existing binding-site affinity was also used for synthesis of h</w:t>
+      </w:r>
+      <w:r>
+        <w:t>uman carbonic anhydrase II (</w:t>
+      </w:r>
+      <w:proofErr w:type="spellStart"/>
+      <w:r>
+        <w:t>hCAII</w:t>
+      </w:r>
+      <w:proofErr w:type="spellEnd"/>
+      <w:r>
+        <w:t xml:space="preserve">) </w:t>
+      </w:r>
+      <w:proofErr w:type="spellStart"/>
+      <w:r>
+        <w:t>ArM.</w:t>
+      </w:r>
+      <w:proofErr w:type="spellEnd"/>
+      <w:r>
+        <w:t xml:space="preserve"> Since this enzyme natively contains a Zn ion, installing an </w:t>
+      </w:r>
+      <w:proofErr w:type="spellStart"/>
+      <w:r>
+        <w:t>arylsulfonamide</w:t>
+      </w:r>
+      <w:proofErr w:type="spellEnd"/>
+      <w:r>
+        <w:t xml:space="preserve"> anchor on a GHII catalyst promoted </w:t>
+      </w:r>
+      <w:r>
+        <w:t xml:space="preserve">dative </w:t>
+      </w:r>
+      <w:r>
+        <w:t xml:space="preserve">binding </w:t>
+      </w:r>
+      <w:r>
+        <w:t>of the catalyst to the protein and catalyzed RCM in aqueous conditions with TON of 28 in physiological conditions.</w:t>
+      </w:r>
+      <w:r>
+        <w:rPr>
+          <w:vertAlign w:val="superscript"/>
+        </w:rPr>
+        <w:t>25</w:t>
+      </w:r>
+    </w:p>
+    <w:p>
+      <w:pPr>
+        <w:bidi w:val="0"/>
+        <w:jc w:val="both"/>
+      </w:pPr>
+      <w:r>
+        <w:t xml:space="preserve">Regardless of the type of protein or reaction, the length of the spacer between the catalyst and the protein's peptide is significant to the </w:t>
+      </w:r>
+      <w:r>
+        <w:t>reactivity and selectivity of the reaction</w:t>
+      </w:r>
+      <w:r>
+        <w:t xml:space="preserve"> as it affects the second ligand sphere – the amino acids that the catalyst contacts and the substrate's steric constraints</w:t>
+      </w:r>
+      <w:r>
+        <w:t xml:space="preserve"> for contact with the catalyst</w:t>
+      </w:r>
+      <w:r>
+        <w:t xml:space="preserve">. The study on </w:t>
+      </w:r>
+      <w:proofErr w:type="spellStart"/>
+      <w:r>
+        <w:t>FhuA</w:t>
+      </w:r>
+      <w:proofErr w:type="spellEnd"/>
+      <w:r>
+        <w:t xml:space="preserve"> protein</w:t>
+      </w:r>
+      <w:r>
+        <w:t xml:space="preserve"> compared multiple length</w:t>
+      </w:r>
+      <w:r>
+        <w:t>s</w:t>
+      </w:r>
+      <w:r>
+        <w:t xml:space="preserve"> of the chain linking the catalyst to the </w:t>
+      </w:r>
+      <w:proofErr w:type="spellStart"/>
+      <w:r>
+        <w:t>FuhA</w:t>
+      </w:r>
+      <w:proofErr w:type="spellEnd"/>
+      <w:r>
+        <w:t xml:space="preserve"> protein. It was found that the shortest spacer led to the highest TONs and a slightly higher cis/trans ratio of the product – it may be concluded that in this case a long</w:t>
+      </w:r>
+      <w:r>
+        <w:t>er</w:t>
+      </w:r>
+      <w:r>
+        <w:t xml:space="preserve"> spacer enables coordination with hydrophilic amino acid residues on the anchoring protein that compete with the metathesis reaction.</w:t>
+      </w:r>
+      <w:r>
+        <w:rPr>
+          <w:vertAlign w:val="superscript"/>
+        </w:rPr>
+        <w:t>28</w:t>
+      </w:r>
+      <w:r>
+        <w:t xml:space="preserve"> However, </w:t>
+      </w:r>
+      <w:r>
+        <w:t xml:space="preserve">when the same catalyst was incorporated to the smaller </w:t>
       </w:r>
       <w:r>
         <w:rPr>
@@ -2166,40 +2789,264 @@
         <w:t>β</w:t>
       </w:r>
       <w:r>
-        <w:t xml:space="preserve">-barrel proteins are </w:t>
-      </w:r>
-      <w:r>
-        <w:t>good</w:t>
-      </w:r>
-      <w:r>
-        <w:t xml:space="preserve"> candidates because of the rigidity of the </w:t>
-      </w:r>
-      <w:r>
-        <w:rPr>
-          <w:rFonts w:ascii="Cambria Math" w:hAnsi="Cambria Math"/>
-        </w:rPr>
-        <w:t>β</w:t>
-      </w:r>
-      <w:r>
-        <w:t xml:space="preserve">-sheet motif and compact barrel structure that can protect the catalyst from degradation. More specifically, membrane-spanning </w:t>
-      </w:r>
-      <w:r>
-        <w:rPr>
-          <w:rFonts w:ascii="Cambria Math" w:hAnsi="Cambria Math"/>
-        </w:rPr>
-        <w:t>β</w:t>
-      </w:r>
-      <w:r>
-        <w:t>-barrel protein</w:t>
-      </w:r>
-      <w:r>
-        <w:t>s</w:t>
-      </w:r>
-      <w:r>
-        <w:t xml:space="preserve"> are relatively large and can fit bulky catalysts in their pores</w:t>
-      </w:r>
-      <w:r>
-        <w:t xml:space="preserve"> or binding sites</w:t>
+        <w:t xml:space="preserve">-barrel protein </w:t>
+      </w:r>
+      <w:proofErr w:type="spellStart"/>
+      <w:r>
+        <w:t>nitrobindin</w:t>
+      </w:r>
+      <w:proofErr w:type="spellEnd"/>
+      <w:r>
+        <w:t>, a longer spacer was required both for successful synthesis of the metalloenzyme – to accommodate the bulky NHC ligand – and achieved the highest TONs in ROMP reaction.</w:t>
+      </w:r>
+      <w:r>
+        <w:rPr>
+          <w:vertAlign w:val="superscript"/>
+        </w:rPr>
+        <w:t>8</w:t>
+      </w:r>
+      <w:r>
+        <w:rPr>
+          <w:vertAlign w:val="superscript"/>
+        </w:rPr>
+        <w:t>+its quotes</w:t>
+      </w:r>
+      <w:r>
+        <w:t xml:space="preserve"> Therefore the design </w:t>
+      </w:r>
+      <w:r>
+        <w:t>of a metalloenzyme must take into account the balance between minimizing contact with</w:t>
+      </w:r>
+      <w:r>
+        <w:t xml:space="preserve"> </w:t>
+      </w:r>
+      <w:r>
+        <w:t>nearby amino acids residues and enabling interaction with the substrate</w:t>
+      </w:r>
+      <w:r>
+        <w:t>, which depends on the protein</w:t>
+      </w:r>
+      <w:r>
+        <w:t>, the catalyst</w:t>
+      </w:r>
+      <w:r>
+        <w:t xml:space="preserve"> and the catalyzed reaction.</w:t>
+      </w:r>
+    </w:p>
+    <w:p>
+      <w:pPr>
+        <w:bidi w:val="0"/>
+        <w:jc w:val="both"/>
+      </w:pPr>
+      <w:r>
+        <w:t xml:space="preserve">The stability and reactivity of the metalloenzyme may be affected by the anionic ligand bound to the ruthenium. A study comparing three different halides </w:t>
+      </w:r>
+      <w:r>
+        <w:t>–</w:t>
+      </w:r>
+      <w:r>
+        <w:t xml:space="preserve"> </w:t>
+      </w:r>
+      <w:r>
+        <w:t>chloride, iodide and bromide</w:t>
+      </w:r>
+      <w:r>
+        <w:t xml:space="preserve"> – in a GHII catalyst conjugated to </w:t>
+      </w:r>
+      <w:proofErr w:type="spellStart"/>
+      <w:r>
+        <w:t>nitrobindin</w:t>
+      </w:r>
+      <w:proofErr w:type="spellEnd"/>
+      <w:r>
+        <w:t xml:space="preserve"> discovered that iodide complexes had the highest TONs for several RCM reactions in </w:t>
+      </w:r>
+      <w:r>
+        <w:t>aqueous environment</w:t>
+      </w:r>
+      <w:r>
+        <w:t>. Chloride complexes were the second best, with bromide metalloenzymes having the lowest TONs and failing to catalyze in some conditions.</w:t>
+      </w:r>
+      <w:r>
+        <w:t xml:space="preserve"> </w:t>
+      </w:r>
+      <w:r>
+        <w:t>The improvement in reactivity for iodide-substituted metalloenzymes is attributed to the hydrophobicity of this ligand in comparison to chloride. Since it doesn't form hydrogen bonds in the aqueous environment, it's less susceptible to halide-hydroxide ligand exchange the leads to the decomposition of the catalyst. The higher stability over a long reaction time enables higher TONs.</w:t>
+      </w:r>
+      <w:r>
+        <w:rPr>
+          <w:vertAlign w:val="superscript"/>
+        </w:rPr>
+        <w:t>6</w:t>
+      </w:r>
+      <w:r>
+        <w:t xml:space="preserve"> </w:t>
+      </w:r>
+      <w:r>
+        <w:t xml:space="preserve">The same </w:t>
+      </w:r>
+      <w:r>
+        <w:t xml:space="preserve">effect – both for catalyst stability and RCM yield – was observed for a different metalloenzyme containing albumin, suggesting that iodide substitution will be helpful for any </w:t>
+      </w:r>
+      <w:proofErr w:type="spellStart"/>
+      <w:r>
+        <w:t>ArM</w:t>
+      </w:r>
+      <w:proofErr w:type="spellEnd"/>
+      <w:r>
+        <w:t xml:space="preserve"> in which the catalyst is exposed to the aqueous environment.</w:t>
+      </w:r>
+      <w:r>
+        <w:rPr>
+          <w:vertAlign w:val="superscript"/>
+        </w:rPr>
+        <w:t>3</w:t>
+      </w:r>
+      <w:r>
+        <w:t xml:space="preserve"> </w:t>
+      </w:r>
+      <w:r>
+        <w:t xml:space="preserve"> </w:t>
+      </w:r>
+    </w:p>
+    <w:p>
+      <w:pPr>
+        <w:bidi w:val="0"/>
+        <w:jc w:val="both"/>
+      </w:pPr>
+      <w:r>
+        <w:t xml:space="preserve">The synthesis of the </w:t>
+      </w:r>
+      <w:proofErr w:type="spellStart"/>
+      <w:r>
+        <w:t>FhuA</w:t>
+      </w:r>
+      <w:proofErr w:type="spellEnd"/>
+      <w:r>
+        <w:t xml:space="preserve"> </w:t>
+      </w:r>
+      <w:proofErr w:type="spellStart"/>
+      <w:r>
+        <w:t>ArM</w:t>
+      </w:r>
+      <w:proofErr w:type="spellEnd"/>
+      <w:r>
+        <w:t xml:space="preserve"> required mutagenesis</w:t>
+      </w:r>
+      <w:r>
+        <w:t xml:space="preserve"> to insert a cleavage site for the incorporation of the GHII catalyst</w:t>
+      </w:r>
+      <w:proofErr w:type="gramStart"/>
+      <w:r>
+        <w:t>;</w:t>
+      </w:r>
+      <w:r>
+        <w:rPr>
+          <w:vertAlign w:val="superscript"/>
+        </w:rPr>
+        <w:t>28</w:t>
+      </w:r>
+      <w:proofErr w:type="gramEnd"/>
+      <w:r>
+        <w:t xml:space="preserve"> </w:t>
+      </w:r>
+      <w:r>
+        <w:t xml:space="preserve">experiments employing the smaller protein </w:t>
+      </w:r>
+      <w:proofErr w:type="spellStart"/>
+      <w:r>
+        <w:t>nitrobindin</w:t>
+      </w:r>
+      <w:proofErr w:type="spellEnd"/>
+      <w:r>
+        <w:t xml:space="preserve"> introduced mutations to construct a hydrophobic cavity for catalyst anchoring.</w:t>
+      </w:r>
+      <w:r>
+        <w:rPr>
+          <w:vertAlign w:val="superscript"/>
+        </w:rPr>
+        <w:t>8+quotes</w:t>
+      </w:r>
+      <w:r>
+        <w:t xml:space="preserve"> </w:t>
+      </w:r>
+      <w:r>
+        <w:t xml:space="preserve">The most striking usage of mutagenesis for </w:t>
+      </w:r>
+      <w:proofErr w:type="spellStart"/>
+      <w:r>
+        <w:t>ArM</w:t>
+      </w:r>
+      <w:proofErr w:type="spellEnd"/>
+      <w:r>
+        <w:t xml:space="preserve"> optimization </w:t>
+      </w:r>
+      <w:r>
+        <w:t>was exhibited</w:t>
+      </w:r>
+      <w:r>
+        <w:t xml:space="preserve"> in the directed evolution of a streptavidin</w:t>
+      </w:r>
+      <w:r>
+        <w:t xml:space="preserve"> (SAV)</w:t>
+      </w:r>
+      <w:r>
+        <w:t>-based metathase</w:t>
+      </w:r>
+      <w:r>
+        <w:t xml:space="preserve">. </w:t>
+      </w:r>
+      <w:r>
+        <w:t>In contrast to the previous examples, the</w:t>
+      </w:r>
+      <w:r>
+        <w:t xml:space="preserve"> SAV research employed multiple consecutive rounds of mutagenesis that improved the cell-specific activity of the </w:t>
+      </w:r>
+      <w:proofErr w:type="spellStart"/>
+      <w:r>
+        <w:t>ArM</w:t>
+      </w:r>
+      <w:proofErr w:type="spellEnd"/>
+      <w:r>
+        <w:t xml:space="preserve"> for a specific reaction.</w:t>
+      </w:r>
+      <w:r>
+        <w:t xml:space="preserve"> The mutations included substitutions of amino acids close to the catalysis site to increase the flexibility of the tertiary structure, reduce steric hindrance or increase the entropy</w:t>
+      </w:r>
+      <w:r>
+        <w:t xml:space="preserve"> </w:t>
+      </w:r>
+      <w:r>
+        <w:t>of reaction (??? Check that I'm not lying)</w:t>
+      </w:r>
+      <w:r>
+        <w:t>. Different mutants of the protein performed best for different metathesis reactions, proving that an "ideal metathase" for eve</w:t>
+      </w:r>
+      <w:r>
+        <w:t>r</w:t>
+      </w:r>
+      <w:r>
+        <w:t xml:space="preserve">y reaction may not be </w:t>
+      </w:r>
+      <w:r>
+        <w:t>developed</w:t>
+      </w:r>
+      <w:r>
+        <w:t xml:space="preserve">, but </w:t>
+      </w:r>
+      <w:r>
+        <w:t xml:space="preserve">each </w:t>
+      </w:r>
+      <w:proofErr w:type="gramStart"/>
+      <w:r>
+        <w:t>use-case</w:t>
+      </w:r>
+      <w:proofErr w:type="gramEnd"/>
+      <w:r>
+        <w:t xml:space="preserve"> may benefit from engineering of a customized mutant</w:t>
+      </w:r>
+      <w:r>
+        <w:t xml:space="preserve"> through directed evolution</w:t>
       </w:r>
       <w:r>
         <w:t>.</w:t>
@@ -2208,123 +3055,6 @@
         <w:rPr>
           <w:vertAlign w:val="superscript"/>
         </w:rPr>
-        <w:t>8 and quotes?</w:t>
-      </w:r>
-    </w:p>
-    <w:p>
-      <w:pPr>
-        <w:bidi w:val="0"/>
-        <w:jc w:val="both"/>
-      </w:pPr>
-      <w:r>
-        <w:t>A</w:t>
-      </w:r>
-      <w:r>
-        <w:t xml:space="preserve"> good example for this type of protein is</w:t>
-      </w:r>
-      <w:r>
-        <w:t xml:space="preserve"> </w:t>
-      </w:r>
-      <w:r>
-        <w:t>ferric hydroxamate uptake protein component A (FhuA)</w:t>
-      </w:r>
-      <w:r>
-        <w:t xml:space="preserve"> </w:t>
-      </w:r>
-      <w:r>
-        <w:t>- a</w:t>
-      </w:r>
-      <w:r>
-        <w:t xml:space="preserve"> transmembrane β-barrel protein </w:t>
-      </w:r>
-      <w:r>
-        <w:t>isolated from E. coli. After attaching a maleimide linking unit and a cysteine residue to the NHC ligand of a GHII catalyst</w:t>
-      </w:r>
-      <w:r>
-        <w:t xml:space="preserve">, the catalyst was successfully anchored to the protein and catalyzed a ROMP reaction in aqueous conditions of oxanorborene with high TONs (300-500) but without cis/trans selectivity. It's worth noting that for such a large protein the conjugation required </w:t>
-      </w:r>
-      <w:r>
-        <w:t>genetically engineering a protease cleavage site, denaturing and digesting the protein and renaturing it afterwards to achieve refolding to the original secondary structure.</w:t>
-      </w:r>
-      <w:r>
-        <w:rPr>
-          <w:vertAlign w:val="superscript"/>
-        </w:rPr>
-        <w:t>28</w:t>
-      </w:r>
-    </w:p>
-    <w:p>
-      <w:pPr>
-        <w:bidi w:val="0"/>
-        <w:jc w:val="both"/>
-      </w:pPr>
-      <w:r>
-        <w:t xml:space="preserve">Streptavidin is a small bacterial </w:t>
-      </w:r>
-      <w:r>
-        <w:rPr>
-          <w:rFonts w:ascii="Cambria Math" w:hAnsi="Cambria Math"/>
-        </w:rPr>
-        <w:t>β</w:t>
-      </w:r>
-      <w:r>
-        <w:t>-barrel protein with very high affinity to biotin.</w:t>
-      </w:r>
-      <w:r>
-        <w:rPr>
-          <w:vertAlign w:val="superscript"/>
-        </w:rPr>
-        <w:t>?</w:t>
-      </w:r>
-      <w:r>
-        <w:t xml:space="preserve"> This enables </w:t>
-      </w:r>
-      <w:r>
-        <w:t xml:space="preserve">non-covalent </w:t>
-      </w:r>
-      <w:r>
-        <w:t>conjugation</w:t>
-      </w:r>
-      <w:r>
-        <w:t xml:space="preserve"> of a</w:t>
-      </w:r>
-      <w:r>
-        <w:t xml:space="preserve"> biotinylated GHII catalyst</w:t>
-      </w:r>
-      <w:r>
-        <w:t xml:space="preserve"> to the protein</w:t>
-      </w:r>
-      <w:r>
-        <w:t>.</w:t>
-      </w:r>
-      <w:r>
-        <w:t xml:space="preserve"> </w:t>
-      </w:r>
-      <w:r>
-        <w:t>A</w:t>
-      </w:r>
-      <w:r>
-        <w:t xml:space="preserve"> metalloenzyme created this way outperformed</w:t>
-      </w:r>
-      <w:r>
-        <w:t xml:space="preserve"> both </w:t>
-      </w:r>
-      <w:r>
-        <w:t xml:space="preserve">classic </w:t>
-      </w:r>
-      <w:r>
-        <w:t>GHII catalyst, AquaMet and the free biotin-Ru species</w:t>
-      </w:r>
-      <w:r>
-        <w:t xml:space="preserve"> for RCM reactions inside E. coli cells</w:t>
-      </w:r>
-      <w:r>
-        <w:t>.</w:t>
-      </w:r>
-      <w:r>
-        <w:rPr>
-          <w:vertAlign w:val="superscript"/>
-        </w:rPr>
         <w:t>2</w:t>
       </w:r>
     </w:p>
@@ -2334,298 +3064,7 @@
         <w:jc w:val="both"/>
       </w:pPr>
       <w:r>
-        <w:t>Exploitation of existing binding-site affinity was also used for synthesis of h</w:t>
-      </w:r>
-      <w:r>
-        <w:t xml:space="preserve">uman carbonic anhydrase II (hCAII) </w:t>
-      </w:r>
-      <w:r>
-        <w:t>ArM.</w:t>
-      </w:r>
-      <w:r>
-        <w:t xml:space="preserve"> Since this enzyme natively contains a Zn ion, installing an arylsulfonamide anchor on a GHII catalyst promoted </w:t>
-      </w:r>
-      <w:r>
-        <w:t xml:space="preserve">dative </w:t>
-      </w:r>
-      <w:r>
-        <w:t xml:space="preserve">binding </w:t>
-      </w:r>
-      <w:r>
-        <w:t>of the catalyst to the protein and catalyzed RCM in aqueous conditions with TON of 28 in physiological conditions.</w:t>
-      </w:r>
-      <w:r>
-        <w:rPr>
-          <w:vertAlign w:val="superscript"/>
-        </w:rPr>
-        <w:t>25</w:t>
-      </w:r>
-    </w:p>
-    <w:p>
-      <w:pPr>
-        <w:bidi w:val="0"/>
-        <w:jc w:val="both"/>
-      </w:pPr>
-      <w:r>
-        <w:t xml:space="preserve">Regardless of the type of protein or reaction, the length of the spacer between the catalyst and the protein's peptide is significant to the </w:t>
-      </w:r>
-      <w:r>
-        <w:t>reactivity and selectivity of the reaction</w:t>
-      </w:r>
-      <w:r>
-        <w:t xml:space="preserve"> as it affects the second ligand sphere – the amino acids that the catalyst contacts and the substrate's steric constraints</w:t>
-      </w:r>
-      <w:r>
-        <w:t xml:space="preserve"> for contact with the catalyst</w:t>
-      </w:r>
-      <w:r>
-        <w:t xml:space="preserve">. The study on </w:t>
-      </w:r>
-      <w:r>
-        <w:t>FhuA</w:t>
-      </w:r>
-      <w:r>
-        <w:t xml:space="preserve"> protein</w:t>
-      </w:r>
-      <w:r>
-        <w:t xml:space="preserve"> compared multiple length</w:t>
-      </w:r>
-      <w:r>
-        <w:t>s</w:t>
-      </w:r>
-      <w:r>
-        <w:t xml:space="preserve"> of the chain linking the catalyst to the FuhA protein. It was found that the shortest spacer led to the highest TONs and a slightly higher cis/trans ratio of the product – it may be concluded that in this case a long</w:t>
-      </w:r>
-      <w:r>
-        <w:t>er</w:t>
-      </w:r>
-      <w:r>
-        <w:t xml:space="preserve"> spacer enables coordination with hydrophilic amino acid residues on the anchoring protein that compete with the metathesis reaction.</w:t>
-      </w:r>
-      <w:r>
-        <w:rPr>
-          <w:vertAlign w:val="superscript"/>
-        </w:rPr>
-        <w:t>28</w:t>
-      </w:r>
-      <w:r>
-        <w:t xml:space="preserve"> However, </w:t>
-      </w:r>
-      <w:r>
-        <w:t xml:space="preserve">when the same catalyst was incorporated to the smaller </w:t>
-      </w:r>
-      <w:r>
-        <w:rPr>
-          <w:rFonts w:ascii="Cambria Math" w:hAnsi="Cambria Math"/>
-        </w:rPr>
-        <w:t>β</w:t>
-      </w:r>
-      <w:r>
-        <w:t>-barrel protein nitrobindin, a longer spacer was required both for successful synthesis of the metalloenzyme – to accommodate the bulky NHC ligand – and achieved the highest TONs in ROMP reaction.</w:t>
-      </w:r>
-      <w:r>
-        <w:rPr>
-          <w:vertAlign w:val="superscript"/>
-        </w:rPr>
-        <w:t>8</w:t>
-      </w:r>
-      <w:r>
-        <w:rPr>
-          <w:vertAlign w:val="superscript"/>
-        </w:rPr>
-        <w:t>+its quotes</w:t>
-      </w:r>
-      <w:r>
-        <w:t xml:space="preserve"> Therefore the design </w:t>
-      </w:r>
-      <w:r>
-        <w:t>of a metalloenzyme must take into account the balance between minimizing contact with</w:t>
-      </w:r>
-      <w:r>
-        <w:t xml:space="preserve"> </w:t>
-      </w:r>
-      <w:r>
-        <w:t>nearby amino acids residues and enabling interaction with the substrate</w:t>
-      </w:r>
-      <w:r>
-        <w:t>, which depends on the protein</w:t>
-      </w:r>
-      <w:r>
-        <w:t>, the catalyst</w:t>
-      </w:r>
-      <w:r>
-        <w:t xml:space="preserve"> and the catalyzed reaction.</w:t>
-      </w:r>
-    </w:p>
-    <w:p>
-      <w:pPr>
-        <w:bidi w:val="0"/>
-        <w:jc w:val="both"/>
-      </w:pPr>
-      <w:r>
-        <w:t xml:space="preserve">The stability and reactivity of the metalloenzyme may be affected by the anionic ligand bound to the ruthenium. A study comparing three different halides </w:t>
-      </w:r>
-      <w:r>
-        <w:t>–</w:t>
-      </w:r>
-      <w:r>
-        <w:t xml:space="preserve"> </w:t>
-      </w:r>
-      <w:r>
-        <w:t>chloride, iodide and bromide</w:t>
-      </w:r>
-      <w:r>
-        <w:t xml:space="preserve"> – in a GHII catalyst conjugated to nitrobindin discovered that iodide complexes had the highest TONs for several RCM reactions in </w:t>
-      </w:r>
-      <w:r>
-        <w:t>aqueous environment</w:t>
-      </w:r>
-      <w:r>
-        <w:t xml:space="preserve">. Chloride complexes were the </w:t>
-      </w:r>
-      <w:r>
         <w:lastRenderedPageBreak/>
-        <w:t>second best, with bromide metalloenzymes having the lowest TONs and failing to catalyze in some conditions.</w:t>
-      </w:r>
-      <w:r>
-        <w:t xml:space="preserve"> </w:t>
-      </w:r>
-      <w:r>
-        <w:t>The improvement in reactivity for iodide-substituted metalloenzymes is attributed to the hydrophobicity of this ligand in comparison to chloride. Since it doesn't form hydrogen bonds in the aqueous environment, it's less susceptible to halide-hydroxide ligand exchange the leads to the decomposition of the catalyst. The higher stability over a long reaction time enables higher TONs.</w:t>
-      </w:r>
-      <w:r>
-        <w:rPr>
-          <w:vertAlign w:val="superscript"/>
-        </w:rPr>
-        <w:t>6</w:t>
-      </w:r>
-      <w:r>
-        <w:t xml:space="preserve"> </w:t>
-      </w:r>
-      <w:r>
-        <w:t xml:space="preserve">The same </w:t>
-      </w:r>
-      <w:r>
-        <w:t>effect – both for catalyst stability and RCM yield – was observed for a different metalloenzyme containing albumin, suggesting that iodide substitution will be helpful for any ArM in which the catalyst is exposed to the aqueous environment.</w:t>
-      </w:r>
-      <w:r>
-        <w:rPr>
-          <w:vertAlign w:val="superscript"/>
-        </w:rPr>
-        <w:t>3</w:t>
-      </w:r>
-      <w:r>
-        <w:t xml:space="preserve"> </w:t>
-      </w:r>
-      <w:r>
-        <w:t xml:space="preserve"> </w:t>
-      </w:r>
-    </w:p>
-    <w:p>
-      <w:pPr>
-        <w:bidi w:val="0"/>
-        <w:jc w:val="both"/>
-      </w:pPr>
-      <w:r>
-        <w:t>The synthesis of the FhuA ArM required mutagenesis</w:t>
-      </w:r>
-      <w:r>
-        <w:t xml:space="preserve"> to insert a cleavage site for the incorporation of the GHII catalyst</w:t>
-      </w:r>
-      <w:r>
-        <w:t>;</w:t>
-      </w:r>
-      <w:r>
-        <w:rPr>
-          <w:vertAlign w:val="superscript"/>
-        </w:rPr>
-        <w:t>28</w:t>
-      </w:r>
-      <w:r>
-        <w:t xml:space="preserve"> </w:t>
-      </w:r>
-      <w:r>
-        <w:t>experiments employing the smaller protein nitrobindin introduced mutations to construct a hydrophobic cavity for catalyst anchoring.</w:t>
-      </w:r>
-      <w:r>
-        <w:rPr>
-          <w:vertAlign w:val="superscript"/>
-        </w:rPr>
-        <w:t>8+quotes</w:t>
-      </w:r>
-      <w:r>
-        <w:t xml:space="preserve"> </w:t>
-      </w:r>
-      <w:r>
-        <w:t xml:space="preserve">The most striking usage of mutagenesis for ArM optimization </w:t>
-      </w:r>
-      <w:r>
-        <w:t>was exhibited</w:t>
-      </w:r>
-      <w:r>
-        <w:t xml:space="preserve"> in the directed evolution of a streptavidin</w:t>
-      </w:r>
-      <w:r>
-        <w:t xml:space="preserve"> (SAV)</w:t>
-      </w:r>
-      <w:r>
-        <w:t>-based metathase</w:t>
-      </w:r>
-      <w:r>
-        <w:t xml:space="preserve">. </w:t>
-      </w:r>
-      <w:r>
-        <w:t>In contrast to the previous examples, the</w:t>
-      </w:r>
-      <w:r>
-        <w:t xml:space="preserve"> SAV research employed multiple consecutive rounds of mutagenesis that improved the cell-specific activity of the ArM for a specific reaction.</w:t>
-      </w:r>
-      <w:r>
-        <w:t xml:space="preserve"> The mutations included substitutions of amino acids close to the catalysis site to increase the flexibility of the tertiary structure, reduce steric hindrance or increase the entropy</w:t>
-      </w:r>
-      <w:r>
-        <w:t xml:space="preserve"> </w:t>
-      </w:r>
-      <w:r>
-        <w:t>of reaction (??? Check that I'm not lying)</w:t>
-      </w:r>
-      <w:r>
-        <w:t>. Different mutants of the protein performed best for different metathesis reactions, proving that an "ideal metathase" for eve</w:t>
-      </w:r>
-      <w:r>
-        <w:t>r</w:t>
-      </w:r>
-      <w:r>
-        <w:t xml:space="preserve">y reaction may not be </w:t>
-      </w:r>
-      <w:r>
-        <w:t>developed</w:t>
-      </w:r>
-      <w:r>
-        <w:t xml:space="preserve">, but </w:t>
-      </w:r>
-      <w:r>
-        <w:t>each use-case may benefit from engineering of a customized mutant</w:t>
-      </w:r>
-      <w:r>
-        <w:t xml:space="preserve"> through directed evolution</w:t>
-      </w:r>
-      <w:r>
-        <w:t>.</w:t>
-      </w:r>
-      <w:r>
-        <w:rPr>
-          <w:vertAlign w:val="superscript"/>
-        </w:rPr>
-        <w:t>2</w:t>
-      </w:r>
-    </w:p>
-    <w:p>
-      <w:pPr>
-        <w:bidi w:val="0"/>
-        <w:jc w:val="both"/>
-      </w:pPr>
-      <w:r>
         <w:t xml:space="preserve">Another promising technology for catalyst uptake is </w:t>
       </w:r>
       <w:r>
@@ -2805,8 +3244,21 @@
         <w:bidi w:val="0"/>
         <w:jc w:val="both"/>
       </w:pPr>
-      <w:r>
-        <w:t>Bla bla chemical modification</w:t>
+      <w:proofErr w:type="spellStart"/>
+      <w:r>
+        <w:t>Bla</w:t>
+      </w:r>
+      <w:proofErr w:type="spellEnd"/>
+      <w:r>
+        <w:t xml:space="preserve"> </w:t>
+      </w:r>
+      <w:proofErr w:type="spellStart"/>
+      <w:r>
+        <w:t>bla</w:t>
+      </w:r>
+      <w:proofErr w:type="spellEnd"/>
+      <w:r>
+        <w:t xml:space="preserve"> chemical modification</w:t>
       </w:r>
     </w:p>
     <w:p>
@@ -2823,7 +3275,6 @@
         <w:jc w:val="both"/>
       </w:pPr>
       <w:r>
-        <w:lastRenderedPageBreak/>
         <w:t xml:space="preserve">Genetic incorporation of UAAs exploits their similarity to natural amino acids which </w:t>
       </w:r>
       <w:r>
@@ -2842,13 +3293,34 @@
         <w:t>methionine analogues to E. Coli methionyl-tRNA synthetase revealed that</w:t>
       </w:r>
       <w:r>
-        <w:t xml:space="preserve"> the turnover was the highest for S-allylhomocysteine</w:t>
-      </w:r>
-      <w:r>
-        <w:t xml:space="preserve"> (Ahc).</w:t>
-      </w:r>
-      <w:r>
-        <w:t xml:space="preserve"> Ahc was also incorporated successfully to multiple proteins in-vivo</w:t>
+        <w:t xml:space="preserve"> the turnover was the highest for S-</w:t>
+      </w:r>
+      <w:proofErr w:type="spellStart"/>
+      <w:r>
+        <w:t>allylhomocysteine</w:t>
+      </w:r>
+      <w:proofErr w:type="spellEnd"/>
+      <w:r>
+        <w:t xml:space="preserve"> (</w:t>
+      </w:r>
+      <w:proofErr w:type="spellStart"/>
+      <w:r>
+        <w:t>Ahc</w:t>
+      </w:r>
+      <w:proofErr w:type="spellEnd"/>
+      <w:r>
+        <w:t>).</w:t>
+      </w:r>
+      <w:r>
+        <w:t xml:space="preserve"> </w:t>
+      </w:r>
+      <w:proofErr w:type="spellStart"/>
+      <w:r>
+        <w:t>Ahc</w:t>
+      </w:r>
+      <w:proofErr w:type="spellEnd"/>
+      <w:r>
+        <w:t xml:space="preserve"> was also incorporated successfully to multiple proteins in-vivo</w:t>
       </w:r>
       <w:r>
         <w:t xml:space="preserve"> while keeping their original secondary structure and function</w:t>
@@ -3025,6 +3497,7 @@
         <w:jc w:val="both"/>
       </w:pPr>
       <w:r>
+        <w:lastRenderedPageBreak/>
         <w:t>Most- and least-fitting OM reactions</w:t>
       </w:r>
     </w:p>
@@ -3236,7 +3709,24 @@
       </w:r>
     </w:p>
   </w:comment>
-  <w:comment w:id="8" w:author="Hadas Gayer" w:date="2024-11-22T11:31:00Z" w:initials="HG">
+  <w:comment w:id="8" w:author="Hadas Gayer" w:date="2024-12-03T07:41:00Z" w:initials="HG">
+    <w:p>
+      <w:pPr>
+        <w:pStyle w:val="CommentText"/>
+        <w:bidi w:val="0"/>
+      </w:pPr>
+      <w:r>
+        <w:rPr>
+          <w:rStyle w:val="CommentReference"/>
+        </w:rPr>
+        <w:annotationRef/>
+      </w:r>
+      <w:r>
+        <w:t>Check if it’s really this one</w:t>
+      </w:r>
+    </w:p>
+  </w:comment>
+  <w:comment w:id="9" w:author="Hadas Gayer" w:date="2024-11-22T11:31:00Z" w:initials="HG">
     <w:p>
       <w:pPr>
         <w:pStyle w:val="CommentText"/>
@@ -3266,6 +3756,7 @@
   <w15:commentEx w15:paraId="512EE406" w15:done="0"/>
   <w15:commentEx w15:paraId="2ED4C701" w15:done="0"/>
   <w15:commentEx w15:paraId="5C646504" w15:done="0"/>
+  <w15:commentEx w15:paraId="1A95F04E" w15:done="0"/>
   <w15:commentEx w15:paraId="346F4F99" w15:done="0"/>
 </w15:commentsEx>
 </file>
@@ -3280,6 +3771,7 @@
   <w16cex:commentExtensible w16cex:durableId="33CF7641" w16cex:dateUtc="2024-11-09T07:40:00Z"/>
   <w16cex:commentExtensible w16cex:durableId="00C0E093" w16cex:dateUtc="2024-11-15T07:23:00Z"/>
   <w16cex:commentExtensible w16cex:durableId="042E239D" w16cex:dateUtc="2024-11-15T07:22:00Z"/>
+  <w16cex:commentExtensible w16cex:durableId="1F67324F" w16cex:dateUtc="2024-12-03T05:41:00Z"/>
   <w16cex:commentExtensible w16cex:durableId="453BA0AA" w16cex:dateUtc="2024-11-22T09:31:00Z"/>
 </w16cex:commentsExtensible>
 </file>
@@ -3294,6 +3786,7 @@
   <w16cid:commentId w16cid:paraId="512EE406" w16cid:durableId="33CF7641"/>
   <w16cid:commentId w16cid:paraId="2ED4C701" w16cid:durableId="00C0E093"/>
   <w16cid:commentId w16cid:paraId="5C646504" w16cid:durableId="042E239D"/>
+  <w16cid:commentId w16cid:paraId="1A95F04E" w16cid:durableId="1F67324F"/>
   <w16cid:commentId w16cid:paraId="346F4F99" w16cid:durableId="453BA0AA"/>
 </w16cid:commentsIds>
 </file>

</xml_diff>

<commit_message>
reaction rate constraints (bad)
</commit_message>
<xml_diff>
--- a/In Vivo Olefin Metathesis.docx
+++ b/In Vivo Olefin Metathesis.docx
@@ -17,69 +17,6 @@
           <w:bCs/>
         </w:rPr>
         <w:t>In Vivo Olefin Metathesis – challenges, approaches and applications</w:t>
-      </w:r>
-    </w:p>
-    <w:p>
-      <w:pPr>
-        <w:bidi w:val="0"/>
-        <w:jc w:val="both"/>
-      </w:pPr>
-      <w:r>
-        <w:rPr>
-          <w:highlight w:val="green"/>
-        </w:rPr>
-        <w:t>Summarized enough</w:t>
-      </w:r>
-    </w:p>
-    <w:p>
-      <w:pPr>
-        <w:bidi w:val="0"/>
-        <w:jc w:val="both"/>
-      </w:pPr>
-      <w:r>
-        <w:rPr>
-          <w:highlight w:val="blue"/>
-        </w:rPr>
-        <w:t>Summarized moderately</w:t>
-      </w:r>
-    </w:p>
-    <w:p>
-      <w:pPr>
-        <w:bidi w:val="0"/>
-        <w:jc w:val="both"/>
-      </w:pPr>
-      <w:r>
-        <w:rPr>
-          <w:highlight w:val="yellow"/>
-        </w:rPr>
-        <w:t>Lot of missing info</w:t>
-      </w:r>
-    </w:p>
-    <w:p>
-      <w:pPr>
-        <w:bidi w:val="0"/>
-        <w:jc w:val="both"/>
-      </w:pPr>
-      <w:r>
-        <w:rPr>
-          <w:highlight w:val="red"/>
-        </w:rPr>
-        <w:t>No info at all</w:t>
-      </w:r>
-    </w:p>
-    <w:p>
-      <w:pPr>
-        <w:bidi w:val="0"/>
-        <w:jc w:val="both"/>
-      </w:pPr>
-      <w:r>
-        <w:t>Citation needed</w:t>
-      </w:r>
-      <w:r>
-        <w:rPr>
-          <w:vertAlign w:val="superscript"/>
-        </w:rPr>
-        <w:t>?</w:t>
       </w:r>
     </w:p>
     <w:p>
@@ -299,7 +236,11 @@
         <w:t xml:space="preserve">b) is an intramolecular reaction </w:t>
       </w:r>
       <w:r>
-        <w:t>that can be driven by the relative stability of five- and six- membered rings</w:t>
+        <w:t xml:space="preserve">that can be driven by the relative stability of five- and six- membered </w:t>
+      </w:r>
+      <w:proofErr w:type="gramStart"/>
+      <w:r>
+        <w:t>rings</w:t>
       </w:r>
       <w:r>
         <w:t>?</w:t>
@@ -307,6 +248,7 @@
       <w:r>
         <w:t>.</w:t>
       </w:r>
+      <w:proofErr w:type="gramEnd"/>
       <w:r>
         <w:t xml:space="preserve"> Polymerization reactions include ring-opening metathesis polymerization (ROMP; 2c) and acyclic diene metathesis (ADMET;</w:t>
       </w:r>
@@ -358,13 +300,21 @@
         <w:t xml:space="preserve"> reactions </w:t>
       </w:r>
       <w:r>
-        <w:t>included Ti</w:t>
+        <w:t xml:space="preserve">included </w:t>
+      </w:r>
+      <w:proofErr w:type="gramStart"/>
+      <w:r>
+        <w:t>Ti</w:t>
       </w:r>
       <w:r>
         <w:t>?</w:t>
       </w:r>
       <w:r>
-        <w:t>, Nb</w:t>
+        <w:t>,</w:t>
+      </w:r>
+      <w:proofErr w:type="gramEnd"/>
+      <w:r>
+        <w:t xml:space="preserve"> Nb</w:t>
       </w:r>
       <w:r>
         <w:t>?</w:t>
@@ -388,11 +338,16 @@
         <w:t xml:space="preserve"> </w:t>
       </w:r>
       <w:r>
-        <w:t>However, their low functional group tolerance and sensitivity to moisture and oxygen were significant drawbacks for many reactions.</w:t>
+        <w:t xml:space="preserve">However, their low functional group tolerance and sensitivity to moisture and oxygen were significant drawbacks for many </w:t>
+      </w:r>
+      <w:proofErr w:type="gramStart"/>
+      <w:r>
+        <w:t>reactions.</w:t>
       </w:r>
       <w:r>
         <w:t>?</w:t>
       </w:r>
+      <w:proofErr w:type="gramEnd"/>
       <w:r>
         <w:t xml:space="preserve"> In 1992, Grubbs introduced the first ruthenium complex for olefin metathesis, exhibiting lower activity but a </w:t>
       </w:r>
@@ -409,7 +364,6 @@
         <w:jc w:val="both"/>
       </w:pPr>
       <w:r>
-        <w:lastRenderedPageBreak/>
         <w:t>The second factor determining the catalyst's characteristics – its ligands – has also progressed significantly.</w:t>
       </w:r>
       <w:r>
@@ -468,6 +422,7 @@
         <w:jc w:val="both"/>
       </w:pPr>
       <w:r>
+        <w:lastRenderedPageBreak/>
         <w:t>Bioorthogonal chemistry</w:t>
       </w:r>
       <w:r>
@@ -513,7 +468,11 @@
         <w:jc w:val="both"/>
       </w:pPr>
       <w:r>
-        <w:t>Multiple bioorthogonal reactions have been reported, including native chemical ligation to create amide bonds in protein synthesis,</w:t>
+        <w:t xml:space="preserve">Multiple bioorthogonal reactions have been reported, including native chemical ligation to create amide bonds in protein </w:t>
+      </w:r>
+      <w:proofErr w:type="gramStart"/>
+      <w:r>
+        <w:t>synthesis,</w:t>
       </w:r>
       <w:r>
         <w:rPr>
@@ -521,11 +480,32 @@
         </w:rPr>
         <w:t>?</w:t>
       </w:r>
-      <w:r>
-        <w:t xml:space="preserve"> Copper-catalyzed azide-alkyne cycloaddition (CuAAC)</w:t>
-      </w:r>
-      <w:r>
-        <w:t xml:space="preserve"> that forms triazoles,</w:t>
+      <w:proofErr w:type="gramEnd"/>
+      <w:r>
+        <w:t xml:space="preserve"> Copper-catalyzed azide-alkyne cycloaddition (</w:t>
+      </w:r>
+      <w:proofErr w:type="spellStart"/>
+      <w:r>
+        <w:t>CuAAC</w:t>
+      </w:r>
+      <w:proofErr w:type="spellEnd"/>
+      <w:r>
+        <w:t>)</w:t>
+      </w:r>
+      <w:r>
+        <w:t xml:space="preserve"> that </w:t>
+      </w:r>
+      <w:proofErr w:type="gramStart"/>
+      <w:r>
+        <w:t>forms</w:t>
+      </w:r>
+      <w:proofErr w:type="gramEnd"/>
+      <w:r>
+        <w:t xml:space="preserve"> </w:t>
+      </w:r>
+      <w:proofErr w:type="gramStart"/>
+      <w:r>
+        <w:t>triazoles,</w:t>
       </w:r>
       <w:r>
         <w:rPr>
@@ -533,6 +513,7 @@
         </w:rPr>
         <w:t>?</w:t>
       </w:r>
+      <w:proofErr w:type="gramEnd"/>
       <w:r>
         <w:t xml:space="preserve"> </w:t>
       </w:r>
@@ -654,7 +635,11 @@
         <w:t>?</w:t>
       </w:r>
       <w:r>
-        <w:t xml:space="preserve"> and delivery</w:t>
+        <w:t xml:space="preserve"> and </w:t>
+      </w:r>
+      <w:proofErr w:type="gramStart"/>
+      <w:r>
+        <w:t>delivery</w:t>
       </w:r>
       <w:r>
         <w:rPr>
@@ -663,7 +648,11 @@
         <w:t>?</w:t>
       </w:r>
       <w:r>
-        <w:t>, expansion of the genetic code by incorporation of unnatural amino acids</w:t>
+        <w:t>,</w:t>
+      </w:r>
+      <w:proofErr w:type="gramEnd"/>
+      <w:r>
+        <w:t xml:space="preserve"> expansion of the genetic code by incorporation of unnatural amino acids</w:t>
       </w:r>
       <w:r>
         <w:rPr>
@@ -790,7 +779,11 @@
         <w:t>is</w:t>
       </w:r>
       <w:r>
-        <w:t xml:space="preserve"> even used in certain industry processes,</w:t>
+        <w:t xml:space="preserve"> even used in certain industry </w:t>
+      </w:r>
+      <w:proofErr w:type="gramStart"/>
+      <w:r>
+        <w:t>processes,</w:t>
       </w:r>
       <w:r>
         <w:rPr>
@@ -798,6 +791,7 @@
         </w:rPr>
         <w:t>?</w:t>
       </w:r>
+      <w:proofErr w:type="gramEnd"/>
       <w:r>
         <w:t xml:space="preserve"> the reactions mentioned </w:t>
       </w:r>
@@ -832,378 +826,432 @@
         <w:t>hese</w:t>
       </w:r>
       <w:r>
-        <w:t xml:space="preserve"> can be </w:t>
+        <w:t xml:space="preserve"> can be useful in biological contexts,</w:t>
+      </w:r>
+      <w:r>
+        <w:t xml:space="preserve"> but</w:t>
+      </w:r>
+      <w:r>
+        <w:t xml:space="preserve"> there is still a need for </w:t>
+      </w:r>
+      <w:r>
+        <w:t>reactions that create a new carbon backbone</w:t>
+      </w:r>
+      <w:r>
+        <w:t>.</w:t>
+      </w:r>
+    </w:p>
+    <w:p>
+      <w:pPr>
+        <w:bidi w:val="0"/>
+        <w:jc w:val="both"/>
+      </w:pPr>
+      <w:r>
+        <w:t xml:space="preserve">Olefin metathesis can be a valuable tool in this endeavor – its versatility enables synthesis of many </w:t>
+      </w:r>
+      <w:commentRangeStart w:id="6"/>
+      <w:r>
+        <w:t xml:space="preserve">biologic </w:t>
+      </w:r>
+      <w:commentRangeEnd w:id="6"/>
+      <w:r>
+        <w:rPr>
+          <w:rStyle w:val="CommentReference"/>
+        </w:rPr>
+        <w:commentReference w:id="6"/>
+      </w:r>
+      <w:r>
+        <w:t>and biologically reactive molecules, such as amino acids, peptides, proteins, sugars, lipids nucleic acids and drugs.</w:t>
+      </w:r>
+      <w:r>
+        <w:t xml:space="preserve"> A couple of the researched and proposed usages are hereby presented.</w:t>
+      </w:r>
+    </w:p>
+    <w:p>
+      <w:pPr>
+        <w:bidi w:val="0"/>
+        <w:jc w:val="both"/>
+      </w:pPr>
+      <w:r>
+        <w:t>Synthesis and modification of proteins is</w:t>
+      </w:r>
+      <w:r>
+        <w:t xml:space="preserve"> one of the best</w:t>
+      </w:r>
+      <w:r>
+        <w:t xml:space="preserve"> </w:t>
+      </w:r>
+      <w:r>
+        <w:t>studied</w:t>
+      </w:r>
+      <w:r>
+        <w:t xml:space="preserve"> applications of bioorthogonal olefin metathesis.</w:t>
+      </w:r>
+      <w:r>
+        <w:t xml:space="preserve"> Not only can metathesis catalyze the formation of a protein </w:t>
+      </w:r>
+      <w:proofErr w:type="gramStart"/>
+      <w:r>
+        <w:t>similar to</w:t>
+      </w:r>
+      <w:proofErr w:type="gramEnd"/>
+      <w:r>
+        <w:t xml:space="preserve"> one </w:t>
       </w:r>
       <w:r>
         <w:lastRenderedPageBreak/>
-        <w:t>useful in biological contexts,</w:t>
-      </w:r>
-      <w:r>
-        <w:t xml:space="preserve"> but</w:t>
-      </w:r>
-      <w:r>
-        <w:t xml:space="preserve"> there is still a need for </w:t>
-      </w:r>
-      <w:r>
-        <w:t>reactions that create a new carbon backbone</w:t>
-      </w:r>
-      <w:r>
-        <w:t>.</w:t>
-      </w:r>
-    </w:p>
-    <w:p>
-      <w:pPr>
-        <w:bidi w:val="0"/>
-        <w:jc w:val="both"/>
-      </w:pPr>
-      <w:r>
-        <w:t xml:space="preserve">Olefin metathesis can be a valuable tool in this endeavor – its versatility enables synthesis of many </w:t>
-      </w:r>
-      <w:commentRangeStart w:id="6"/>
-      <w:r>
-        <w:t xml:space="preserve">biologic </w:t>
-      </w:r>
-      <w:commentRangeEnd w:id="6"/>
+        <w:t>found in nature, but through a careful choice of the reacting residues, the synthesized protein can be improved in terms of stability and ligand affinity in comparison to the "natural" form. For example</w:t>
+      </w:r>
+      <w:r>
+        <w:t>, when a</w:t>
+      </w:r>
+      <w:r>
+        <w:t>n ethylene bridge replaces</w:t>
+      </w:r>
+      <w:r>
+        <w:t xml:space="preserve"> the disulfide bond in protein this can result in greater conformational rigidity and stability. A </w:t>
+      </w:r>
+      <w:commentRangeStart w:id="7"/>
+      <w:r>
+        <w:t xml:space="preserve">study </w:t>
+      </w:r>
+      <w:commentRangeEnd w:id="7"/>
       <w:r>
         <w:rPr>
           <w:rStyle w:val="CommentReference"/>
         </w:rPr>
-        <w:commentReference w:id="6"/>
-      </w:r>
-      <w:r>
-        <w:t>and biologically reactive molecules, such as amino acids, peptides, proteins, sugars, lipids nucleic acids and drugs.</w:t>
-      </w:r>
-      <w:r>
-        <w:t xml:space="preserve"> A couple of the researched and proposed usages are hereby presented.</w:t>
-      </w:r>
-    </w:p>
-    <w:p>
-      <w:pPr>
-        <w:bidi w:val="0"/>
-        <w:jc w:val="both"/>
-      </w:pPr>
-      <w:r>
-        <w:t>Synthesis and modification of proteins is</w:t>
-      </w:r>
-      <w:r>
-        <w:t xml:space="preserve"> one of the best</w:t>
-      </w:r>
-      <w:r>
-        <w:t xml:space="preserve"> </w:t>
-      </w:r>
-      <w:r>
-        <w:t>studied</w:t>
-      </w:r>
-      <w:r>
-        <w:t xml:space="preserve"> applications of bioorthogonal olefin metathesis.</w:t>
-      </w:r>
-      <w:r>
-        <w:t xml:space="preserve"> Not only can metathesis catalyze the formation of a protein similar to one found in nature, but through a careful choice of the reacting residues, the synthesized protein can be improved in terms of stability and ligand affinity in comparison to the "natural" form. For example</w:t>
-      </w:r>
-      <w:r>
-        <w:t>, when a</w:t>
-      </w:r>
-      <w:r>
-        <w:t>n ethylene bridge replaces</w:t>
-      </w:r>
-      <w:r>
-        <w:t xml:space="preserve"> the disulfide bond in protein this can result in greater conformational rigidity and stability. A </w:t>
-      </w:r>
-      <w:commentRangeStart w:id="7"/>
-      <w:r>
-        <w:t xml:space="preserve">study </w:t>
-      </w:r>
-      <w:commentRangeEnd w:id="7"/>
+        <w:commentReference w:id="7"/>
+      </w:r>
+      <w:r>
+        <w:t>comparing the activity and half-lives of oxytocin agonists and antagonists with the</w:t>
+      </w:r>
+      <w:r>
+        <w:t>se</w:t>
+      </w:r>
+      <w:r>
+        <w:t xml:space="preserve"> "dicarba analogues"</w:t>
+      </w:r>
+      <w:r>
+        <w:t xml:space="preserve">, that were </w:t>
+      </w:r>
+      <w:r>
+        <w:t>synthesized through RCM</w:t>
+      </w:r>
+      <w:r>
+        <w:t>,</w:t>
+      </w:r>
+      <w:r>
+        <w:t xml:space="preserve"> found that the </w:t>
+      </w:r>
+      <w:r>
+        <w:t>substitution</w:t>
+      </w:r>
+      <w:r>
+        <w:t xml:space="preserve"> increases the half-life while retaining the biological activity of this peptide hormone.</w:t>
+      </w:r>
+      <w:r>
+        <w:rPr>
+          <w:vertAlign w:val="superscript"/>
+        </w:rPr>
+        <w:t>19</w:t>
+      </w:r>
+    </w:p>
+    <w:p>
+      <w:pPr>
+        <w:bidi w:val="0"/>
+        <w:jc w:val="both"/>
+      </w:pPr>
+      <w:r>
+        <w:t>Post-translational modifications</w:t>
+      </w:r>
+      <w:r>
+        <w:t xml:space="preserve"> can alter proteins' stability, lifecycle and characteristics, and are vital to their function. Therefore, changing them through metathesis is another effective way to modulate biological activity. </w:t>
+      </w:r>
+      <w:r>
+        <w:t>Histone acetylation is a well-known modification that regulates gene expression.</w:t>
+      </w:r>
+      <w:r>
+        <w:rPr>
+          <w:vertAlign w:val="superscript"/>
+        </w:rPr>
+        <w:t>?</w:t>
+      </w:r>
+      <w:r>
+        <w:t xml:space="preserve"> This modification was successfully mimicked by cross-metathesis on an alkene-bearing histone and even</w:t>
+      </w:r>
+      <w:r>
+        <w:t xml:space="preserve"> recognized by an antibody that naturally binds to this epigenetic marker.</w:t>
+      </w:r>
+      <w:r>
+        <w:t xml:space="preserve"> Next, the acetyl group was removed by elimination to restore the alkene. This unique "write-read-erase" cycle, though harder to perform in a living cell, </w:t>
+      </w:r>
+      <w:r>
+        <w:t xml:space="preserve">is a prime example of the flexibility and switch mechanism metathesis </w:t>
+      </w:r>
+      <w:commentRangeStart w:id="8"/>
+      <w:r>
+        <w:t xml:space="preserve">reactions </w:t>
+      </w:r>
+      <w:commentRangeEnd w:id="8"/>
       <w:r>
         <w:rPr>
           <w:rStyle w:val="CommentReference"/>
         </w:rPr>
-        <w:commentReference w:id="7"/>
-      </w:r>
-      <w:r>
-        <w:t>comparing the activity and half-lives of oxytocin agonists and antagonists with the</w:t>
-      </w:r>
-      <w:r>
-        <w:t>se</w:t>
-      </w:r>
-      <w:r>
-        <w:t xml:space="preserve"> "dicarba analogues"</w:t>
-      </w:r>
-      <w:r>
-        <w:t xml:space="preserve">, that were </w:t>
-      </w:r>
-      <w:r>
-        <w:t>synthesized through RCM</w:t>
-      </w:r>
-      <w:r>
-        <w:t>,</w:t>
-      </w:r>
-      <w:r>
-        <w:t xml:space="preserve"> found that the </w:t>
-      </w:r>
-      <w:r>
-        <w:t>substitution</w:t>
-      </w:r>
-      <w:r>
-        <w:t xml:space="preserve"> increases the half-life while retaining the biological activity of this peptide hormone.</w:t>
+        <w:commentReference w:id="8"/>
+      </w:r>
+      <w:r>
+        <w:t>enable.</w:t>
+      </w:r>
+    </w:p>
+    <w:p>
+      <w:pPr>
+        <w:bidi w:val="0"/>
+        <w:jc w:val="both"/>
+      </w:pPr>
+      <w:r>
+        <w:t>Protein degradation</w:t>
+      </w:r>
+      <w:r>
+        <w:t>?? no examples yet</w:t>
+      </w:r>
+    </w:p>
+    <w:p>
+      <w:pPr>
+        <w:bidi w:val="0"/>
+        <w:ind w:left="720"/>
+        <w:jc w:val="both"/>
+      </w:pPr>
+      <w:r>
+        <w:t>Sugars</w:t>
+      </w:r>
+    </w:p>
+    <w:p>
+      <w:pPr>
+        <w:bidi w:val="0"/>
+        <w:ind w:left="720"/>
+        <w:jc w:val="both"/>
+      </w:pPr>
+      <w:r>
+        <w:t>Lipids (?)</w:t>
+      </w:r>
+    </w:p>
+    <w:p>
+      <w:pPr>
+        <w:bidi w:val="0"/>
+        <w:ind w:left="720"/>
+        <w:jc w:val="both"/>
+      </w:pPr>
+      <w:r>
+        <w:t>DNA (and RNA?)</w:t>
+      </w:r>
+    </w:p>
+    <w:p>
+      <w:pPr>
+        <w:bidi w:val="0"/>
+        <w:jc w:val="both"/>
+      </w:pPr>
+      <w:r>
+        <w:t xml:space="preserve">Metathesis </w:t>
+      </w:r>
+      <w:r>
+        <w:t xml:space="preserve">in-vivo can be a valuable tool in drug delivery, as </w:t>
+      </w:r>
+      <w:r>
+        <w:t>the</w:t>
+      </w:r>
+      <w:r>
+        <w:t xml:space="preserve"> bond forming or breaking process can liberate bioactive molecules from a cage in the required tissue or microenvironment. </w:t>
+      </w:r>
+      <w:r>
+        <w:t xml:space="preserve">A study </w:t>
+      </w:r>
+      <w:r>
+        <w:t xml:space="preserve">of virus-like particles as carrier molecules for peptide drugs developed the use of ROMP as the </w:t>
+      </w:r>
+      <w:r>
+        <w:t>uncaging</w:t>
+      </w:r>
+      <w:r>
+        <w:t xml:space="preserve"> process. The particles were functionalized with NHS-activated </w:t>
+      </w:r>
+      <w:proofErr w:type="spellStart"/>
+      <w:r>
+        <w:t>norborene</w:t>
+      </w:r>
+      <w:proofErr w:type="spellEnd"/>
+      <w:r>
+        <w:t>, and so a ROMP reaction tha</w:t>
+      </w:r>
+      <w:r>
+        <w:t>t</w:t>
+      </w:r>
+      <w:r>
+        <w:t xml:space="preserve"> created a bond between two </w:t>
+      </w:r>
+      <w:proofErr w:type="spellStart"/>
+      <w:r>
+        <w:t>norborene</w:t>
+      </w:r>
+      <w:proofErr w:type="spellEnd"/>
+      <w:r>
+        <w:t xml:space="preserve"> molecules drove the disassembly of the vesicle and release of the cargo peptide.</w:t>
       </w:r>
       <w:r>
         <w:rPr>
           <w:vertAlign w:val="superscript"/>
         </w:rPr>
-        <w:t>19</w:t>
-      </w:r>
-    </w:p>
-    <w:p>
-      <w:pPr>
-        <w:bidi w:val="0"/>
-        <w:jc w:val="both"/>
-      </w:pPr>
-      <w:r>
-        <w:t>Post-translational modifications</w:t>
-      </w:r>
-      <w:r>
-        <w:t xml:space="preserve"> can alter proteins' stability, lifecycle and characteristics, and are vital to their function. Therefore, changing them through metathesis is another effective way to modulate biological activity. </w:t>
-      </w:r>
-      <w:r>
-        <w:t>Histone acetylation is a well-known modification that regulates gene expression.</w:t>
-      </w:r>
-      <w:r>
-        <w:rPr>
-          <w:vertAlign w:val="superscript"/>
-        </w:rPr>
-        <w:t>?</w:t>
-      </w:r>
-      <w:r>
-        <w:t xml:space="preserve"> This modification was successfully mimicked by cross-metathesis on an alkene-bearing histone and even</w:t>
-      </w:r>
-      <w:r>
-        <w:t xml:space="preserve"> recognized by an antibody that naturally binds to this epigenetic marker.</w:t>
-      </w:r>
-      <w:r>
-        <w:t xml:space="preserve"> Next, the acetyl group was removed by elimination to restore the alkene. This unique "write-read-erase" cycle, though harder to perform in a living cell, </w:t>
-      </w:r>
-      <w:r>
-        <w:t xml:space="preserve">is a prime example of the flexibility and switch mechanism metathesis </w:t>
-      </w:r>
-      <w:commentRangeStart w:id="8"/>
-      <w:r>
-        <w:t xml:space="preserve">reactions </w:t>
-      </w:r>
-      <w:commentRangeEnd w:id="8"/>
+        <w:t>23</w:t>
+      </w:r>
+      <w:r>
+        <w:t xml:space="preserve"> This generic mechanism may be used for other types of drugs and for other vesicles, </w:t>
+      </w:r>
+      <w:proofErr w:type="gramStart"/>
+      <w:r>
+        <w:t>as long as</w:t>
+      </w:r>
+      <w:proofErr w:type="gramEnd"/>
+      <w:r>
+        <w:t xml:space="preserve"> they can bind metathesis substrates.</w:t>
+      </w:r>
+    </w:p>
+    <w:p>
+      <w:pPr>
+        <w:bidi w:val="0"/>
+        <w:jc w:val="both"/>
+      </w:pPr>
+      <w:r>
+        <w:t xml:space="preserve">Instead of protecting the bioactive compound of a drug in a cage, </w:t>
+      </w:r>
+      <w:r>
+        <w:t xml:space="preserve">drugs can be administered in their inactive form – prodrug – and then converted to the bioactive form </w:t>
+      </w:r>
+      <w:r>
+        <w:t>inside the body, in the target tissu</w:t>
+      </w:r>
+      <w:r>
+        <w:t>e. This approach can both minimize side effects, because the active drug will not reach unnecessary tissues</w:t>
+      </w:r>
+      <w:r>
+        <w:t xml:space="preserve">, and </w:t>
+      </w:r>
+      <w:r>
+        <w:t>increase the activity, because the drug will only act in the target tissue or cells.</w:t>
+      </w:r>
+      <w:r>
+        <w:t xml:space="preserve"> Olefin metathesis is especially suitable for such syntheses because it changes the carbon backbone of a </w:t>
+      </w:r>
+      <w:r>
+        <w:t>molecule,</w:t>
+      </w:r>
+      <w:r>
+        <w:t xml:space="preserve"> and this can lead to different affinity and binding.</w:t>
+      </w:r>
+    </w:p>
+    <w:p>
+      <w:pPr>
+        <w:bidi w:val="0"/>
+        <w:jc w:val="both"/>
+      </w:pPr>
+      <w:r>
+        <w:t xml:space="preserve">Prodrug activation was investigated with the antitumor drug </w:t>
+      </w:r>
+      <w:commentRangeStart w:id="9"/>
+      <w:r>
+        <w:t>SW620</w:t>
+      </w:r>
+      <w:commentRangeEnd w:id="9"/>
       <w:r>
         <w:rPr>
           <w:rStyle w:val="CommentReference"/>
         </w:rPr>
-        <w:commentReference w:id="8"/>
-      </w:r>
-      <w:r>
-        <w:t>enable.</w:t>
-      </w:r>
-    </w:p>
-    <w:p>
-      <w:pPr>
-        <w:bidi w:val="0"/>
-        <w:jc w:val="both"/>
-      </w:pPr>
-      <w:r>
-        <w:t>Protein degradation</w:t>
-      </w:r>
-      <w:r>
-        <w:t>?? no examples yet</w:t>
-      </w:r>
-    </w:p>
-    <w:p>
-      <w:pPr>
-        <w:bidi w:val="0"/>
-        <w:ind w:left="720"/>
-        <w:jc w:val="both"/>
-      </w:pPr>
-      <w:r>
-        <w:t>Sugars</w:t>
-      </w:r>
-    </w:p>
-    <w:p>
-      <w:pPr>
-        <w:bidi w:val="0"/>
-        <w:ind w:left="720"/>
-        <w:jc w:val="both"/>
-      </w:pPr>
-      <w:r>
-        <w:t>Lipids (?)</w:t>
-      </w:r>
-    </w:p>
-    <w:p>
-      <w:pPr>
-        <w:bidi w:val="0"/>
-        <w:ind w:left="720"/>
-        <w:jc w:val="both"/>
-      </w:pPr>
-      <w:r>
-        <w:t>DNA (and RNA?)</w:t>
-      </w:r>
-    </w:p>
-    <w:p>
-      <w:pPr>
-        <w:bidi w:val="0"/>
-        <w:ind w:left="720"/>
-        <w:jc w:val="both"/>
-      </w:pPr>
-      <w:r>
-        <w:t>Drugs</w:t>
-      </w:r>
-      <w:r>
-        <w:t xml:space="preserve"> – prodrug activation and drug delivery</w:t>
-      </w:r>
-    </w:p>
-    <w:p>
-      <w:pPr>
-        <w:bidi w:val="0"/>
-        <w:jc w:val="both"/>
-      </w:pPr>
-      <w:r>
-        <w:t xml:space="preserve">Metathesis </w:t>
-      </w:r>
-      <w:r>
-        <w:t xml:space="preserve">in-vivo can be a valuable tool in drug delivery, as </w:t>
-      </w:r>
-      <w:r>
-        <w:t>the</w:t>
-      </w:r>
-      <w:r>
-        <w:t xml:space="preserve"> bond forming or breaking process can liberate bioactive molecules from a cage in the required tissue or microenvironment. </w:t>
-      </w:r>
-      <w:r>
-        <w:t xml:space="preserve">A study </w:t>
-      </w:r>
-      <w:r>
-        <w:t xml:space="preserve">of virus-like particles as carrier molecules for peptide drugs developed the use of ROMP as the </w:t>
-      </w:r>
-      <w:r>
-        <w:t>uncaging</w:t>
-      </w:r>
-      <w:r>
-        <w:t xml:space="preserve"> process. The particles were functionalized with NHS-activated norborene, and so a ROMP reaction tha</w:t>
-      </w:r>
-      <w:r>
-        <w:t>t</w:t>
-      </w:r>
-      <w:r>
-        <w:t xml:space="preserve"> created a bond between two norborene molecules drove the disassembly of the vesicle and release of the cargo peptide.</w:t>
-      </w:r>
-      <w:r>
-        <w:rPr>
-          <w:vertAlign w:val="superscript"/>
-        </w:rPr>
-        <w:t>23</w:t>
-      </w:r>
-      <w:r>
-        <w:t xml:space="preserve"> This generic mechanism may be used for other types of drugs and for other vesicles, as long as they can bind metathesis substrates.</w:t>
-      </w:r>
-    </w:p>
-    <w:p>
-      <w:pPr>
-        <w:bidi w:val="0"/>
-        <w:jc w:val="both"/>
-      </w:pPr>
-      <w:r>
-        <w:t xml:space="preserve">Instead of protecting the bioactive compound of a drug in a cage, </w:t>
-      </w:r>
-      <w:r>
-        <w:t xml:space="preserve">drugs can be administered in their inactive form – prodrug – and then converted to the bioactive form </w:t>
-      </w:r>
-      <w:r>
-        <w:t>inside the body, in the target tissu</w:t>
-      </w:r>
-      <w:r>
-        <w:t>e. This approach can both minimize side effects, because the active drug will not reach unnecessary tissues</w:t>
-      </w:r>
-      <w:r>
-        <w:t xml:space="preserve">, and </w:t>
-      </w:r>
-      <w:r>
-        <w:t>increase the activity, because the drug will only act in the target tissue or cells.</w:t>
-      </w:r>
-      <w:r>
-        <w:t xml:space="preserve"> Olefin metathesis is especially suitable for such syntheses because it changes the carbon backbone of a </w:t>
-      </w:r>
-      <w:r>
-        <w:t>molecule,</w:t>
-      </w:r>
-      <w:r>
-        <w:t xml:space="preserve"> and this can lead to different affinity and binding.</w:t>
-      </w:r>
-    </w:p>
-    <w:p>
-      <w:pPr>
-        <w:bidi w:val="0"/>
-        <w:jc w:val="both"/>
-      </w:pPr>
+        <w:commentReference w:id="9"/>
+      </w:r>
+      <w:r>
+        <w:t>. An artificial metalloenzyme (</w:t>
+      </w:r>
+      <w:proofErr w:type="spellStart"/>
+      <w:r>
+        <w:t>ArM</w:t>
+      </w:r>
+      <w:proofErr w:type="spellEnd"/>
+      <w:r>
+        <w:t>) was synthesized, containing a Grubbs-</w:t>
+      </w:r>
+      <w:proofErr w:type="spellStart"/>
+      <w:r>
+        <w:t>Hoveyda</w:t>
+      </w:r>
+      <w:proofErr w:type="spellEnd"/>
+      <w:r>
+        <w:t xml:space="preserve"> second-generation (GHII) catalyst anchored to human serum albumin protein. </w:t>
+      </w:r>
+      <w:r>
+        <w:t xml:space="preserve"> Localization to tumors was achieved </w:t>
+      </w:r>
+      <w:r>
+        <w:t>by</w:t>
+      </w:r>
+      <w:r>
+        <w:t xml:space="preserve"> incorporation of the pentapeptide cGRD, which interacts with integrin, a protein that's overexpressed in cancer cells. cGRD was bound to the surface of the </w:t>
+      </w:r>
+      <w:proofErr w:type="spellStart"/>
+      <w:r>
+        <w:t>ArM</w:t>
+      </w:r>
+      <w:proofErr w:type="spellEnd"/>
+      <w:r>
+        <w:t xml:space="preserve"> so metathesis only proceeded near tumors. </w:t>
+      </w:r>
+      <w:r>
+        <w:t>The metalloenzyme managed to catalyze the formation of the drug from its precursor through RCM in a solution containing blood, with moderate yield (39%).</w:t>
+      </w:r>
+      <w:r>
+        <w:t xml:space="preserve"> T</w:t>
+      </w:r>
+      <w:r>
+        <w:t>h</w:t>
+      </w:r>
+      <w:r>
+        <w:t>is</w:t>
+      </w:r>
+      <w:r>
+        <w:t xml:space="preserve"> technique was </w:t>
+      </w:r>
+      <w:r>
+        <w:t xml:space="preserve">next </w:t>
+      </w:r>
+      <w:r>
+        <w:t xml:space="preserve">tested </w:t>
+      </w:r>
+      <w:proofErr w:type="gramStart"/>
+      <w:r>
+        <w:t>in-vivo</w:t>
+      </w:r>
+      <w:proofErr w:type="gramEnd"/>
+      <w:r>
+        <w:t>, in mice</w:t>
+      </w:r>
+      <w:r>
+        <w:t xml:space="preserve"> with implanted tumors. </w:t>
+      </w:r>
+      <w:r>
+        <w:t>The</w:t>
+      </w:r>
+      <w:r>
+        <w:t xml:space="preserve"> prodrug </w:t>
+      </w:r>
+      <w:r>
+        <w:t xml:space="preserve">administered </w:t>
+      </w:r>
+      <w:r>
+        <w:t>with</w:t>
+      </w:r>
+      <w:r>
+        <w:t xml:space="preserve"> the metalloenzyme proved effective in halting tumor growth and achieved </w:t>
+      </w:r>
       <w:r>
         <w:lastRenderedPageBreak/>
-        <w:t xml:space="preserve">Prodrug activation was investigated with the antitumor drug </w:t>
-      </w:r>
-      <w:commentRangeStart w:id="9"/>
-      <w:r>
-        <w:t>SW620</w:t>
-      </w:r>
-      <w:commentRangeEnd w:id="9"/>
-      <w:r>
-        <w:rPr>
-          <w:rStyle w:val="CommentReference"/>
-        </w:rPr>
-        <w:commentReference w:id="9"/>
-      </w:r>
-      <w:r>
-        <w:t xml:space="preserve">. An artificial metalloenzyme (ArM) was synthesized, containing a Grubbs-Hoveyda second-generation (GHII) catalyst anchored to human serum albumin protein. </w:t>
-      </w:r>
-      <w:r>
-        <w:t xml:space="preserve"> Localization to tumors was achieved </w:t>
-      </w:r>
-      <w:r>
-        <w:t>by</w:t>
-      </w:r>
-      <w:r>
-        <w:t xml:space="preserve"> incorporation of the pentapeptide cGRD, which interacts with integrin, a protein that's overexpressed in cancer cells. cGRD was bound to the surface of the ArM so metathesis only proceeded near tumors. </w:t>
-      </w:r>
-      <w:r>
-        <w:t>The metalloenzyme managed to catalyze the formation of the drug from its precursor through RCM in a solution containing blood, with moderate yield (39%).</w:t>
-      </w:r>
-      <w:r>
-        <w:t xml:space="preserve"> T</w:t>
-      </w:r>
-      <w:r>
-        <w:t>h</w:t>
-      </w:r>
-      <w:r>
-        <w:t>is</w:t>
-      </w:r>
-      <w:r>
-        <w:t xml:space="preserve"> technique was </w:t>
-      </w:r>
-      <w:r>
-        <w:t xml:space="preserve">next </w:t>
-      </w:r>
-      <w:r>
-        <w:t>tested in-vivo, in mice</w:t>
-      </w:r>
-      <w:r>
-        <w:t xml:space="preserve"> with implanted tumors. </w:t>
-      </w:r>
-      <w:r>
-        <w:t>The</w:t>
-      </w:r>
-      <w:r>
-        <w:t xml:space="preserve"> prodrug </w:t>
-      </w:r>
-      <w:r>
-        <w:t xml:space="preserve">administered </w:t>
-      </w:r>
-      <w:r>
-        <w:t>with</w:t>
-      </w:r>
-      <w:r>
-        <w:t xml:space="preserve"> the metalloenzyme proved effective in halting tumor growth and achieved better results than direct administration of the drug itself, suggesting that increased specificity does enhance the effectiveness, at least for this drug.</w:t>
+        <w:t>better results than direct administration of the drug itself, suggesting that increased specificity does enhance the effectiveness, at least for this drug.</w:t>
       </w:r>
     </w:p>
     <w:p>
@@ -1343,13 +1391,37 @@
         <w:t xml:space="preserve">the development of modern cells employed this strategy </w:t>
       </w:r>
       <w:r>
-        <w:t xml:space="preserve">in protocells consisting of only DNA. These cells were loaded with ArMs </w:t>
-      </w:r>
-      <w:r>
-        <w:t xml:space="preserve">– a Grubbs-Hoveyda catalyst conjugated to streptavidin through biotin. </w:t>
-      </w:r>
-      <w:r>
-        <w:t>The ArM catalyzed an RCM reaction that resulted in the release of fluorescent – and thus self-reporting – molecules, and molecules that intercalate into double-stranded DN</w:t>
+        <w:t xml:space="preserve">in protocells consisting of only DNA. These cells were loaded with </w:t>
+      </w:r>
+      <w:proofErr w:type="spellStart"/>
+      <w:r>
+        <w:t>ArMs</w:t>
+      </w:r>
+      <w:proofErr w:type="spellEnd"/>
+      <w:r>
+        <w:t xml:space="preserve"> </w:t>
+      </w:r>
+      <w:r>
+        <w:t>– a Grubbs-</w:t>
+      </w:r>
+      <w:proofErr w:type="spellStart"/>
+      <w:r>
+        <w:t>Hoveyda</w:t>
+      </w:r>
+      <w:proofErr w:type="spellEnd"/>
+      <w:r>
+        <w:t xml:space="preserve"> catalyst conjugated to streptavidin through biotin. </w:t>
+      </w:r>
+      <w:r>
+        <w:t xml:space="preserve">The </w:t>
+      </w:r>
+      <w:proofErr w:type="spellStart"/>
+      <w:r>
+        <w:t>ArM</w:t>
+      </w:r>
+      <w:proofErr w:type="spellEnd"/>
+      <w:r>
+        <w:t xml:space="preserve"> catalyzed an RCM reaction that resulted in the release of fluorescent – and thus self-reporting – molecules, and molecules that intercalate into double-stranded DN</w:t>
       </w:r>
       <w:r>
         <w:t>A</w:t>
@@ -1473,106 +1545,227 @@
     </w:p>
     <w:p>
       <w:pPr>
-        <w:pStyle w:val="ListParagraph"/>
-        <w:bidi w:val="0"/>
-        <w:ind w:left="1080"/>
-        <w:jc w:val="both"/>
-      </w:pPr>
-      <w:r>
-        <w:t xml:space="preserve">The things that currently prevent us from achieving </w:t>
-      </w:r>
-      <w:r>
-        <w:t>in-vivo metathesis in industry scale.</w:t>
-      </w:r>
-    </w:p>
-    <w:p>
-      <w:pPr>
-        <w:bidi w:val="0"/>
-        <w:jc w:val="both"/>
-      </w:pPr>
-      <w:r>
-        <w:t xml:space="preserve">A major challenge in utilizing olefin metathesis reactions in biological systems stems from nature of their biorthogonality – unconjugated alkenes, and especially terminal ones, are the common reactant in metathesis and may not be found in the cells where the desired </w:t>
-      </w:r>
+        <w:bidi w:val="0"/>
+        <w:jc w:val="both"/>
+      </w:pPr>
+      <w:r>
+        <w:t>A major challenge in utilizing olefin metathesis reactions in biological systems stems from nature of their biorthogonality – unconjugated alkenes, and especially terminal ones, are the common reactant in metathesis and may not be found in the cells where the desired metathesis should occur.</w:t>
+      </w:r>
+      <w:r>
+        <w:rPr>
+          <w:vertAlign w:val="superscript"/>
+        </w:rPr>
+        <w:t>4</w:t>
+      </w:r>
+      <w:r>
+        <w:t xml:space="preserve"> Thus, in most cases the reactants should be administ</w:t>
+      </w:r>
+      <w:r>
+        <w:t xml:space="preserve">ered </w:t>
+      </w:r>
+      <w:r>
+        <w:t xml:space="preserve">with the catalyst or synthesized in-situ from a </w:t>
+      </w:r>
+      <w:r>
+        <w:t>naturally occurring</w:t>
+      </w:r>
+      <w:r>
+        <w:t xml:space="preserve"> compound.</w:t>
+      </w:r>
+      <w:r>
+        <w:t xml:space="preserve"> Th</w:t>
+      </w:r>
+      <w:r>
+        <w:t>o</w:t>
+      </w:r>
+      <w:r>
+        <w:t>se olefins should be stable in the cellular environment</w:t>
+      </w:r>
+      <w:r>
+        <w:t xml:space="preserve"> and </w:t>
+      </w:r>
+      <w:r>
+        <w:t>not cause harm to the cell.</w:t>
+      </w:r>
+    </w:p>
+    <w:p>
+      <w:pPr>
+        <w:bidi w:val="0"/>
+        <w:jc w:val="both"/>
+      </w:pPr>
+      <w:r>
+        <w:t xml:space="preserve">Two common ways to increase the yield and rate of olefin metathesis reactions are lowering the pH and increasing the </w:t>
+      </w:r>
+      <w:commentRangeStart w:id="11"/>
+      <w:r>
+        <w:t>temperature</w:t>
+      </w:r>
+      <w:commentRangeEnd w:id="11"/>
+      <w:r>
+        <w:rPr>
+          <w:rStyle w:val="CommentReference"/>
+        </w:rPr>
+        <w:commentReference w:id="11"/>
+      </w:r>
+      <w:r>
+        <w:t>.</w:t>
+      </w:r>
+      <w:r>
+        <w:rPr>
+          <w:vertAlign w:val="superscript"/>
+        </w:rPr>
+        <w:t>6,16,21</w:t>
+      </w:r>
+      <w:r>
+        <w:t xml:space="preserve"> These settings, although easily controlled in a lab</w:t>
+      </w:r>
+      <w:r>
+        <w:t xml:space="preserve"> solution</w:t>
+      </w:r>
+      <w:r>
+        <w:t xml:space="preserve">, </w:t>
+      </w:r>
+      <w:r>
+        <w:t xml:space="preserve">usually cannot be modified in cell culture or inside an organism </w:t>
+      </w:r>
+      <w:r>
+        <w:t>–</w:t>
+      </w:r>
+      <w:r>
+        <w:t xml:space="preserve"> </w:t>
+      </w:r>
+      <w:r>
+        <w:t xml:space="preserve">biologically-regulated homeostasis will </w:t>
+      </w:r>
+      <w:r>
+        <w:t xml:space="preserve">attempt to </w:t>
+      </w:r>
+      <w:r>
+        <w:t>return the acidity and temperature to their original state and more importantly, such a change is likely to harm the cell, by causing protein denaturation or dynamizing lipid membranes, for example.</w:t>
+      </w:r>
+    </w:p>
+    <w:p>
+      <w:pPr>
+        <w:bidi w:val="0"/>
+        <w:jc w:val="both"/>
+      </w:pPr>
       <w:r>
         <w:lastRenderedPageBreak/>
-        <w:t>metathesis should occur.</w:t>
+        <w:t xml:space="preserve">Another important factor that influences reactivity is the solvent. </w:t>
+      </w:r>
+      <w:r>
+        <w:t xml:space="preserve">For most metatheses with ruthenium complexes, </w:t>
+      </w:r>
+      <w:r>
+        <w:t xml:space="preserve">organic </w:t>
+      </w:r>
+      <w:r>
+        <w:t xml:space="preserve">solvents </w:t>
+      </w:r>
+      <w:r>
+        <w:t>like</w:t>
+      </w:r>
+      <w:r>
+        <w:t xml:space="preserve"> toluene</w:t>
+      </w:r>
+      <w:r>
+        <w:t xml:space="preserve"> were found to provide the best results</w:t>
+      </w:r>
+      <w:proofErr w:type="gramStart"/>
+      <w:r>
+        <w:t>.</w:t>
       </w:r>
       <w:r>
         <w:rPr>
           <w:vertAlign w:val="superscript"/>
         </w:rPr>
-        <w:t>4</w:t>
-      </w:r>
-      <w:r>
-        <w:t xml:space="preserve"> Thus, in most cases the reactants should be administ</w:t>
-      </w:r>
-      <w:r>
-        <w:t xml:space="preserve">ered </w:t>
-      </w:r>
-      <w:r>
-        <w:t xml:space="preserve">with the catalyst or synthesized in-situ from a </w:t>
-      </w:r>
-      <w:r>
-        <w:t>naturally occurring</w:t>
-      </w:r>
-      <w:r>
-        <w:t xml:space="preserve"> compound.</w:t>
-      </w:r>
-      <w:r>
-        <w:t xml:space="preserve"> Th</w:t>
-      </w:r>
-      <w:r>
-        <w:t>o</w:t>
-      </w:r>
-      <w:r>
-        <w:t>se olefins should be stable in the cellular environment</w:t>
-      </w:r>
-      <w:r>
-        <w:t xml:space="preserve"> and </w:t>
-      </w:r>
-      <w:r>
-        <w:t>not cause harm to the cell.</w:t>
-      </w:r>
-    </w:p>
-    <w:p>
-      <w:pPr>
-        <w:bidi w:val="0"/>
-        <w:jc w:val="both"/>
-      </w:pPr>
-      <w:r>
-        <w:t xml:space="preserve">Two common ways to increase the yield and rate of olefin metathesis reactions are lowering the pH and increasing the </w:t>
-      </w:r>
-      <w:commentRangeStart w:id="11"/>
-      <w:r>
-        <w:t>temperature</w:t>
-      </w:r>
-      <w:commentRangeEnd w:id="11"/>
+        <w:t>4,</w:t>
+      </w:r>
+      <w:r>
+        <w:rPr>
+          <w:vertAlign w:val="superscript"/>
+        </w:rPr>
+        <w:t>16</w:t>
+      </w:r>
+      <w:proofErr w:type="gramEnd"/>
+      <w:r>
+        <w:t xml:space="preserve"> </w:t>
+      </w:r>
+      <w:r>
+        <w:t>Cell cytoplasm, however, is an aqueous solution and cannot be modified.</w:t>
+      </w:r>
+    </w:p>
+    <w:p>
+      <w:pPr>
+        <w:bidi w:val="0"/>
+        <w:jc w:val="both"/>
+      </w:pPr>
+      <w:r>
+        <w:t xml:space="preserve">Optimizing catalyst reactivity in aqueous conditions often involves addition of a cosolvent – DMSO, </w:t>
+      </w:r>
+      <w:proofErr w:type="spellStart"/>
+      <w:r>
+        <w:t>tBuOH</w:t>
+      </w:r>
+      <w:proofErr w:type="spellEnd"/>
+      <w:r>
+        <w:t xml:space="preserve"> or PEG compounds.</w:t>
+      </w:r>
+      <w:r>
+        <w:rPr>
+          <w:vertAlign w:val="superscript"/>
+        </w:rPr>
+        <w:t xml:space="preserve"> </w:t>
+      </w:r>
+      <w:r>
+        <w:rPr>
+          <w:vertAlign w:val="superscript"/>
+        </w:rPr>
+        <w:t>2,17,22</w:t>
+      </w:r>
+      <w:r>
+        <w:t xml:space="preserve"> The cosolvent increases the solubility of the catalyst and prevents aggregation.</w:t>
+      </w:r>
+      <w:r>
+        <w:rPr>
+          <w:vertAlign w:val="superscript"/>
+        </w:rPr>
+        <w:t>21</w:t>
+      </w:r>
+      <w:r>
+        <w:t xml:space="preserve"> However, just like for the solvent, in living systems a cosolvent cannot be added without serious damage to the cell.</w:t>
+      </w:r>
+    </w:p>
+    <w:p>
+      <w:pPr>
+        <w:bidi w:val="0"/>
+        <w:jc w:val="both"/>
+        <w:rPr>
+          <w:rtl/>
+        </w:rPr>
+      </w:pPr>
+      <w:r>
+        <w:t>Even without challenging substrate</w:t>
+      </w:r>
+      <w:r>
+        <w:t>s</w:t>
+      </w:r>
+      <w:r>
+        <w:t xml:space="preserve"> and biological condition, olefin metathesis can lead to </w:t>
+      </w:r>
+      <w:r>
+        <w:t xml:space="preserve">undesired side reactions, the most common of which is </w:t>
+      </w:r>
+      <w:commentRangeStart w:id="12"/>
+      <w:r>
+        <w:t xml:space="preserve">isomerization </w:t>
+      </w:r>
+      <w:commentRangeEnd w:id="12"/>
       <w:r>
         <w:rPr>
           <w:rStyle w:val="CommentReference"/>
         </w:rPr>
-        <w:commentReference w:id="11"/>
-      </w:r>
-      <w:r>
-        <w:t>.</w:t>
-      </w:r>
-      <w:r>
-        <w:rPr>
-          <w:vertAlign w:val="superscript"/>
-        </w:rPr>
-        <w:t>6,16,21</w:t>
-      </w:r>
-      <w:r>
-        <w:t xml:space="preserve"> These settings, although easily controlled in a lab</w:t>
-      </w:r>
-      <w:r>
-        <w:t xml:space="preserve"> solution</w:t>
-      </w:r>
-      <w:r>
-        <w:t xml:space="preserve">, </w:t>
-      </w:r>
-      <w:r>
-        <w:t xml:space="preserve">usually cannot be modified in cell culture or inside an organism </w:t>
+        <w:commentReference w:id="12"/>
       </w:r>
       <w:r>
         <w:t>–</w:t>
@@ -1581,138 +1774,27 @@
         <w:t xml:space="preserve"> </w:t>
       </w:r>
       <w:r>
-        <w:t xml:space="preserve">biologically-regulated homeostasis will </w:t>
-      </w:r>
-      <w:r>
-        <w:t xml:space="preserve">attempt to </w:t>
-      </w:r>
-      <w:r>
-        <w:t>return the acidity and temperature to their original state and more importantly, such a change is likely to harm the cell, by causing protein denaturation or dynamizing lipid membranes, for example.</w:t>
-      </w:r>
-    </w:p>
-    <w:p>
-      <w:pPr>
-        <w:bidi w:val="0"/>
-        <w:jc w:val="both"/>
-      </w:pPr>
-      <w:r>
-        <w:t xml:space="preserve">Another important factor that influences reactivity is the solvent. </w:t>
-      </w:r>
-      <w:r>
-        <w:t xml:space="preserve">For most metatheses with ruthenium complexes, </w:t>
-      </w:r>
-      <w:r>
-        <w:t xml:space="preserve">organic </w:t>
-      </w:r>
-      <w:r>
-        <w:t xml:space="preserve">solvents </w:t>
-      </w:r>
-      <w:r>
-        <w:t>like</w:t>
-      </w:r>
-      <w:r>
-        <w:t xml:space="preserve"> toluene</w:t>
-      </w:r>
-      <w:r>
-        <w:t xml:space="preserve"> were found to provide the best results.</w:t>
-      </w:r>
-      <w:r>
-        <w:rPr>
-          <w:vertAlign w:val="superscript"/>
-        </w:rPr>
-        <w:t>4,</w:t>
-      </w:r>
-      <w:r>
-        <w:rPr>
-          <w:vertAlign w:val="superscript"/>
-        </w:rPr>
-        <w:t>16</w:t>
+        <w:t>migration</w:t>
       </w:r>
       <w:r>
         <w:t xml:space="preserve"> </w:t>
       </w:r>
       <w:r>
-        <w:t>Cell cytoplasm, however, is an aqueous solution and cannot be modified.</w:t>
-      </w:r>
-    </w:p>
-    <w:p>
-      <w:pPr>
-        <w:bidi w:val="0"/>
-        <w:jc w:val="both"/>
-      </w:pPr>
-      <w:r>
-        <w:t>Optimizing catalyst reactivity in aqueous conditions often involves addition of a cosolvent – DMSO, tBuOH or PEG compounds.</w:t>
-      </w:r>
-      <w:r>
-        <w:rPr>
-          <w:vertAlign w:val="superscript"/>
-        </w:rPr>
-        <w:t xml:space="preserve"> </w:t>
-      </w:r>
-      <w:r>
-        <w:rPr>
-          <w:vertAlign w:val="superscript"/>
-        </w:rPr>
-        <w:t>2,17,22</w:t>
-      </w:r>
-      <w:r>
-        <w:t xml:space="preserve"> The cosolvent increases the solubility of the catalyst and prevents aggregation.</w:t>
-      </w:r>
-      <w:r>
-        <w:rPr>
-          <w:vertAlign w:val="superscript"/>
-        </w:rPr>
-        <w:t>21</w:t>
-      </w:r>
-      <w:r>
-        <w:t xml:space="preserve"> However, just like for the solvent, in living systems a cosolvent cannot be added without serious damage to the cell.</w:t>
-      </w:r>
-    </w:p>
-    <w:p>
-      <w:pPr>
-        <w:bidi w:val="0"/>
-        <w:jc w:val="both"/>
-        <w:rPr>
-          <w:rtl/>
-        </w:rPr>
-      </w:pPr>
-      <w:r>
-        <w:t xml:space="preserve">Even without challenging substrate and biological condition, olefin metathesis can lead to </w:t>
-      </w:r>
-      <w:r>
-        <w:t xml:space="preserve">undesired side reactions, the most common of which is </w:t>
-      </w:r>
-      <w:commentRangeStart w:id="12"/>
-      <w:r>
-        <w:t xml:space="preserve">isomerization </w:t>
-      </w:r>
-      <w:commentRangeEnd w:id="12"/>
-      <w:r>
-        <w:rPr>
-          <w:rStyle w:val="CommentReference"/>
-        </w:rPr>
-        <w:commentReference w:id="12"/>
-      </w:r>
-      <w:r>
-        <w:t>–</w:t>
-      </w:r>
-      <w:r>
-        <w:t xml:space="preserve"> </w:t>
-      </w:r>
-      <w:r>
-        <w:t>migration</w:t>
-      </w:r>
-      <w:r>
-        <w:t xml:space="preserve"> </w:t>
-      </w:r>
-      <w:r>
-        <w:t>of the product's double bond as a result of beta-hy</w:t>
+        <w:t xml:space="preserve">of the product's double bond </w:t>
+      </w:r>
+      <w:proofErr w:type="gramStart"/>
+      <w:r>
+        <w:t>as a result of</w:t>
+      </w:r>
+      <w:proofErr w:type="gramEnd"/>
+      <w:r>
+        <w:t xml:space="preserve"> beta-hy</w:t>
       </w:r>
       <w:r>
         <w:t>dride elimination.</w:t>
       </w:r>
       <w:r>
-        <w:t xml:space="preserve"> Isomerization occurs with most common catalysts – though with varying degrees – and does not only lowers the yield of the desired product but can also lead to the formation of harmful compounds.</w:t>
+        <w:t xml:space="preserve"> Isomerization occurs with most common catalysts – though with varying degrees – and not only lowers the yield of the desired product but can also lead to the formation of harmful compounds.</w:t>
       </w:r>
     </w:p>
     <w:p>
@@ -1783,20 +1865,11 @@
     <w:p>
       <w:pPr>
         <w:pStyle w:val="Heading3"/>
-        <w:rPr>
-          <w:highlight w:val="green"/>
-        </w:rPr>
-      </w:pPr>
-      <w:r>
-        <w:rPr>
-          <w:highlight w:val="green"/>
-        </w:rPr>
+      </w:pPr>
+      <w:r>
         <w:t>Water-related</w:t>
       </w:r>
       <w:r>
-        <w:rPr>
-          <w:highlight w:val="green"/>
-        </w:rPr>
         <w:t xml:space="preserve"> challenges</w:t>
       </w:r>
     </w:p>
@@ -1854,6 +1927,12 @@
         <w:t>6 quoting others</w:t>
       </w:r>
       <w:r>
+        <w:rPr>
+          <w:vertAlign w:val="superscript"/>
+        </w:rPr>
+        <w:t>,12 (?)</w:t>
+      </w:r>
+      <w:r>
         <w:t xml:space="preserve"> </w:t>
       </w:r>
       <w:r>
@@ -1902,7 +1981,15 @@
         <w:t>is</w:t>
       </w:r>
       <w:r>
-        <w:t xml:space="preserve"> only a contaminant or cosolvent, but is most prominent when </w:t>
+        <w:t xml:space="preserve"> only a contaminant or </w:t>
+      </w:r>
+      <w:proofErr w:type="gramStart"/>
+      <w:r>
+        <w:t>cosolvent, but</w:t>
+      </w:r>
+      <w:proofErr w:type="gramEnd"/>
+      <w:r>
+        <w:t xml:space="preserve"> is most prominent when </w:t>
       </w:r>
       <w:r>
         <w:t>it's</w:t>
@@ -1935,52 +2022,202 @@
         <w:jc w:val="both"/>
       </w:pPr>
       <w:r>
+        <w:t>Water can also lower metathesis yield by changing the reactant's conformation – hydrogen bonding to water molecules changes the free energy of the alkene. For some RCMs tested, interaction with water destabilize</w:t>
+      </w:r>
+      <w:r>
+        <w:t>d</w:t>
+      </w:r>
+      <w:r>
+        <w:t xml:space="preserve"> the precyclic conformation by disrupting </w:t>
+      </w:r>
+      <w:r>
+        <w:rPr>
+          <w:rFonts w:cstheme="minorHAnsi"/>
+        </w:rPr>
+        <w:t>π</w:t>
+      </w:r>
+      <w:r>
+        <w:t>-orbital stacking arrangement so that the free energy of the state increas</w:t>
+      </w:r>
+      <w:r>
+        <w:t>ed</w:t>
+      </w:r>
+      <w:r>
+        <w:t xml:space="preserve"> by several kcal/mol. This makes the reaction less thermodynamically favorable</w:t>
+      </w:r>
+      <w:r>
+        <w:t xml:space="preserve"> and lowers the yield.</w:t>
+      </w:r>
+      <w:r>
+        <w:rPr>
+          <w:vertAlign w:val="superscript"/>
+        </w:rPr>
+        <w:t>5</w:t>
+      </w:r>
+    </w:p>
+    <w:p>
+      <w:pPr>
+        <w:bidi w:val="0"/>
+        <w:jc w:val="both"/>
+      </w:pPr>
+    </w:p>
+    <w:p>
+      <w:pPr>
+        <w:pStyle w:val="Heading3"/>
+        <w:rPr>
+          <w:highlight w:val="blue"/>
+        </w:rPr>
+      </w:pPr>
+      <w:r>
+        <w:rPr>
+          <w:highlight w:val="blue"/>
+        </w:rPr>
+        <w:t>B</w:t>
+      </w:r>
+      <w:r>
+        <w:rPr>
+          <w:highlight w:val="blue"/>
+        </w:rPr>
+        <w:t>iology-related</w:t>
+      </w:r>
+    </w:p>
+    <w:p>
+      <w:pPr>
+        <w:bidi w:val="0"/>
+        <w:jc w:val="both"/>
+      </w:pPr>
+      <w:r>
         <w:lastRenderedPageBreak/>
-        <w:t xml:space="preserve">Water can also lower metathesis yield by changing the reactant's conformation – hydrogen bonding to water molecules changes the free energy of the alkene. For some RCMs tested, interaction with water destabilizes the precyclic conformation by disrupting </w:t>
-      </w:r>
-      <w:r>
-        <w:rPr>
-          <w:rFonts w:cstheme="minorHAnsi"/>
-        </w:rPr>
-        <w:t>π</w:t>
-      </w:r>
-      <w:r>
-        <w:t>-orbital stacking arrangement so that the free energy of the state increasing by several kcal/mol. This makes the reaction less thermodynamically favorable</w:t>
-      </w:r>
-      <w:r>
-        <w:t xml:space="preserve"> and lowers the yield.</w:t>
+        <w:t xml:space="preserve">Lessons learned from other bioorthogonal reactions provide further constraints for olefin metathesis – since the reaction must proceed in both low substrate and low catalyst concentration (to minimize harm to the cell) and interact with biological molecules, which often undergo very rapid enzymatic changes, the reaction rate must </w:t>
+      </w:r>
+      <w:commentRangeStart w:id="13"/>
+      <w:r>
+        <w:t>be maximized as well</w:t>
+      </w:r>
+      <w:commentRangeEnd w:id="13"/>
+      <w:r>
+        <w:rPr>
+          <w:rStyle w:val="CommentReference"/>
+        </w:rPr>
+        <w:commentReference w:id="13"/>
+      </w:r>
+      <w:r>
+        <w:t>.</w:t>
+      </w:r>
+      <w:r>
+        <w:t xml:space="preserve"> The decomposition of </w:t>
+      </w:r>
+      <w:r>
+        <w:t>metathesis catalysts in water exacerbates this demand, because the limited lifetime of every catalyst molecule requires that it catalyzes as many cycles as possible before being inactivated.</w:t>
+      </w:r>
+    </w:p>
+    <w:p>
+      <w:pPr>
+        <w:bidi w:val="0"/>
+        <w:jc w:val="both"/>
+      </w:pPr>
+      <w:r>
+        <w:t xml:space="preserve">It's nearly impossible to set a guideline </w:t>
+      </w:r>
+      <w:r>
+        <w:t>for</w:t>
+      </w:r>
+      <w:r>
+        <w:t xml:space="preserve"> the </w:t>
+      </w:r>
+      <w:r>
+        <w:t>desired</w:t>
+      </w:r>
+      <w:r>
+        <w:t xml:space="preserve"> reaction rate in TON</w:t>
+      </w:r>
+      <w:r>
+        <w:t>, TOF</w:t>
+      </w:r>
+      <w:r>
+        <w:t xml:space="preserve"> or catalytic units like M/s, since every use case has different </w:t>
+      </w:r>
+      <w:r>
+        <w:t>constraints,</w:t>
+      </w:r>
+      <w:r>
+        <w:t xml:space="preserve"> and most metathesis catalysts don't follow Michelis Menten kinetics used for comparison with enzymes.</w:t>
       </w:r>
       <w:r>
         <w:rPr>
           <w:vertAlign w:val="superscript"/>
         </w:rPr>
-        <w:t>5</w:t>
-      </w:r>
-    </w:p>
-    <w:p>
-      <w:pPr>
-        <w:bidi w:val="0"/>
-        <w:jc w:val="both"/>
-      </w:pPr>
-    </w:p>
-    <w:p>
-      <w:pPr>
-        <w:pStyle w:val="Heading3"/>
-        <w:rPr>
-          <w:highlight w:val="blue"/>
-        </w:rPr>
-      </w:pPr>
-      <w:r>
-        <w:rPr>
-          <w:highlight w:val="blue"/>
-        </w:rPr>
-        <w:t>B</w:t>
-      </w:r>
-      <w:r>
-        <w:rPr>
-          <w:highlight w:val="blue"/>
-        </w:rPr>
-        <w:t>iology-related</w:t>
+        <w:t>?</w:t>
+      </w:r>
+      <w:r>
+        <w:t xml:space="preserve"> </w:t>
+      </w:r>
+      <w:r>
+        <w:t xml:space="preserve">We do know that most metathesis reactions suffer </w:t>
+      </w:r>
+      <w:proofErr w:type="gramStart"/>
+      <w:r>
+        <w:t>significant</w:t>
+      </w:r>
+      <w:proofErr w:type="gramEnd"/>
+      <w:r>
+        <w:t xml:space="preserve"> rate decrease when organic solvents are exchanged for </w:t>
+      </w:r>
+      <w:proofErr w:type="gramStart"/>
+      <w:r>
+        <w:t>water,</w:t>
+      </w:r>
+      <w:r>
+        <w:rPr>
+          <w:vertAlign w:val="superscript"/>
+        </w:rPr>
+        <w:t>?</w:t>
+      </w:r>
+      <w:proofErr w:type="gramEnd"/>
+      <w:r>
+        <w:t xml:space="preserve"> and should therefore be optimized to achieve effective yields in-vivo.</w:t>
+      </w:r>
+    </w:p>
+    <w:p>
+      <w:pPr>
+        <w:bidi w:val="0"/>
+        <w:jc w:val="both"/>
+      </w:pPr>
+      <w:r>
+        <w:t>cat</w:t>
+      </w:r>
+      <w:r>
+        <w:rPr>
+          <w:rFonts w:ascii="Calibri" w:eastAsia="Calibri" w:hAnsi="Calibri" w:cs="Calibri" w:hint="eastAsia"/>
+        </w:rPr>
+        <w:t>􀀀</w:t>
+      </w:r>
+      <w:r>
+        <w:t xml:space="preserve"> 1 min</w:t>
+      </w:r>
+      <w:r>
+        <w:rPr>
+          <w:rFonts w:ascii="Calibri" w:eastAsia="Calibri" w:hAnsi="Calibri" w:cs="Calibri" w:hint="eastAsia"/>
+        </w:rPr>
+        <w:t>􀀀</w:t>
+      </w:r>
+      <w:r>
+        <w:t xml:space="preserve"> 1</w:t>
+      </w:r>
+    </w:p>
+    <w:p>
+      <w:pPr>
+        <w:bidi w:val="0"/>
+        <w:jc w:val="both"/>
+      </w:pPr>
+    </w:p>
+    <w:p>
+      <w:pPr>
+        <w:bidi w:val="0"/>
+        <w:jc w:val="both"/>
+      </w:pPr>
+      <w:r>
+        <w:t>The reaction must be fast…</w:t>
       </w:r>
     </w:p>
     <w:p>
@@ -1991,7 +2228,7 @@
         <w:jc w:val="both"/>
       </w:pPr>
       <w:r>
-        <w:t>The reaction must be fast…</w:t>
+        <w:t>Low substrate concentration…</w:t>
       </w:r>
     </w:p>
     <w:p>
@@ -2002,7 +2239,7 @@
         <w:jc w:val="both"/>
       </w:pPr>
       <w:r>
-        <w:t>Low substrate concentration…</w:t>
+        <w:t xml:space="preserve">Specificity </w:t>
       </w:r>
     </w:p>
     <w:p>
@@ -2013,7 +2250,7 @@
         <w:jc w:val="both"/>
       </w:pPr>
       <w:r>
-        <w:t xml:space="preserve">Specificity </w:t>
+        <w:t xml:space="preserve">Localization </w:t>
       </w:r>
     </w:p>
     <w:p>
@@ -2077,11 +2314,16 @@
         <w:t>emoving ruthenium from the final products</w:t>
       </w:r>
       <w:r>
-        <w:t xml:space="preserve"> (look at textbook)</w:t>
+        <w:t xml:space="preserve"> (look at </w:t>
+      </w:r>
+      <w:proofErr w:type="gramStart"/>
+      <w:r>
+        <w:t>textbook)</w:t>
       </w:r>
       <w:r>
         <w:t>…</w:t>
       </w:r>
+      <w:proofErr w:type="gramEnd"/>
     </w:p>
     <w:p>
       <w:pPr>
@@ -2260,16 +2502,44 @@
         <w:t xml:space="preserve"> </w:t>
       </w:r>
       <w:r>
-        <w:t>Replacing one phosphine ligand with NHC and the other with an isopropoxy group bound to the benz</w:t>
+        <w:t xml:space="preserve">Replacing one </w:t>
+      </w:r>
+      <w:r>
+        <w:lastRenderedPageBreak/>
+        <w:t xml:space="preserve">phosphine ligand with NHC and the other with an </w:t>
+      </w:r>
+      <w:proofErr w:type="spellStart"/>
+      <w:r>
+        <w:t>isopropoxy</w:t>
+      </w:r>
+      <w:proofErr w:type="spellEnd"/>
+      <w:r>
+        <w:t xml:space="preserve"> group bound to the benz</w:t>
       </w:r>
       <w:r>
         <w:t>ylidene</w:t>
       </w:r>
       <w:r>
-        <w:t xml:space="preserve"> creates the Grubbs-Hoveyda second generation catalyst (GHII),</w:t>
-      </w:r>
-      <w:r>
-        <w:t xml:space="preserve"> blab la bla (figure Xa)</w:t>
+        <w:t xml:space="preserve"> creates the Grubbs-</w:t>
+      </w:r>
+      <w:proofErr w:type="spellStart"/>
+      <w:r>
+        <w:t>Hoveyda</w:t>
+      </w:r>
+      <w:proofErr w:type="spellEnd"/>
+      <w:r>
+        <w:t xml:space="preserve"> second generation catalyst (GHII),</w:t>
+      </w:r>
+      <w:r>
+        <w:t xml:space="preserve"> blab la </w:t>
+      </w:r>
+      <w:proofErr w:type="spellStart"/>
+      <w:r>
+        <w:t>bla</w:t>
+      </w:r>
+      <w:proofErr w:type="spellEnd"/>
+      <w:r>
+        <w:t xml:space="preserve"> (figure Xa)</w:t>
       </w:r>
       <w:r>
         <w:t xml:space="preserve"> </w:t>
@@ -2328,7 +2598,6 @@
         <w:jc w:val="both"/>
       </w:pPr>
       <w:r>
-        <w:lastRenderedPageBreak/>
         <w:t>Article 21</w:t>
       </w:r>
     </w:p>
@@ -2352,7 +2621,7 @@
         <w:bidi w:val="0"/>
         <w:jc w:val="both"/>
       </w:pPr>
-      <w:commentRangeStart w:id="13"/>
+      <w:commentRangeStart w:id="14"/>
       <w:r>
         <w:t>Some downside</w:t>
       </w:r>
@@ -2365,12 +2634,12 @@
       <w:r>
         <w:t xml:space="preserve">AquaMet </w:t>
       </w:r>
-      <w:commentRangeEnd w:id="13"/>
+      <w:commentRangeEnd w:id="14"/>
       <w:r>
         <w:rPr>
           <w:rStyle w:val="CommentReference"/>
         </w:rPr>
-        <w:commentReference w:id="13"/>
+        <w:commentReference w:id="14"/>
       </w:r>
       <w:r>
         <w:t>is a GHII catalyst in which a quaternary ammonium group is attached to the N-heterocyclic carbine</w:t>
@@ -2382,7 +2651,15 @@
         <w:t>improves the solubility in water</w:t>
       </w:r>
       <w:r>
-        <w:t xml:space="preserve"> and weakens the coordination of the isopropoxy group to the ruthenium, resulting in faster initiation</w:t>
+        <w:t xml:space="preserve"> and weakens the coordination of the </w:t>
+      </w:r>
+      <w:proofErr w:type="spellStart"/>
+      <w:r>
+        <w:t>isopropoxy</w:t>
+      </w:r>
+      <w:proofErr w:type="spellEnd"/>
+      <w:r>
+        <w:t xml:space="preserve"> group to the ruthenium, resulting in faster initiation</w:t>
       </w:r>
       <w:r>
         <w:rPr>
@@ -2468,8 +2745,13 @@
         <w:bidi w:val="0"/>
         <w:jc w:val="both"/>
       </w:pPr>
-      <w:r>
-        <w:t>AqueMet reactivity for specific RCM reactions can be improved by replacing one of the chloride ligands with nitrate. This new catalyst – AM-NO</w:t>
+      <w:proofErr w:type="spellStart"/>
+      <w:r>
+        <w:t>AqueMet</w:t>
+      </w:r>
+      <w:proofErr w:type="spellEnd"/>
+      <w:r>
+        <w:t xml:space="preserve"> reactivity for specific RCM reactions can be improved by replacing one of the chloride ligands with nitrate. This new catalyst – AM-NO</w:t>
       </w:r>
       <w:r>
         <w:rPr>
@@ -2514,7 +2796,15 @@
         <w:t xml:space="preserve"> to cationic ligands </w:t>
       </w:r>
       <w:r>
-        <w:t xml:space="preserve">– cyclic alkylaminocarbene (CAAC) ligands functionalized with a sulfonate tag showed greatly improved stability in water </w:t>
+        <w:t xml:space="preserve">– cyclic </w:t>
+      </w:r>
+      <w:proofErr w:type="spellStart"/>
+      <w:r>
+        <w:t>alkylaminocarbene</w:t>
+      </w:r>
+      <w:proofErr w:type="spellEnd"/>
+      <w:r>
+        <w:t xml:space="preserve"> (CAAC) ligands functionalized with a sulfonate tag showed greatly improved stability in water </w:t>
       </w:r>
       <w:r>
         <w:t>–</w:t>
@@ -2544,17 +2834,24 @@
         <w:t>11</w:t>
       </w:r>
       <w:r>
-        <w:t xml:space="preserve"> They also managed to achieve </w:t>
+        <w:t xml:space="preserve"> They also managed to </w:t>
+      </w:r>
+      <w:proofErr w:type="gramStart"/>
+      <w:r>
+        <w:t xml:space="preserve">achieve </w:t>
       </w:r>
       <w:r>
         <w:t>??</w:t>
       </w:r>
+      <w:proofErr w:type="gramEnd"/>
       <w:r>
         <w:t xml:space="preserve"> TONs (70-1520, depending on the reaction) for RCM and CM of various challenging substrates like the sugar </w:t>
       </w:r>
+      <w:proofErr w:type="spellStart"/>
       <w:r>
         <w:t>galactopyranoside</w:t>
       </w:r>
+      <w:proofErr w:type="spellEnd"/>
       <w:r>
         <w:t xml:space="preserve"> and uridine (a sentence about potential</w:t>
       </w:r>
@@ -2630,14 +2927,22 @@
         <w:rPr>
           <w:highlight w:val="yellow"/>
         </w:rPr>
-        <w:t xml:space="preserve"> – design, synthesis and usage</w:t>
-      </w:r>
+        <w:t xml:space="preserve"> – design, synthesis and </w:t>
+      </w:r>
+      <w:proofErr w:type="spellStart"/>
       <w:r>
         <w:rPr>
           <w:highlight w:val="yellow"/>
         </w:rPr>
+        <w:t>usage</w:t>
+      </w:r>
+      <w:r>
+        <w:rPr>
+          <w:highlight w:val="yellow"/>
+        </w:rPr>
         <w:t>+examples</w:t>
       </w:r>
+      <w:proofErr w:type="spellEnd"/>
     </w:p>
     <w:p>
       <w:pPr>
@@ -2681,12 +2986,21 @@
         <w:t>metalloenzymes</w:t>
       </w:r>
       <w:r>
-        <w:t xml:space="preserve"> (ArMs)</w:t>
+        <w:t xml:space="preserve"> (</w:t>
+      </w:r>
+      <w:proofErr w:type="spellStart"/>
+      <w:r>
+        <w:t>ArMs</w:t>
+      </w:r>
+      <w:proofErr w:type="spellEnd"/>
+      <w:r>
+        <w:t>)</w:t>
       </w:r>
       <w:r>
         <w:t xml:space="preserve"> offer several advantages – </w:t>
       </w:r>
       <w:r>
+        <w:lastRenderedPageBreak/>
         <w:t xml:space="preserve">minimizing the cytotoxic effect of free ruthenium species while </w:t>
       </w:r>
       <w:r>
@@ -2786,35 +3100,416 @@
         <w:jc w:val="both"/>
       </w:pPr>
       <w:r>
+        <w:t>A</w:t>
+      </w:r>
+      <w:r>
+        <w:t xml:space="preserve"> good example for this type of protein is</w:t>
+      </w:r>
+      <w:r>
+        <w:t xml:space="preserve"> </w:t>
+      </w:r>
+      <w:r>
+        <w:t>ferric hydroxamate uptake protein component A (</w:t>
+      </w:r>
+      <w:proofErr w:type="spellStart"/>
+      <w:r>
+        <w:t>FhuA</w:t>
+      </w:r>
+      <w:proofErr w:type="spellEnd"/>
+      <w:r>
+        <w:t>)</w:t>
+      </w:r>
+      <w:r>
+        <w:t xml:space="preserve"> </w:t>
+      </w:r>
+      <w:r>
+        <w:t>- a</w:t>
+      </w:r>
+      <w:r>
+        <w:t xml:space="preserve"> transmembrane β-barrel protein </w:t>
+      </w:r>
+      <w:r>
+        <w:t>isolated from E. coli. After attaching a maleimide linking unit and a cysteine residue to the NHC ligand of a GHII catalyst</w:t>
+      </w:r>
+      <w:r>
+        <w:t xml:space="preserve">, the catalyst was successfully anchored to the protein and catalyzed a ROMP reaction in aqueous conditions of </w:t>
+      </w:r>
+      <w:proofErr w:type="spellStart"/>
+      <w:r>
+        <w:t>oxanorborene</w:t>
+      </w:r>
+      <w:proofErr w:type="spellEnd"/>
+      <w:r>
+        <w:t xml:space="preserve"> with high TONs (300-500) but without cis/trans selectivity. It's worth noting that for such a large protein the conjugation required </w:t>
+      </w:r>
+      <w:r>
+        <w:t xml:space="preserve">genetically </w:t>
+      </w:r>
+      <w:proofErr w:type="gramStart"/>
+      <w:r>
+        <w:t>engineering</w:t>
+      </w:r>
+      <w:proofErr w:type="gramEnd"/>
+      <w:r>
+        <w:t xml:space="preserve"> a protease cleavage site, denaturing and digesting the protein and renaturing it afterwards to achieve refolding to the original secondary structure.</w:t>
+      </w:r>
+      <w:r>
+        <w:rPr>
+          <w:vertAlign w:val="superscript"/>
+        </w:rPr>
+        <w:t>28</w:t>
+      </w:r>
+    </w:p>
+    <w:p>
+      <w:pPr>
+        <w:bidi w:val="0"/>
+        <w:jc w:val="both"/>
+      </w:pPr>
+      <w:r>
+        <w:t xml:space="preserve">Streptavidin is a small bacterial </w:t>
+      </w:r>
+      <w:r>
+        <w:rPr>
+          <w:rFonts w:ascii="Cambria Math" w:hAnsi="Cambria Math"/>
+        </w:rPr>
+        <w:t>β</w:t>
+      </w:r>
+      <w:r>
+        <w:t>-barrel protein with very high affinity to biotin.</w:t>
+      </w:r>
+      <w:r>
+        <w:rPr>
+          <w:vertAlign w:val="superscript"/>
+        </w:rPr>
+        <w:t>?</w:t>
+      </w:r>
+      <w:r>
+        <w:t xml:space="preserve"> This enables </w:t>
+      </w:r>
+      <w:r>
+        <w:t xml:space="preserve">non-covalent </w:t>
+      </w:r>
+      <w:r>
+        <w:t>conjugation</w:t>
+      </w:r>
+      <w:r>
+        <w:t xml:space="preserve"> of a</w:t>
+      </w:r>
+      <w:r>
+        <w:t xml:space="preserve"> biotinylated GHII catalyst</w:t>
+      </w:r>
+      <w:r>
+        <w:t xml:space="preserve"> to the protein</w:t>
+      </w:r>
+      <w:r>
+        <w:t>.</w:t>
+      </w:r>
+      <w:r>
+        <w:t xml:space="preserve"> </w:t>
+      </w:r>
+      <w:r>
+        <w:t>A</w:t>
+      </w:r>
+      <w:r>
+        <w:t xml:space="preserve"> metalloenzyme created this way outperformed</w:t>
+      </w:r>
+      <w:r>
+        <w:t xml:space="preserve"> both </w:t>
+      </w:r>
+      <w:r>
+        <w:t xml:space="preserve">classic </w:t>
+      </w:r>
+      <w:r>
+        <w:t>GHII catalyst, AquaMet and the free biotin-Ru species</w:t>
+      </w:r>
+      <w:r>
+        <w:t xml:space="preserve"> for RCM reactions inside E. coli cells</w:t>
+      </w:r>
+      <w:r>
+        <w:t>.</w:t>
+      </w:r>
+      <w:r>
+        <w:rPr>
+          <w:vertAlign w:val="superscript"/>
+        </w:rPr>
+        <w:t>2</w:t>
+      </w:r>
+    </w:p>
+    <w:p>
+      <w:pPr>
+        <w:bidi w:val="0"/>
+        <w:jc w:val="both"/>
+      </w:pPr>
+      <w:r>
+        <w:t>Exploitation of existing binding-site affinity was also used for synthesis of h</w:t>
+      </w:r>
+      <w:r>
+        <w:t>uman carbonic anhydrase II (</w:t>
+      </w:r>
+      <w:proofErr w:type="spellStart"/>
+      <w:r>
+        <w:t>hCAII</w:t>
+      </w:r>
+      <w:proofErr w:type="spellEnd"/>
+      <w:r>
+        <w:t xml:space="preserve">) </w:t>
+      </w:r>
+      <w:proofErr w:type="spellStart"/>
+      <w:r>
+        <w:t>ArM.</w:t>
+      </w:r>
+      <w:proofErr w:type="spellEnd"/>
+      <w:r>
+        <w:t xml:space="preserve"> Since this enzyme natively contains a Zn ion, installing an </w:t>
+      </w:r>
+      <w:proofErr w:type="spellStart"/>
+      <w:r>
+        <w:t>arylsulfonamide</w:t>
+      </w:r>
+      <w:proofErr w:type="spellEnd"/>
+      <w:r>
+        <w:t xml:space="preserve"> anchor on a GHII catalyst promoted </w:t>
+      </w:r>
+      <w:r>
+        <w:t xml:space="preserve">dative </w:t>
+      </w:r>
+      <w:r>
+        <w:t xml:space="preserve">binding </w:t>
+      </w:r>
+      <w:r>
+        <w:t>of the catalyst to the protein and catalyzed RCM in aqueous conditions with TON of 28 in physiological conditions.</w:t>
+      </w:r>
+      <w:r>
+        <w:rPr>
+          <w:vertAlign w:val="superscript"/>
+        </w:rPr>
+        <w:t>25</w:t>
+      </w:r>
+    </w:p>
+    <w:p>
+      <w:pPr>
+        <w:bidi w:val="0"/>
+        <w:jc w:val="both"/>
+      </w:pPr>
+      <w:r>
+        <w:t xml:space="preserve">Regardless of the type of protein or reaction, the length of the spacer between the catalyst and the protein's peptide is significant to the </w:t>
+      </w:r>
+      <w:r>
+        <w:t>reactivity and selectivity of the reaction</w:t>
+      </w:r>
+      <w:r>
+        <w:t xml:space="preserve"> as it affects the second ligand sphere – the amino acids that the catalyst contacts and the substrate's steric constraints</w:t>
+      </w:r>
+      <w:r>
+        <w:t xml:space="preserve"> for contact with the catalyst</w:t>
+      </w:r>
+      <w:r>
+        <w:t xml:space="preserve">. The study on </w:t>
+      </w:r>
+      <w:proofErr w:type="spellStart"/>
+      <w:r>
+        <w:t>FhuA</w:t>
+      </w:r>
+      <w:proofErr w:type="spellEnd"/>
+      <w:r>
+        <w:t xml:space="preserve"> protein</w:t>
+      </w:r>
+      <w:r>
+        <w:t xml:space="preserve"> compared multiple length</w:t>
+      </w:r>
+      <w:r>
+        <w:t>s</w:t>
+      </w:r>
+      <w:r>
+        <w:t xml:space="preserve"> of the chain linking the catalyst to the </w:t>
+      </w:r>
+      <w:proofErr w:type="spellStart"/>
+      <w:r>
+        <w:t>FuhA</w:t>
+      </w:r>
+      <w:proofErr w:type="spellEnd"/>
+      <w:r>
+        <w:t xml:space="preserve"> protein. It was found that the shortest spacer led to the highest TONs and a slightly higher cis/trans ratio of the product – it may be concluded that in this case a long</w:t>
+      </w:r>
+      <w:r>
+        <w:t>er</w:t>
+      </w:r>
+      <w:r>
+        <w:t xml:space="preserve"> spacer enables coordination with hydrophilic amino acid residues on the anchoring protein that compete with the metathesis reaction.</w:t>
+      </w:r>
+      <w:r>
+        <w:rPr>
+          <w:vertAlign w:val="superscript"/>
+        </w:rPr>
+        <w:t>28</w:t>
+      </w:r>
+      <w:r>
+        <w:t xml:space="preserve"> However, </w:t>
+      </w:r>
+      <w:r>
+        <w:t xml:space="preserve">when the same catalyst was incorporated to the smaller </w:t>
+      </w:r>
+      <w:r>
+        <w:rPr>
+          <w:rFonts w:ascii="Cambria Math" w:hAnsi="Cambria Math"/>
+        </w:rPr>
+        <w:t>β</w:t>
+      </w:r>
+      <w:r>
+        <w:t xml:space="preserve">-barrel protein </w:t>
+      </w:r>
+      <w:proofErr w:type="spellStart"/>
+      <w:r>
+        <w:t>nitrobindin</w:t>
+      </w:r>
+      <w:proofErr w:type="spellEnd"/>
+      <w:r>
+        <w:t>, a longer spacer was required both for successful synthesis of the metalloenzyme – to accommodate the bulky NHC ligand – and achieved the highest TONs in ROMP reaction.</w:t>
+      </w:r>
+      <w:r>
+        <w:rPr>
+          <w:vertAlign w:val="superscript"/>
+        </w:rPr>
+        <w:t>8</w:t>
+      </w:r>
+      <w:r>
+        <w:rPr>
+          <w:vertAlign w:val="superscript"/>
+        </w:rPr>
+        <w:t>+its quotes</w:t>
+      </w:r>
+      <w:r>
+        <w:t xml:space="preserve"> Therefore the design </w:t>
+      </w:r>
+      <w:r>
+        <w:t>of a metalloenzyme must take into account the balance between minimizing contact with</w:t>
+      </w:r>
+      <w:r>
+        <w:t xml:space="preserve"> </w:t>
+      </w:r>
+      <w:r>
+        <w:t>nearby amino acids residues and enabling interaction with the substrate</w:t>
+      </w:r>
+      <w:r>
+        <w:t>, which depends on the protein</w:t>
+      </w:r>
+      <w:r>
+        <w:t>, the catalyst</w:t>
+      </w:r>
+      <w:r>
+        <w:t xml:space="preserve"> and the catalyzed reaction.</w:t>
+      </w:r>
+    </w:p>
+    <w:p>
+      <w:pPr>
+        <w:bidi w:val="0"/>
+        <w:jc w:val="both"/>
+      </w:pPr>
+      <w:r>
+        <w:t xml:space="preserve">The stability and reactivity of the metalloenzyme may be affected by the anionic ligand bound to the ruthenium. A study comparing three different halides </w:t>
+      </w:r>
+      <w:r>
+        <w:t>–</w:t>
+      </w:r>
+      <w:r>
+        <w:t xml:space="preserve"> </w:t>
+      </w:r>
+      <w:r>
+        <w:t>chloride, iodide and bromide</w:t>
+      </w:r>
+      <w:r>
+        <w:t xml:space="preserve"> – in a GHII catalyst conjugated to </w:t>
+      </w:r>
+      <w:proofErr w:type="spellStart"/>
+      <w:r>
+        <w:t>nitrobindin</w:t>
+      </w:r>
+      <w:proofErr w:type="spellEnd"/>
+      <w:r>
+        <w:t xml:space="preserve"> discovered that iodide complexes had the highest TONs for several RCM reactions in </w:t>
+      </w:r>
+      <w:r>
+        <w:t>aqueous environment</w:t>
+      </w:r>
+      <w:r>
+        <w:t>. Chloride complexes were the second best, with bromide metalloenzymes having the lowest TONs and failing to catalyze in some conditions.</w:t>
+      </w:r>
+      <w:r>
+        <w:t xml:space="preserve"> </w:t>
+      </w:r>
+      <w:r>
+        <w:t xml:space="preserve">The improvement in reactivity for iodide-substituted metalloenzymes is attributed to the hydrophobicity of this ligand in comparison to chloride. Since it doesn't form </w:t>
+      </w:r>
+      <w:r>
         <w:lastRenderedPageBreak/>
-        <w:t>A</w:t>
-      </w:r>
-      <w:r>
-        <w:t xml:space="preserve"> good example for this type of protein is</w:t>
+        <w:t>hydrogen bonds in the aqueous environment, it's less susceptible to halide-hydroxide ligand exchange the leads to the decomposition of the catalyst. The higher stability over a long reaction time enables higher TONs.</w:t>
+      </w:r>
+      <w:r>
+        <w:rPr>
+          <w:vertAlign w:val="superscript"/>
+        </w:rPr>
+        <w:t>6</w:t>
       </w:r>
       <w:r>
         <w:t xml:space="preserve"> </w:t>
       </w:r>
       <w:r>
-        <w:t>ferric hydroxamate uptake protein component A (FhuA)</w:t>
+        <w:t xml:space="preserve">The same </w:t>
+      </w:r>
+      <w:r>
+        <w:t xml:space="preserve">effect – both for catalyst stability and RCM yield – was observed for a different metalloenzyme containing albumin, suggesting that iodide substitution will be helpful for any </w:t>
+      </w:r>
+      <w:proofErr w:type="spellStart"/>
+      <w:r>
+        <w:t>ArM</w:t>
+      </w:r>
+      <w:proofErr w:type="spellEnd"/>
+      <w:r>
+        <w:t xml:space="preserve"> in which the catalyst is exposed to the aqueous environment.</w:t>
+      </w:r>
+      <w:r>
+        <w:rPr>
+          <w:vertAlign w:val="superscript"/>
+        </w:rPr>
+        <w:t>3</w:t>
       </w:r>
       <w:r>
         <w:t xml:space="preserve"> </w:t>
       </w:r>
       <w:r>
-        <w:t>- a</w:t>
-      </w:r>
-      <w:r>
-        <w:t xml:space="preserve"> transmembrane β-barrel protein </w:t>
-      </w:r>
-      <w:r>
-        <w:t>isolated from E. coli. After attaching a maleimide linking unit and a cysteine residue to the NHC ligand of a GHII catalyst</w:t>
-      </w:r>
-      <w:r>
-        <w:t xml:space="preserve">, the catalyst was successfully anchored to the protein and catalyzed a ROMP reaction in aqueous conditions of oxanorborene with high TONs (300-500) but without cis/trans selectivity. It's worth noting that for such a large protein the conjugation required </w:t>
-      </w:r>
-      <w:r>
-        <w:t>genetically engineering a protease cleavage site, denaturing and digesting the protein and renaturing it afterwards to achieve refolding to the original secondary structure.</w:t>
+        <w:t xml:space="preserve"> </w:t>
+      </w:r>
+    </w:p>
+    <w:p>
+      <w:pPr>
+        <w:bidi w:val="0"/>
+        <w:jc w:val="both"/>
+      </w:pPr>
+      <w:r>
+        <w:t xml:space="preserve">The synthesis of the </w:t>
+      </w:r>
+      <w:proofErr w:type="spellStart"/>
+      <w:r>
+        <w:t>FhuA</w:t>
+      </w:r>
+      <w:proofErr w:type="spellEnd"/>
+      <w:r>
+        <w:t xml:space="preserve"> </w:t>
+      </w:r>
+      <w:proofErr w:type="spellStart"/>
+      <w:r>
+        <w:t>ArM</w:t>
+      </w:r>
+      <w:proofErr w:type="spellEnd"/>
+      <w:r>
+        <w:t xml:space="preserve"> required mutagenesis</w:t>
+      </w:r>
+      <w:r>
+        <w:t xml:space="preserve"> to insert a cleavage site for the incorporation of the GHII catalyst</w:t>
+      </w:r>
+      <w:proofErr w:type="gramStart"/>
+      <w:r>
+        <w:t>;</w:t>
       </w:r>
       <w:r>
         <w:rPr>
@@ -2822,312 +3517,40 @@
         </w:rPr>
         <w:t>28</w:t>
       </w:r>
-    </w:p>
-    <w:p>
-      <w:pPr>
-        <w:bidi w:val="0"/>
-        <w:jc w:val="both"/>
-      </w:pPr>
-      <w:r>
-        <w:t xml:space="preserve">Streptavidin is a small bacterial </w:t>
-      </w:r>
-      <w:r>
-        <w:rPr>
-          <w:rFonts w:ascii="Cambria Math" w:hAnsi="Cambria Math"/>
-        </w:rPr>
-        <w:t>β</w:t>
-      </w:r>
-      <w:r>
-        <w:t>-barrel protein with very high affinity to biotin.</w:t>
+      <w:proofErr w:type="gramEnd"/>
+      <w:r>
+        <w:t xml:space="preserve"> </w:t>
+      </w:r>
+      <w:r>
+        <w:t xml:space="preserve">experiments employing the smaller protein </w:t>
+      </w:r>
+      <w:proofErr w:type="spellStart"/>
+      <w:r>
+        <w:t>nitrobindin</w:t>
+      </w:r>
+      <w:proofErr w:type="spellEnd"/>
+      <w:r>
+        <w:t xml:space="preserve"> introduced mutations to construct a hydrophobic cavity for catalyst anchoring.</w:t>
       </w:r>
       <w:r>
         <w:rPr>
           <w:vertAlign w:val="superscript"/>
         </w:rPr>
-        <w:t>?</w:t>
-      </w:r>
-      <w:r>
-        <w:t xml:space="preserve"> This enables </w:t>
-      </w:r>
-      <w:r>
-        <w:t xml:space="preserve">non-covalent </w:t>
-      </w:r>
-      <w:r>
-        <w:t>conjugation</w:t>
-      </w:r>
-      <w:r>
-        <w:t xml:space="preserve"> of a</w:t>
-      </w:r>
-      <w:r>
-        <w:t xml:space="preserve"> biotinylated GHII catalyst</w:t>
-      </w:r>
-      <w:r>
-        <w:t xml:space="preserve"> to the protein</w:t>
-      </w:r>
-      <w:r>
-        <w:t>.</w:t>
+        <w:t>8+quotes</w:t>
       </w:r>
       <w:r>
         <w:t xml:space="preserve"> </w:t>
       </w:r>
       <w:r>
-        <w:t>A</w:t>
-      </w:r>
-      <w:r>
-        <w:t xml:space="preserve"> metalloenzyme created this way outperformed</w:t>
-      </w:r>
-      <w:r>
-        <w:t xml:space="preserve"> both </w:t>
-      </w:r>
-      <w:r>
-        <w:t xml:space="preserve">classic </w:t>
-      </w:r>
-      <w:r>
-        <w:t>GHII catalyst, AquaMet and the free biotin-Ru species</w:t>
-      </w:r>
-      <w:r>
-        <w:t xml:space="preserve"> for RCM reactions inside E. coli cells</w:t>
-      </w:r>
-      <w:r>
-        <w:t>.</w:t>
-      </w:r>
-      <w:r>
-        <w:rPr>
-          <w:vertAlign w:val="superscript"/>
-        </w:rPr>
-        <w:t>2</w:t>
-      </w:r>
-    </w:p>
-    <w:p>
-      <w:pPr>
-        <w:bidi w:val="0"/>
-        <w:jc w:val="both"/>
-      </w:pPr>
-      <w:r>
-        <w:t>Exploitation of existing binding-site affinity was also used for synthesis of h</w:t>
-      </w:r>
-      <w:r>
-        <w:t xml:space="preserve">uman carbonic anhydrase II (hCAII) </w:t>
-      </w:r>
-      <w:r>
-        <w:t>ArM.</w:t>
-      </w:r>
-      <w:r>
-        <w:t xml:space="preserve"> Since this enzyme natively contains a Zn ion, installing an arylsulfonamide anchor on a GHII catalyst promoted </w:t>
-      </w:r>
-      <w:r>
-        <w:t xml:space="preserve">dative </w:t>
-      </w:r>
-      <w:r>
-        <w:t xml:space="preserve">binding </w:t>
-      </w:r>
-      <w:r>
-        <w:t>of the catalyst to the protein and catalyzed RCM in aqueous conditions with TON of 28 in physiological conditions.</w:t>
-      </w:r>
-      <w:r>
-        <w:rPr>
-          <w:vertAlign w:val="superscript"/>
-        </w:rPr>
-        <w:t>25</w:t>
-      </w:r>
-    </w:p>
-    <w:p>
-      <w:pPr>
-        <w:bidi w:val="0"/>
-        <w:jc w:val="both"/>
-      </w:pPr>
-      <w:r>
-        <w:t xml:space="preserve">Regardless of the type of protein or reaction, the length of the spacer between the catalyst and the protein's peptide is significant to the </w:t>
-      </w:r>
-      <w:r>
-        <w:t>reactivity and selectivity of the reaction</w:t>
-      </w:r>
-      <w:r>
-        <w:t xml:space="preserve"> as it affects the second ligand sphere – the amino acids that the catalyst contacts and the substrate's steric constraints</w:t>
-      </w:r>
-      <w:r>
-        <w:t xml:space="preserve"> for contact with the catalyst</w:t>
-      </w:r>
-      <w:r>
-        <w:t xml:space="preserve">. The study on </w:t>
-      </w:r>
-      <w:r>
-        <w:t>FhuA</w:t>
-      </w:r>
-      <w:r>
-        <w:t xml:space="preserve"> protein</w:t>
-      </w:r>
-      <w:r>
-        <w:t xml:space="preserve"> compared multiple length</w:t>
-      </w:r>
-      <w:r>
-        <w:t>s</w:t>
-      </w:r>
-      <w:r>
-        <w:t xml:space="preserve"> of the chain linking the catalyst to the FuhA protein. It was found that the shortest spacer led to the highest TONs and a slightly higher cis/trans ratio of the product – it may be concluded that in this case a long</w:t>
-      </w:r>
-      <w:r>
-        <w:t>er</w:t>
-      </w:r>
-      <w:r>
-        <w:t xml:space="preserve"> spacer enables coordination with hydrophilic amino acid residues on the anchoring protein that compete with the metathesis reaction.</w:t>
-      </w:r>
-      <w:r>
-        <w:rPr>
-          <w:vertAlign w:val="superscript"/>
-        </w:rPr>
-        <w:t>28</w:t>
-      </w:r>
-      <w:r>
-        <w:t xml:space="preserve"> However, </w:t>
-      </w:r>
-      <w:r>
-        <w:t xml:space="preserve">when the same catalyst was incorporated to the smaller </w:t>
-      </w:r>
-      <w:r>
-        <w:rPr>
-          <w:rFonts w:ascii="Cambria Math" w:hAnsi="Cambria Math"/>
-        </w:rPr>
-        <w:t>β</w:t>
-      </w:r>
-      <w:r>
-        <w:t>-barrel protein nitrobindin, a longer spacer was required both for successful synthesis of the metalloenzyme – to accommodate the bulky NHC ligand – and achieved the highest TONs in ROMP reaction.</w:t>
-      </w:r>
-      <w:r>
-        <w:rPr>
-          <w:vertAlign w:val="superscript"/>
-        </w:rPr>
-        <w:t>8</w:t>
-      </w:r>
-      <w:r>
-        <w:rPr>
-          <w:vertAlign w:val="superscript"/>
-        </w:rPr>
-        <w:t>+its quotes</w:t>
-      </w:r>
-      <w:r>
-        <w:t xml:space="preserve"> Therefore the design </w:t>
-      </w:r>
-      <w:r>
-        <w:t>of a metalloenzyme must take into account the balance between minimizing contact with</w:t>
-      </w:r>
-      <w:r>
-        <w:t xml:space="preserve"> </w:t>
-      </w:r>
-      <w:r>
-        <w:t>nearby amino acids residues and enabling interaction with the substrate</w:t>
-      </w:r>
-      <w:r>
-        <w:t>, which depends on the protein</w:t>
-      </w:r>
-      <w:r>
-        <w:t>, the catalyst</w:t>
-      </w:r>
-      <w:r>
-        <w:t xml:space="preserve"> and the catalyzed reaction.</w:t>
-      </w:r>
-    </w:p>
-    <w:p>
-      <w:pPr>
-        <w:bidi w:val="0"/>
-        <w:jc w:val="both"/>
-      </w:pPr>
-      <w:r>
-        <w:t xml:space="preserve">The stability and reactivity of the metalloenzyme may be affected by the anionic ligand bound to the ruthenium. A study comparing three different halides </w:t>
-      </w:r>
-      <w:r>
-        <w:t>–</w:t>
-      </w:r>
-      <w:r>
-        <w:t xml:space="preserve"> </w:t>
-      </w:r>
-      <w:r>
-        <w:t>chloride, iodide and bromide</w:t>
-      </w:r>
-      <w:r>
-        <w:t xml:space="preserve"> – in a GHII catalyst conjugated to nitrobindin discovered that iodide complexes had the highest TONs for several RCM reactions in </w:t>
-      </w:r>
-      <w:r>
-        <w:t>aqueous environment</w:t>
-      </w:r>
-      <w:r>
-        <w:t>. Chloride complexes were the second best, with bromide metalloenzymes having the lowest TONs and failing to catalyze in some conditions.</w:t>
-      </w:r>
-      <w:r>
-        <w:t xml:space="preserve"> </w:t>
-      </w:r>
-      <w:r>
-        <w:t>The improvement in reactivity for iodide-substituted metalloenzymes is attributed to the hydrophobicity of this ligand in comparison to chloride. Since it doesn't form hydrogen bonds in the aqueous environment, it's less susceptible to halide-hydroxide ligand exchange the leads to the decomposition of the catalyst. The higher stability over a long reaction time enables higher TONs.</w:t>
-      </w:r>
-      <w:r>
-        <w:rPr>
-          <w:vertAlign w:val="superscript"/>
-        </w:rPr>
-        <w:t>6</w:t>
-      </w:r>
-      <w:r>
-        <w:t xml:space="preserve"> </w:t>
-      </w:r>
-      <w:r>
-        <w:t xml:space="preserve">The same </w:t>
-      </w:r>
-      <w:r>
-        <w:t>effect – both for catalyst stability and RCM yield – was observed for a different metalloenzyme containing albumin, suggesting that iodide substitution will be helpful for any ArM in which the catalyst is exposed to the aqueous environment.</w:t>
-      </w:r>
-      <w:r>
-        <w:rPr>
-          <w:vertAlign w:val="superscript"/>
-        </w:rPr>
-        <w:t>3</w:t>
-      </w:r>
-      <w:r>
-        <w:t xml:space="preserve"> </w:t>
-      </w:r>
-      <w:r>
-        <w:t xml:space="preserve"> </w:t>
-      </w:r>
-    </w:p>
-    <w:p>
-      <w:pPr>
-        <w:bidi w:val="0"/>
-        <w:jc w:val="both"/>
-      </w:pPr>
-      <w:r>
-        <w:t>The synthesis of the FhuA ArM required mutagenesis</w:t>
-      </w:r>
-      <w:r>
-        <w:t xml:space="preserve"> to insert a cleavage site for the incorporation of the GHII catalyst</w:t>
-      </w:r>
-      <w:r>
-        <w:t>;</w:t>
-      </w:r>
-      <w:r>
-        <w:rPr>
-          <w:vertAlign w:val="superscript"/>
-        </w:rPr>
-        <w:t>28</w:t>
-      </w:r>
-      <w:r>
-        <w:t xml:space="preserve"> </w:t>
-      </w:r>
-      <w:r>
-        <w:t xml:space="preserve">experiments employing the smaller protein nitrobindin </w:t>
-      </w:r>
-      <w:r>
-        <w:lastRenderedPageBreak/>
-        <w:t>introduced mutations to construct a hydrophobic cavity for catalyst anchoring.</w:t>
-      </w:r>
-      <w:r>
-        <w:rPr>
-          <w:vertAlign w:val="superscript"/>
-        </w:rPr>
-        <w:t>8+quotes</w:t>
-      </w:r>
-      <w:r>
-        <w:t xml:space="preserve"> </w:t>
-      </w:r>
-      <w:r>
-        <w:t xml:space="preserve">The most striking usage of mutagenesis for ArM optimization </w:t>
+        <w:t xml:space="preserve">The most striking usage of mutagenesis for </w:t>
+      </w:r>
+      <w:proofErr w:type="spellStart"/>
+      <w:r>
+        <w:t>ArM</w:t>
+      </w:r>
+      <w:proofErr w:type="spellEnd"/>
+      <w:r>
+        <w:t xml:space="preserve"> optimization </w:t>
       </w:r>
       <w:r>
         <w:t>was exhibited</w:t>
@@ -3148,7 +3571,15 @@
         <w:t>In contrast to the previous examples, the</w:t>
       </w:r>
       <w:r>
-        <w:t xml:space="preserve"> SAV research employed multiple consecutive rounds of mutagenesis that improved the cell-specific activity of the ArM for a specific reaction.</w:t>
+        <w:t xml:space="preserve"> SAV research employed multiple consecutive rounds of mutagenesis that improved the cell-specific activity of the </w:t>
+      </w:r>
+      <w:proofErr w:type="spellStart"/>
+      <w:r>
+        <w:t>ArM</w:t>
+      </w:r>
+      <w:proofErr w:type="spellEnd"/>
+      <w:r>
+        <w:t xml:space="preserve"> for a specific reaction.</w:t>
       </w:r>
       <w:r>
         <w:t xml:space="preserve"> The mutations included substitutions of amino acids close to the catalysis site to increase the flexibility of the tertiary structure, reduce steric hindrance or increase the entropy</w:t>
@@ -3323,12 +3754,12 @@
         <w:bidi w:val="0"/>
         <w:jc w:val="both"/>
         <w:rPr>
-          <w:highlight w:val="darkBlue"/>
-        </w:rPr>
-      </w:pPr>
-      <w:r>
-        <w:rPr>
-          <w:highlight w:val="darkBlue"/>
+          <w:highlight w:val="blue"/>
+        </w:rPr>
+      </w:pPr>
+      <w:r>
+        <w:rPr>
+          <w:highlight w:val="blue"/>
         </w:rPr>
         <w:t>Biologically relevant conditions and model reactions – choice of substrate and reaction partners</w:t>
       </w:r>
@@ -3379,8 +3810,21 @@
         <w:bidi w:val="0"/>
         <w:jc w:val="both"/>
       </w:pPr>
-      <w:r>
-        <w:t>Bla bla chemical modification</w:t>
+      <w:proofErr w:type="spellStart"/>
+      <w:r>
+        <w:t>Bla</w:t>
+      </w:r>
+      <w:proofErr w:type="spellEnd"/>
+      <w:r>
+        <w:t xml:space="preserve"> </w:t>
+      </w:r>
+      <w:proofErr w:type="spellStart"/>
+      <w:r>
+        <w:t>bla</w:t>
+      </w:r>
+      <w:proofErr w:type="spellEnd"/>
+      <w:r>
+        <w:t xml:space="preserve"> chemical modification</w:t>
       </w:r>
     </w:p>
     <w:p>
@@ -3415,16 +3859,41 @@
         <w:t>methionine analogues to E. Coli methionyl-tRNA synthetase revealed that</w:t>
       </w:r>
       <w:r>
-        <w:t xml:space="preserve"> the turnover was the highest for S-allylhomocysteine</w:t>
-      </w:r>
-      <w:r>
-        <w:t xml:space="preserve"> (Ahc).</w:t>
-      </w:r>
-      <w:r>
-        <w:t xml:space="preserve"> Ahc was also incorporated successfully to multiple proteins in-vivo</w:t>
-      </w:r>
-      <w:r>
-        <w:t xml:space="preserve"> while keeping their original secondary structure and function</w:t>
+        <w:t xml:space="preserve"> the turnover was the highest for S-</w:t>
+      </w:r>
+      <w:proofErr w:type="spellStart"/>
+      <w:r>
+        <w:t>allylhomocysteine</w:t>
+      </w:r>
+      <w:proofErr w:type="spellEnd"/>
+      <w:r>
+        <w:t xml:space="preserve"> (</w:t>
+      </w:r>
+      <w:proofErr w:type="spellStart"/>
+      <w:r>
+        <w:t>Ahc</w:t>
+      </w:r>
+      <w:proofErr w:type="spellEnd"/>
+      <w:r>
+        <w:t>).</w:t>
+      </w:r>
+      <w:r>
+        <w:t xml:space="preserve"> </w:t>
+      </w:r>
+      <w:proofErr w:type="spellStart"/>
+      <w:r>
+        <w:t>Ahc</w:t>
+      </w:r>
+      <w:proofErr w:type="spellEnd"/>
+      <w:r>
+        <w:t xml:space="preserve"> was also incorporated successfully to multiple proteins in-vivo</w:t>
+      </w:r>
+      <w:r>
+        <w:t xml:space="preserve"> while keeping their original secondary </w:t>
+      </w:r>
+      <w:r>
+        <w:lastRenderedPageBreak/>
+        <w:t>structure and function</w:t>
       </w:r>
       <w:r>
         <w:t xml:space="preserve"> – </w:t>
@@ -3501,7 +3970,6 @@
         <w:rPr>
           <w:highlight w:val="yellow"/>
         </w:rPr>
-        <w:lastRenderedPageBreak/>
         <w:t>Modification of the environment/additional reagents</w:t>
       </w:r>
     </w:p>
@@ -3646,7 +4114,13 @@
         <w:jc w:val="both"/>
       </w:pPr>
       <w:r>
-        <w:t>ubiquitylation</w:t>
+        <w:t>U</w:t>
+      </w:r>
+      <w:r>
+        <w:t>biquitylation</w:t>
+      </w:r>
+      <w:r>
+        <w:t xml:space="preserve"> -&gt; protein degradation</w:t>
       </w:r>
     </w:p>
     <w:p>
@@ -3660,6 +4134,7 @@
     <w:p>
       <w:pPr>
         <w:rPr>
+          <w:rFonts w:hint="cs"/>
           <w:rtl/>
         </w:rPr>
       </w:pPr>
@@ -3922,7 +4397,57 @@
       </w:r>
     </w:p>
   </w:comment>
-  <w:comment w:id="13" w:author="Hadas Gayer" w:date="2024-11-22T11:31:00Z" w:initials="HG">
+  <w:comment w:id="13" w:author="Hadas Gayer" w:date="2024-12-07T13:53:00Z" w:initials="HG">
+    <w:p>
+      <w:pPr>
+        <w:pStyle w:val="CommentText"/>
+        <w:bidi w:val="0"/>
+      </w:pPr>
+      <w:r>
+        <w:rPr>
+          <w:rStyle w:val="CommentReference"/>
+        </w:rPr>
+        <w:annotationRef/>
+      </w:r>
+      <w:hyperlink r:id="rId2" w:history="1">
+        <w:r>
+          <w:rPr>
+            <w:rStyle w:val="Hyperlink"/>
+          </w:rPr>
+          <w:t>https://pubs-acs-org.elib.openu.ac.il/doi/10.1021/cb4009292</w:t>
+        </w:r>
+      </w:hyperlink>
+    </w:p>
+    <w:p>
+      <w:pPr>
+        <w:pStyle w:val="CommentText"/>
+        <w:bidi w:val="0"/>
+      </w:pPr>
+      <w:r>
+        <w:rPr>
+          <w:b/>
+          <w:bCs/>
+          <w:color w:val="212121"/>
+          <w:highlight w:val="white"/>
+        </w:rPr>
+        <w:t>Bioorthogonal reactions for labeling proteins</w:t>
+      </w:r>
+    </w:p>
+    <w:p>
+      <w:pPr>
+        <w:pStyle w:val="CommentText"/>
+        <w:bidi w:val="0"/>
+      </w:pPr>
+      <w:r>
+        <w:rPr>
+          <w:color w:val="5B616B"/>
+          <w:highlight w:val="white"/>
+        </w:rPr>
+        <w:br/>
+      </w:r>
+    </w:p>
+  </w:comment>
+  <w:comment w:id="14" w:author="Hadas Gayer" w:date="2024-11-22T11:31:00Z" w:initials="HG">
     <w:p>
       <w:pPr>
         <w:pStyle w:val="CommentText"/>
@@ -3957,6 +4482,7 @@
   <w15:commentEx w15:paraId="7A955F4A" w15:done="0"/>
   <w15:commentEx w15:paraId="6CDB8EBA" w15:done="0"/>
   <w15:commentEx w15:paraId="3EA2C0B4" w15:done="0"/>
+  <w15:commentEx w15:paraId="0A2FB397" w15:done="0"/>
   <w15:commentEx w15:paraId="346F4F99" w15:done="0"/>
 </w15:commentsEx>
 </file>
@@ -3976,6 +4502,7 @@
   <w16cex:commentExtensible w16cex:durableId="06AE1B65" w16cex:dateUtc="2024-12-06T12:34:00Z"/>
   <w16cex:commentExtensible w16cex:durableId="6AAB33DE" w16cex:dateUtc="2024-12-07T07:44:00Z"/>
   <w16cex:commentExtensible w16cex:durableId="7B17E0AC" w16cex:dateUtc="2024-12-07T09:26:00Z"/>
+  <w16cex:commentExtensible w16cex:durableId="1850258B" w16cex:dateUtc="2024-12-07T11:53:00Z"/>
   <w16cex:commentExtensible w16cex:durableId="453BA0AA" w16cex:dateUtc="2024-11-22T09:31:00Z"/>
 </w16cex:commentsExtensible>
 </file>
@@ -3995,6 +4522,7 @@
   <w16cid:commentId w16cid:paraId="7A955F4A" w16cid:durableId="06AE1B65"/>
   <w16cid:commentId w16cid:paraId="6CDB8EBA" w16cid:durableId="6AAB33DE"/>
   <w16cid:commentId w16cid:paraId="3EA2C0B4" w16cid:durableId="7B17E0AC"/>
+  <w16cid:commentId w16cid:paraId="0A2FB397" w16cid:durableId="1850258B"/>
   <w16cid:commentId w16cid:paraId="346F4F99" w16cid:durableId="453BA0AA"/>
 </w16cid:commentsIds>
 </file>
@@ -4628,7 +5156,7 @@
       <w:lvlText w:val="%2."/>
       <w:lvlJc w:val="left"/>
       <w:pPr>
-        <w:ind w:left="1800" w:hanging="360"/>
+        <w:ind w:left="785" w:hanging="360"/>
       </w:pPr>
     </w:lvl>
     <w:lvl w:ilvl="2" w:tplc="0409001B">
@@ -5184,6 +5712,7 @@
         <w:numId w:val="1"/>
       </w:numPr>
       <w:bidi w:val="0"/>
+      <w:ind w:left="1800"/>
       <w:jc w:val="both"/>
       <w:outlineLvl w:val="2"/>
     </w:pPr>
@@ -5323,7 +5852,6 @@
   <w:style w:type="character" w:default="1" w:styleId="DefaultParagraphFont">
     <w:name w:val="Default Paragraph Font"/>
     <w:uiPriority w:val="1"/>
-    <w:semiHidden/>
     <w:unhideWhenUsed/>
   </w:style>
   <w:style w:type="table" w:default="1" w:styleId="TableNormal">

</xml_diff>

<commit_message>
start writing about removal
</commit_message>
<xml_diff>
--- a/In Vivo Olefin Metathesis.docx
+++ b/In Vivo Olefin Metathesis.docx
@@ -2075,7 +2075,10 @@
         <w:jc w:val="both"/>
       </w:pPr>
       <w:r>
-        <w:t xml:space="preserve">Another unique biological challenge is the </w:t>
+        <w:t>A</w:t>
+      </w:r>
+      <w:r>
+        <w:t xml:space="preserve"> unique biological challenge is the </w:t>
       </w:r>
       <w:r>
         <w:t>peptide</w:t>
@@ -2130,6 +2133,24 @@
         <w:bidi w:val="0"/>
         <w:jc w:val="both"/>
       </w:pPr>
+      <w:r>
+        <w:t>Removal of the catalyst from the reaction site is a challenge for all reaction, but in this case the set of available tools is much smaller – most techniques employ additives like phosphines, DMSO, supercritical fluid etc. or tagging the catalyst with a group that binds it to another material (e.g. solid support) followed by washing.</w:t>
+      </w:r>
+      <w:r>
+        <w:rPr>
+          <w:vertAlign w:val="superscript"/>
+        </w:rPr>
+        <w:t>last paper in textbook</w:t>
+      </w:r>
+      <w:r>
+        <w:t xml:space="preserve"> Obviously</w:t>
+      </w:r>
+      <w:r>
+        <w:t>, none of these can be utilized if the cellular environment should remain living and functioning. An alternative should be found to scavenge the catalyst while keeping the cell intact, or to use such small loads that the effect on the cell would be minimal.</w:t>
+      </w:r>
+      <w:r>
+        <w:t xml:space="preserve"> </w:t>
+      </w:r>
     </w:p>
     <w:p>
       <w:pPr>
@@ -2186,6 +2207,7 @@
         <w:jc w:val="both"/>
       </w:pPr>
       <w:r>
+        <w:lastRenderedPageBreak/>
         <w:t>R</w:t>
       </w:r>
       <w:r>
@@ -2256,7 +2278,6 @@
         <w:jc w:val="both"/>
       </w:pPr>
       <w:r>
-        <w:lastRenderedPageBreak/>
         <w:t>Why carbenes are the best and phosphines suck</w:t>
       </w:r>
     </w:p>
@@ -2584,6 +2605,7 @@
         <w:jc w:val="both"/>
       </w:pPr>
       <w:r>
+        <w:lastRenderedPageBreak/>
         <w:t>AqueMet reactivity for specific RCM reactions can be improved by replacing one of the chloride ligands with nitrate. This new catalyst – AM-NO</w:t>
       </w:r>
       <w:r>
@@ -2644,11 +2666,7 @@
         <w:t>ed</w:t>
       </w:r>
       <w:r>
-        <w:t xml:space="preserve"> over 2 hours whereas </w:t>
-      </w:r>
-      <w:r>
-        <w:lastRenderedPageBreak/>
-        <w:t>the anionic catalyst remain</w:t>
+        <w:t xml:space="preserve"> over 2 hours whereas the anionic catalyst remain</w:t>
       </w:r>
       <w:r>
         <w:t>ed</w:t>
@@ -3055,6 +3073,7 @@
         <w:jc w:val="both"/>
       </w:pPr>
       <w:r>
+        <w:lastRenderedPageBreak/>
         <w:t xml:space="preserve">Regardless of the type of protein or reaction, the length of the spacer between the catalyst and the protein's peptide is significant to the </w:t>
       </w:r>
       <w:r>
@@ -3088,320 +3107,320 @@
         <w:t>er</w:t>
       </w:r>
       <w:r>
-        <w:t xml:space="preserve"> spacer enables coordination with </w:t>
+        <w:t xml:space="preserve"> spacer enables coordination with hydrophilic amino acid residues on the anchoring protein that compete with the metathesis reaction.</w:t>
+      </w:r>
+      <w:r>
+        <w:rPr>
+          <w:vertAlign w:val="superscript"/>
+        </w:rPr>
+        <w:t>28</w:t>
+      </w:r>
+      <w:r>
+        <w:t xml:space="preserve"> However, </w:t>
+      </w:r>
+      <w:r>
+        <w:t xml:space="preserve">when the same catalyst was incorporated to the smaller </w:t>
+      </w:r>
+      <w:r>
+        <w:rPr>
+          <w:rFonts w:ascii="Cambria Math" w:hAnsi="Cambria Math"/>
+        </w:rPr>
+        <w:t>β</w:t>
+      </w:r>
+      <w:r>
+        <w:t>-barrel protein nitrobindin, a longer spacer was required both for successful synthesis of the metalloenzyme – to accommodate the bulky NHC ligand – and achieved the highest TONs in ROMP reaction.</w:t>
+      </w:r>
+      <w:r>
+        <w:rPr>
+          <w:vertAlign w:val="superscript"/>
+        </w:rPr>
+        <w:t>8</w:t>
+      </w:r>
+      <w:r>
+        <w:rPr>
+          <w:vertAlign w:val="superscript"/>
+        </w:rPr>
+        <w:t>+its quotes</w:t>
+      </w:r>
+      <w:r>
+        <w:t xml:space="preserve"> Therefore the design </w:t>
+      </w:r>
+      <w:r>
+        <w:t>of a metalloenzyme must take into account the balance between minimizing contact with</w:t>
+      </w:r>
+      <w:r>
+        <w:t xml:space="preserve"> </w:t>
+      </w:r>
+      <w:r>
+        <w:t>nearby amino acids residues and enabling interaction with the substrate</w:t>
+      </w:r>
+      <w:r>
+        <w:t>, which depends on the protein</w:t>
+      </w:r>
+      <w:r>
+        <w:t>, the catalyst</w:t>
+      </w:r>
+      <w:r>
+        <w:t xml:space="preserve"> and the catalyzed reaction.</w:t>
+      </w:r>
+    </w:p>
+    <w:p>
+      <w:pPr>
+        <w:bidi w:val="0"/>
+        <w:jc w:val="both"/>
+      </w:pPr>
+      <w:r>
+        <w:t xml:space="preserve">The stability and reactivity of the metalloenzyme may be affected by the anionic ligand bound to the ruthenium. A study comparing three different halides </w:t>
+      </w:r>
+      <w:r>
+        <w:t>–</w:t>
+      </w:r>
+      <w:r>
+        <w:t xml:space="preserve"> </w:t>
+      </w:r>
+      <w:r>
+        <w:t>chloride, iodide and bromide</w:t>
+      </w:r>
+      <w:r>
+        <w:t xml:space="preserve"> – in a GHII catalyst conjugated to nitrobindin discovered that iodide complexes had the highest TONs for several RCM reactions in </w:t>
+      </w:r>
+      <w:r>
+        <w:t>aqueous environment</w:t>
+      </w:r>
+      <w:r>
+        <w:t>. Chloride complexes were the second best, with bromide metalloenzymes having the lowest TONs and failing to catalyze in some conditions.</w:t>
+      </w:r>
+      <w:r>
+        <w:t xml:space="preserve"> </w:t>
+      </w:r>
+      <w:r>
+        <w:t>The improvement in reactivity for iodide-substituted metalloenzymes is attributed to the hydrophobicity of this ligand in comparison to chloride. Since it doesn't form hydrogen bonds in the aqueous environment, it's less susceptible to halide-hydroxide ligand exchange the leads to the decomposition of the catalyst. The higher stability over a long reaction time enables higher TONs.</w:t>
+      </w:r>
+      <w:r>
+        <w:rPr>
+          <w:vertAlign w:val="superscript"/>
+        </w:rPr>
+        <w:t>6</w:t>
+      </w:r>
+      <w:r>
+        <w:t xml:space="preserve"> </w:t>
+      </w:r>
+      <w:r>
+        <w:t xml:space="preserve">The same </w:t>
+      </w:r>
+      <w:r>
+        <w:t>effect – both for catalyst stability and RCM yield – was observed for a different metalloenzyme containing albumin, suggesting that iodide substitution will be helpful for any ArM in which the catalyst is exposed to the aqueous environment.</w:t>
+      </w:r>
+      <w:r>
+        <w:rPr>
+          <w:vertAlign w:val="superscript"/>
+        </w:rPr>
+        <w:t>3</w:t>
+      </w:r>
+      <w:r>
+        <w:t xml:space="preserve"> </w:t>
+      </w:r>
+      <w:r>
+        <w:t xml:space="preserve"> </w:t>
+      </w:r>
+    </w:p>
+    <w:p>
+      <w:pPr>
+        <w:bidi w:val="0"/>
+        <w:jc w:val="both"/>
+      </w:pPr>
+      <w:r>
+        <w:t>The synthesis of the FhuA ArM required mutagenesis</w:t>
+      </w:r>
+      <w:r>
+        <w:t xml:space="preserve"> to insert a cleavage site for the incorporation of the GHII catalyst</w:t>
+      </w:r>
+      <w:r>
+        <w:t>;</w:t>
+      </w:r>
+      <w:r>
+        <w:rPr>
+          <w:vertAlign w:val="superscript"/>
+        </w:rPr>
+        <w:t>28</w:t>
+      </w:r>
+      <w:r>
+        <w:t xml:space="preserve"> </w:t>
+      </w:r>
+      <w:r>
+        <w:t>experiments employing the smaller protein nitrobindin introduced mutations to construct a hydrophobic cavity for catalyst anchoring.</w:t>
+      </w:r>
+      <w:r>
+        <w:rPr>
+          <w:vertAlign w:val="superscript"/>
+        </w:rPr>
+        <w:t>8+quotes</w:t>
+      </w:r>
+      <w:r>
+        <w:t xml:space="preserve"> </w:t>
+      </w:r>
+      <w:r>
+        <w:t xml:space="preserve">The most striking usage of mutagenesis for ArM optimization </w:t>
+      </w:r>
+      <w:r>
+        <w:t>was exhibited</w:t>
+      </w:r>
+      <w:r>
+        <w:t xml:space="preserve"> in the directed evolution of a streptavidin</w:t>
+      </w:r>
+      <w:r>
+        <w:t xml:space="preserve"> (SAV)</w:t>
+      </w:r>
+      <w:r>
+        <w:t>-based metathase</w:t>
+      </w:r>
+      <w:r>
+        <w:t xml:space="preserve">. </w:t>
+      </w:r>
+      <w:r>
+        <w:t>In contrast to the previous examples, the</w:t>
+      </w:r>
+      <w:r>
+        <w:t xml:space="preserve"> SAV research employed multiple consecutive rounds of mutagenesis that improved the cell-specific activity of the ArM for a specific reaction.</w:t>
+      </w:r>
+      <w:r>
+        <w:t xml:space="preserve"> The mutations included substitutions of amino acids close to the catalysis site to increase the flexibility of the tertiary structure, reduce steric hindrance or increase the entropy</w:t>
+      </w:r>
+      <w:r>
+        <w:t xml:space="preserve"> </w:t>
+      </w:r>
+      <w:r>
+        <w:t>of reaction (??? Check that I'm not lying)</w:t>
+      </w:r>
+      <w:r>
+        <w:t xml:space="preserve">. Different mutants of the protein performed best for different metathesis reactions, </w:t>
+      </w:r>
+      <w:r>
+        <w:t>suggesting</w:t>
+      </w:r>
+      <w:r>
+        <w:t xml:space="preserve"> that a</w:t>
+      </w:r>
+      <w:r>
+        <w:t xml:space="preserve"> global</w:t>
+      </w:r>
+      <w:r>
+        <w:t xml:space="preserve"> "ideal metathase" for </w:t>
+      </w:r>
+      <w:r>
+        <w:t>all</w:t>
+      </w:r>
+      <w:r>
+        <w:t xml:space="preserve"> reaction</w:t>
+      </w:r>
+      <w:r>
+        <w:t>s</w:t>
+      </w:r>
+      <w:r>
+        <w:t xml:space="preserve"> may not be </w:t>
+      </w:r>
+      <w:r>
+        <w:t>developed</w:t>
+      </w:r>
+      <w:r>
+        <w:t xml:space="preserve">, but </w:t>
+      </w:r>
+      <w:r>
+        <w:t xml:space="preserve">each use-case </w:t>
+      </w:r>
+      <w:r>
+        <w:t>can</w:t>
+      </w:r>
+      <w:r>
+        <w:t xml:space="preserve"> benefit from engineering of a customized mutant</w:t>
+      </w:r>
+      <w:r>
+        <w:t xml:space="preserve"> through directed evolution</w:t>
+      </w:r>
+      <w:r>
+        <w:t>.</w:t>
+      </w:r>
+      <w:r>
+        <w:rPr>
+          <w:vertAlign w:val="superscript"/>
+        </w:rPr>
+        <w:t>2</w:t>
+      </w:r>
+    </w:p>
+    <w:p>
+      <w:pPr>
+        <w:bidi w:val="0"/>
+        <w:jc w:val="both"/>
+      </w:pPr>
+      <w:r>
+        <w:t xml:space="preserve">Another promising technology for catalyst uptake is </w:t>
+      </w:r>
+      <w:r>
+        <w:t>through</w:t>
+      </w:r>
+      <w:r>
+        <w:t xml:space="preserve"> a polymerso</w:t>
+      </w:r>
+      <w:r>
+        <w:t>m</w:t>
+      </w:r>
+      <w:r>
+        <w:t xml:space="preserve">e – </w:t>
+      </w:r>
+      <w:r>
+        <w:t xml:space="preserve">an </w:t>
+      </w:r>
+      <w:r>
+        <w:t xml:space="preserve">artificial organelle composed of a polymer and the catalyst. In a recent study, a polyethylene glycol (PEG) derivative was conjugated – </w:t>
+      </w:r>
+      <w:r>
+        <w:t xml:space="preserve">either </w:t>
+      </w:r>
+      <w:r>
+        <w:t xml:space="preserve">covalently or through hydrophobic interactions – to HGII catalyst </w:t>
+      </w:r>
+      <w:r>
+        <w:t>to form polymersomes.</w:t>
+      </w:r>
+      <w:r>
+        <w:t xml:space="preserve"> These were successfully internalized by HeLa cells</w:t>
+      </w:r>
+      <w:r>
+        <w:t>, localized in the lysosome</w:t>
+      </w:r>
+      <w:r>
+        <w:t xml:space="preserve"> and catalyzed RCM formation of umbelliferone inside the cell.</w:t>
+      </w:r>
+      <w:r>
+        <w:t xml:space="preserve"> Th</w:t>
+      </w:r>
+      <w:r>
+        <w:t xml:space="preserve">e </w:t>
+      </w:r>
+      <w:r>
+        <w:t xml:space="preserve">combined effect of </w:t>
+      </w:r>
+      <w:r>
+        <w:t xml:space="preserve">encapsulation </w:t>
+      </w:r>
+      <w:r>
+        <w:t xml:space="preserve">and localization inside an intracellular organelle </w:t>
+      </w:r>
+      <w:r>
+        <w:t xml:space="preserve">both protects the cell from the </w:t>
+      </w:r>
+      <w:r>
+        <w:t>cytotoxic</w:t>
+      </w:r>
+      <w:r>
+        <w:t>ity</w:t>
+      </w:r>
+      <w:r>
+        <w:t xml:space="preserve"> of free GHII catalysts and prevents decomposition of </w:t>
       </w:r>
       <w:r>
         <w:lastRenderedPageBreak/>
-        <w:t>hydrophilic amino acid residues on the anchoring protein that compete with the metathesis reaction.</w:t>
-      </w:r>
-      <w:r>
-        <w:rPr>
-          <w:vertAlign w:val="superscript"/>
-        </w:rPr>
-        <w:t>28</w:t>
-      </w:r>
-      <w:r>
-        <w:t xml:space="preserve"> However, </w:t>
-      </w:r>
-      <w:r>
-        <w:t xml:space="preserve">when the same catalyst was incorporated to the smaller </w:t>
-      </w:r>
-      <w:r>
-        <w:rPr>
-          <w:rFonts w:ascii="Cambria Math" w:hAnsi="Cambria Math"/>
-        </w:rPr>
-        <w:t>β</w:t>
-      </w:r>
-      <w:r>
-        <w:t>-barrel protein nitrobindin, a longer spacer was required both for successful synthesis of the metalloenzyme – to accommodate the bulky NHC ligand – and achieved the highest TONs in ROMP reaction.</w:t>
-      </w:r>
-      <w:r>
-        <w:rPr>
-          <w:vertAlign w:val="superscript"/>
-        </w:rPr>
-        <w:t>8</w:t>
-      </w:r>
-      <w:r>
-        <w:rPr>
-          <w:vertAlign w:val="superscript"/>
-        </w:rPr>
-        <w:t>+its quotes</w:t>
-      </w:r>
-      <w:r>
-        <w:t xml:space="preserve"> Therefore the design </w:t>
-      </w:r>
-      <w:r>
-        <w:t>of a metalloenzyme must take into account the balance between minimizing contact with</w:t>
-      </w:r>
-      <w:r>
-        <w:t xml:space="preserve"> </w:t>
-      </w:r>
-      <w:r>
-        <w:t>nearby amino acids residues and enabling interaction with the substrate</w:t>
-      </w:r>
-      <w:r>
-        <w:t>, which depends on the protein</w:t>
-      </w:r>
-      <w:r>
-        <w:t>, the catalyst</w:t>
-      </w:r>
-      <w:r>
-        <w:t xml:space="preserve"> and the catalyzed reaction.</w:t>
-      </w:r>
-    </w:p>
-    <w:p>
-      <w:pPr>
-        <w:bidi w:val="0"/>
-        <w:jc w:val="both"/>
-      </w:pPr>
-      <w:r>
-        <w:t xml:space="preserve">The stability and reactivity of the metalloenzyme may be affected by the anionic ligand bound to the ruthenium. A study comparing three different halides </w:t>
-      </w:r>
-      <w:r>
-        <w:t>–</w:t>
-      </w:r>
-      <w:r>
-        <w:t xml:space="preserve"> </w:t>
-      </w:r>
-      <w:r>
-        <w:t>chloride, iodide and bromide</w:t>
-      </w:r>
-      <w:r>
-        <w:t xml:space="preserve"> – in a GHII catalyst conjugated to nitrobindin discovered that iodide complexes had the highest TONs for several RCM reactions in </w:t>
-      </w:r>
-      <w:r>
-        <w:t>aqueous environment</w:t>
-      </w:r>
-      <w:r>
-        <w:t>. Chloride complexes were the second best, with bromide metalloenzymes having the lowest TONs and failing to catalyze in some conditions.</w:t>
-      </w:r>
-      <w:r>
-        <w:t xml:space="preserve"> </w:t>
-      </w:r>
-      <w:r>
-        <w:t>The improvement in reactivity for iodide-substituted metalloenzymes is attributed to the hydrophobicity of this ligand in comparison to chloride. Since it doesn't form hydrogen bonds in the aqueous environment, it's less susceptible to halide-hydroxide ligand exchange the leads to the decomposition of the catalyst. The higher stability over a long reaction time enables higher TONs.</w:t>
-      </w:r>
-      <w:r>
-        <w:rPr>
-          <w:vertAlign w:val="superscript"/>
-        </w:rPr>
-        <w:t>6</w:t>
-      </w:r>
-      <w:r>
-        <w:t xml:space="preserve"> </w:t>
-      </w:r>
-      <w:r>
-        <w:t xml:space="preserve">The same </w:t>
-      </w:r>
-      <w:r>
-        <w:t>effect – both for catalyst stability and RCM yield – was observed for a different metalloenzyme containing albumin, suggesting that iodide substitution will be helpful for any ArM in which the catalyst is exposed to the aqueous environment.</w:t>
-      </w:r>
-      <w:r>
-        <w:rPr>
-          <w:vertAlign w:val="superscript"/>
-        </w:rPr>
-        <w:t>3</w:t>
-      </w:r>
-      <w:r>
-        <w:t xml:space="preserve"> </w:t>
-      </w:r>
-      <w:r>
-        <w:t xml:space="preserve"> </w:t>
-      </w:r>
-    </w:p>
-    <w:p>
-      <w:pPr>
-        <w:bidi w:val="0"/>
-        <w:jc w:val="both"/>
-      </w:pPr>
-      <w:r>
-        <w:t>The synthesis of the FhuA ArM required mutagenesis</w:t>
-      </w:r>
-      <w:r>
-        <w:t xml:space="preserve"> to insert a cleavage site for the incorporation of the GHII catalyst</w:t>
-      </w:r>
-      <w:r>
-        <w:t>;</w:t>
-      </w:r>
-      <w:r>
-        <w:rPr>
-          <w:vertAlign w:val="superscript"/>
-        </w:rPr>
-        <w:t>28</w:t>
-      </w:r>
-      <w:r>
-        <w:t xml:space="preserve"> </w:t>
-      </w:r>
-      <w:r>
-        <w:t>experiments employing the smaller protein nitrobindin introduced mutations to construct a hydrophobic cavity for catalyst anchoring.</w:t>
-      </w:r>
-      <w:r>
-        <w:rPr>
-          <w:vertAlign w:val="superscript"/>
-        </w:rPr>
-        <w:t>8+quotes</w:t>
-      </w:r>
-      <w:r>
-        <w:t xml:space="preserve"> </w:t>
-      </w:r>
-      <w:r>
-        <w:t xml:space="preserve">The most striking usage of mutagenesis for ArM optimization </w:t>
-      </w:r>
-      <w:r>
-        <w:t>was exhibited</w:t>
-      </w:r>
-      <w:r>
-        <w:t xml:space="preserve"> in the directed evolution of a streptavidin</w:t>
-      </w:r>
-      <w:r>
-        <w:t xml:space="preserve"> (SAV)</w:t>
-      </w:r>
-      <w:r>
-        <w:t>-based metathase</w:t>
-      </w:r>
-      <w:r>
-        <w:t xml:space="preserve">. </w:t>
-      </w:r>
-      <w:r>
-        <w:t>In contrast to the previous examples, the</w:t>
-      </w:r>
-      <w:r>
-        <w:t xml:space="preserve"> SAV research employed multiple consecutive rounds of mutagenesis that improved the cell-specific activity of the ArM for a specific reaction.</w:t>
-      </w:r>
-      <w:r>
-        <w:t xml:space="preserve"> The mutations included substitutions of amino acids close to the catalysis site to increase the flexibility of the tertiary structure, reduce steric hindrance or increase the entropy</w:t>
-      </w:r>
-      <w:r>
-        <w:t xml:space="preserve"> </w:t>
-      </w:r>
-      <w:r>
-        <w:t>of reaction (??? Check that I'm not lying)</w:t>
-      </w:r>
-      <w:r>
-        <w:t xml:space="preserve">. Different mutants of the protein performed best for different metathesis reactions, </w:t>
-      </w:r>
-      <w:r>
-        <w:t>suggesting</w:t>
-      </w:r>
-      <w:r>
-        <w:t xml:space="preserve"> that a</w:t>
-      </w:r>
-      <w:r>
-        <w:t xml:space="preserve"> global</w:t>
-      </w:r>
-      <w:r>
-        <w:t xml:space="preserve"> "ideal metathase" for </w:t>
-      </w:r>
-      <w:r>
-        <w:t>all</w:t>
-      </w:r>
-      <w:r>
-        <w:t xml:space="preserve"> reaction</w:t>
-      </w:r>
-      <w:r>
-        <w:t>s</w:t>
-      </w:r>
-      <w:r>
-        <w:t xml:space="preserve"> may not be </w:t>
-      </w:r>
-      <w:r>
-        <w:t>developed</w:t>
-      </w:r>
-      <w:r>
-        <w:t xml:space="preserve">, but </w:t>
-      </w:r>
-      <w:r>
-        <w:t xml:space="preserve">each use-case </w:t>
-      </w:r>
-      <w:r>
-        <w:t>can</w:t>
-      </w:r>
-      <w:r>
-        <w:t xml:space="preserve"> benefit from engineering of a customized mutant</w:t>
-      </w:r>
-      <w:r>
-        <w:t xml:space="preserve"> through directed evolution</w:t>
-      </w:r>
-      <w:r>
-        <w:t>.</w:t>
-      </w:r>
-      <w:r>
-        <w:rPr>
-          <w:vertAlign w:val="superscript"/>
-        </w:rPr>
-        <w:t>2</w:t>
-      </w:r>
-    </w:p>
-    <w:p>
-      <w:pPr>
-        <w:bidi w:val="0"/>
-        <w:jc w:val="both"/>
-      </w:pPr>
-      <w:r>
-        <w:t xml:space="preserve">Another promising technology for catalyst uptake is </w:t>
-      </w:r>
-      <w:r>
-        <w:t>through</w:t>
-      </w:r>
-      <w:r>
-        <w:t xml:space="preserve"> a polymerso</w:t>
-      </w:r>
-      <w:r>
-        <w:t>m</w:t>
-      </w:r>
-      <w:r>
-        <w:t xml:space="preserve">e – </w:t>
-      </w:r>
-      <w:r>
-        <w:t xml:space="preserve">an </w:t>
-      </w:r>
-      <w:r>
-        <w:t xml:space="preserve">artificial organelle composed of a polymer and the catalyst. In a recent study, a polyethylene glycol (PEG) derivative was conjugated – </w:t>
-      </w:r>
-      <w:r>
-        <w:t xml:space="preserve">either </w:t>
-      </w:r>
-      <w:r>
-        <w:t xml:space="preserve">covalently or through hydrophobic interactions – to HGII catalyst </w:t>
-      </w:r>
-      <w:r>
-        <w:t>to form polymersomes.</w:t>
-      </w:r>
-      <w:r>
-        <w:t xml:space="preserve"> These were successfully internalized by HeLa cells</w:t>
-      </w:r>
-      <w:r>
-        <w:t>, localized in the lysosome</w:t>
-      </w:r>
-      <w:r>
-        <w:t xml:space="preserve"> and catalyzed RCM formation of umbelliferone inside the cell.</w:t>
-      </w:r>
-      <w:r>
-        <w:t xml:space="preserve"> Th</w:t>
-      </w:r>
-      <w:r>
-        <w:t xml:space="preserve">e </w:t>
-      </w:r>
-      <w:r>
-        <w:t xml:space="preserve">combined effect of </w:t>
-      </w:r>
-      <w:r>
-        <w:t xml:space="preserve">encapsulation </w:t>
-      </w:r>
-      <w:r>
-        <w:t xml:space="preserve">and localization inside an intracellular organelle </w:t>
-      </w:r>
-      <w:r>
-        <w:t xml:space="preserve">both protects the cell from the </w:t>
-      </w:r>
-      <w:r>
-        <w:t>cytotoxic</w:t>
-      </w:r>
-      <w:r>
-        <w:t>ity</w:t>
-      </w:r>
-      <w:r>
-        <w:t xml:space="preserve"> of free GHII catalysts and prevents decomposition of the catalyst </w:t>
+        <w:t xml:space="preserve">the catalyst </w:t>
       </w:r>
       <w:r>
         <w:t xml:space="preserve">by cellular </w:t>
@@ -3471,7 +3490,6 @@
         <w:jc w:val="both"/>
       </w:pPr>
       <w:r>
-        <w:lastRenderedPageBreak/>
         <w:t>Metatheses in which one of the substrates is a peptide or a protein require the incorporation of alkene-containing amino acids, which are unnatural amino acids (UAAs).</w:t>
       </w:r>
       <w:r>

</xml_diff>

<commit_message>
uaas by chemical modification
</commit_message>
<xml_diff>
--- a/In Vivo Olefin Metathesis.docx
+++ b/In Vivo Olefin Metathesis.docx
@@ -2146,11 +2146,40 @@
         <w:t xml:space="preserve"> Obviously</w:t>
       </w:r>
       <w:r>
-        <w:t>, none of these can be utilized if the cellular environment should remain living and functioning. An alternative should be found to scavenge the catalyst while keeping the cell intact, or to use such small loads that the effect on the cell would be minimal.</w:t>
+        <w:t>, none of these can be utilized if the cellular environment should remain living and functioning. An alternative should be found to scavenge the catalyst while keeping the cell intact, or to use such small loads that the</w:t>
+      </w:r>
+      <w:r>
+        <w:t xml:space="preserve"> cumulative</w:t>
+      </w:r>
+      <w:r>
+        <w:t xml:space="preserve"> effect </w:t>
+      </w:r>
+      <w:r>
+        <w:t xml:space="preserve">of the transition metal complexes </w:t>
+      </w:r>
+      <w:r>
+        <w:t>on the cell would be minimal.</w:t>
       </w:r>
       <w:r>
         <w:t xml:space="preserve"> </w:t>
       </w:r>
+      <w:r>
+        <w:t xml:space="preserve">Since ruthenium complexes are known to have toxic and mutagenic </w:t>
+      </w:r>
+      <w:commentRangeStart w:id="17"/>
+      <w:r>
+        <w:t>effects</w:t>
+      </w:r>
+      <w:commentRangeEnd w:id="17"/>
+      <w:r>
+        <w:rPr>
+          <w:rStyle w:val="CommentReference"/>
+        </w:rPr>
+        <w:commentReference w:id="17"/>
+      </w:r>
+      <w:r>
+        <w:t>, special care should be taken to avoid its aggregation (?).</w:t>
+      </w:r>
     </w:p>
     <w:p>
       <w:pPr>
@@ -2160,7 +2189,10 @@
         <w:jc w:val="both"/>
       </w:pPr>
       <w:r>
-        <w:t>That damned GSH</w:t>
+        <w:t>Poisoning the organism</w:t>
+      </w:r>
+      <w:r>
+        <w:t xml:space="preserve"> - Ru is usually considered toxic and carcinogenic :(</w:t>
       </w:r>
     </w:p>
     <w:p>
@@ -2171,10 +2203,7 @@
         <w:jc w:val="both"/>
       </w:pPr>
       <w:r>
-        <w:t>Poisoning the organism</w:t>
-      </w:r>
-      <w:r>
-        <w:t xml:space="preserve"> - Ru is usually considered toxic and carcinogenic :(</w:t>
+        <w:t>Catalyst poisoning, decomposition, chelation and aggregation</w:t>
       </w:r>
     </w:p>
     <w:p>
@@ -2185,7 +2214,8 @@
         <w:jc w:val="both"/>
       </w:pPr>
       <w:r>
-        <w:t>Catalyst poisoning, decomposition, chelation and aggregation</w:t>
+        <w:lastRenderedPageBreak/>
+        <w:t>Probably more about it in my summaries</w:t>
       </w:r>
     </w:p>
     <w:p>
@@ -2196,7 +2226,16 @@
         <w:jc w:val="both"/>
       </w:pPr>
       <w:r>
-        <w:t>Probably more about it in my summaries</w:t>
+        <w:t>R</w:t>
+      </w:r>
+      <w:r>
+        <w:t>emoving ruthenium from the final products</w:t>
+      </w:r>
+      <w:r>
+        <w:t xml:space="preserve"> (look at textbook)</w:t>
+      </w:r>
+      <w:r>
+        <w:t>…</w:t>
       </w:r>
     </w:p>
     <w:p>
@@ -2206,27 +2245,6 @@
         <w:ind w:left="1800"/>
         <w:jc w:val="both"/>
       </w:pPr>
-      <w:r>
-        <w:lastRenderedPageBreak/>
-        <w:t>R</w:t>
-      </w:r>
-      <w:r>
-        <w:t>emoving ruthenium from the final products</w:t>
-      </w:r>
-      <w:r>
-        <w:t xml:space="preserve"> (look at textbook)</w:t>
-      </w:r>
-      <w:r>
-        <w:t>…</w:t>
-      </w:r>
-    </w:p>
-    <w:p>
-      <w:pPr>
-        <w:pStyle w:val="ListParagraph"/>
-        <w:bidi w:val="0"/>
-        <w:ind w:left="1800"/>
-        <w:jc w:val="both"/>
-      </w:pPr>
     </w:p>
     <w:p>
       <w:pPr>
@@ -2240,6 +2258,15 @@
       </w:r>
       <w:r>
         <w:t xml:space="preserve"> (can include lessons from other biorthogonal reactions)</w:t>
+      </w:r>
+    </w:p>
+    <w:p>
+      <w:pPr>
+        <w:bidi w:val="0"/>
+        <w:jc w:val="both"/>
+      </w:pPr>
+      <w:r>
+        <w:t>Most of the challenges and limitations presented above can be resolved, or at least minimized, by a careful design of reaction components (?) and settings. Since limited data on in-vivo metathesis was reported to date, I will also include results regarding aqueous media that may apply to living systems.</w:t>
       </w:r>
     </w:p>
     <w:p>
@@ -2488,7 +2515,7 @@
         <w:bidi w:val="0"/>
         <w:jc w:val="both"/>
       </w:pPr>
-      <w:commentRangeStart w:id="17"/>
+      <w:commentRangeStart w:id="18"/>
       <w:r>
         <w:t>Some downside</w:t>
       </w:r>
@@ -2501,12 +2528,12 @@
       <w:r>
         <w:t xml:space="preserve">AquaMet </w:t>
       </w:r>
-      <w:commentRangeEnd w:id="17"/>
+      <w:commentRangeEnd w:id="18"/>
       <w:r>
         <w:rPr>
           <w:rStyle w:val="CommentReference"/>
         </w:rPr>
-        <w:commentReference w:id="17"/>
+        <w:commentReference w:id="18"/>
       </w:r>
       <w:r>
         <w:t>is a GHII catalyst in which a quaternary ammonium group is attached to the N-heterocyclic carbine</w:t>
@@ -2560,6 +2587,7 @@
         <w:jc w:val="both"/>
       </w:pPr>
       <w:r>
+        <w:lastRenderedPageBreak/>
         <w:t>However, cationic</w:t>
       </w:r>
       <w:r>
@@ -2605,7 +2633,6 @@
         <w:jc w:val="both"/>
       </w:pPr>
       <w:r>
-        <w:lastRenderedPageBreak/>
         <w:t>AqueMet reactivity for specific RCM reactions can be improved by replacing one of the chloride ligands with nitrate. This new catalyst – AM-NO</w:t>
       </w:r>
       <w:r>
@@ -3040,6 +3067,7 @@
         <w:jc w:val="both"/>
       </w:pPr>
       <w:r>
+        <w:lastRenderedPageBreak/>
         <w:t>Exploitation of existing binding-site affinity was also used for synthesis of h</w:t>
       </w:r>
       <w:r>
@@ -3073,311 +3101,314 @@
         <w:jc w:val="both"/>
       </w:pPr>
       <w:r>
+        <w:t xml:space="preserve">Regardless of the type of protein or reaction, the length of the spacer between the catalyst and the protein's peptide is significant to the </w:t>
+      </w:r>
+      <w:r>
+        <w:t>reactivity and selectivity of the reaction</w:t>
+      </w:r>
+      <w:r>
+        <w:t xml:space="preserve"> as it affects the second ligand sphere – the amino acids that the catalyst contacts and the substrate's steric constraints</w:t>
+      </w:r>
+      <w:r>
+        <w:t xml:space="preserve"> for contact with the catalyst</w:t>
+      </w:r>
+      <w:r>
+        <w:t xml:space="preserve">. The study on </w:t>
+      </w:r>
+      <w:r>
+        <w:t>FhuA</w:t>
+      </w:r>
+      <w:r>
+        <w:t xml:space="preserve"> protein</w:t>
+      </w:r>
+      <w:r>
+        <w:t xml:space="preserve"> compared multiple length</w:t>
+      </w:r>
+      <w:r>
+        <w:t>s</w:t>
+      </w:r>
+      <w:r>
+        <w:t xml:space="preserve"> of the chain linking the catalyst to the FuhA protein. It was found that the shortest spacer led to the highest TONs and a slightly higher cis/trans ratio of the product – it may be concluded that in this case a long</w:t>
+      </w:r>
+      <w:r>
+        <w:t>er</w:t>
+      </w:r>
+      <w:r>
+        <w:t xml:space="preserve"> spacer enables coordination with hydrophilic amino acid residues on the anchoring protein that compete with the metathesis reaction.</w:t>
+      </w:r>
+      <w:r>
+        <w:rPr>
+          <w:vertAlign w:val="superscript"/>
+        </w:rPr>
+        <w:t>28</w:t>
+      </w:r>
+      <w:r>
+        <w:t xml:space="preserve"> However, </w:t>
+      </w:r>
+      <w:r>
+        <w:t xml:space="preserve">when the same catalyst was incorporated to the smaller </w:t>
+      </w:r>
+      <w:r>
+        <w:rPr>
+          <w:rFonts w:ascii="Cambria Math" w:hAnsi="Cambria Math"/>
+        </w:rPr>
+        <w:t>β</w:t>
+      </w:r>
+      <w:r>
+        <w:t>-barrel protein nitrobindin, a longer spacer was required both for successful synthesis of the metalloenzyme – to accommodate the bulky NHC ligand – and achieved the highest TONs in ROMP reaction.</w:t>
+      </w:r>
+      <w:r>
+        <w:rPr>
+          <w:vertAlign w:val="superscript"/>
+        </w:rPr>
+        <w:t>8</w:t>
+      </w:r>
+      <w:r>
+        <w:rPr>
+          <w:vertAlign w:val="superscript"/>
+        </w:rPr>
+        <w:t>+its quotes</w:t>
+      </w:r>
+      <w:r>
+        <w:t xml:space="preserve"> Therefore the design </w:t>
+      </w:r>
+      <w:r>
+        <w:t>of a metalloenzyme must take into account the balance between minimizing contact with</w:t>
+      </w:r>
+      <w:r>
+        <w:t xml:space="preserve"> </w:t>
+      </w:r>
+      <w:r>
+        <w:t>nearby amino acids residues and enabling interaction with the substrate</w:t>
+      </w:r>
+      <w:r>
+        <w:t>, which depends on the protein</w:t>
+      </w:r>
+      <w:r>
+        <w:t>, the catalyst</w:t>
+      </w:r>
+      <w:r>
+        <w:t xml:space="preserve"> and the catalyzed reaction.</w:t>
+      </w:r>
+    </w:p>
+    <w:p>
+      <w:pPr>
+        <w:bidi w:val="0"/>
+        <w:jc w:val="both"/>
+      </w:pPr>
+      <w:r>
+        <w:t xml:space="preserve">The stability and reactivity of the metalloenzyme may be affected by the anionic ligand bound to the ruthenium. A study comparing three different halides </w:t>
+      </w:r>
+      <w:r>
+        <w:t>–</w:t>
+      </w:r>
+      <w:r>
+        <w:t xml:space="preserve"> </w:t>
+      </w:r>
+      <w:r>
+        <w:t>chloride, iodide and bromide</w:t>
+      </w:r>
+      <w:r>
+        <w:t xml:space="preserve"> – in a GHII catalyst conjugated to nitrobindin discovered that iodide complexes had the highest TONs for several RCM reactions in </w:t>
+      </w:r>
+      <w:r>
+        <w:t>aqueous environment</w:t>
+      </w:r>
+      <w:r>
+        <w:t>. Chloride complexes were the second best, with bromide metalloenzymes having the lowest TONs and failing to catalyze in some conditions.</w:t>
+      </w:r>
+      <w:r>
+        <w:t xml:space="preserve"> </w:t>
+      </w:r>
+      <w:r>
+        <w:t>The improvement in reactivity for iodide-substituted metalloenzymes is attributed to the hydrophobicity of this ligand in comparison to chloride. Since it doesn't form hydrogen bonds in the aqueous environment, it's less susceptible to halide-hydroxide ligand exchange the leads to the decomposition of the catalyst. The higher stability over a long reaction time enables higher TONs.</w:t>
+      </w:r>
+      <w:r>
+        <w:rPr>
+          <w:vertAlign w:val="superscript"/>
+        </w:rPr>
+        <w:t>6</w:t>
+      </w:r>
+      <w:r>
+        <w:t xml:space="preserve"> </w:t>
+      </w:r>
+      <w:r>
+        <w:t xml:space="preserve">The same </w:t>
+      </w:r>
+      <w:r>
+        <w:t>effect – both for catalyst stability and RCM yield – was observed for a different metalloenzyme containing albumin, suggesting that iodide substitution will be helpful for any ArM in which the catalyst is exposed to the aqueous environment.</w:t>
+      </w:r>
+      <w:r>
+        <w:rPr>
+          <w:vertAlign w:val="superscript"/>
+        </w:rPr>
+        <w:t>3</w:t>
+      </w:r>
+      <w:r>
+        <w:t xml:space="preserve"> </w:t>
+      </w:r>
+      <w:r>
+        <w:t xml:space="preserve"> </w:t>
+      </w:r>
+    </w:p>
+    <w:p>
+      <w:pPr>
+        <w:bidi w:val="0"/>
+        <w:jc w:val="both"/>
+      </w:pPr>
+      <w:r>
+        <w:t>The synthesis of the FhuA ArM required mutagenesis</w:t>
+      </w:r>
+      <w:r>
+        <w:t xml:space="preserve"> to insert a cleavage site for the incorporation of the GHII catalyst</w:t>
+      </w:r>
+      <w:r>
+        <w:t>;</w:t>
+      </w:r>
+      <w:r>
+        <w:rPr>
+          <w:vertAlign w:val="superscript"/>
+        </w:rPr>
+        <w:t>28</w:t>
+      </w:r>
+      <w:r>
+        <w:t xml:space="preserve"> </w:t>
+      </w:r>
+      <w:r>
+        <w:t>experiments employing the smaller protein nitrobindin introduced mutations to construct a hydrophobic cavity for catalyst anchoring.</w:t>
+      </w:r>
+      <w:r>
+        <w:rPr>
+          <w:vertAlign w:val="superscript"/>
+        </w:rPr>
+        <w:t>8+quotes</w:t>
+      </w:r>
+      <w:r>
+        <w:t xml:space="preserve"> </w:t>
+      </w:r>
+      <w:r>
+        <w:t xml:space="preserve">The most striking usage of mutagenesis for ArM optimization </w:t>
+      </w:r>
+      <w:r>
+        <w:t>was exhibited</w:t>
+      </w:r>
+      <w:r>
+        <w:t xml:space="preserve"> in the directed evolution of a streptavidin</w:t>
+      </w:r>
+      <w:r>
+        <w:t xml:space="preserve"> (SAV)</w:t>
+      </w:r>
+      <w:r>
+        <w:t>-based metathase</w:t>
+      </w:r>
+      <w:r>
+        <w:t xml:space="preserve">. </w:t>
+      </w:r>
+      <w:r>
+        <w:t>In contrast to the previous examples, the</w:t>
+      </w:r>
+      <w:r>
+        <w:t xml:space="preserve"> SAV research employed multiple consecutive rounds of mutagenesis that improved the cell-specific activity of the ArM for a specific reaction.</w:t>
+      </w:r>
+      <w:r>
+        <w:t xml:space="preserve"> The mutations included substitutions of amino acids close to the catalysis site to increase the flexibility of the tertiary structure, reduce steric hindrance or increase the entropy</w:t>
+      </w:r>
+      <w:r>
+        <w:t xml:space="preserve"> </w:t>
+      </w:r>
+      <w:r>
+        <w:t>of reaction (??? Check that I'm not lying)</w:t>
+      </w:r>
+      <w:r>
+        <w:t xml:space="preserve">. Different mutants of the protein performed best for different metathesis reactions, </w:t>
+      </w:r>
+      <w:r>
+        <w:t>suggesting</w:t>
+      </w:r>
+      <w:r>
+        <w:t xml:space="preserve"> that a</w:t>
+      </w:r>
+      <w:r>
+        <w:t xml:space="preserve"> global</w:t>
+      </w:r>
+      <w:r>
+        <w:t xml:space="preserve"> "ideal metathase" for </w:t>
+      </w:r>
+      <w:r>
+        <w:t>all</w:t>
+      </w:r>
+      <w:r>
+        <w:t xml:space="preserve"> reaction</w:t>
+      </w:r>
+      <w:r>
+        <w:t>s</w:t>
+      </w:r>
+      <w:r>
+        <w:t xml:space="preserve"> may not be </w:t>
+      </w:r>
+      <w:r>
+        <w:t>developed</w:t>
+      </w:r>
+      <w:r>
+        <w:t xml:space="preserve">, but </w:t>
+      </w:r>
+      <w:r>
+        <w:t xml:space="preserve">each use-case </w:t>
+      </w:r>
+      <w:r>
+        <w:t>can</w:t>
+      </w:r>
+      <w:r>
+        <w:t xml:space="preserve"> benefit from engineering of a customized mutant</w:t>
+      </w:r>
+      <w:r>
+        <w:t xml:space="preserve"> through directed evolution</w:t>
+      </w:r>
+      <w:r>
+        <w:t>.</w:t>
+      </w:r>
+      <w:r>
+        <w:rPr>
+          <w:vertAlign w:val="superscript"/>
+        </w:rPr>
+        <w:t>2</w:t>
+      </w:r>
+    </w:p>
+    <w:p>
+      <w:pPr>
+        <w:bidi w:val="0"/>
+        <w:jc w:val="both"/>
+      </w:pPr>
+      <w:r>
+        <w:t xml:space="preserve">Another promising technology for catalyst uptake is </w:t>
+      </w:r>
+      <w:r>
+        <w:t>through</w:t>
+      </w:r>
+      <w:r>
+        <w:t xml:space="preserve"> a polymerso</w:t>
+      </w:r>
+      <w:r>
+        <w:t>m</w:t>
+      </w:r>
+      <w:r>
+        <w:t xml:space="preserve">e – </w:t>
+      </w:r>
+      <w:r>
+        <w:t xml:space="preserve">an </w:t>
+      </w:r>
+      <w:r>
+        <w:t xml:space="preserve">artificial organelle composed of a polymer and the catalyst. In a recent study, a polyethylene glycol (PEG) derivative was conjugated – </w:t>
+      </w:r>
+      <w:r>
+        <w:t xml:space="preserve">either </w:t>
+      </w:r>
+      <w:r>
+        <w:t xml:space="preserve">covalently or through hydrophobic interactions – to </w:t>
+      </w:r>
+      <w:r>
         <w:lastRenderedPageBreak/>
-        <w:t xml:space="preserve">Regardless of the type of protein or reaction, the length of the spacer between the catalyst and the protein's peptide is significant to the </w:t>
-      </w:r>
-      <w:r>
-        <w:t>reactivity and selectivity of the reaction</w:t>
-      </w:r>
-      <w:r>
-        <w:t xml:space="preserve"> as it affects the second ligand sphere – the amino acids that the catalyst contacts and the substrate's steric constraints</w:t>
-      </w:r>
-      <w:r>
-        <w:t xml:space="preserve"> for contact with the catalyst</w:t>
-      </w:r>
-      <w:r>
-        <w:t xml:space="preserve">. The study on </w:t>
-      </w:r>
-      <w:r>
-        <w:t>FhuA</w:t>
-      </w:r>
-      <w:r>
-        <w:t xml:space="preserve"> protein</w:t>
-      </w:r>
-      <w:r>
-        <w:t xml:space="preserve"> compared multiple length</w:t>
-      </w:r>
-      <w:r>
-        <w:t>s</w:t>
-      </w:r>
-      <w:r>
-        <w:t xml:space="preserve"> of the chain linking the catalyst to the FuhA protein. It was found that the shortest spacer led to the highest TONs and a slightly higher cis/trans ratio of the product – it may be concluded that in this case a long</w:t>
-      </w:r>
-      <w:r>
-        <w:t>er</w:t>
-      </w:r>
-      <w:r>
-        <w:t xml:space="preserve"> spacer enables coordination with hydrophilic amino acid residues on the anchoring protein that compete with the metathesis reaction.</w:t>
-      </w:r>
-      <w:r>
-        <w:rPr>
-          <w:vertAlign w:val="superscript"/>
-        </w:rPr>
-        <w:t>28</w:t>
-      </w:r>
-      <w:r>
-        <w:t xml:space="preserve"> However, </w:t>
-      </w:r>
-      <w:r>
-        <w:t xml:space="preserve">when the same catalyst was incorporated to the smaller </w:t>
-      </w:r>
-      <w:r>
-        <w:rPr>
-          <w:rFonts w:ascii="Cambria Math" w:hAnsi="Cambria Math"/>
-        </w:rPr>
-        <w:t>β</w:t>
-      </w:r>
-      <w:r>
-        <w:t>-barrel protein nitrobindin, a longer spacer was required both for successful synthesis of the metalloenzyme – to accommodate the bulky NHC ligand – and achieved the highest TONs in ROMP reaction.</w:t>
-      </w:r>
-      <w:r>
-        <w:rPr>
-          <w:vertAlign w:val="superscript"/>
-        </w:rPr>
-        <w:t>8</w:t>
-      </w:r>
-      <w:r>
-        <w:rPr>
-          <w:vertAlign w:val="superscript"/>
-        </w:rPr>
-        <w:t>+its quotes</w:t>
-      </w:r>
-      <w:r>
-        <w:t xml:space="preserve"> Therefore the design </w:t>
-      </w:r>
-      <w:r>
-        <w:t>of a metalloenzyme must take into account the balance between minimizing contact with</w:t>
-      </w:r>
-      <w:r>
-        <w:t xml:space="preserve"> </w:t>
-      </w:r>
-      <w:r>
-        <w:t>nearby amino acids residues and enabling interaction with the substrate</w:t>
-      </w:r>
-      <w:r>
-        <w:t>, which depends on the protein</w:t>
-      </w:r>
-      <w:r>
-        <w:t>, the catalyst</w:t>
-      </w:r>
-      <w:r>
-        <w:t xml:space="preserve"> and the catalyzed reaction.</w:t>
-      </w:r>
-    </w:p>
-    <w:p>
-      <w:pPr>
-        <w:bidi w:val="0"/>
-        <w:jc w:val="both"/>
-      </w:pPr>
-      <w:r>
-        <w:t xml:space="preserve">The stability and reactivity of the metalloenzyme may be affected by the anionic ligand bound to the ruthenium. A study comparing three different halides </w:t>
-      </w:r>
-      <w:r>
-        <w:t>–</w:t>
-      </w:r>
-      <w:r>
-        <w:t xml:space="preserve"> </w:t>
-      </w:r>
-      <w:r>
-        <w:t>chloride, iodide and bromide</w:t>
-      </w:r>
-      <w:r>
-        <w:t xml:space="preserve"> – in a GHII catalyst conjugated to nitrobindin discovered that iodide complexes had the highest TONs for several RCM reactions in </w:t>
-      </w:r>
-      <w:r>
-        <w:t>aqueous environment</w:t>
-      </w:r>
-      <w:r>
-        <w:t>. Chloride complexes were the second best, with bromide metalloenzymes having the lowest TONs and failing to catalyze in some conditions.</w:t>
-      </w:r>
-      <w:r>
-        <w:t xml:space="preserve"> </w:t>
-      </w:r>
-      <w:r>
-        <w:t>The improvement in reactivity for iodide-substituted metalloenzymes is attributed to the hydrophobicity of this ligand in comparison to chloride. Since it doesn't form hydrogen bonds in the aqueous environment, it's less susceptible to halide-hydroxide ligand exchange the leads to the decomposition of the catalyst. The higher stability over a long reaction time enables higher TONs.</w:t>
-      </w:r>
-      <w:r>
-        <w:rPr>
-          <w:vertAlign w:val="superscript"/>
-        </w:rPr>
-        <w:t>6</w:t>
-      </w:r>
-      <w:r>
-        <w:t xml:space="preserve"> </w:t>
-      </w:r>
-      <w:r>
-        <w:t xml:space="preserve">The same </w:t>
-      </w:r>
-      <w:r>
-        <w:t>effect – both for catalyst stability and RCM yield – was observed for a different metalloenzyme containing albumin, suggesting that iodide substitution will be helpful for any ArM in which the catalyst is exposed to the aqueous environment.</w:t>
-      </w:r>
-      <w:r>
-        <w:rPr>
-          <w:vertAlign w:val="superscript"/>
-        </w:rPr>
-        <w:t>3</w:t>
-      </w:r>
-      <w:r>
-        <w:t xml:space="preserve"> </w:t>
-      </w:r>
-      <w:r>
-        <w:t xml:space="preserve"> </w:t>
-      </w:r>
-    </w:p>
-    <w:p>
-      <w:pPr>
-        <w:bidi w:val="0"/>
-        <w:jc w:val="both"/>
-      </w:pPr>
-      <w:r>
-        <w:t>The synthesis of the FhuA ArM required mutagenesis</w:t>
-      </w:r>
-      <w:r>
-        <w:t xml:space="preserve"> to insert a cleavage site for the incorporation of the GHII catalyst</w:t>
-      </w:r>
-      <w:r>
-        <w:t>;</w:t>
-      </w:r>
-      <w:r>
-        <w:rPr>
-          <w:vertAlign w:val="superscript"/>
-        </w:rPr>
-        <w:t>28</w:t>
-      </w:r>
-      <w:r>
-        <w:t xml:space="preserve"> </w:t>
-      </w:r>
-      <w:r>
-        <w:t>experiments employing the smaller protein nitrobindin introduced mutations to construct a hydrophobic cavity for catalyst anchoring.</w:t>
-      </w:r>
-      <w:r>
-        <w:rPr>
-          <w:vertAlign w:val="superscript"/>
-        </w:rPr>
-        <w:t>8+quotes</w:t>
-      </w:r>
-      <w:r>
-        <w:t xml:space="preserve"> </w:t>
-      </w:r>
-      <w:r>
-        <w:t xml:space="preserve">The most striking usage of mutagenesis for ArM optimization </w:t>
-      </w:r>
-      <w:r>
-        <w:t>was exhibited</w:t>
-      </w:r>
-      <w:r>
-        <w:t xml:space="preserve"> in the directed evolution of a streptavidin</w:t>
-      </w:r>
-      <w:r>
-        <w:t xml:space="preserve"> (SAV)</w:t>
-      </w:r>
-      <w:r>
-        <w:t>-based metathase</w:t>
-      </w:r>
-      <w:r>
-        <w:t xml:space="preserve">. </w:t>
-      </w:r>
-      <w:r>
-        <w:t>In contrast to the previous examples, the</w:t>
-      </w:r>
-      <w:r>
-        <w:t xml:space="preserve"> SAV research employed multiple consecutive rounds of mutagenesis that improved the cell-specific activity of the ArM for a specific reaction.</w:t>
-      </w:r>
-      <w:r>
-        <w:t xml:space="preserve"> The mutations included substitutions of amino acids close to the catalysis site to increase the flexibility of the tertiary structure, reduce steric hindrance or increase the entropy</w:t>
-      </w:r>
-      <w:r>
-        <w:t xml:space="preserve"> </w:t>
-      </w:r>
-      <w:r>
-        <w:t>of reaction (??? Check that I'm not lying)</w:t>
-      </w:r>
-      <w:r>
-        <w:t xml:space="preserve">. Different mutants of the protein performed best for different metathesis reactions, </w:t>
-      </w:r>
-      <w:r>
-        <w:t>suggesting</w:t>
-      </w:r>
-      <w:r>
-        <w:t xml:space="preserve"> that a</w:t>
-      </w:r>
-      <w:r>
-        <w:t xml:space="preserve"> global</w:t>
-      </w:r>
-      <w:r>
-        <w:t xml:space="preserve"> "ideal metathase" for </w:t>
-      </w:r>
-      <w:r>
-        <w:t>all</w:t>
-      </w:r>
-      <w:r>
-        <w:t xml:space="preserve"> reaction</w:t>
-      </w:r>
-      <w:r>
-        <w:t>s</w:t>
-      </w:r>
-      <w:r>
-        <w:t xml:space="preserve"> may not be </w:t>
-      </w:r>
-      <w:r>
-        <w:t>developed</w:t>
-      </w:r>
-      <w:r>
-        <w:t xml:space="preserve">, but </w:t>
-      </w:r>
-      <w:r>
-        <w:t xml:space="preserve">each use-case </w:t>
-      </w:r>
-      <w:r>
-        <w:t>can</w:t>
-      </w:r>
-      <w:r>
-        <w:t xml:space="preserve"> benefit from engineering of a customized mutant</w:t>
-      </w:r>
-      <w:r>
-        <w:t xml:space="preserve"> through directed evolution</w:t>
-      </w:r>
-      <w:r>
-        <w:t>.</w:t>
-      </w:r>
-      <w:r>
-        <w:rPr>
-          <w:vertAlign w:val="superscript"/>
-        </w:rPr>
-        <w:t>2</w:t>
-      </w:r>
-    </w:p>
-    <w:p>
-      <w:pPr>
-        <w:bidi w:val="0"/>
-        <w:jc w:val="both"/>
-      </w:pPr>
-      <w:r>
-        <w:t xml:space="preserve">Another promising technology for catalyst uptake is </w:t>
-      </w:r>
-      <w:r>
-        <w:t>through</w:t>
-      </w:r>
-      <w:r>
-        <w:t xml:space="preserve"> a polymerso</w:t>
-      </w:r>
-      <w:r>
-        <w:t>m</w:t>
-      </w:r>
-      <w:r>
-        <w:t xml:space="preserve">e – </w:t>
-      </w:r>
-      <w:r>
-        <w:t xml:space="preserve">an </w:t>
-      </w:r>
-      <w:r>
-        <w:t xml:space="preserve">artificial organelle composed of a polymer and the catalyst. In a recent study, a polyethylene glycol (PEG) derivative was conjugated – </w:t>
-      </w:r>
-      <w:r>
-        <w:t xml:space="preserve">either </w:t>
-      </w:r>
-      <w:r>
-        <w:t xml:space="preserve">covalently or through hydrophobic interactions – to HGII catalyst </w:t>
+        <w:t xml:space="preserve">HGII catalyst </w:t>
       </w:r>
       <w:r>
         <w:t>to form polymersomes.</w:t>
@@ -3416,11 +3447,7 @@
         <w:t>ity</w:t>
       </w:r>
       <w:r>
-        <w:t xml:space="preserve"> of free GHII catalysts and prevents decomposition of </w:t>
-      </w:r>
-      <w:r>
-        <w:lastRenderedPageBreak/>
-        <w:t xml:space="preserve">the catalyst </w:t>
+        <w:t xml:space="preserve"> of free GHII catalysts and prevents decomposition of the catalyst </w:t>
       </w:r>
       <w:r>
         <w:t xml:space="preserve">by cellular </w:t>
@@ -3517,7 +3544,111 @@
         <w:jc w:val="both"/>
       </w:pPr>
       <w:r>
-        <w:t>Bla bla chemical modification</w:t>
+        <w:t>C</w:t>
+      </w:r>
+      <w:r>
+        <w:t>hemical modification</w:t>
+      </w:r>
+      <w:r>
+        <w:t xml:space="preserve"> can be achieved by direct allylation with allyl halides. This method was used to convert cysteine to S-allylcysteine (Sac), </w:t>
+      </w:r>
+      <w:r>
+        <w:t xml:space="preserve">and showed(?) a high conversion rate with </w:t>
+      </w:r>
+      <w:r>
+        <w:t>mild conditions</w:t>
+      </w:r>
+      <w:r>
+        <w:t xml:space="preserve"> and without denaturing the protein. Since allyl halides may also react with other amino acids</w:t>
+      </w:r>
+      <w:r>
+        <w:t xml:space="preserve"> – such as lysine and histidine – a more specific allylation protocol was developed for cysteine</w:t>
+      </w:r>
+      <w:r>
+        <w:t xml:space="preserve"> in which the amino acid was first converted to </w:t>
+      </w:r>
+      <w:r>
+        <w:t>Se-allyl selenenylsulfide</w:t>
+      </w:r>
+      <w:r>
+        <w:t xml:space="preserve"> using allyl selenocyanate and then underwent rearrangement to form Sac.</w:t>
+      </w:r>
+      <w:r>
+        <w:t xml:space="preserve"> Both methods provided an active protein that also reacted in olefin metathesis with allyl </w:t>
+      </w:r>
+      <w:commentRangeStart w:id="19"/>
+      <w:r>
+        <w:t>alcohol</w:t>
+      </w:r>
+      <w:commentRangeEnd w:id="19"/>
+      <w:r>
+        <w:rPr>
+          <w:rStyle w:val="CommentReference"/>
+        </w:rPr>
+        <w:commentReference w:id="19"/>
+      </w:r>
+      <w:r>
+        <w:t>.</w:t>
+      </w:r>
+    </w:p>
+    <w:p>
+      <w:pPr>
+        <w:bidi w:val="0"/>
+        <w:jc w:val="both"/>
+      </w:pPr>
+      <w:r>
+        <w:t xml:space="preserve">Genetic incorporation of UAAs exploits their similarity to natural amino acids which </w:t>
+      </w:r>
+      <w:r>
+        <w:t>allows</w:t>
+      </w:r>
+      <w:r>
+        <w:t xml:space="preserve"> them to occupy the binding site in aminoacyl-tRNA synthetase</w:t>
+      </w:r>
+      <w:r>
+        <w:t xml:space="preserve">. A study testing the incorporation of </w:t>
+      </w:r>
+      <w:r>
+        <w:t xml:space="preserve">S and Se </w:t>
+      </w:r>
+      <w:r>
+        <w:t>methionine analogues to E. Coli methionyl-tRNA synthetase revealed that</w:t>
+      </w:r>
+      <w:r>
+        <w:t xml:space="preserve"> the turnover was the highest for S-allylhomocysteine</w:t>
+      </w:r>
+      <w:r>
+        <w:t xml:space="preserve"> (Ahc).</w:t>
+      </w:r>
+      <w:r>
+        <w:t xml:space="preserve"> Ahc was also incorporated successfully to multiple proteins in-vivo</w:t>
+      </w:r>
+      <w:r>
+        <w:t xml:space="preserve"> while keeping their original secondary structure and function</w:t>
+      </w:r>
+      <w:r>
+        <w:t xml:space="preserve"> – </w:t>
+      </w:r>
+      <w:r>
+        <w:t>look at notes</w:t>
+      </w:r>
+      <w:r>
+        <w:t xml:space="preserve">. Cross-metathesis </w:t>
+      </w:r>
+      <w:r>
+        <w:t xml:space="preserve">by GHII catalyst </w:t>
+      </w:r>
+      <w:r>
+        <w:t xml:space="preserve">with allyl alcohol or the fluorescent tracer fluorescein was performed with moderate </w:t>
+      </w:r>
+      <w:r>
+        <w:t>to high yields (55%-95%), depending on the protein and the reaction partner.</w:t>
+      </w:r>
+      <w:r>
+        <w:t xml:space="preserve"> The same UAA was also installed into the Fc region of immunoglobulin G in a human cell line and reacted</w:t>
+      </w:r>
+      <w:r>
+        <w:t xml:space="preserve"> with olefin-biotin, illustrating the potential use for biotin tagging (??).</w:t>
       </w:r>
     </w:p>
     <w:p>
@@ -3527,76 +3658,11 @@
         <w:ind w:left="1800"/>
         <w:jc w:val="both"/>
       </w:pPr>
-    </w:p>
-    <w:p>
-      <w:pPr>
-        <w:bidi w:val="0"/>
-        <w:jc w:val="both"/>
-      </w:pPr>
-      <w:r>
-        <w:t xml:space="preserve">Genetic incorporation of UAAs exploits their similarity to natural amino acids which </w:t>
-      </w:r>
-      <w:r>
-        <w:t>allows</w:t>
-      </w:r>
-      <w:r>
-        <w:t xml:space="preserve"> them to occupy the binding site in aminoacyl-tRNA synthetase</w:t>
-      </w:r>
-      <w:r>
-        <w:t xml:space="preserve">. A study testing the incorporation of </w:t>
-      </w:r>
-      <w:r>
-        <w:t xml:space="preserve">S and Se </w:t>
-      </w:r>
-      <w:r>
-        <w:t>methionine analogues to E. Coli methionyl-tRNA synthetase revealed that</w:t>
-      </w:r>
-      <w:r>
-        <w:t xml:space="preserve"> the turnover was the highest for S-allylhomocysteine</w:t>
-      </w:r>
-      <w:r>
-        <w:t xml:space="preserve"> (Ahc).</w:t>
-      </w:r>
-      <w:r>
-        <w:t xml:space="preserve"> Ahc was also incorporated successfully to multiple proteins in-vivo</w:t>
-      </w:r>
-      <w:r>
-        <w:t xml:space="preserve"> while keeping their original secondary structure and function</w:t>
-      </w:r>
-      <w:r>
-        <w:t xml:space="preserve"> – </w:t>
-      </w:r>
-      <w:r>
-        <w:t>look at notes</w:t>
-      </w:r>
-      <w:r>
-        <w:t xml:space="preserve">. Cross-metathesis </w:t>
-      </w:r>
-      <w:r>
-        <w:t xml:space="preserve">by GHII catalyst </w:t>
-      </w:r>
-      <w:r>
-        <w:t xml:space="preserve">with allyl alcohol or the fluorescent tracer fluorescein was performed with moderate </w:t>
-      </w:r>
-      <w:r>
-        <w:t>to high yields (55%-95%), depending on the protein and the reaction partner.</w:t>
-      </w:r>
-      <w:r>
-        <w:t xml:space="preserve"> The same UAA was also installed into the Fc region of immunoglobulin G in a human cell line and reacted</w:t>
-      </w:r>
-      <w:r>
-        <w:t xml:space="preserve"> with olefin-biotin, illustrating the potential use for biotin tagging (??).</w:t>
-      </w:r>
-    </w:p>
-    <w:p>
-      <w:pPr>
-        <w:pStyle w:val="ListParagraph"/>
-        <w:bidi w:val="0"/>
-        <w:ind w:left="1800"/>
-        <w:jc w:val="both"/>
-      </w:pPr>
       <w:r>
         <w:t>The chalcogen effect</w:t>
+      </w:r>
+      <w:r>
+        <w:t xml:space="preserve"> + selenium?</w:t>
       </w:r>
     </w:p>
     <w:p>
@@ -3735,6 +3801,7 @@
         <w:jc w:val="both"/>
       </w:pPr>
       <w:r>
+        <w:lastRenderedPageBreak/>
         <w:t>Most- and least-fitting OM reactions</w:t>
       </w:r>
     </w:p>
@@ -4165,7 +4232,7 @@
       </w:r>
     </w:p>
   </w:comment>
-  <w:comment w:id="17" w:author="Hadas Gayer" w:date="2024-11-22T11:31:00Z" w:initials="HG">
+  <w:comment w:id="17" w:author="Hadas Gayer" w:date="2024-12-09T21:26:00Z" w:initials="HG">
     <w:p>
       <w:pPr>
         <w:pStyle w:val="CommentText"/>
@@ -4177,8 +4244,47 @@
         </w:rPr>
         <w:annotationRef/>
       </w:r>
+      <w:hyperlink r:id="rId3" w:history="1">
+        <w:r>
+          <w:rPr>
+            <w:rStyle w:val="Hyperlink"/>
+          </w:rPr>
+          <w:t>https://www.sciencedirect.com/science/article/abs/pii/000927978090023X</w:t>
+        </w:r>
+      </w:hyperlink>
+    </w:p>
+  </w:comment>
+  <w:comment w:id="18" w:author="Hadas Gayer" w:date="2024-11-22T11:31:00Z" w:initials="HG">
+    <w:p>
+      <w:pPr>
+        <w:pStyle w:val="CommentText"/>
+        <w:bidi w:val="0"/>
+      </w:pPr>
+      <w:r>
+        <w:rPr>
+          <w:rStyle w:val="CommentReference"/>
+        </w:rPr>
+        <w:annotationRef/>
+      </w:r>
       <w:r>
         <w:t>Small-Molecule N-Heterocyclic-Carbene-Containing Olefin-Metathesis Catalysts for Use in Water†</w:t>
+      </w:r>
+    </w:p>
+  </w:comment>
+  <w:comment w:id="19" w:author="Hadas Gayer" w:date="2024-12-13T09:28:00Z" w:initials="HG">
+    <w:p>
+      <w:pPr>
+        <w:pStyle w:val="CommentText"/>
+        <w:bidi w:val="0"/>
+      </w:pPr>
+      <w:r>
+        <w:rPr>
+          <w:rStyle w:val="CommentReference"/>
+        </w:rPr>
+        <w:annotationRef/>
+      </w:r>
+      <w:r>
+        <w:t>Enabling olefin metathesis on proteins: chemical methods for installation of S-allyl cysteine</w:t>
       </w:r>
     </w:p>
   </w:comment>
@@ -4204,7 +4310,9 @@
   <w15:commentEx w15:paraId="322B7EEB" w15:done="0"/>
   <w15:commentEx w15:paraId="2FD9626B" w15:done="0"/>
   <w15:commentEx w15:paraId="481E922E" w15:done="0"/>
+  <w15:commentEx w15:paraId="5AAA273C" w15:done="0"/>
   <w15:commentEx w15:paraId="346F4F99" w15:done="0"/>
+  <w15:commentEx w15:paraId="684EE416" w15:done="0"/>
 </w15:commentsEx>
 </file>
 
@@ -4227,7 +4335,9 @@
   <w16cex:commentExtensible w16cex:durableId="41743C02" w16cex:dateUtc="2024-12-07T12:51:00Z"/>
   <w16cex:commentExtensible w16cex:durableId="1367BC47" w16cex:dateUtc="2024-12-07T12:57:00Z"/>
   <w16cex:commentExtensible w16cex:durableId="676E5143" w16cex:dateUtc="2024-12-07T13:09:00Z"/>
+  <w16cex:commentExtensible w16cex:durableId="59ECE717" w16cex:dateUtc="2024-12-09T19:26:00Z"/>
   <w16cex:commentExtensible w16cex:durableId="453BA0AA" w16cex:dateUtc="2024-11-22T09:31:00Z"/>
+  <w16cex:commentExtensible w16cex:durableId="2EEAC96E" w16cex:dateUtc="2024-12-13T07:28:00Z"/>
 </w16cex:commentsExtensible>
 </file>
 
@@ -4250,7 +4360,9 @@
   <w16cid:commentId w16cid:paraId="322B7EEB" w16cid:durableId="41743C02"/>
   <w16cid:commentId w16cid:paraId="2FD9626B" w16cid:durableId="1367BC47"/>
   <w16cid:commentId w16cid:paraId="481E922E" w16cid:durableId="676E5143"/>
+  <w16cid:commentId w16cid:paraId="5AAA273C" w16cid:durableId="59ECE717"/>
   <w16cid:commentId w16cid:paraId="346F4F99" w16cid:durableId="453BA0AA"/>
+  <w16cid:commentId w16cid:paraId="684EE416" w16cid:durableId="2EEAC96E"/>
 </w16cid:commentsIds>
 </file>
 

</xml_diff>

<commit_message>
finish bioortho (except references)
</commit_message>
<xml_diff>
--- a/In Vivo Olefin Metathesis.docx
+++ b/In Vivo Olefin Metathesis.docx
@@ -754,13 +754,6 @@
     </w:p>
     <w:p>
       <w:pPr>
-        <w:bidi w:val="0"/>
-        <w:ind w:left="720"/>
-        <w:jc w:val="both"/>
-      </w:pPr>
-    </w:p>
-    <w:p>
-      <w:pPr>
         <w:pStyle w:val="ListParagraph"/>
         <w:numPr>
           <w:ilvl w:val="1"/>
@@ -959,19 +952,16 @@
         <w:t xml:space="preserve">sis. </w:t>
       </w:r>
       <w:r>
-        <w:t xml:space="preserve">Changing the </w:t>
-      </w:r>
-      <w:r>
-        <w:t xml:space="preserve">ligands of </w:t>
-      </w:r>
-      <w:r>
-        <w:t>phosphine</w:t>
-      </w:r>
-      <w:r>
-        <w:t xml:space="preserve"> (??)</w:t>
-      </w:r>
-      <w:r>
-        <w:t xml:space="preserve"> prevented this and </w:t>
+        <w:t>Changing the phosphine</w:t>
+      </w:r>
+      <w:r>
+        <w:t xml:space="preserve"> </w:t>
+      </w:r>
+      <w:r>
+        <w:t xml:space="preserve">to include an "electrophilic trap" that enabled rearrangement to a stable structure </w:t>
+      </w:r>
+      <w:r>
+        <w:t xml:space="preserve">prevented this and </w:t>
       </w:r>
       <w:r>
         <w:t>uncovered</w:t>
@@ -1045,7 +1035,11 @@
         <w:t>?</w:t>
       </w:r>
       <w:r>
-        <w:t xml:space="preserve"> and cell imaging by tagging different kinds of target molecules. A striking example of the latter</w:t>
+        <w:t xml:space="preserve"> and cell imaging by tagging different kinds of target molecules. </w:t>
+      </w:r>
+      <w:commentRangeStart w:id="14"/>
+      <w:r>
+        <w:t>A striking example of the latter</w:t>
       </w:r>
       <w:r>
         <w:t>,</w:t>
@@ -1074,6 +1068,13 @@
       <w:r>
         <w:t>2008 – researchers labeled cell-surface glycans in a zebrafish cell line with an azide equivalent then reacted it with a fluorescent cyclooctyne variant (DIFO-488).15 The glycans were labeled distinctly through the zebrafish's development.</w:t>
       </w:r>
+      <w:commentRangeEnd w:id="14"/>
+      <w:r>
+        <w:rPr>
+          <w:rStyle w:val="CommentReference"/>
+        </w:rPr>
+        <w:commentReference w:id="14"/>
+      </w:r>
     </w:p>
     <w:p>
       <w:pPr>
@@ -1221,16 +1222,16 @@
       <w:r>
         <w:t xml:space="preserve">Olefin metathesis can be a valuable tool in this endeavor – its versatility enables synthesis of many </w:t>
       </w:r>
-      <w:commentRangeStart w:id="14"/>
+      <w:commentRangeStart w:id="15"/>
       <w:r>
         <w:t xml:space="preserve">biologic </w:t>
       </w:r>
-      <w:commentRangeEnd w:id="14"/>
+      <w:commentRangeEnd w:id="15"/>
       <w:r>
         <w:rPr>
           <w:rStyle w:val="CommentReference"/>
         </w:rPr>
-        <w:commentReference w:id="14"/>
+        <w:commentReference w:id="15"/>
       </w:r>
       <w:r>
         <w:t>and biologically reactive molecules, such as amino acids, peptides, proteins, sugars, lipids nucleic acids and drugs.</w:t>
@@ -1279,16 +1280,16 @@
       <w:r>
         <w:t xml:space="preserve"> the disulfide bond in protein this can result in greater conformational rigidity and stability. A </w:t>
       </w:r>
-      <w:commentRangeStart w:id="15"/>
+      <w:commentRangeStart w:id="16"/>
       <w:r>
         <w:t xml:space="preserve">study </w:t>
       </w:r>
-      <w:commentRangeEnd w:id="15"/>
+      <w:commentRangeEnd w:id="16"/>
       <w:r>
         <w:rPr>
           <w:rStyle w:val="CommentReference"/>
         </w:rPr>
-        <w:commentReference w:id="15"/>
+        <w:commentReference w:id="16"/>
       </w:r>
       <w:r>
         <w:t>comparing the activity and half-lives of oxytocin agonists and antagonists with the</w:t>
@@ -1357,16 +1358,16 @@
       <w:r>
         <w:t xml:space="preserve">is a prime example of the flexibility and switch mechanism metathesis </w:t>
       </w:r>
-      <w:commentRangeStart w:id="16"/>
+      <w:commentRangeStart w:id="17"/>
       <w:r>
         <w:t xml:space="preserve">reactions </w:t>
       </w:r>
-      <w:commentRangeEnd w:id="16"/>
+      <w:commentRangeEnd w:id="17"/>
       <w:r>
         <w:rPr>
           <w:rStyle w:val="CommentReference"/>
         </w:rPr>
-        <w:commentReference w:id="16"/>
+        <w:commentReference w:id="17"/>
       </w:r>
       <w:r>
         <w:t>enable.</w:t>
@@ -1524,16 +1525,16 @@
       <w:r>
         <w:t xml:space="preserve">Prodrug activation was investigated with the antitumor drug </w:t>
       </w:r>
-      <w:commentRangeStart w:id="17"/>
+      <w:commentRangeStart w:id="18"/>
       <w:r>
         <w:t>SW620</w:t>
       </w:r>
-      <w:commentRangeEnd w:id="17"/>
+      <w:commentRangeEnd w:id="18"/>
       <w:r>
         <w:rPr>
           <w:rStyle w:val="CommentReference"/>
         </w:rPr>
-        <w:commentReference w:id="17"/>
+        <w:commentReference w:id="18"/>
       </w:r>
       <w:r>
         <w:t>. An artificial metalloenzyme (</w:t>
@@ -1736,16 +1737,16 @@
       <w:r>
         <w:t xml:space="preserve">A </w:t>
       </w:r>
-      <w:commentRangeStart w:id="18"/>
+      <w:commentRangeStart w:id="19"/>
       <w:r>
         <w:t xml:space="preserve">study </w:t>
       </w:r>
-      <w:commentRangeEnd w:id="18"/>
+      <w:commentRangeEnd w:id="19"/>
       <w:r>
         <w:rPr>
           <w:rStyle w:val="CommentReference"/>
         </w:rPr>
-        <w:commentReference w:id="18"/>
+        <w:commentReference w:id="19"/>
       </w:r>
       <w:r>
         <w:t xml:space="preserve">investigating </w:t>
@@ -1962,16 +1963,16 @@
       <w:r>
         <w:t xml:space="preserve">Two common ways to increase the yield and rate of olefin metathesis reactions are lowering the pH and increasing the </w:t>
       </w:r>
-      <w:commentRangeStart w:id="19"/>
+      <w:commentRangeStart w:id="20"/>
       <w:r>
         <w:t>temperature</w:t>
       </w:r>
-      <w:commentRangeEnd w:id="19"/>
+      <w:commentRangeEnd w:id="20"/>
       <w:r>
         <w:rPr>
           <w:rStyle w:val="CommentReference"/>
         </w:rPr>
-        <w:commentReference w:id="19"/>
+        <w:commentReference w:id="20"/>
       </w:r>
       <w:r>
         <w:t>.</w:t>
@@ -2121,16 +2122,16 @@
       <w:r>
         <w:t xml:space="preserve">undesired side reactions, the most common of which is </w:t>
       </w:r>
-      <w:commentRangeStart w:id="20"/>
+      <w:commentRangeStart w:id="21"/>
       <w:r>
         <w:t xml:space="preserve">isomerization </w:t>
       </w:r>
-      <w:commentRangeEnd w:id="20"/>
+      <w:commentRangeEnd w:id="21"/>
       <w:r>
         <w:rPr>
           <w:rStyle w:val="CommentReference"/>
         </w:rPr>
-        <w:commentReference w:id="20"/>
+        <w:commentReference w:id="21"/>
       </w:r>
       <w:r>
         <w:t>–</w:t>
@@ -2466,16 +2467,16 @@
       <w:r>
         <w:t xml:space="preserve">Lessons learned from other bioorthogonal reactions provide further constraints for olefin metathesis – since the reaction must proceed in both low substrate and low catalyst concentration (to minimize harm to the cell) and interact with biological molecules, which often undergo very rapid enzymatic changes, the reaction rate must </w:t>
       </w:r>
-      <w:commentRangeStart w:id="21"/>
+      <w:commentRangeStart w:id="22"/>
       <w:r>
         <w:t>be maximized as well</w:t>
       </w:r>
-      <w:commentRangeEnd w:id="21"/>
+      <w:commentRangeEnd w:id="22"/>
       <w:r>
         <w:rPr>
           <w:rStyle w:val="CommentReference"/>
         </w:rPr>
-        <w:commentReference w:id="21"/>
+        <w:commentReference w:id="22"/>
       </w:r>
       <w:r>
         <w:t>.</w:t>
@@ -2588,16 +2589,16 @@
       <w:r>
         <w:t xml:space="preserve">ruthenium complexes demonstrate an ability </w:t>
       </w:r>
-      <w:commentRangeStart w:id="22"/>
+      <w:commentRangeStart w:id="23"/>
       <w:r>
         <w:t>to bind to DNA</w:t>
       </w:r>
-      <w:commentRangeEnd w:id="22"/>
+      <w:commentRangeEnd w:id="23"/>
       <w:r>
         <w:rPr>
           <w:rStyle w:val="CommentReference"/>
         </w:rPr>
-        <w:commentReference w:id="22"/>
+        <w:commentReference w:id="23"/>
       </w:r>
       <w:r>
         <w:t>, which can inactivate them.</w:t>
@@ -2620,16 +2621,16 @@
       <w:r>
         <w:t xml:space="preserve"> To achieve this, the catalyst must contain a localizing moiety </w:t>
       </w:r>
-      <w:commentRangeStart w:id="23"/>
+      <w:commentRangeStart w:id="24"/>
       <w:r>
         <w:t>that binds preferentially near the reaction environment</w:t>
       </w:r>
-      <w:commentRangeEnd w:id="23"/>
+      <w:commentRangeEnd w:id="24"/>
       <w:r>
         <w:rPr>
           <w:rStyle w:val="CommentReference"/>
         </w:rPr>
-        <w:commentReference w:id="23"/>
+        <w:commentReference w:id="24"/>
       </w:r>
       <w:r>
         <w:t>.</w:t>
@@ -2665,20 +2666,20 @@
       <w:r>
         <w:t>peroxides.</w:t>
       </w:r>
-      <w:commentRangeStart w:id="24"/>
+      <w:commentRangeStart w:id="25"/>
       <w:r>
         <w:rPr>
           <w:vertAlign w:val="superscript"/>
         </w:rPr>
         <w:t>yay</w:t>
       </w:r>
-      <w:commentRangeEnd w:id="24"/>
+      <w:commentRangeEnd w:id="25"/>
       <w:proofErr w:type="spellEnd"/>
       <w:r>
         <w:rPr>
           <w:rStyle w:val="CommentReference"/>
         </w:rPr>
-        <w:commentReference w:id="24"/>
+        <w:commentReference w:id="25"/>
       </w:r>
       <w:r>
         <w:rPr>
@@ -2748,16 +2749,16 @@
       <w:r>
         <w:t xml:space="preserve">Since ruthenium complexes are known to have toxic and mutagenic </w:t>
       </w:r>
-      <w:commentRangeStart w:id="25"/>
+      <w:commentRangeStart w:id="26"/>
       <w:r>
         <w:t>effects</w:t>
       </w:r>
-      <w:commentRangeEnd w:id="25"/>
+      <w:commentRangeEnd w:id="26"/>
       <w:r>
         <w:rPr>
           <w:rStyle w:val="CommentReference"/>
         </w:rPr>
-        <w:commentReference w:id="25"/>
+        <w:commentReference w:id="26"/>
       </w:r>
       <w:r>
         <w:t>, special care should be taken to avoid its aggregation (?).</w:t>
@@ -3096,7 +3097,7 @@
         <w:bidi w:val="0"/>
         <w:jc w:val="both"/>
       </w:pPr>
-      <w:commentRangeStart w:id="26"/>
+      <w:commentRangeStart w:id="27"/>
       <w:r>
         <w:t>Some downside</w:t>
       </w:r>
@@ -3109,12 +3110,12 @@
       <w:r>
         <w:t xml:space="preserve">AquaMet </w:t>
       </w:r>
-      <w:commentRangeEnd w:id="26"/>
+      <w:commentRangeEnd w:id="27"/>
       <w:r>
         <w:rPr>
           <w:rStyle w:val="CommentReference"/>
         </w:rPr>
-        <w:commentReference w:id="26"/>
+        <w:commentReference w:id="27"/>
       </w:r>
       <w:r>
         <w:t>is a GHII catalyst in which a quaternary ammonium group is attached to the N-heterocyclic carbine</w:t>
@@ -4349,16 +4350,16 @@
       <w:r>
         <w:t xml:space="preserve"> Both methods provided an active protein that also reacted in olefin metathesis with allyl </w:t>
       </w:r>
-      <w:commentRangeStart w:id="27"/>
+      <w:commentRangeStart w:id="28"/>
       <w:r>
         <w:t>alcohol</w:t>
       </w:r>
-      <w:commentRangeEnd w:id="27"/>
+      <w:commentRangeEnd w:id="28"/>
       <w:r>
         <w:rPr>
           <w:rStyle w:val="CommentReference"/>
         </w:rPr>
-        <w:commentReference w:id="27"/>
+        <w:commentReference w:id="28"/>
       </w:r>
       <w:r>
         <w:t>.</w:t>
@@ -4645,7 +4646,7 @@
         <w:bidi w:val="0"/>
         <w:jc w:val="both"/>
       </w:pPr>
-      <w:commentRangeStart w:id="28"/>
+      <w:commentRangeStart w:id="29"/>
       <w:r>
         <w:rPr>
           <w:noProof/>
@@ -4687,12 +4688,12 @@
           </wp:inline>
         </w:drawing>
       </w:r>
-      <w:commentRangeEnd w:id="28"/>
+      <w:commentRangeEnd w:id="29"/>
       <w:r>
         <w:rPr>
           <w:rStyle w:val="CommentReference"/>
         </w:rPr>
-        <w:commentReference w:id="28"/>
+        <w:commentReference w:id="29"/>
       </w:r>
     </w:p>
     <w:p>
@@ -4816,16 +4817,16 @@
         </w:rPr>
         <w:t xml:space="preserve"> 17</w:t>
       </w:r>
-      <w:commentRangeStart w:id="29"/>
+      <w:commentRangeStart w:id="30"/>
       <w:r>
         <w:t>,</w:t>
       </w:r>
-      <w:commentRangeEnd w:id="29"/>
+      <w:commentRangeEnd w:id="30"/>
       <w:r>
         <w:rPr>
           <w:rStyle w:val="CommentReference"/>
         </w:rPr>
-        <w:commentReference w:id="29"/>
+        <w:commentReference w:id="30"/>
       </w:r>
       <w:r>
         <w:t xml:space="preserve"> </w:t>
@@ -4870,16 +4871,16 @@
       <w:r>
         <w:t xml:space="preserve"> form of the </w:t>
       </w:r>
-      <w:commentRangeStart w:id="30"/>
+      <w:commentRangeStart w:id="31"/>
       <w:r>
         <w:t>catalyst</w:t>
       </w:r>
-      <w:commentRangeEnd w:id="30"/>
+      <w:commentRangeEnd w:id="31"/>
       <w:r>
         <w:rPr>
           <w:rStyle w:val="CommentReference"/>
         </w:rPr>
-        <w:commentReference w:id="30"/>
+        <w:commentReference w:id="31"/>
       </w:r>
       <w:r>
         <w:t>.</w:t>
@@ -5482,7 +5483,7 @@
       </w:r>
     </w:p>
   </w:comment>
-  <w:comment w:id="14" w:author="Hadas Gayer" w:date="2024-11-15T09:22:00Z" w:initials="HG">
+  <w:comment w:id="14" w:author="Hadas Gayer" w:date="2024-12-17T14:14:00Z" w:initials="HG">
     <w:p>
       <w:pPr>
         <w:pStyle w:val="CommentText"/>
@@ -5495,11 +5496,28 @@
         <w:annotationRef/>
       </w:r>
       <w:r>
+        <w:t>Delete??</w:t>
+      </w:r>
+    </w:p>
+  </w:comment>
+  <w:comment w:id="15" w:author="Hadas Gayer" w:date="2024-11-15T09:22:00Z" w:initials="HG">
+    <w:p>
+      <w:pPr>
+        <w:pStyle w:val="CommentText"/>
+        <w:bidi w:val="0"/>
+      </w:pPr>
+      <w:r>
+        <w:rPr>
+          <w:rStyle w:val="CommentReference"/>
+        </w:rPr>
+        <w:annotationRef/>
+      </w:r>
+      <w:r>
         <w:t>Is this the word?</w:t>
       </w:r>
     </w:p>
   </w:comment>
-  <w:comment w:id="15" w:author="Hadas Gayer" w:date="2024-12-06T16:17:00Z" w:initials="HG">
+  <w:comment w:id="16" w:author="Hadas Gayer" w:date="2024-12-06T16:17:00Z" w:initials="HG">
     <w:p>
       <w:pPr>
         <w:pStyle w:val="CommentText"/>
@@ -5516,7 +5534,7 @@
       </w:r>
     </w:p>
   </w:comment>
-  <w:comment w:id="16" w:author="Hadas Gayer" w:date="2024-12-06T13:45:00Z" w:initials="HG">
+  <w:comment w:id="17" w:author="Hadas Gayer" w:date="2024-12-06T13:45:00Z" w:initials="HG">
     <w:p>
       <w:pPr>
         <w:pStyle w:val="CommentText"/>
@@ -5533,7 +5551,7 @@
       </w:r>
     </w:p>
   </w:comment>
-  <w:comment w:id="17" w:author="Hadas Gayer" w:date="2024-12-03T07:41:00Z" w:initials="HG">
+  <w:comment w:id="18" w:author="Hadas Gayer" w:date="2024-12-03T07:41:00Z" w:initials="HG">
     <w:p>
       <w:pPr>
         <w:pStyle w:val="CommentText"/>
@@ -5550,7 +5568,7 @@
       </w:r>
     </w:p>
   </w:comment>
-  <w:comment w:id="18" w:author="Hadas Gayer" w:date="2024-12-06T14:34:00Z" w:initials="HG">
+  <w:comment w:id="19" w:author="Hadas Gayer" w:date="2024-12-06T14:34:00Z" w:initials="HG">
     <w:p>
       <w:pPr>
         <w:pStyle w:val="CommentText"/>
@@ -5575,7 +5593,7 @@
       </w:r>
     </w:p>
   </w:comment>
-  <w:comment w:id="19" w:author="Hadas Gayer" w:date="2024-12-07T09:44:00Z" w:initials="HG">
+  <w:comment w:id="20" w:author="Hadas Gayer" w:date="2024-12-07T09:44:00Z" w:initials="HG">
     <w:p>
       <w:pPr>
         <w:pStyle w:val="CommentText"/>
@@ -5592,7 +5610,7 @@
       </w:r>
     </w:p>
   </w:comment>
-  <w:comment w:id="20" w:author="Hadas Gayer" w:date="2024-12-07T11:26:00Z" w:initials="HG">
+  <w:comment w:id="21" w:author="Hadas Gayer" w:date="2024-12-07T11:26:00Z" w:initials="HG">
     <w:p>
       <w:pPr>
         <w:pStyle w:val="CommentText"/>
@@ -5609,7 +5627,7 @@
       </w:r>
     </w:p>
   </w:comment>
-  <w:comment w:id="21" w:author="Hadas Gayer" w:date="2024-12-07T13:53:00Z" w:initials="HG">
+  <w:comment w:id="22" w:author="Hadas Gayer" w:date="2024-12-07T13:53:00Z" w:initials="HG">
     <w:p>
       <w:pPr>
         <w:pStyle w:val="CommentText"/>
@@ -5659,7 +5677,7 @@
       </w:r>
     </w:p>
   </w:comment>
-  <w:comment w:id="22" w:author="Hadas Gayer" w:date="2024-12-07T14:51:00Z" w:initials="HG">
+  <w:comment w:id="23" w:author="Hadas Gayer" w:date="2024-12-07T14:51:00Z" w:initials="HG">
     <w:p>
       <w:pPr>
         <w:pStyle w:val="CommentText"/>
@@ -5676,7 +5694,7 @@
       </w:r>
     </w:p>
   </w:comment>
-  <w:comment w:id="23" w:author="Hadas Gayer" w:date="2024-12-07T14:57:00Z" w:initials="HG">
+  <w:comment w:id="24" w:author="Hadas Gayer" w:date="2024-12-07T14:57:00Z" w:initials="HG">
     <w:p>
       <w:pPr>
         <w:pStyle w:val="CommentText"/>
@@ -5693,7 +5711,7 @@
       </w:r>
     </w:p>
   </w:comment>
-  <w:comment w:id="24" w:author="Hadas Gayer" w:date="2024-12-07T15:09:00Z" w:initials="HG">
+  <w:comment w:id="25" w:author="Hadas Gayer" w:date="2024-12-07T15:09:00Z" w:initials="HG">
     <w:p>
       <w:pPr>
         <w:pStyle w:val="CommentText"/>
@@ -5710,7 +5728,7 @@
       </w:r>
     </w:p>
   </w:comment>
-  <w:comment w:id="25" w:author="Hadas Gayer" w:date="2024-12-09T21:26:00Z" w:initials="HG">
+  <w:comment w:id="26" w:author="Hadas Gayer" w:date="2024-12-09T21:26:00Z" w:initials="HG">
     <w:p>
       <w:pPr>
         <w:pStyle w:val="CommentText"/>
@@ -5732,7 +5750,7 @@
       </w:hyperlink>
     </w:p>
   </w:comment>
-  <w:comment w:id="26" w:author="Hadas Gayer" w:date="2024-11-22T11:31:00Z" w:initials="HG">
+  <w:comment w:id="27" w:author="Hadas Gayer" w:date="2024-11-22T11:31:00Z" w:initials="HG">
     <w:p>
       <w:pPr>
         <w:pStyle w:val="CommentText"/>
@@ -5749,7 +5767,7 @@
       </w:r>
     </w:p>
   </w:comment>
-  <w:comment w:id="27" w:author="Hadas Gayer" w:date="2024-12-13T09:28:00Z" w:initials="HG">
+  <w:comment w:id="28" w:author="Hadas Gayer" w:date="2024-12-13T09:28:00Z" w:initials="HG">
     <w:p>
       <w:pPr>
         <w:pStyle w:val="CommentText"/>
@@ -5766,7 +5784,7 @@
       </w:r>
     </w:p>
   </w:comment>
-  <w:comment w:id="28" w:author="Hadas Gayer" w:date="2024-12-13T11:45:00Z" w:initials="HG">
+  <w:comment w:id="29" w:author="Hadas Gayer" w:date="2024-12-13T11:45:00Z" w:initials="HG">
     <w:p>
       <w:pPr>
         <w:pStyle w:val="CommentText"/>
@@ -5783,7 +5801,7 @@
       </w:r>
     </w:p>
   </w:comment>
-  <w:comment w:id="29" w:author="Hadas Gayer" w:date="2024-12-13T19:14:00Z" w:initials="HG">
+  <w:comment w:id="30" w:author="Hadas Gayer" w:date="2024-12-13T19:14:00Z" w:initials="HG">
     <w:p>
       <w:pPr>
         <w:pStyle w:val="CommentText"/>
@@ -5805,7 +5823,7 @@
       </w:hyperlink>
     </w:p>
   </w:comment>
-  <w:comment w:id="30" w:author="Hadas Gayer" w:date="2024-12-14T17:58:00Z" w:initials="HG">
+  <w:comment w:id="31" w:author="Hadas Gayer" w:date="2024-12-14T17:58:00Z" w:initials="HG">
     <w:p>
       <w:pPr>
         <w:pStyle w:val="CommentText"/>
@@ -5846,6 +5864,7 @@
   <w15:commentEx w15:paraId="7420C1DB" w15:done="0"/>
   <w15:commentEx w15:paraId="29C3331E" w15:done="0"/>
   <w15:commentEx w15:paraId="512EE406" w15:done="0"/>
+  <w15:commentEx w15:paraId="7B8964E2" w15:done="0"/>
   <w15:commentEx w15:paraId="5C646504" w15:done="0"/>
   <w15:commentEx w15:paraId="2E1F72D1" w15:done="0"/>
   <w15:commentEx w15:paraId="6BA73EA4" w15:done="0"/>
@@ -5882,6 +5901,7 @@
   <w16cex:commentExtensible w16cex:durableId="1E437500" w16cex:dateUtc="2024-12-17T11:46:00Z"/>
   <w16cex:commentExtensible w16cex:durableId="0DD9CE53" w16cex:dateUtc="2024-12-17T12:07:00Z"/>
   <w16cex:commentExtensible w16cex:durableId="33CF7641" w16cex:dateUtc="2024-11-09T07:40:00Z"/>
+  <w16cex:commentExtensible w16cex:durableId="2BD99D3F" w16cex:dateUtc="2024-12-17T12:14:00Z"/>
   <w16cex:commentExtensible w16cex:durableId="042E239D" w16cex:dateUtc="2024-11-15T07:22:00Z"/>
   <w16cex:commentExtensible w16cex:durableId="37BC3526" w16cex:dateUtc="2024-12-06T14:17:00Z"/>
   <w16cex:commentExtensible w16cex:durableId="0695308C" w16cex:dateUtc="2024-12-06T11:45:00Z"/>
@@ -5918,6 +5938,7 @@
   <w16cid:commentId w16cid:paraId="7420C1DB" w16cid:durableId="1E437500"/>
   <w16cid:commentId w16cid:paraId="29C3331E" w16cid:durableId="0DD9CE53"/>
   <w16cid:commentId w16cid:paraId="512EE406" w16cid:durableId="33CF7641"/>
+  <w16cid:commentId w16cid:paraId="7B8964E2" w16cid:durableId="2BD99D3F"/>
   <w16cid:commentId w16cid:paraId="5C646504" w16cid:durableId="042E239D"/>
   <w16cid:commentId w16cid:paraId="2E1F72D1" w16cid:durableId="37BC3526"/>
   <w16cid:commentId w16cid:paraId="6BA73EA4" w16cid:durableId="0695308C"/>

</xml_diff>